<commit_message>
Update release notes with new online server address; now hosted at UZH.
</commit_message>
<xml_diff>
--- a/SPECCHIO_ReleaseNotes.docx
+++ b/SPECCHIO_ReleaseNotes.docx
@@ -1,6 +1,6 @@
 
 <file path=word/document.xml><?xml version="1.0" encoding="utf-8"?>
-<w:document xmlns:wpc="http://schemas.microsoft.com/office/word/2010/wordprocessingCanvas" xmlns:mo="http://schemas.microsoft.com/office/mac/office/2008/main" xmlns:mc="http://schemas.openxmlformats.org/markup-compatibility/2006" xmlns:mv="urn:schemas-microsoft-com:mac:vml" xmlns:o="urn:schemas-microsoft-com:office:office" xmlns:r="http://schemas.openxmlformats.org/officeDocument/2006/relationships" xmlns:m="http://schemas.openxmlformats.org/officeDocument/2006/math" xmlns:v="urn:schemas-microsoft-com:vml" xmlns:wp14="http://schemas.microsoft.com/office/word/2010/wordprocessingDrawing" xmlns:wp="http://schemas.openxmlformats.org/drawingml/2006/wordprocessingDrawing" xmlns:w10="urn:schemas-microsoft-com:office:word" xmlns:w="http://schemas.openxmlformats.org/wordprocessingml/2006/main" xmlns:w14="http://schemas.microsoft.com/office/word/2010/wordml" xmlns:wpg="http://schemas.microsoft.com/office/word/2010/wordprocessingGroup" xmlns:wpi="http://schemas.microsoft.com/office/word/2010/wordprocessingInk" xmlns:wne="http://schemas.microsoft.com/office/word/2006/wordml" xmlns:wps="http://schemas.microsoft.com/office/word/2010/wordprocessingShape" mc:Ignorable="w14 wp14">
+<w:document xmlns:wpc="http://schemas.microsoft.com/office/word/2010/wordprocessingCanvas" xmlns:cx="http://schemas.microsoft.com/office/drawing/2014/chartex" xmlns:cx1="http://schemas.microsoft.com/office/drawing/2015/9/8/chartex" xmlns:cx2="http://schemas.microsoft.com/office/drawing/2015/10/21/chartex" xmlns:cx3="http://schemas.microsoft.com/office/drawing/2016/5/9/chartex" xmlns:cx4="http://schemas.microsoft.com/office/drawing/2016/5/10/chartex" xmlns:cx5="http://schemas.microsoft.com/office/drawing/2016/5/11/chartex" xmlns:cx6="http://schemas.microsoft.com/office/drawing/2016/5/12/chartex" xmlns:cx7="http://schemas.microsoft.com/office/drawing/2016/5/13/chartex" xmlns:cx8="http://schemas.microsoft.com/office/drawing/2016/5/14/chartex" xmlns:mc="http://schemas.openxmlformats.org/markup-compatibility/2006" xmlns:aink="http://schemas.microsoft.com/office/drawing/2016/ink" xmlns:am3d="http://schemas.microsoft.com/office/drawing/2017/model3d" xmlns:o="urn:schemas-microsoft-com:office:office" xmlns:r="http://schemas.openxmlformats.org/officeDocument/2006/relationships" xmlns:m="http://schemas.openxmlformats.org/officeDocument/2006/math" xmlns:v="urn:schemas-microsoft-com:vml" xmlns:wp14="http://schemas.microsoft.com/office/word/2010/wordprocessingDrawing" xmlns:wp="http://schemas.openxmlformats.org/drawingml/2006/wordprocessingDrawing" xmlns:w10="urn:schemas-microsoft-com:office:word" xmlns:w="http://schemas.openxmlformats.org/wordprocessingml/2006/main" xmlns:w14="http://schemas.microsoft.com/office/word/2010/wordml" xmlns:w15="http://schemas.microsoft.com/office/word/2012/wordml" xmlns:w16cid="http://schemas.microsoft.com/office/word/2016/wordml/cid" xmlns:w16se="http://schemas.microsoft.com/office/word/2015/wordml/symex" xmlns:wpg="http://schemas.microsoft.com/office/word/2010/wordprocessingGroup" xmlns:wpi="http://schemas.microsoft.com/office/word/2010/wordprocessingInk" xmlns:wne="http://schemas.microsoft.com/office/word/2006/wordml" xmlns:wps="http://schemas.microsoft.com/office/word/2010/wordprocessingShape" mc:Ignorable="w14 w15 w16se w16cid wp14">
   <w:body>
     <w:p>
       <w:pPr>
@@ -33,7 +33,7 @@
                     </pic:cNvPicPr>
                   </pic:nvPicPr>
                   <pic:blipFill>
-                    <a:blip r:embed="rId10"/>
+                    <a:blip r:embed="rId9"/>
                     <a:srcRect/>
                     <a:stretch>
                       <a:fillRect/>
@@ -310,7 +310,7 @@
         <w:fldChar w:fldCharType="separate"/>
       </w:r>
       <w:r>
-        <w:instrText>16.09.2017</w:instrText>
+        <w:instrText>17.09.2019</w:instrText>
       </w:r>
       <w:r>
         <w:fldChar w:fldCharType="end"/>
@@ -324,7 +324,7 @@
         <w:rPr>
           <w:noProof/>
         </w:rPr>
-        <w:t>16.09.2017</w:t>
+        <w:t>17.09.2019</w:t>
       </w:r>
       <w:bookmarkEnd w:id="3"/>
       <w:bookmarkEnd w:id="4"/>
@@ -344,7 +344,7 @@
         <w:rPr>
           <w:noProof/>
         </w:rPr>
-        <w:t>16.09.2017</w:t>
+        <w:t>17.09.2019</w:t>
       </w:r>
       <w:r>
         <w:rPr>
@@ -408,14 +408,36 @@
       <w:r>
         <w:fldChar w:fldCharType="end"/>
       </w:r>
-      <w:fldSimple w:instr="REF SQS  \* MERGEFORMAT ">
-        <w:r>
-          <w:rPr>
-            <w:noProof/>
-          </w:rPr>
-          <w:t>Approved</w:t>
-        </w:r>
-      </w:fldSimple>
+      <w:r>
+        <w:rPr>
+          <w:noProof/>
+        </w:rPr>
+        <w:fldChar w:fldCharType="begin"/>
+      </w:r>
+      <w:r>
+        <w:rPr>
+          <w:noProof/>
+        </w:rPr>
+        <w:instrText xml:space="preserve">REF SQS  \* MERGEFORMAT </w:instrText>
+      </w:r>
+      <w:r>
+        <w:rPr>
+          <w:noProof/>
+        </w:rPr>
+        <w:fldChar w:fldCharType="separate"/>
+      </w:r>
+      <w:r>
+        <w:rPr>
+          <w:noProof/>
+        </w:rPr>
+        <w:t>Approved</w:t>
+      </w:r>
+      <w:r>
+        <w:rPr>
+          <w:noProof/>
+        </w:rPr>
+        <w:fldChar w:fldCharType="end"/>
+      </w:r>
       <w:r>
         <w:t xml:space="preserve"> </w:t>
       </w:r>
@@ -478,14 +500,42 @@
       <w:r>
         <w:fldChar w:fldCharType="end"/>
       </w:r>
-      <w:fldSimple w:instr="REF DOC_AUTHOR  \* MERGEFORMAT ">
-        <w:r>
-          <w:rPr>
-            <w:noProof/>
-          </w:rPr>
-          <w:t>P. Roberts &amp; N. Sheppard (Intersect), A. Hueni (UZH)</w:t>
-        </w:r>
-      </w:fldSimple>
+      <w:r>
+        <w:rPr>
+          <w:noProof/>
+        </w:rPr>
+        <w:fldChar w:fldCharType="begin"/>
+      </w:r>
+      <w:r>
+        <w:rPr>
+          <w:noProof/>
+        </w:rPr>
+        <w:instrText>REF</w:instrText>
+      </w:r>
+      <w:r>
+        <w:rPr>
+          <w:noProof/>
+        </w:rPr>
+        <w:instrText xml:space="preserve"> DOC_AUTHOR  \* MERGEFORMAT </w:instrText>
+      </w:r>
+      <w:r>
+        <w:rPr>
+          <w:noProof/>
+        </w:rPr>
+        <w:fldChar w:fldCharType="separate"/>
+      </w:r>
+      <w:r>
+        <w:rPr>
+          <w:noProof/>
+        </w:rPr>
+        <w:t>P. Roberts &amp; N. Sheppard (Intersect), A. Hueni (UZH)</w:t>
+      </w:r>
+      <w:r>
+        <w:rPr>
+          <w:noProof/>
+        </w:rPr>
+        <w:fldChar w:fldCharType="end"/>
+      </w:r>
     </w:p>
     <w:p>
       <w:pPr>
@@ -667,14 +717,36 @@
       <w:r>
         <w:fldChar w:fldCharType="end"/>
       </w:r>
-      <w:fldSimple w:instr="REF DISTRIBUTION  \* MERGEFORMAT ">
-        <w:r>
-          <w:rPr>
-            <w:noProof/>
-          </w:rPr>
-          <w:t>SPECCHIO Users</w:t>
-        </w:r>
-      </w:fldSimple>
+      <w:r>
+        <w:rPr>
+          <w:noProof/>
+        </w:rPr>
+        <w:fldChar w:fldCharType="begin"/>
+      </w:r>
+      <w:r>
+        <w:rPr>
+          <w:noProof/>
+        </w:rPr>
+        <w:instrText xml:space="preserve">REF DISTRIBUTION  \* MERGEFORMAT </w:instrText>
+      </w:r>
+      <w:r>
+        <w:rPr>
+          <w:noProof/>
+        </w:rPr>
+        <w:fldChar w:fldCharType="separate"/>
+      </w:r>
+      <w:r>
+        <w:rPr>
+          <w:noProof/>
+        </w:rPr>
+        <w:t>SPECCHIO Users</w:t>
+      </w:r>
+      <w:r>
+        <w:rPr>
+          <w:noProof/>
+        </w:rPr>
+        <w:fldChar w:fldCharType="end"/>
+      </w:r>
     </w:p>
     <w:p>
       <w:pPr>
@@ -746,7 +818,7 @@
                     </pic:cNvPicPr>
                   </pic:nvPicPr>
                   <pic:blipFill>
-                    <a:blip r:embed="rId11"/>
+                    <a:blip r:embed="rId10"/>
                     <a:srcRect/>
                     <a:stretch>
                       <a:fillRect/>
@@ -1003,7 +1075,23 @@
         <w:pStyle w:val="Body"/>
       </w:pPr>
       <w:r>
-        <w:t xml:space="preserve">SPECCHIO is licensed under the Creative Commons Attribution-ShareAlike 3.0 Unported Licence. </w:t>
+        <w:t>SPECCHIO is licensed under the Creative Commons Attribution-</w:t>
+      </w:r>
+      <w:proofErr w:type="spellStart"/>
+      <w:r>
+        <w:t>ShareAlike</w:t>
+      </w:r>
+      <w:proofErr w:type="spellEnd"/>
+      <w:r>
+        <w:t xml:space="preserve"> 3.0 </w:t>
+      </w:r>
+      <w:proofErr w:type="spellStart"/>
+      <w:r>
+        <w:t>Unported</w:t>
+      </w:r>
+      <w:proofErr w:type="spellEnd"/>
+      <w:r>
+        <w:t xml:space="preserve"> Licence. </w:t>
       </w:r>
       <w:r>
         <w:t xml:space="preserve">Therefore its source is readily available for inspection and </w:t>
@@ -1134,7 +1222,7 @@
         </w:rPr>
         <w:t>(</w:t>
       </w:r>
-      <w:hyperlink r:id="rId12" w:history="1">
+      <w:hyperlink r:id="rId11" w:history="1">
         <w:r>
           <w:rPr>
             <w:rStyle w:val="Hyperlink"/>
@@ -1172,7 +1260,21 @@
         <w:rPr>
           <w:rStyle w:val="Strong"/>
         </w:rPr>
-        <w:t xml:space="preserve">SPECCHIO UoW </w:t>
+        <w:t xml:space="preserve">SPECCHIO </w:t>
+      </w:r>
+      <w:proofErr w:type="spellStart"/>
+      <w:r>
+        <w:rPr>
+          <w:rStyle w:val="Strong"/>
+        </w:rPr>
+        <w:t>UoW</w:t>
+      </w:r>
+      <w:proofErr w:type="spellEnd"/>
+      <w:r>
+        <w:rPr>
+          <w:rStyle w:val="Strong"/>
+        </w:rPr>
+        <w:t xml:space="preserve"> </w:t>
       </w:r>
       <w:r>
         <w:rPr>
@@ -1232,7 +1334,7 @@
         </w:rPr>
         <w:t>(</w:t>
       </w:r>
-      <w:hyperlink r:id="rId13" w:history="1">
+      <w:hyperlink r:id="rId12" w:history="1">
         <w:r>
           <w:rPr>
             <w:rStyle w:val="Hyperlink"/>
@@ -1444,7 +1546,15 @@
         <w:pStyle w:val="Code"/>
       </w:pPr>
       <w:r>
-        <w:t>Java HotSpot(TM) Client VM (build 23.7-b01, mixed mode, sharing)</w:t>
+        <w:t xml:space="preserve">Java </w:t>
+      </w:r>
+      <w:proofErr w:type="spellStart"/>
+      <w:r>
+        <w:t>HotSpot</w:t>
+      </w:r>
+      <w:proofErr w:type="spellEnd"/>
+      <w:r>
+        <w:t>(TM) Client VM (build 23.7-b01, mixed mode, sharing)</w:t>
       </w:r>
     </w:p>
     <w:p>
@@ -1469,7 +1579,7 @@
       <w:r>
         <w:t xml:space="preserve">you should install an appropriate version of the Java Runtime Environment (JRE) from the internet at </w:t>
       </w:r>
-      <w:hyperlink r:id="rId14" w:history="1">
+      <w:hyperlink r:id="rId13" w:history="1">
         <w:r>
           <w:rPr>
             <w:rStyle w:val="Hyperlink"/>
@@ -1826,7 +1936,7 @@
                     </pic:cNvPicPr>
                   </pic:nvPicPr>
                   <pic:blipFill>
-                    <a:blip r:embed="rId15">
+                    <a:blip r:embed="rId14">
                       <a:extLst>
                         <a:ext uri="{28A0092B-C50C-407E-A947-70E740481C1C}">
                           <a14:useLocalDpi xmlns:a14="http://schemas.microsoft.com/office/drawing/2010/main" val="0"/>
@@ -1875,6 +1985,7 @@
       <w:r>
         <w:t xml:space="preserve">avigate to the </w:t>
       </w:r>
+      <w:proofErr w:type="spellStart"/>
       <w:r>
         <w:rPr>
           <w:rStyle w:val="CodeChar"/>
@@ -1882,9 +1993,11 @@
         </w:rPr>
         <w:t>macosx</w:t>
       </w:r>
+      <w:proofErr w:type="spellEnd"/>
       <w:r>
         <w:t xml:space="preserve"> folder and double-click on </w:t>
       </w:r>
+      <w:proofErr w:type="spellStart"/>
       <w:r>
         <w:rPr>
           <w:rStyle w:val="CodeChar"/>
@@ -1892,6 +2005,7 @@
         </w:rPr>
         <w:t>specchio</w:t>
       </w:r>
+      <w:proofErr w:type="spellEnd"/>
       <w:r>
         <w:t>.</w:t>
       </w:r>
@@ -2054,10 +2168,11 @@
                   </w:r>
                   <w:r>
                     <w:rPr>
-                      <w:rStyle w:val="CodeChar"/>
-                      <w:rFonts w:eastAsia="Courier New"/>
+                      <w:rFonts w:ascii="Lucida Console" w:eastAsia="Courier New" w:hAnsi="Lucida Console"/>
+                      <w:sz w:val="16"/>
+                      <w:shd w:val="clear" w:color="auto" w:fill="F2F2F2" w:themeFill="background1" w:themeFillShade="F2"/>
                     </w:rPr>
-                    <w:t>v473.vanager.de</w:t>
+                    <w:t>sc22.geo.uzh.ch</w:t>
                   </w:r>
                 </w:p>
                 <w:p>
@@ -2089,8 +2204,17 @@
                       <w:rStyle w:val="CodeChar"/>
                       <w:rFonts w:eastAsia="Courier New"/>
                     </w:rPr>
-                    <w:t>/specchio_service</w:t>
+                    <w:t>/</w:t>
                   </w:r>
+                  <w:proofErr w:type="spellStart"/>
+                  <w:r>
+                    <w:rPr>
+                      <w:rStyle w:val="CodeChar"/>
+                      <w:rFonts w:eastAsia="Courier New"/>
+                    </w:rPr>
+                    <w:t>specchio_service</w:t>
+                  </w:r>
+                  <w:proofErr w:type="spellEnd"/>
                 </w:p>
                 <w:p>
                   <w:pPr>
@@ -2107,13 +2231,31 @@
                   <w:r>
                     <w:t xml:space="preserve">Data Source: Choose between productive and test servers: </w:t>
                   </w:r>
+                  <w:proofErr w:type="spellStart"/>
                   <w:r>
                     <w:rPr>
                       <w:rStyle w:val="CodeChar"/>
                       <w:rFonts w:eastAsia="Courier New"/>
                     </w:rPr>
-                    <w:t>jdbc/specchio_prod</w:t>
+                    <w:t>jdbc</w:t>
                   </w:r>
+                  <w:proofErr w:type="spellEnd"/>
+                  <w:r>
+                    <w:rPr>
+                      <w:rStyle w:val="CodeChar"/>
+                      <w:rFonts w:eastAsia="Courier New"/>
+                    </w:rPr>
+                    <w:t>/</w:t>
+                  </w:r>
+                  <w:proofErr w:type="spellStart"/>
+                  <w:r>
+                    <w:rPr>
+                      <w:rStyle w:val="CodeChar"/>
+                      <w:rFonts w:eastAsia="Courier New"/>
+                    </w:rPr>
+                    <w:t>specchio_prod</w:t>
+                  </w:r>
+                  <w:proofErr w:type="spellEnd"/>
                 </w:p>
                 <w:p>
                   <w:pPr>
@@ -2123,13 +2265,31 @@
                       <w:numId w:val="0"/>
                     </w:numPr>
                   </w:pPr>
+                  <w:proofErr w:type="spellStart"/>
                   <w:r>
                     <w:rPr>
                       <w:rStyle w:val="CodeChar"/>
                       <w:rFonts w:eastAsia="Courier New"/>
                     </w:rPr>
-                    <w:t>jdbc/specchio_test</w:t>
+                    <w:t>jdbc</w:t>
                   </w:r>
+                  <w:proofErr w:type="spellEnd"/>
+                  <w:r>
+                    <w:rPr>
+                      <w:rStyle w:val="CodeChar"/>
+                      <w:rFonts w:eastAsia="Courier New"/>
+                    </w:rPr>
+                    <w:t>/</w:t>
+                  </w:r>
+                  <w:proofErr w:type="spellStart"/>
+                  <w:r>
+                    <w:rPr>
+                      <w:rStyle w:val="CodeChar"/>
+                      <w:rFonts w:eastAsia="Courier New"/>
+                    </w:rPr>
+                    <w:t>specchio_test</w:t>
+                  </w:r>
+                  <w:proofErr w:type="spellEnd"/>
                 </w:p>
               </w:tc>
             </w:tr>
@@ -2378,7 +2538,12 @@
         <w:t xml:space="preserve">). </w:t>
       </w:r>
       <w:r>
-        <w:t>If you have upgraded from previous versions then SPECCHIO will continue to read account data from the configuration file. Newer versions can be enforced to write data into the configuration file during account creation; this is achieved by</w:t>
+        <w:t xml:space="preserve">If you have upgraded from previous versions then SPECCHIO will continue to read account data from the configuration file. Newer versions can be enforced to write data into the </w:t>
+      </w:r>
+      <w:bookmarkStart w:id="31" w:name="_GoBack"/>
+      <w:bookmarkEnd w:id="31"/>
+      <w:r>
+        <w:t>configuration file during account creation; this is achieved by</w:t>
       </w:r>
       <w:r>
         <w:t xml:space="preserve"> selecting </w:t>
@@ -2396,7 +2561,21 @@
         <w:rPr>
           <w:rStyle w:val="GUIWord"/>
         </w:rPr>
-        <w:t>Edit db_config file</w:t>
+        <w:t xml:space="preserve">Edit </w:t>
+      </w:r>
+      <w:proofErr w:type="spellStart"/>
+      <w:r>
+        <w:rPr>
+          <w:rStyle w:val="GUIWord"/>
+        </w:rPr>
+        <w:t>db_config</w:t>
+      </w:r>
+      <w:proofErr w:type="spellEnd"/>
+      <w:r>
+        <w:rPr>
+          <w:rStyle w:val="GUIWord"/>
+        </w:rPr>
+        <w:t xml:space="preserve"> file</w:t>
       </w:r>
       <w:r>
         <w:t xml:space="preserve"> from the main menu</w:t>
@@ -2572,7 +2751,15 @@
         </w:numPr>
       </w:pPr>
       <w:r>
-        <w:t>DC10-302 Corrected a JAXBException when viewing an instrument picture</w:t>
+        <w:t xml:space="preserve">DC10-302 Corrected a </w:t>
+      </w:r>
+      <w:proofErr w:type="spellStart"/>
+      <w:r>
+        <w:t>JAXBException</w:t>
+      </w:r>
+      <w:proofErr w:type="spellEnd"/>
+      <w:r>
+        <w:t xml:space="preserve"> when viewing an instrument picture</w:t>
       </w:r>
     </w:p>
     <w:p>
@@ -2743,8 +2930,13 @@
         </w:numPr>
       </w:pPr>
       <w:r>
-        <w:t>Timestamp issue when operating the system in different timezones</w:t>
-      </w:r>
+        <w:t xml:space="preserve">Timestamp issue when operating the system in different </w:t>
+      </w:r>
+      <w:proofErr w:type="spellStart"/>
+      <w:r>
+        <w:t>timezones</w:t>
+      </w:r>
+      <w:proofErr w:type="spellEnd"/>
     </w:p>
     <w:p>
       <w:pPr>
@@ -2755,7 +2947,15 @@
         </w:numPr>
       </w:pPr>
       <w:r>
-        <w:t>Increased file reader stability for UniSpec and ASD</w:t>
+        <w:t xml:space="preserve">Increased file reader stability for </w:t>
+      </w:r>
+      <w:proofErr w:type="spellStart"/>
+      <w:r>
+        <w:t>UniSpec</w:t>
+      </w:r>
+      <w:proofErr w:type="spellEnd"/>
+      <w:r>
+        <w:t xml:space="preserve"> and ASD</w:t>
       </w:r>
     </w:p>
     <w:p>
@@ -2779,7 +2979,15 @@
         </w:numPr>
       </w:pPr>
       <w:r>
-        <w:t>Timeline plot updated to show datapoints as squares.</w:t>
+        <w:t xml:space="preserve">Timeline plot updated to show </w:t>
+      </w:r>
+      <w:proofErr w:type="spellStart"/>
+      <w:r>
+        <w:t>datapoints</w:t>
+      </w:r>
+      <w:proofErr w:type="spellEnd"/>
+      <w:r>
+        <w:t xml:space="preserve"> as squares.</w:t>
       </w:r>
     </w:p>
     <w:p>
@@ -2889,18 +3097,34 @@
         </w:rPr>
         <w:t xml:space="preserve">File loader for </w:t>
       </w:r>
-      <w:r>
-        <w:rPr>
-          <w:lang w:val="en-US"/>
-        </w:rPr>
-        <w:t xml:space="preserve">Microtops text file </w:t>
-      </w:r>
-      <w:r>
-        <w:rPr>
-          <w:lang w:val="en-US"/>
-        </w:rPr>
-        <w:t>and new attributes to support the metadata of the Microtops</w:t>
-      </w:r>
+      <w:proofErr w:type="spellStart"/>
+      <w:r>
+        <w:rPr>
+          <w:lang w:val="en-US"/>
+        </w:rPr>
+        <w:t>Microtops</w:t>
+      </w:r>
+      <w:proofErr w:type="spellEnd"/>
+      <w:r>
+        <w:rPr>
+          <w:lang w:val="en-US"/>
+        </w:rPr>
+        <w:t xml:space="preserve"> text file </w:t>
+      </w:r>
+      <w:r>
+        <w:rPr>
+          <w:lang w:val="en-US"/>
+        </w:rPr>
+        <w:t xml:space="preserve">and new attributes to support the metadata of the </w:t>
+      </w:r>
+      <w:proofErr w:type="spellStart"/>
+      <w:r>
+        <w:rPr>
+          <w:lang w:val="en-US"/>
+        </w:rPr>
+        <w:t>Microtops</w:t>
+      </w:r>
+      <w:proofErr w:type="spellEnd"/>
       <w:r>
         <w:rPr>
           <w:lang w:val="en-US"/>
@@ -2923,7 +3147,21 @@
         <w:rPr>
           <w:lang w:val="en-US"/>
         </w:rPr>
-        <w:t>File loader for Bruker FTIR dpt files.</w:t>
+        <w:t xml:space="preserve">File loader for Bruker FTIR </w:t>
+      </w:r>
+      <w:proofErr w:type="spellStart"/>
+      <w:r>
+        <w:rPr>
+          <w:lang w:val="en-US"/>
+        </w:rPr>
+        <w:t>dpt</w:t>
+      </w:r>
+      <w:proofErr w:type="spellEnd"/>
+      <w:r>
+        <w:rPr>
+          <w:lang w:val="en-US"/>
+        </w:rPr>
+        <w:t xml:space="preserve"> files.</w:t>
       </w:r>
     </w:p>
     <w:p>
@@ -3025,7 +3263,21 @@
         <w:rPr>
           <w:lang w:val="en-US"/>
         </w:rPr>
-        <w:t>supplied spectrum. Applies to getMetaparameterValues an</w:t>
+        <w:t xml:space="preserve">supplied spectrum. Applies to </w:t>
+      </w:r>
+      <w:proofErr w:type="spellStart"/>
+      <w:r>
+        <w:rPr>
+          <w:lang w:val="en-US"/>
+        </w:rPr>
+        <w:t>getMetaparameterValues</w:t>
+      </w:r>
+      <w:proofErr w:type="spellEnd"/>
+      <w:r>
+        <w:rPr>
+          <w:lang w:val="en-US"/>
+        </w:rPr>
+        <w:t xml:space="preserve"> an</w:t>
       </w:r>
       <w:r>
         <w:rPr>
@@ -3037,20 +3289,62 @@
         <w:rPr>
           <w:lang w:val="en-US"/>
         </w:rPr>
-        <w:t xml:space="preserve"> getMetaparameters </w:t>
+        <w:t xml:space="preserve"> </w:t>
+      </w:r>
+      <w:proofErr w:type="spellStart"/>
+      <w:r>
+        <w:rPr>
+          <w:lang w:val="en-US"/>
+        </w:rPr>
+        <w:t>getMetaparameters</w:t>
+      </w:r>
+      <w:proofErr w:type="spellEnd"/>
+      <w:r>
+        <w:rPr>
+          <w:lang w:val="en-US"/>
+        </w:rPr>
+        <w:t xml:space="preserve"> </w:t>
       </w:r>
       <w:r>
         <w:rPr>
           <w:lang w:val="en-US"/>
         </w:rPr>
         <w:lastRenderedPageBreak/>
-        <w:t xml:space="preserve">methods of the SpecchioClient. </w:t>
-      </w:r>
-      <w:r>
-        <w:rPr>
-          <w:lang w:val="en-US"/>
-        </w:rPr>
-        <w:t>Non-existing parameters have their eav_id set to 0.</w:t>
+        <w:t xml:space="preserve">methods of the </w:t>
+      </w:r>
+      <w:proofErr w:type="spellStart"/>
+      <w:r>
+        <w:rPr>
+          <w:lang w:val="en-US"/>
+        </w:rPr>
+        <w:t>SpecchioClient</w:t>
+      </w:r>
+      <w:proofErr w:type="spellEnd"/>
+      <w:r>
+        <w:rPr>
+          <w:lang w:val="en-US"/>
+        </w:rPr>
+        <w:t xml:space="preserve">. </w:t>
+      </w:r>
+      <w:r>
+        <w:rPr>
+          <w:lang w:val="en-US"/>
+        </w:rPr>
+        <w:t xml:space="preserve">Non-existing parameters have their </w:t>
+      </w:r>
+      <w:proofErr w:type="spellStart"/>
+      <w:r>
+        <w:rPr>
+          <w:lang w:val="en-US"/>
+        </w:rPr>
+        <w:t>eav_id</w:t>
+      </w:r>
+      <w:proofErr w:type="spellEnd"/>
+      <w:r>
+        <w:rPr>
+          <w:lang w:val="en-US"/>
+        </w:rPr>
+        <w:t xml:space="preserve"> set to 0.</w:t>
       </w:r>
     </w:p>
     <w:p>
@@ -3116,8 +3410,16 @@
         <w:rPr>
           <w:lang w:val="en-US"/>
         </w:rPr>
-        <w:t>nly target radiances are converted to reflectances</w:t>
-      </w:r>
+        <w:t xml:space="preserve">nly target radiances are converted to </w:t>
+      </w:r>
+      <w:proofErr w:type="spellStart"/>
+      <w:r>
+        <w:rPr>
+          <w:lang w:val="en-US"/>
+        </w:rPr>
+        <w:t>reflectances</w:t>
+      </w:r>
+      <w:proofErr w:type="spellEnd"/>
       <w:r>
         <w:rPr>
           <w:lang w:val="en-US"/>
@@ -3377,8 +3679,16 @@
         <w:rPr>
           <w:lang w:val="en-US"/>
         </w:rPr>
-        <w:t xml:space="preserve"> that caused CSV writer to fail due to internal upgrade to Joda</w:t>
-      </w:r>
+        <w:t xml:space="preserve"> that caused CSV writer to fail due to internal upgrade to </w:t>
+      </w:r>
+      <w:proofErr w:type="spellStart"/>
+      <w:r>
+        <w:rPr>
+          <w:lang w:val="en-US"/>
+        </w:rPr>
+        <w:t>Joda</w:t>
+      </w:r>
+      <w:proofErr w:type="spellEnd"/>
       <w:r>
         <w:rPr>
           <w:lang w:val="en-US"/>
@@ -3518,7 +3828,35 @@
         <w:rPr>
           <w:lang w:val="en-US"/>
         </w:rPr>
-        <w:t>Fix for the OceanView file format to extract the instrument name: note that this can currently lead to wrong results when more than one instruments are connected and run; in our experience all spectral files will contain the same instrument name due to a bug in the OceanView software.</w:t>
+        <w:t xml:space="preserve">Fix for the </w:t>
+      </w:r>
+      <w:proofErr w:type="spellStart"/>
+      <w:r>
+        <w:rPr>
+          <w:lang w:val="en-US"/>
+        </w:rPr>
+        <w:t>OceanView</w:t>
+      </w:r>
+      <w:proofErr w:type="spellEnd"/>
+      <w:r>
+        <w:rPr>
+          <w:lang w:val="en-US"/>
+        </w:rPr>
+        <w:t xml:space="preserve"> file format to extract the instrument name: note that this can currently lead to wrong results when more than one instruments are connected and run; in our experience all spectral files will contain the same instrument name due to a bug in the </w:t>
+      </w:r>
+      <w:proofErr w:type="spellStart"/>
+      <w:r>
+        <w:rPr>
+          <w:lang w:val="en-US"/>
+        </w:rPr>
+        <w:t>OceanView</w:t>
+      </w:r>
+      <w:proofErr w:type="spellEnd"/>
+      <w:r>
+        <w:rPr>
+          <w:lang w:val="en-US"/>
+        </w:rPr>
+        <w:t xml:space="preserve"> software.</w:t>
       </w:r>
     </w:p>
     <w:p>
@@ -3877,7 +4215,7 @@
                     </pic:cNvPicPr>
                   </pic:nvPicPr>
                   <pic:blipFill>
-                    <a:blip r:embed="rId16">
+                    <a:blip r:embed="rId15">
                       <a:extLst>
                         <a:ext uri="{28A0092B-C50C-407E-A947-70E740481C1C}">
                           <a14:useLocalDpi xmlns:a14="http://schemas.microsoft.com/office/drawing/2010/main" val="0"/>
@@ -3939,7 +4277,7 @@
         </w:rPr>
         <w:t xml:space="preserve">Implementation of new sun angle correction class by Klaus A. Brunner. </w:t>
       </w:r>
-      <w:hyperlink r:id="rId17" w:history="1">
+      <w:hyperlink r:id="rId16" w:history="1">
         <w:r>
           <w:rPr>
             <w:rStyle w:val="Hyperlink"/>
@@ -4048,7 +4386,21 @@
         <w:rPr>
           <w:lang w:val="en-US"/>
         </w:rPr>
-        <w:t>Fixed a bug in the copySpectrum method that failed because of a non-existing field in the spectrum table</w:t>
+        <w:t xml:space="preserve">Fixed a bug in the </w:t>
+      </w:r>
+      <w:proofErr w:type="spellStart"/>
+      <w:r>
+        <w:rPr>
+          <w:lang w:val="en-US"/>
+        </w:rPr>
+        <w:t>copySpectrum</w:t>
+      </w:r>
+      <w:proofErr w:type="spellEnd"/>
+      <w:r>
+        <w:rPr>
+          <w:lang w:val="en-US"/>
+        </w:rPr>
+        <w:t xml:space="preserve"> method that failed because of a non-existing field in the spectrum table</w:t>
       </w:r>
     </w:p>
     <w:p>
@@ -4080,11 +4432,19 @@
           <w:lang w:val="en-US"/>
         </w:rPr>
       </w:pPr>
-      <w:r>
-        <w:rPr>
-          <w:lang w:val="en-US"/>
-        </w:rPr>
-        <w:t>Colouring of the</w:t>
+      <w:proofErr w:type="spellStart"/>
+      <w:r>
+        <w:rPr>
+          <w:lang w:val="en-US"/>
+        </w:rPr>
+        <w:t>Colouring</w:t>
+      </w:r>
+      <w:proofErr w:type="spellEnd"/>
+      <w:r>
+        <w:rPr>
+          <w:lang w:val="en-US"/>
+        </w:rPr>
+        <w:t xml:space="preserve"> of the</w:t>
       </w:r>
       <w:r>
         <w:rPr>
@@ -4111,7 +4471,21 @@
         <w:rPr>
           <w:lang w:val="en-US"/>
         </w:rPr>
-        <w:t>Added support for new timestamp field in the eav table</w:t>
+        <w:t xml:space="preserve">Added support for new timestamp field in the </w:t>
+      </w:r>
+      <w:proofErr w:type="spellStart"/>
+      <w:r>
+        <w:rPr>
+          <w:lang w:val="en-US"/>
+        </w:rPr>
+        <w:t>eav</w:t>
+      </w:r>
+      <w:proofErr w:type="spellEnd"/>
+      <w:r>
+        <w:rPr>
+          <w:lang w:val="en-US"/>
+        </w:rPr>
+        <w:t xml:space="preserve"> table</w:t>
       </w:r>
     </w:p>
     <w:p>
@@ -4163,7 +4537,21 @@
         <w:rPr>
           <w:lang w:val="en-US"/>
         </w:rPr>
-        <w:t>Massive speed improvement for spectral databrowser sorting by attribute</w:t>
+        <w:t xml:space="preserve">Massive speed improvement for spectral </w:t>
+      </w:r>
+      <w:proofErr w:type="spellStart"/>
+      <w:r>
+        <w:rPr>
+          <w:lang w:val="en-US"/>
+        </w:rPr>
+        <w:t>databrowser</w:t>
+      </w:r>
+      <w:proofErr w:type="spellEnd"/>
+      <w:r>
+        <w:rPr>
+          <w:lang w:val="en-US"/>
+        </w:rPr>
+        <w:t xml:space="preserve"> sorting by attribute</w:t>
       </w:r>
     </w:p>
     <w:p>
@@ -4332,7 +4720,21 @@
         <w:rPr>
           <w:lang w:val="en-US"/>
         </w:rPr>
-        <w:t>Bugfix for filter by eav methods.</w:t>
+        <w:t xml:space="preserve">Bugfix for filter by </w:t>
+      </w:r>
+      <w:proofErr w:type="spellStart"/>
+      <w:r>
+        <w:rPr>
+          <w:lang w:val="en-US"/>
+        </w:rPr>
+        <w:t>eav</w:t>
+      </w:r>
+      <w:proofErr w:type="spellEnd"/>
+      <w:r>
+        <w:rPr>
+          <w:lang w:val="en-US"/>
+        </w:rPr>
+        <w:t xml:space="preserve"> methods.</w:t>
       </w:r>
     </w:p>
     <w:p>
@@ -4516,7 +4918,39 @@
         </w:numPr>
       </w:pPr>
       <w:r>
-        <w:t>New methods to work with hierarchies: getHierarchyName, getHierarchyFilePath, renameHierarchy. Currently only available via the specchio_client when using higher level languages.</w:t>
+        <w:t xml:space="preserve">New methods to work with hierarchies: </w:t>
+      </w:r>
+      <w:proofErr w:type="spellStart"/>
+      <w:r>
+        <w:t>getHierarchyName</w:t>
+      </w:r>
+      <w:proofErr w:type="spellEnd"/>
+      <w:r>
+        <w:t xml:space="preserve">, </w:t>
+      </w:r>
+      <w:proofErr w:type="spellStart"/>
+      <w:r>
+        <w:t>getHierarchyFilePath</w:t>
+      </w:r>
+      <w:proofErr w:type="spellEnd"/>
+      <w:r>
+        <w:t xml:space="preserve">, </w:t>
+      </w:r>
+      <w:proofErr w:type="spellStart"/>
+      <w:r>
+        <w:t>renameHierarchy</w:t>
+      </w:r>
+      <w:proofErr w:type="spellEnd"/>
+      <w:r>
+        <w:t xml:space="preserve">. Currently only available via the </w:t>
+      </w:r>
+      <w:proofErr w:type="spellStart"/>
+      <w:r>
+        <w:t>specchio_client</w:t>
+      </w:r>
+      <w:proofErr w:type="spellEnd"/>
+      <w:r>
+        <w:t xml:space="preserve"> when using higher level languages.</w:t>
       </w:r>
     </w:p>
     <w:p>
@@ -4626,7 +5060,15 @@
         </w:numPr>
       </w:pPr>
       <w:r>
-        <w:t>Bugfix to have correct path to keystore file in deployed applications.</w:t>
+        <w:t xml:space="preserve">Bugfix to have correct path to </w:t>
+      </w:r>
+      <w:proofErr w:type="spellStart"/>
+      <w:r>
+        <w:t>keystore</w:t>
+      </w:r>
+      <w:proofErr w:type="spellEnd"/>
+      <w:r>
+        <w:t xml:space="preserve"> file in deployed applications.</w:t>
       </w:r>
     </w:p>
     <w:p>
@@ -4638,7 +5080,15 @@
         </w:numPr>
       </w:pPr>
       <w:r>
-        <w:t>Re-enabled the deleting of old datalinks to allow removing data loaded with previous specchio versions.</w:t>
+        <w:t xml:space="preserve">Re-enabled the deleting of old datalinks to allow removing data loaded with previous </w:t>
+      </w:r>
+      <w:proofErr w:type="spellStart"/>
+      <w:r>
+        <w:t>specchio</w:t>
+      </w:r>
+      <w:proofErr w:type="spellEnd"/>
+      <w:r>
+        <w:t xml:space="preserve"> versions.</w:t>
       </w:r>
       <w:r>
         <w:t xml:space="preserve"> Fix to allow data deletion code to run on newer databases as well.</w:t>
@@ -4741,7 +5191,15 @@
         </w:numPr>
       </w:pPr>
       <w:r>
-        <w:t>Edit db_config file now creates the file automatically and pre-fills it with account information taken from the preferences store. Menu function is disabled by default and must be enabled via the SPECCHIO Preferences.</w:t>
+        <w:t xml:space="preserve">Edit </w:t>
+      </w:r>
+      <w:proofErr w:type="spellStart"/>
+      <w:r>
+        <w:t>db_config</w:t>
+      </w:r>
+      <w:proofErr w:type="spellEnd"/>
+      <w:r>
+        <w:t xml:space="preserve"> file now creates the file automatically and pre-fills it with account information taken from the preferences store. Menu function is disabled by default and must be enabled via the SPECCHIO Preferences.</w:t>
       </w:r>
     </w:p>
     <w:p>
@@ -4813,7 +5271,15 @@
         </w:numPr>
       </w:pPr>
       <w:r>
-        <w:t>New methods for full text search (all string_val fields in the EAV table)</w:t>
+        <w:t xml:space="preserve">New methods for full text search (all </w:t>
+      </w:r>
+      <w:proofErr w:type="spellStart"/>
+      <w:r>
+        <w:t>string_val</w:t>
+      </w:r>
+      <w:proofErr w:type="spellEnd"/>
+      <w:r>
+        <w:t xml:space="preserve"> fields in the EAV table)</w:t>
       </w:r>
     </w:p>
     <w:p>
@@ -4837,7 +5303,15 @@
         </w:numPr>
       </w:pPr>
       <w:r>
-        <w:t>Better GUI design by making spectral databrowers scale when the window is enlarged.</w:t>
+        <w:t xml:space="preserve">Better GUI design by making spectral </w:t>
+      </w:r>
+      <w:proofErr w:type="spellStart"/>
+      <w:r>
+        <w:t>databrowers</w:t>
+      </w:r>
+      <w:proofErr w:type="spellEnd"/>
+      <w:r>
+        <w:t xml:space="preserve"> scale when the window is enlarged.</w:t>
       </w:r>
     </w:p>
     <w:p>
@@ -4861,7 +5335,23 @@
         </w:numPr>
       </w:pPr>
       <w:r>
-        <w:t>Improved error message for renameHierarchy method. Automatic wildcards for fulltext search method.</w:t>
+        <w:t xml:space="preserve">Improved error message for </w:t>
+      </w:r>
+      <w:proofErr w:type="spellStart"/>
+      <w:r>
+        <w:t>renameHierarchy</w:t>
+      </w:r>
+      <w:proofErr w:type="spellEnd"/>
+      <w:r>
+        <w:t xml:space="preserve"> method. Automatic wildcards for </w:t>
+      </w:r>
+      <w:proofErr w:type="spellStart"/>
+      <w:r>
+        <w:t>fulltext</w:t>
+      </w:r>
+      <w:proofErr w:type="spellEnd"/>
+      <w:r>
+        <w:t xml:space="preserve"> search method.</w:t>
       </w:r>
     </w:p>
     <w:p>
@@ -4960,8 +5450,13 @@
       <w:r>
         <w:t xml:space="preserve">New </w:t>
       </w:r>
-      <w:r>
-        <w:t>specchio client methods: get instrument object for a spectral file, get a list of metaparameter lists (i.e. get several metaparameters at once), added distinct control over selected metaparameter values, get the total number of spectra in the database, test the existence of a calibration in the database</w:t>
+      <w:proofErr w:type="spellStart"/>
+      <w:r>
+        <w:t>specchio</w:t>
+      </w:r>
+      <w:proofErr w:type="spellEnd"/>
+      <w:r>
+        <w:t xml:space="preserve"> client methods: get instrument object for a spectral file, get a list of metaparameter lists (i.e. get several metaparameters at once), added distinct control over selected metaparameter values, get the total number of spectra in the database, test the existence of a calibration in the database</w:t>
       </w:r>
     </w:p>
     <w:p>
@@ -5452,7 +5947,15 @@
         </w:numPr>
       </w:pPr>
       <w:r>
-        <w:t>Sun angle calc enabled for all campaigns for admin users</w:t>
+        <w:t xml:space="preserve">Sun angle </w:t>
+      </w:r>
+      <w:proofErr w:type="spellStart"/>
+      <w:r>
+        <w:t>calc</w:t>
+      </w:r>
+      <w:proofErr w:type="spellEnd"/>
+      <w:r>
+        <w:t xml:space="preserve"> enabled for all campaigns for admin users</w:t>
       </w:r>
     </w:p>
     <w:p>
@@ -5519,7 +6022,15 @@
         <w:t>Improved metadata conflict detection to avoid wrong conflicts in some rare cases</w:t>
       </w:r>
       <w:r>
-        <w:t xml:space="preserve"> (same values stored under different eav entries)</w:t>
+        <w:t xml:space="preserve"> (same values stored under different </w:t>
+      </w:r>
+      <w:proofErr w:type="spellStart"/>
+      <w:r>
+        <w:t>eav</w:t>
+      </w:r>
+      <w:proofErr w:type="spellEnd"/>
+      <w:r>
+        <w:t xml:space="preserve"> entries)</w:t>
       </w:r>
     </w:p>
     <w:p>
@@ -5568,7 +6079,15 @@
         </w:numPr>
       </w:pPr>
       <w:r>
-        <w:t>Sun angle calc: angles were calculated wrongly in previous code versions: longitudes east of Greenwich must be positive, west longitudes are negative.</w:t>
+        <w:t xml:space="preserve">Sun angle </w:t>
+      </w:r>
+      <w:proofErr w:type="spellStart"/>
+      <w:r>
+        <w:t>calc</w:t>
+      </w:r>
+      <w:proofErr w:type="spellEnd"/>
+      <w:r>
+        <w:t>: angles were calculated wrongly in previous code versions: longitudes east of Greenwich must be positive, west longitudes are negative.</w:t>
       </w:r>
     </w:p>
     <w:p>
@@ -5646,14 +6165,12 @@
           <w:lang w:val="en-US"/>
         </w:rPr>
       </w:pPr>
-      <w:bookmarkStart w:id="31" w:name="_GoBack"/>
-      <w:bookmarkEnd w:id="31"/>
     </w:p>
     <w:sectPr>
-      <w:headerReference w:type="default" r:id="rId18"/>
-      <w:footerReference w:type="default" r:id="rId19"/>
-      <w:headerReference w:type="first" r:id="rId20"/>
-      <w:footerReference w:type="first" r:id="rId21"/>
+      <w:headerReference w:type="default" r:id="rId17"/>
+      <w:footerReference w:type="default" r:id="rId18"/>
+      <w:headerReference w:type="first" r:id="rId19"/>
+      <w:footerReference w:type="first" r:id="rId20"/>
       <w:type w:val="continuous"/>
       <w:pgSz w:w="11907" w:h="16840" w:code="9"/>
       <w:pgMar w:top="1394" w:right="1134" w:bottom="1701" w:left="1418" w:header="720" w:footer="598" w:gutter="0"/>
@@ -5664,7 +6181,7 @@
 </file>
 
 <file path=word/endnotes.xml><?xml version="1.0" encoding="utf-8"?>
-<w:endnotes xmlns:wpc="http://schemas.microsoft.com/office/word/2010/wordprocessingCanvas" xmlns:mo="http://schemas.microsoft.com/office/mac/office/2008/main" xmlns:mc="http://schemas.openxmlformats.org/markup-compatibility/2006" xmlns:mv="urn:schemas-microsoft-com:mac:vml" xmlns:o="urn:schemas-microsoft-com:office:office" xmlns:r="http://schemas.openxmlformats.org/officeDocument/2006/relationships" xmlns:m="http://schemas.openxmlformats.org/officeDocument/2006/math" xmlns:v="urn:schemas-microsoft-com:vml" xmlns:wp14="http://schemas.microsoft.com/office/word/2010/wordprocessingDrawing" xmlns:wp="http://schemas.openxmlformats.org/drawingml/2006/wordprocessingDrawing" xmlns:w10="urn:schemas-microsoft-com:office:word" xmlns:w="http://schemas.openxmlformats.org/wordprocessingml/2006/main" xmlns:w14="http://schemas.microsoft.com/office/word/2010/wordml" xmlns:wpg="http://schemas.microsoft.com/office/word/2010/wordprocessingGroup" xmlns:wpi="http://schemas.microsoft.com/office/word/2010/wordprocessingInk" xmlns:wne="http://schemas.microsoft.com/office/word/2006/wordml" xmlns:wps="http://schemas.microsoft.com/office/word/2010/wordprocessingShape" mc:Ignorable="w14 wp14">
+<w:endnotes xmlns:wpc="http://schemas.microsoft.com/office/word/2010/wordprocessingCanvas" xmlns:cx="http://schemas.microsoft.com/office/drawing/2014/chartex" xmlns:cx1="http://schemas.microsoft.com/office/drawing/2015/9/8/chartex" xmlns:cx2="http://schemas.microsoft.com/office/drawing/2015/10/21/chartex" xmlns:cx3="http://schemas.microsoft.com/office/drawing/2016/5/9/chartex" xmlns:cx4="http://schemas.microsoft.com/office/drawing/2016/5/10/chartex" xmlns:cx5="http://schemas.microsoft.com/office/drawing/2016/5/11/chartex" xmlns:cx6="http://schemas.microsoft.com/office/drawing/2016/5/12/chartex" xmlns:cx7="http://schemas.microsoft.com/office/drawing/2016/5/13/chartex" xmlns:cx8="http://schemas.microsoft.com/office/drawing/2016/5/14/chartex" xmlns:mc="http://schemas.openxmlformats.org/markup-compatibility/2006" xmlns:aink="http://schemas.microsoft.com/office/drawing/2016/ink" xmlns:am3d="http://schemas.microsoft.com/office/drawing/2017/model3d" xmlns:o="urn:schemas-microsoft-com:office:office" xmlns:r="http://schemas.openxmlformats.org/officeDocument/2006/relationships" xmlns:m="http://schemas.openxmlformats.org/officeDocument/2006/math" xmlns:v="urn:schemas-microsoft-com:vml" xmlns:wp14="http://schemas.microsoft.com/office/word/2010/wordprocessingDrawing" xmlns:wp="http://schemas.openxmlformats.org/drawingml/2006/wordprocessingDrawing" xmlns:w10="urn:schemas-microsoft-com:office:word" xmlns:w="http://schemas.openxmlformats.org/wordprocessingml/2006/main" xmlns:w14="http://schemas.microsoft.com/office/word/2010/wordml" xmlns:w15="http://schemas.microsoft.com/office/word/2012/wordml" xmlns:w16cid="http://schemas.microsoft.com/office/word/2016/wordml/cid" xmlns:w16se="http://schemas.microsoft.com/office/word/2015/wordml/symex" xmlns:wpg="http://schemas.microsoft.com/office/word/2010/wordprocessingGroup" xmlns:wpi="http://schemas.microsoft.com/office/word/2010/wordprocessingInk" xmlns:wne="http://schemas.microsoft.com/office/word/2006/wordml" xmlns:wps="http://schemas.microsoft.com/office/word/2010/wordprocessingShape" mc:Ignorable="w14 w15 w16se w16cid wp14">
   <w:endnote w:type="separator" w:id="-1">
     <w:p>
       <w:r>
@@ -5683,7 +6200,7 @@
 </file>
 
 <file path=word/footer1.xml><?xml version="1.0" encoding="utf-8"?>
-<w:ftr xmlns:wpc="http://schemas.microsoft.com/office/word/2010/wordprocessingCanvas" xmlns:mo="http://schemas.microsoft.com/office/mac/office/2008/main" xmlns:mc="http://schemas.openxmlformats.org/markup-compatibility/2006" xmlns:mv="urn:schemas-microsoft-com:mac:vml" xmlns:o="urn:schemas-microsoft-com:office:office" xmlns:r="http://schemas.openxmlformats.org/officeDocument/2006/relationships" xmlns:m="http://schemas.openxmlformats.org/officeDocument/2006/math" xmlns:v="urn:schemas-microsoft-com:vml" xmlns:wp14="http://schemas.microsoft.com/office/word/2010/wordprocessingDrawing" xmlns:wp="http://schemas.openxmlformats.org/drawingml/2006/wordprocessingDrawing" xmlns:w10="urn:schemas-microsoft-com:office:word" xmlns:w="http://schemas.openxmlformats.org/wordprocessingml/2006/main" xmlns:w14="http://schemas.microsoft.com/office/word/2010/wordml" xmlns:wpg="http://schemas.microsoft.com/office/word/2010/wordprocessingGroup" xmlns:wpi="http://schemas.microsoft.com/office/word/2010/wordprocessingInk" xmlns:wne="http://schemas.microsoft.com/office/word/2006/wordml" xmlns:wps="http://schemas.microsoft.com/office/word/2010/wordprocessingShape" mc:Ignorable="w14 wp14">
+<w:ftr xmlns:wpc="http://schemas.microsoft.com/office/word/2010/wordprocessingCanvas" xmlns:cx="http://schemas.microsoft.com/office/drawing/2014/chartex" xmlns:cx1="http://schemas.microsoft.com/office/drawing/2015/9/8/chartex" xmlns:cx2="http://schemas.microsoft.com/office/drawing/2015/10/21/chartex" xmlns:cx3="http://schemas.microsoft.com/office/drawing/2016/5/9/chartex" xmlns:cx4="http://schemas.microsoft.com/office/drawing/2016/5/10/chartex" xmlns:cx5="http://schemas.microsoft.com/office/drawing/2016/5/11/chartex" xmlns:cx6="http://schemas.microsoft.com/office/drawing/2016/5/12/chartex" xmlns:cx7="http://schemas.microsoft.com/office/drawing/2016/5/13/chartex" xmlns:cx8="http://schemas.microsoft.com/office/drawing/2016/5/14/chartex" xmlns:mc="http://schemas.openxmlformats.org/markup-compatibility/2006" xmlns:aink="http://schemas.microsoft.com/office/drawing/2016/ink" xmlns:am3d="http://schemas.microsoft.com/office/drawing/2017/model3d" xmlns:o="urn:schemas-microsoft-com:office:office" xmlns:r="http://schemas.openxmlformats.org/officeDocument/2006/relationships" xmlns:m="http://schemas.openxmlformats.org/officeDocument/2006/math" xmlns:v="urn:schemas-microsoft-com:vml" xmlns:wp14="http://schemas.microsoft.com/office/word/2010/wordprocessingDrawing" xmlns:wp="http://schemas.openxmlformats.org/drawingml/2006/wordprocessingDrawing" xmlns:w10="urn:schemas-microsoft-com:office:word" xmlns:w="http://schemas.openxmlformats.org/wordprocessingml/2006/main" xmlns:w14="http://schemas.microsoft.com/office/word/2010/wordml" xmlns:w15="http://schemas.microsoft.com/office/word/2012/wordml" xmlns:w16cid="http://schemas.microsoft.com/office/word/2016/wordml/cid" xmlns:w16se="http://schemas.microsoft.com/office/word/2015/wordml/symex" xmlns:wpg="http://schemas.microsoft.com/office/word/2010/wordprocessingGroup" xmlns:wpi="http://schemas.microsoft.com/office/word/2010/wordprocessingInk" xmlns:wne="http://schemas.microsoft.com/office/word/2006/wordml" xmlns:wps="http://schemas.microsoft.com/office/word/2010/wordprocessingShape" mc:Ignorable="w14 w15 w16se w16cid wp14">
   <w:p>
     <w:pPr>
       <w:pStyle w:val="Footer"/>
@@ -5768,7 +6285,7 @@
       <w:rPr>
         <w:noProof/>
       </w:rPr>
-      <w:t>16.09.2017</w:t>
+      <w:t>17.09.2019</w:t>
     </w:r>
     <w:r>
       <w:rPr>
@@ -5839,7 +6356,7 @@
 </file>
 
 <file path=word/footer2.xml><?xml version="1.0" encoding="utf-8"?>
-<w:ftr xmlns:wpc="http://schemas.microsoft.com/office/word/2010/wordprocessingCanvas" xmlns:mo="http://schemas.microsoft.com/office/mac/office/2008/main" xmlns:mc="http://schemas.openxmlformats.org/markup-compatibility/2006" xmlns:mv="urn:schemas-microsoft-com:mac:vml" xmlns:o="urn:schemas-microsoft-com:office:office" xmlns:r="http://schemas.openxmlformats.org/officeDocument/2006/relationships" xmlns:m="http://schemas.openxmlformats.org/officeDocument/2006/math" xmlns:v="urn:schemas-microsoft-com:vml" xmlns:wp14="http://schemas.microsoft.com/office/word/2010/wordprocessingDrawing" xmlns:wp="http://schemas.openxmlformats.org/drawingml/2006/wordprocessingDrawing" xmlns:w10="urn:schemas-microsoft-com:office:word" xmlns:w="http://schemas.openxmlformats.org/wordprocessingml/2006/main" xmlns:w14="http://schemas.microsoft.com/office/word/2010/wordml" xmlns:wpg="http://schemas.microsoft.com/office/word/2010/wordprocessingGroup" xmlns:wpi="http://schemas.microsoft.com/office/word/2010/wordprocessingInk" xmlns:wne="http://schemas.microsoft.com/office/word/2006/wordml" xmlns:wps="http://schemas.microsoft.com/office/word/2010/wordprocessingShape" mc:Ignorable="w14 wp14">
+<w:ftr xmlns:wpc="http://schemas.microsoft.com/office/word/2010/wordprocessingCanvas" xmlns:cx="http://schemas.microsoft.com/office/drawing/2014/chartex" xmlns:cx1="http://schemas.microsoft.com/office/drawing/2015/9/8/chartex" xmlns:cx2="http://schemas.microsoft.com/office/drawing/2015/10/21/chartex" xmlns:cx3="http://schemas.microsoft.com/office/drawing/2016/5/9/chartex" xmlns:cx4="http://schemas.microsoft.com/office/drawing/2016/5/10/chartex" xmlns:cx5="http://schemas.microsoft.com/office/drawing/2016/5/11/chartex" xmlns:cx6="http://schemas.microsoft.com/office/drawing/2016/5/12/chartex" xmlns:cx7="http://schemas.microsoft.com/office/drawing/2016/5/13/chartex" xmlns:cx8="http://schemas.microsoft.com/office/drawing/2016/5/14/chartex" xmlns:mc="http://schemas.openxmlformats.org/markup-compatibility/2006" xmlns:aink="http://schemas.microsoft.com/office/drawing/2016/ink" xmlns:am3d="http://schemas.microsoft.com/office/drawing/2017/model3d" xmlns:o="urn:schemas-microsoft-com:office:office" xmlns:r="http://schemas.openxmlformats.org/officeDocument/2006/relationships" xmlns:m="http://schemas.openxmlformats.org/officeDocument/2006/math" xmlns:v="urn:schemas-microsoft-com:vml" xmlns:wp14="http://schemas.microsoft.com/office/word/2010/wordprocessingDrawing" xmlns:wp="http://schemas.openxmlformats.org/drawingml/2006/wordprocessingDrawing" xmlns:w10="urn:schemas-microsoft-com:office:word" xmlns:w="http://schemas.openxmlformats.org/wordprocessingml/2006/main" xmlns:w14="http://schemas.microsoft.com/office/word/2010/wordml" xmlns:w15="http://schemas.microsoft.com/office/word/2012/wordml" xmlns:w16cid="http://schemas.microsoft.com/office/word/2016/wordml/cid" xmlns:w16se="http://schemas.microsoft.com/office/word/2015/wordml/symex" xmlns:wpg="http://schemas.microsoft.com/office/word/2010/wordprocessingGroup" xmlns:wpi="http://schemas.microsoft.com/office/word/2010/wordprocessingInk" xmlns:wne="http://schemas.microsoft.com/office/word/2006/wordml" xmlns:wps="http://schemas.microsoft.com/office/word/2010/wordprocessingShape" mc:Ignorable="w14 w15 w16se w16cid wp14">
   <w:p>
     <w:pPr>
       <w:tabs>
@@ -5860,7 +6377,7 @@
 </file>
 
 <file path=word/footnotes.xml><?xml version="1.0" encoding="utf-8"?>
-<w:footnotes xmlns:wpc="http://schemas.microsoft.com/office/word/2010/wordprocessingCanvas" xmlns:mo="http://schemas.microsoft.com/office/mac/office/2008/main" xmlns:mc="http://schemas.openxmlformats.org/markup-compatibility/2006" xmlns:mv="urn:schemas-microsoft-com:mac:vml" xmlns:o="urn:schemas-microsoft-com:office:office" xmlns:r="http://schemas.openxmlformats.org/officeDocument/2006/relationships" xmlns:m="http://schemas.openxmlformats.org/officeDocument/2006/math" xmlns:v="urn:schemas-microsoft-com:vml" xmlns:wp14="http://schemas.microsoft.com/office/word/2010/wordprocessingDrawing" xmlns:wp="http://schemas.openxmlformats.org/drawingml/2006/wordprocessingDrawing" xmlns:w10="urn:schemas-microsoft-com:office:word" xmlns:w="http://schemas.openxmlformats.org/wordprocessingml/2006/main" xmlns:w14="http://schemas.microsoft.com/office/word/2010/wordml" xmlns:wpg="http://schemas.microsoft.com/office/word/2010/wordprocessingGroup" xmlns:wpi="http://schemas.microsoft.com/office/word/2010/wordprocessingInk" xmlns:wne="http://schemas.microsoft.com/office/word/2006/wordml" xmlns:wps="http://schemas.microsoft.com/office/word/2010/wordprocessingShape" mc:Ignorable="w14 wp14">
+<w:footnotes xmlns:wpc="http://schemas.microsoft.com/office/word/2010/wordprocessingCanvas" xmlns:cx="http://schemas.microsoft.com/office/drawing/2014/chartex" xmlns:cx1="http://schemas.microsoft.com/office/drawing/2015/9/8/chartex" xmlns:cx2="http://schemas.microsoft.com/office/drawing/2015/10/21/chartex" xmlns:cx3="http://schemas.microsoft.com/office/drawing/2016/5/9/chartex" xmlns:cx4="http://schemas.microsoft.com/office/drawing/2016/5/10/chartex" xmlns:cx5="http://schemas.microsoft.com/office/drawing/2016/5/11/chartex" xmlns:cx6="http://schemas.microsoft.com/office/drawing/2016/5/12/chartex" xmlns:cx7="http://schemas.microsoft.com/office/drawing/2016/5/13/chartex" xmlns:cx8="http://schemas.microsoft.com/office/drawing/2016/5/14/chartex" xmlns:mc="http://schemas.openxmlformats.org/markup-compatibility/2006" xmlns:aink="http://schemas.microsoft.com/office/drawing/2016/ink" xmlns:am3d="http://schemas.microsoft.com/office/drawing/2017/model3d" xmlns:o="urn:schemas-microsoft-com:office:office" xmlns:r="http://schemas.openxmlformats.org/officeDocument/2006/relationships" xmlns:m="http://schemas.openxmlformats.org/officeDocument/2006/math" xmlns:v="urn:schemas-microsoft-com:vml" xmlns:wp14="http://schemas.microsoft.com/office/word/2010/wordprocessingDrawing" xmlns:wp="http://schemas.openxmlformats.org/drawingml/2006/wordprocessingDrawing" xmlns:w10="urn:schemas-microsoft-com:office:word" xmlns:w="http://schemas.openxmlformats.org/wordprocessingml/2006/main" xmlns:w14="http://schemas.microsoft.com/office/word/2010/wordml" xmlns:w15="http://schemas.microsoft.com/office/word/2012/wordml" xmlns:w16cid="http://schemas.microsoft.com/office/word/2016/wordml/cid" xmlns:w16se="http://schemas.microsoft.com/office/word/2015/wordml/symex" xmlns:wpg="http://schemas.microsoft.com/office/word/2010/wordprocessingGroup" xmlns:wpi="http://schemas.microsoft.com/office/word/2010/wordprocessingInk" xmlns:wne="http://schemas.microsoft.com/office/word/2006/wordml" xmlns:wps="http://schemas.microsoft.com/office/word/2010/wordprocessingShape" mc:Ignorable="w14 w15 w16se w16cid wp14">
   <w:footnote w:type="separator" w:id="-1">
     <w:p>
       <w:r>
@@ -5879,7 +6396,7 @@
 </file>
 
 <file path=word/header1.xml><?xml version="1.0" encoding="utf-8"?>
-<w:hdr xmlns:wpc="http://schemas.microsoft.com/office/word/2010/wordprocessingCanvas" xmlns:mo="http://schemas.microsoft.com/office/mac/office/2008/main" xmlns:mc="http://schemas.openxmlformats.org/markup-compatibility/2006" xmlns:mv="urn:schemas-microsoft-com:mac:vml" xmlns:o="urn:schemas-microsoft-com:office:office" xmlns:r="http://schemas.openxmlformats.org/officeDocument/2006/relationships" xmlns:m="http://schemas.openxmlformats.org/officeDocument/2006/math" xmlns:v="urn:schemas-microsoft-com:vml" xmlns:wp14="http://schemas.microsoft.com/office/word/2010/wordprocessingDrawing" xmlns:wp="http://schemas.openxmlformats.org/drawingml/2006/wordprocessingDrawing" xmlns:w10="urn:schemas-microsoft-com:office:word" xmlns:w="http://schemas.openxmlformats.org/wordprocessingml/2006/main" xmlns:w14="http://schemas.microsoft.com/office/word/2010/wordml" xmlns:wpg="http://schemas.microsoft.com/office/word/2010/wordprocessingGroup" xmlns:wpi="http://schemas.microsoft.com/office/word/2010/wordprocessingInk" xmlns:wne="http://schemas.microsoft.com/office/word/2006/wordml" xmlns:wps="http://schemas.microsoft.com/office/word/2010/wordprocessingShape" mc:Ignorable="w14 wp14">
+<w:hdr xmlns:wpc="http://schemas.microsoft.com/office/word/2010/wordprocessingCanvas" xmlns:cx="http://schemas.microsoft.com/office/drawing/2014/chartex" xmlns:cx1="http://schemas.microsoft.com/office/drawing/2015/9/8/chartex" xmlns:cx2="http://schemas.microsoft.com/office/drawing/2015/10/21/chartex" xmlns:cx3="http://schemas.microsoft.com/office/drawing/2016/5/9/chartex" xmlns:cx4="http://schemas.microsoft.com/office/drawing/2016/5/10/chartex" xmlns:cx5="http://schemas.microsoft.com/office/drawing/2016/5/11/chartex" xmlns:cx6="http://schemas.microsoft.com/office/drawing/2016/5/12/chartex" xmlns:cx7="http://schemas.microsoft.com/office/drawing/2016/5/13/chartex" xmlns:cx8="http://schemas.microsoft.com/office/drawing/2016/5/14/chartex" xmlns:mc="http://schemas.openxmlformats.org/markup-compatibility/2006" xmlns:aink="http://schemas.microsoft.com/office/drawing/2016/ink" xmlns:am3d="http://schemas.microsoft.com/office/drawing/2017/model3d" xmlns:o="urn:schemas-microsoft-com:office:office" xmlns:r="http://schemas.openxmlformats.org/officeDocument/2006/relationships" xmlns:m="http://schemas.openxmlformats.org/officeDocument/2006/math" xmlns:v="urn:schemas-microsoft-com:vml" xmlns:wp14="http://schemas.microsoft.com/office/word/2010/wordprocessingDrawing" xmlns:wp="http://schemas.openxmlformats.org/drawingml/2006/wordprocessingDrawing" xmlns:w10="urn:schemas-microsoft-com:office:word" xmlns:w="http://schemas.openxmlformats.org/wordprocessingml/2006/main" xmlns:w14="http://schemas.microsoft.com/office/word/2010/wordml" xmlns:w15="http://schemas.microsoft.com/office/word/2012/wordml" xmlns:w16cid="http://schemas.microsoft.com/office/word/2016/wordml/cid" xmlns:w16se="http://schemas.microsoft.com/office/word/2015/wordml/symex" xmlns:wpg="http://schemas.microsoft.com/office/word/2010/wordprocessingGroup" xmlns:wpi="http://schemas.microsoft.com/office/word/2010/wordprocessingInk" xmlns:wne="http://schemas.microsoft.com/office/word/2006/wordml" xmlns:wps="http://schemas.microsoft.com/office/word/2010/wordprocessingShape" mc:Ignorable="w14 w15 w16se w16cid wp14">
   <w:p>
     <w:pPr>
       <w:pStyle w:val="Header"/>
@@ -5965,7 +6482,7 @@
 </file>
 
 <file path=word/header2.xml><?xml version="1.0" encoding="utf-8"?>
-<w:hdr xmlns:wpc="http://schemas.microsoft.com/office/word/2010/wordprocessingCanvas" xmlns:mo="http://schemas.microsoft.com/office/mac/office/2008/main" xmlns:mc="http://schemas.openxmlformats.org/markup-compatibility/2006" xmlns:mv="urn:schemas-microsoft-com:mac:vml" xmlns:o="urn:schemas-microsoft-com:office:office" xmlns:r="http://schemas.openxmlformats.org/officeDocument/2006/relationships" xmlns:m="http://schemas.openxmlformats.org/officeDocument/2006/math" xmlns:v="urn:schemas-microsoft-com:vml" xmlns:wp14="http://schemas.microsoft.com/office/word/2010/wordprocessingDrawing" xmlns:wp="http://schemas.openxmlformats.org/drawingml/2006/wordprocessingDrawing" xmlns:w10="urn:schemas-microsoft-com:office:word" xmlns:w="http://schemas.openxmlformats.org/wordprocessingml/2006/main" xmlns:w14="http://schemas.microsoft.com/office/word/2010/wordml" xmlns:wpg="http://schemas.microsoft.com/office/word/2010/wordprocessingGroup" xmlns:wpi="http://schemas.microsoft.com/office/word/2010/wordprocessingInk" xmlns:wne="http://schemas.microsoft.com/office/word/2006/wordml" xmlns:wps="http://schemas.microsoft.com/office/word/2010/wordprocessingShape" mc:Ignorable="w14 wp14">
+<w:hdr xmlns:wpc="http://schemas.microsoft.com/office/word/2010/wordprocessingCanvas" xmlns:cx="http://schemas.microsoft.com/office/drawing/2014/chartex" xmlns:cx1="http://schemas.microsoft.com/office/drawing/2015/9/8/chartex" xmlns:cx2="http://schemas.microsoft.com/office/drawing/2015/10/21/chartex" xmlns:cx3="http://schemas.microsoft.com/office/drawing/2016/5/9/chartex" xmlns:cx4="http://schemas.microsoft.com/office/drawing/2016/5/10/chartex" xmlns:cx5="http://schemas.microsoft.com/office/drawing/2016/5/11/chartex" xmlns:cx6="http://schemas.microsoft.com/office/drawing/2016/5/12/chartex" xmlns:cx7="http://schemas.microsoft.com/office/drawing/2016/5/13/chartex" xmlns:cx8="http://schemas.microsoft.com/office/drawing/2016/5/14/chartex" xmlns:mc="http://schemas.openxmlformats.org/markup-compatibility/2006" xmlns:aink="http://schemas.microsoft.com/office/drawing/2016/ink" xmlns:am3d="http://schemas.microsoft.com/office/drawing/2017/model3d" xmlns:o="urn:schemas-microsoft-com:office:office" xmlns:r="http://schemas.openxmlformats.org/officeDocument/2006/relationships" xmlns:m="http://schemas.openxmlformats.org/officeDocument/2006/math" xmlns:v="urn:schemas-microsoft-com:vml" xmlns:wp14="http://schemas.microsoft.com/office/word/2010/wordprocessingDrawing" xmlns:wp="http://schemas.openxmlformats.org/drawingml/2006/wordprocessingDrawing" xmlns:w10="urn:schemas-microsoft-com:office:word" xmlns:w="http://schemas.openxmlformats.org/wordprocessingml/2006/main" xmlns:w14="http://schemas.microsoft.com/office/word/2010/wordml" xmlns:w15="http://schemas.microsoft.com/office/word/2012/wordml" xmlns:w16cid="http://schemas.microsoft.com/office/word/2016/wordml/cid" xmlns:w16se="http://schemas.microsoft.com/office/word/2015/wordml/symex" xmlns:wpg="http://schemas.microsoft.com/office/word/2010/wordprocessingGroup" xmlns:wpi="http://schemas.microsoft.com/office/word/2010/wordprocessingInk" xmlns:wne="http://schemas.microsoft.com/office/word/2006/wordml" xmlns:wps="http://schemas.microsoft.com/office/word/2010/wordprocessingShape" mc:Ignorable="w14 w15 w16se w16cid wp14">
   <w:p>
     <w:pPr>
       <w:framePr w:w="3255" w:h="992" w:wrap="notBeside" w:vAnchor="text" w:hAnchor="margin" w:y="1"/>
@@ -6091,8 +6608,8 @@
 </file>
 
 <file path=word/numbering.xml><?xml version="1.0" encoding="utf-8"?>
-<w:numbering xmlns:wpc="http://schemas.microsoft.com/office/word/2010/wordprocessingCanvas" xmlns:mo="http://schemas.microsoft.com/office/mac/office/2008/main" xmlns:mc="http://schemas.openxmlformats.org/markup-compatibility/2006" xmlns:mv="urn:schemas-microsoft-com:mac:vml" xmlns:o="urn:schemas-microsoft-com:office:office" xmlns:r="http://schemas.openxmlformats.org/officeDocument/2006/relationships" xmlns:m="http://schemas.openxmlformats.org/officeDocument/2006/math" xmlns:v="urn:schemas-microsoft-com:vml" xmlns:wp14="http://schemas.microsoft.com/office/word/2010/wordprocessingDrawing" xmlns:wp="http://schemas.openxmlformats.org/drawingml/2006/wordprocessingDrawing" xmlns:w10="urn:schemas-microsoft-com:office:word" xmlns:w="http://schemas.openxmlformats.org/wordprocessingml/2006/main" xmlns:w14="http://schemas.microsoft.com/office/word/2010/wordml" xmlns:wpg="http://schemas.microsoft.com/office/word/2010/wordprocessingGroup" xmlns:wpi="http://schemas.microsoft.com/office/word/2010/wordprocessingInk" xmlns:wne="http://schemas.microsoft.com/office/word/2006/wordml" xmlns:wps="http://schemas.microsoft.com/office/word/2010/wordprocessingShape" mc:Ignorable="w14 wp14">
-  <w:abstractNum w:abstractNumId="0">
+<w:numbering xmlns:wpc="http://schemas.microsoft.com/office/word/2010/wordprocessingCanvas" xmlns:cx="http://schemas.microsoft.com/office/drawing/2014/chartex" xmlns:cx1="http://schemas.microsoft.com/office/drawing/2015/9/8/chartex" xmlns:cx2="http://schemas.microsoft.com/office/drawing/2015/10/21/chartex" xmlns:cx3="http://schemas.microsoft.com/office/drawing/2016/5/9/chartex" xmlns:cx4="http://schemas.microsoft.com/office/drawing/2016/5/10/chartex" xmlns:cx5="http://schemas.microsoft.com/office/drawing/2016/5/11/chartex" xmlns:cx6="http://schemas.microsoft.com/office/drawing/2016/5/12/chartex" xmlns:cx7="http://schemas.microsoft.com/office/drawing/2016/5/13/chartex" xmlns:cx8="http://schemas.microsoft.com/office/drawing/2016/5/14/chartex" xmlns:mc="http://schemas.openxmlformats.org/markup-compatibility/2006" xmlns:aink="http://schemas.microsoft.com/office/drawing/2016/ink" xmlns:am3d="http://schemas.microsoft.com/office/drawing/2017/model3d" xmlns:o="urn:schemas-microsoft-com:office:office" xmlns:r="http://schemas.openxmlformats.org/officeDocument/2006/relationships" xmlns:m="http://schemas.openxmlformats.org/officeDocument/2006/math" xmlns:v="urn:schemas-microsoft-com:vml" xmlns:wp14="http://schemas.microsoft.com/office/word/2010/wordprocessingDrawing" xmlns:wp="http://schemas.openxmlformats.org/drawingml/2006/wordprocessingDrawing" xmlns:w10="urn:schemas-microsoft-com:office:word" xmlns:w="http://schemas.openxmlformats.org/wordprocessingml/2006/main" xmlns:w14="http://schemas.microsoft.com/office/word/2010/wordml" xmlns:w15="http://schemas.microsoft.com/office/word/2012/wordml" xmlns:w16cid="http://schemas.microsoft.com/office/word/2016/wordml/cid" xmlns:w16se="http://schemas.microsoft.com/office/word/2015/wordml/symex" xmlns:wpg="http://schemas.microsoft.com/office/word/2010/wordprocessingGroup" xmlns:wpi="http://schemas.microsoft.com/office/word/2010/wordprocessingInk" xmlns:wne="http://schemas.microsoft.com/office/word/2006/wordml" xmlns:wps="http://schemas.microsoft.com/office/word/2010/wordprocessingShape" mc:Ignorable="w14 w15 w16se w16cid wp14">
+  <w:abstractNum w:abstractNumId="0" w15:restartNumberingAfterBreak="0">
     <w:nsid w:val="FFFFFFFB"/>
     <w:multiLevelType w:val="multilevel"/>
     <w:tmpl w:val="4446ADAE"/>
@@ -6214,7 +6731,7 @@
       </w:rPr>
     </w:lvl>
   </w:abstractNum>
-  <w:abstractNum w:abstractNumId="1">
+  <w:abstractNum w:abstractNumId="1" w15:restartNumberingAfterBreak="0">
     <w:nsid w:val="01A5382E"/>
     <w:multiLevelType w:val="hybridMultilevel"/>
     <w:tmpl w:val="FC3AE4C6"/>
@@ -6328,7 +6845,7 @@
       </w:rPr>
     </w:lvl>
   </w:abstractNum>
-  <w:abstractNum w:abstractNumId="2">
+  <w:abstractNum w:abstractNumId="2" w15:restartNumberingAfterBreak="0">
     <w:nsid w:val="035F7677"/>
     <w:multiLevelType w:val="hybridMultilevel"/>
     <w:tmpl w:val="082249FA"/>
@@ -6418,7 +6935,7 @@
       </w:pPr>
     </w:lvl>
   </w:abstractNum>
-  <w:abstractNum w:abstractNumId="3">
+  <w:abstractNum w:abstractNumId="3" w15:restartNumberingAfterBreak="0">
     <w:nsid w:val="064405A9"/>
     <w:multiLevelType w:val="hybridMultilevel"/>
     <w:tmpl w:val="94BA3C78"/>
@@ -6531,7 +7048,7 @@
       </w:rPr>
     </w:lvl>
   </w:abstractNum>
-  <w:abstractNum w:abstractNumId="4">
+  <w:abstractNum w:abstractNumId="4" w15:restartNumberingAfterBreak="0">
     <w:nsid w:val="153C5910"/>
     <w:multiLevelType w:val="hybridMultilevel"/>
     <w:tmpl w:val="D68AE9EE"/>
@@ -6644,7 +7161,7 @@
       </w:rPr>
     </w:lvl>
   </w:abstractNum>
-  <w:abstractNum w:abstractNumId="5">
+  <w:abstractNum w:abstractNumId="5" w15:restartNumberingAfterBreak="0">
     <w:nsid w:val="20520FF1"/>
     <w:multiLevelType w:val="hybridMultilevel"/>
     <w:tmpl w:val="91AA8E44"/>
@@ -6757,7 +7274,7 @@
       </w:rPr>
     </w:lvl>
   </w:abstractNum>
-  <w:abstractNum w:abstractNumId="6">
+  <w:abstractNum w:abstractNumId="6" w15:restartNumberingAfterBreak="0">
     <w:nsid w:val="25DB7340"/>
     <w:multiLevelType w:val="hybridMultilevel"/>
     <w:tmpl w:val="4E4E6F22"/>
@@ -6870,7 +7387,7 @@
       </w:rPr>
     </w:lvl>
   </w:abstractNum>
-  <w:abstractNum w:abstractNumId="7">
+  <w:abstractNum w:abstractNumId="7" w15:restartNumberingAfterBreak="0">
     <w:nsid w:val="3D396196"/>
     <w:multiLevelType w:val="hybridMultilevel"/>
     <w:tmpl w:val="117048C8"/>
@@ -6983,7 +7500,7 @@
       </w:rPr>
     </w:lvl>
   </w:abstractNum>
-  <w:abstractNum w:abstractNumId="8">
+  <w:abstractNum w:abstractNumId="8" w15:restartNumberingAfterBreak="0">
     <w:nsid w:val="45215780"/>
     <w:multiLevelType w:val="hybridMultilevel"/>
     <w:tmpl w:val="152C963E"/>
@@ -7096,7 +7613,7 @@
       </w:rPr>
     </w:lvl>
   </w:abstractNum>
-  <w:abstractNum w:abstractNumId="9">
+  <w:abstractNum w:abstractNumId="9" w15:restartNumberingAfterBreak="0">
     <w:nsid w:val="45397147"/>
     <w:multiLevelType w:val="hybridMultilevel"/>
     <w:tmpl w:val="E0803E80"/>
@@ -7209,7 +7726,7 @@
       </w:rPr>
     </w:lvl>
   </w:abstractNum>
-  <w:abstractNum w:abstractNumId="10">
+  <w:abstractNum w:abstractNumId="10" w15:restartNumberingAfterBreak="0">
     <w:nsid w:val="47AF56F9"/>
     <w:multiLevelType w:val="hybridMultilevel"/>
     <w:tmpl w:val="47561464"/>
@@ -7299,7 +7816,7 @@
       </w:pPr>
     </w:lvl>
   </w:abstractNum>
-  <w:abstractNum w:abstractNumId="11">
+  <w:abstractNum w:abstractNumId="11" w15:restartNumberingAfterBreak="0">
     <w:nsid w:val="5B936BFA"/>
     <w:multiLevelType w:val="hybridMultilevel"/>
     <w:tmpl w:val="56B276B0"/>
@@ -7412,7 +7929,7 @@
       </w:rPr>
     </w:lvl>
   </w:abstractNum>
-  <w:abstractNum w:abstractNumId="12">
+  <w:abstractNum w:abstractNumId="12" w15:restartNumberingAfterBreak="0">
     <w:nsid w:val="5DF30FEC"/>
     <w:multiLevelType w:val="hybridMultilevel"/>
     <w:tmpl w:val="108E7982"/>
@@ -7525,7 +8042,7 @@
       </w:rPr>
     </w:lvl>
   </w:abstractNum>
-  <w:abstractNum w:abstractNumId="13">
+  <w:abstractNum w:abstractNumId="13" w15:restartNumberingAfterBreak="0">
     <w:nsid w:val="651116C4"/>
     <w:multiLevelType w:val="hybridMultilevel"/>
     <w:tmpl w:val="078490CA"/>
@@ -7639,7 +8156,7 @@
       </w:rPr>
     </w:lvl>
   </w:abstractNum>
-  <w:abstractNum w:abstractNumId="14">
+  <w:abstractNum w:abstractNumId="14" w15:restartNumberingAfterBreak="0">
     <w:nsid w:val="6658173D"/>
     <w:multiLevelType w:val="hybridMultilevel"/>
     <w:tmpl w:val="867A9506"/>
@@ -7752,7 +8269,7 @@
       </w:rPr>
     </w:lvl>
   </w:abstractNum>
-  <w:abstractNum w:abstractNumId="15">
+  <w:abstractNum w:abstractNumId="15" w15:restartNumberingAfterBreak="0">
     <w:nsid w:val="678A768B"/>
     <w:multiLevelType w:val="hybridMultilevel"/>
     <w:tmpl w:val="38EE573A"/>
@@ -7866,7 +8383,7 @@
       </w:rPr>
     </w:lvl>
   </w:abstractNum>
-  <w:abstractNum w:abstractNumId="16">
+  <w:abstractNum w:abstractNumId="16" w15:restartNumberingAfterBreak="0">
     <w:nsid w:val="698B59EA"/>
     <w:multiLevelType w:val="hybridMultilevel"/>
     <w:tmpl w:val="01B49EC0"/>
@@ -7980,7 +8497,7 @@
       </w:rPr>
     </w:lvl>
   </w:abstractNum>
-  <w:abstractNum w:abstractNumId="17">
+  <w:abstractNum w:abstractNumId="17" w15:restartNumberingAfterBreak="0">
     <w:nsid w:val="6F8A5EEF"/>
     <w:multiLevelType w:val="hybridMultilevel"/>
     <w:tmpl w:val="7CAC49C8"/>
@@ -8093,7 +8610,7 @@
       </w:rPr>
     </w:lvl>
   </w:abstractNum>
-  <w:abstractNum w:abstractNumId="18">
+  <w:abstractNum w:abstractNumId="18" w15:restartNumberingAfterBreak="0">
     <w:nsid w:val="7C977BCB"/>
     <w:multiLevelType w:val="hybridMultilevel"/>
     <w:tmpl w:val="FD34391C"/>
@@ -8206,7 +8723,7 @@
       </w:rPr>
     </w:lvl>
   </w:abstractNum>
-  <w:abstractNum w:abstractNumId="19">
+  <w:abstractNum w:abstractNumId="19" w15:restartNumberingAfterBreak="0">
     <w:nsid w:val="7CEE1AE4"/>
     <w:multiLevelType w:val="hybridMultilevel"/>
     <w:tmpl w:val="800A721E"/>
@@ -8384,7 +8901,7 @@
 </file>
 
 <file path=word/styles.xml><?xml version="1.0" encoding="utf-8"?>
-<w:styles xmlns:mc="http://schemas.openxmlformats.org/markup-compatibility/2006" xmlns:r="http://schemas.openxmlformats.org/officeDocument/2006/relationships" xmlns:w="http://schemas.openxmlformats.org/wordprocessingml/2006/main" xmlns:w14="http://schemas.microsoft.com/office/word/2010/wordml" mc:Ignorable="w14">
+<w:styles xmlns:mc="http://schemas.openxmlformats.org/markup-compatibility/2006" xmlns:r="http://schemas.openxmlformats.org/officeDocument/2006/relationships" xmlns:w="http://schemas.openxmlformats.org/wordprocessingml/2006/main" xmlns:w14="http://schemas.microsoft.com/office/word/2010/wordml" xmlns:w15="http://schemas.microsoft.com/office/word/2012/wordml" xmlns:w16cid="http://schemas.microsoft.com/office/word/2016/wordml/cid" xmlns:w16se="http://schemas.microsoft.com/office/word/2015/wordml/symex" mc:Ignorable="w14 w15 w16se w16cid">
   <w:docDefaults>
     <w:rPrDefault>
       <w:rPr>
@@ -8396,34 +8913,347 @@
     </w:rPrDefault>
     <w:pPrDefault/>
   </w:docDefaults>
-  <w:latentStyles w:defLockedState="0" w:defUIPriority="0" w:defSemiHidden="0" w:defUnhideWhenUsed="0" w:defQFormat="0" w:count="276">
+  <w:latentStyles w:defLockedState="0" w:defUIPriority="0" w:defSemiHidden="0" w:defUnhideWhenUsed="0" w:defQFormat="0" w:count="375">
     <w:lsdException w:name="Normal" w:qFormat="1"/>
     <w:lsdException w:name="heading 1" w:uiPriority="9" w:qFormat="1"/>
     <w:lsdException w:name="heading 2" w:qFormat="1"/>
     <w:lsdException w:name="heading 3" w:qFormat="1"/>
     <w:lsdException w:name="heading 4" w:qFormat="1"/>
     <w:lsdException w:name="heading 5" w:qFormat="1"/>
-    <w:lsdException w:name="heading 6" w:qFormat="1"/>
+    <w:lsdException w:name="heading 6" w:semiHidden="1" w:unhideWhenUsed="1" w:qFormat="1"/>
     <w:lsdException w:name="heading 7" w:qFormat="1"/>
     <w:lsdException w:name="heading 8" w:qFormat="1"/>
     <w:lsdException w:name="heading 9" w:qFormat="1"/>
-    <w:lsdException w:name="toc 1" w:uiPriority="39"/>
-    <w:lsdException w:name="toc 2" w:uiPriority="39"/>
-    <w:lsdException w:name="toc 3" w:uiPriority="39"/>
-    <w:lsdException w:name="toc 4" w:uiPriority="39"/>
-    <w:lsdException w:name="toc 5" w:uiPriority="39"/>
-    <w:lsdException w:name="toc 6" w:uiPriority="39"/>
-    <w:lsdException w:name="toc 7" w:uiPriority="39"/>
-    <w:lsdException w:name="toc 8" w:uiPriority="39"/>
-    <w:lsdException w:name="toc 9" w:uiPriority="39"/>
-    <w:lsdException w:name="caption" w:qFormat="1"/>
+    <w:lsdException w:name="index 3" w:semiHidden="1" w:unhideWhenUsed="1"/>
+    <w:lsdException w:name="index 4" w:semiHidden="1" w:unhideWhenUsed="1"/>
+    <w:lsdException w:name="index 5" w:semiHidden="1" w:unhideWhenUsed="1"/>
+    <w:lsdException w:name="index 6" w:semiHidden="1" w:unhideWhenUsed="1"/>
+    <w:lsdException w:name="index 7" w:semiHidden="1" w:unhideWhenUsed="1"/>
+    <w:lsdException w:name="index 8" w:semiHidden="1" w:unhideWhenUsed="1"/>
+    <w:lsdException w:name="index 9" w:semiHidden="1" w:unhideWhenUsed="1"/>
+    <w:lsdException w:name="toc 1" w:semiHidden="1" w:uiPriority="39" w:unhideWhenUsed="1"/>
+    <w:lsdException w:name="toc 2" w:semiHidden="1" w:uiPriority="39" w:unhideWhenUsed="1"/>
+    <w:lsdException w:name="toc 3" w:semiHidden="1" w:uiPriority="39" w:unhideWhenUsed="1"/>
+    <w:lsdException w:name="toc 4" w:semiHidden="1" w:uiPriority="39" w:unhideWhenUsed="1"/>
+    <w:lsdException w:name="toc 5" w:semiHidden="1" w:uiPriority="39" w:unhideWhenUsed="1"/>
+    <w:lsdException w:name="toc 6" w:semiHidden="1" w:uiPriority="39" w:unhideWhenUsed="1"/>
+    <w:lsdException w:name="toc 7" w:semiHidden="1" w:uiPriority="39" w:unhideWhenUsed="1"/>
+    <w:lsdException w:name="toc 8" w:semiHidden="1" w:uiPriority="39" w:unhideWhenUsed="1"/>
+    <w:lsdException w:name="toc 9" w:semiHidden="1" w:uiPriority="39" w:unhideWhenUsed="1"/>
+    <w:lsdException w:name="Normal Indent" w:semiHidden="1" w:unhideWhenUsed="1"/>
+    <w:lsdException w:name="footnote text" w:semiHidden="1" w:unhideWhenUsed="1"/>
+    <w:lsdException w:name="annotation text" w:semiHidden="1" w:unhideWhenUsed="1"/>
+    <w:lsdException w:name="header" w:semiHidden="1" w:unhideWhenUsed="1"/>
+    <w:lsdException w:name="footer" w:semiHidden="1" w:unhideWhenUsed="1"/>
+    <w:lsdException w:name="index heading" w:semiHidden="1" w:unhideWhenUsed="1"/>
+    <w:lsdException w:name="caption" w:semiHidden="1" w:unhideWhenUsed="1" w:qFormat="1"/>
+    <w:lsdException w:name="table of figures" w:semiHidden="1" w:unhideWhenUsed="1"/>
+    <w:lsdException w:name="envelope address" w:semiHidden="1" w:unhideWhenUsed="1"/>
+    <w:lsdException w:name="envelope return" w:semiHidden="1" w:unhideWhenUsed="1"/>
+    <w:lsdException w:name="footnote reference" w:semiHidden="1" w:unhideWhenUsed="1"/>
+    <w:lsdException w:name="annotation reference" w:semiHidden="1" w:unhideWhenUsed="1"/>
+    <w:lsdException w:name="line number" w:semiHidden="1" w:unhideWhenUsed="1"/>
+    <w:lsdException w:name="page number" w:semiHidden="1" w:unhideWhenUsed="1"/>
+    <w:lsdException w:name="endnote reference" w:semiHidden="1" w:unhideWhenUsed="1"/>
+    <w:lsdException w:name="endnote text" w:semiHidden="1" w:unhideWhenUsed="1"/>
+    <w:lsdException w:name="table of authorities" w:semiHidden="1" w:unhideWhenUsed="1"/>
+    <w:lsdException w:name="macro" w:semiHidden="1" w:unhideWhenUsed="1"/>
+    <w:lsdException w:name="toa heading" w:semiHidden="1" w:unhideWhenUsed="1"/>
+    <w:lsdException w:name="List" w:semiHidden="1" w:unhideWhenUsed="1"/>
+    <w:lsdException w:name="List Bullet" w:semiHidden="1" w:unhideWhenUsed="1"/>
+    <w:lsdException w:name="List Number" w:semiHidden="1" w:unhideWhenUsed="1"/>
+    <w:lsdException w:name="List 2" w:semiHidden="1" w:unhideWhenUsed="1"/>
+    <w:lsdException w:name="List 3" w:semiHidden="1" w:unhideWhenUsed="1"/>
+    <w:lsdException w:name="List 4" w:semiHidden="1" w:unhideWhenUsed="1"/>
+    <w:lsdException w:name="List 5" w:semiHidden="1" w:unhideWhenUsed="1"/>
+    <w:lsdException w:name="List Bullet 3" w:semiHidden="1" w:unhideWhenUsed="1"/>
+    <w:lsdException w:name="List Bullet 4" w:semiHidden="1" w:unhideWhenUsed="1"/>
+    <w:lsdException w:name="List Number 3" w:semiHidden="1" w:unhideWhenUsed="1"/>
+    <w:lsdException w:name="List Number 4" w:semiHidden="1" w:unhideWhenUsed="1"/>
+    <w:lsdException w:name="List Number 5" w:semiHidden="1" w:unhideWhenUsed="1"/>
     <w:lsdException w:name="Title" w:qFormat="1"/>
-    <w:lsdException w:name="Default Paragraph Font" w:uiPriority="1"/>
+    <w:lsdException w:name="Closing" w:semiHidden="1" w:unhideWhenUsed="1"/>
+    <w:lsdException w:name="Signature" w:semiHidden="1" w:unhideWhenUsed="1"/>
+    <w:lsdException w:name="Default Paragraph Font" w:semiHidden="1" w:uiPriority="1" w:unhideWhenUsed="1"/>
+    <w:lsdException w:name="Body Text" w:semiHidden="1" w:unhideWhenUsed="1"/>
+    <w:lsdException w:name="Body Text Indent" w:semiHidden="1" w:unhideWhenUsed="1"/>
+    <w:lsdException w:name="List Continue" w:semiHidden="1" w:unhideWhenUsed="1"/>
+    <w:lsdException w:name="List Continue 2" w:semiHidden="1" w:unhideWhenUsed="1"/>
+    <w:lsdException w:name="List Continue 3" w:semiHidden="1" w:unhideWhenUsed="1"/>
+    <w:lsdException w:name="List Continue 4" w:semiHidden="1" w:unhideWhenUsed="1"/>
+    <w:lsdException w:name="List Continue 5" w:semiHidden="1" w:unhideWhenUsed="1"/>
+    <w:lsdException w:name="Message Header" w:semiHidden="1" w:unhideWhenUsed="1"/>
+    <w:lsdException w:name="Salutation" w:semiHidden="1" w:unhideWhenUsed="1"/>
+    <w:lsdException w:name="Date" w:semiHidden="1" w:unhideWhenUsed="1"/>
+    <w:lsdException w:name="Body Text First Indent" w:semiHidden="1" w:unhideWhenUsed="1"/>
+    <w:lsdException w:name="Body Text First Indent 2" w:semiHidden="1" w:unhideWhenUsed="1"/>
+    <w:lsdException w:name="Body Text Indent 3" w:semiHidden="1" w:unhideWhenUsed="1"/>
+    <w:lsdException w:name="Block Text" w:semiHidden="1" w:unhideWhenUsed="1"/>
+    <w:lsdException w:name="Hyperlink" w:semiHidden="1" w:unhideWhenUsed="1"/>
+    <w:lsdException w:name="FollowedHyperlink" w:semiHidden="1" w:unhideWhenUsed="1"/>
     <w:lsdException w:name="Strong" w:uiPriority="22" w:qFormat="1"/>
-    <w:lsdException w:name="Normal (Web)" w:uiPriority="99"/>
-    <w:lsdException w:name="No List" w:uiPriority="99"/>
+    <w:lsdException w:name="Document Map" w:semiHidden="1" w:unhideWhenUsed="1"/>
+    <w:lsdException w:name="Plain Text" w:semiHidden="1" w:unhideWhenUsed="1"/>
+    <w:lsdException w:name="E-mail Signature" w:semiHidden="1" w:unhideWhenUsed="1"/>
+    <w:lsdException w:name="HTML Top of Form" w:semiHidden="1" w:unhideWhenUsed="1"/>
+    <w:lsdException w:name="HTML Bottom of Form" w:semiHidden="1" w:unhideWhenUsed="1"/>
+    <w:lsdException w:name="Normal (Web)" w:semiHidden="1" w:uiPriority="99" w:unhideWhenUsed="1"/>
+    <w:lsdException w:name="HTML Acronym" w:semiHidden="1" w:unhideWhenUsed="1"/>
+    <w:lsdException w:name="HTML Address" w:semiHidden="1" w:unhideWhenUsed="1"/>
+    <w:lsdException w:name="HTML Cite" w:semiHidden="1" w:unhideWhenUsed="1"/>
+    <w:lsdException w:name="HTML Code" w:semiHidden="1" w:unhideWhenUsed="1"/>
+    <w:lsdException w:name="HTML Definition" w:semiHidden="1" w:unhideWhenUsed="1"/>
+    <w:lsdException w:name="HTML Keyboard" w:semiHidden="1" w:unhideWhenUsed="1"/>
+    <w:lsdException w:name="HTML Preformatted" w:semiHidden="1" w:unhideWhenUsed="1"/>
+    <w:lsdException w:name="HTML Sample" w:semiHidden="1" w:unhideWhenUsed="1"/>
+    <w:lsdException w:name="HTML Typewriter" w:semiHidden="1" w:unhideWhenUsed="1"/>
+    <w:lsdException w:name="HTML Variable" w:semiHidden="1" w:unhideWhenUsed="1"/>
+    <w:lsdException w:name="Normal Table" w:semiHidden="1" w:unhideWhenUsed="1"/>
+    <w:lsdException w:name="annotation subject" w:semiHidden="1" w:unhideWhenUsed="1"/>
+    <w:lsdException w:name="No List" w:semiHidden="1" w:uiPriority="99" w:unhideWhenUsed="1"/>
+    <w:lsdException w:name="Outline List 1" w:semiHidden="1" w:unhideWhenUsed="1"/>
+    <w:lsdException w:name="Outline List 2" w:semiHidden="1" w:unhideWhenUsed="1"/>
+    <w:lsdException w:name="Outline List 3" w:semiHidden="1" w:unhideWhenUsed="1"/>
+    <w:lsdException w:name="Table Simple 1" w:semiHidden="1" w:unhideWhenUsed="1"/>
+    <w:lsdException w:name="Table Simple 2" w:semiHidden="1" w:unhideWhenUsed="1"/>
+    <w:lsdException w:name="Table Simple 3" w:semiHidden="1" w:unhideWhenUsed="1"/>
+    <w:lsdException w:name="Table Classic 1" w:semiHidden="1" w:unhideWhenUsed="1"/>
+    <w:lsdException w:name="Table Classic 2" w:semiHidden="1" w:unhideWhenUsed="1"/>
+    <w:lsdException w:name="Table Classic 3" w:semiHidden="1" w:unhideWhenUsed="1"/>
+    <w:lsdException w:name="Table Classic 4" w:semiHidden="1" w:unhideWhenUsed="1"/>
+    <w:lsdException w:name="Table Colorful 1" w:semiHidden="1" w:unhideWhenUsed="1"/>
+    <w:lsdException w:name="Table Colorful 2" w:semiHidden="1" w:unhideWhenUsed="1"/>
+    <w:lsdException w:name="Table Colorful 3" w:semiHidden="1" w:unhideWhenUsed="1"/>
+    <w:lsdException w:name="Table Columns 1" w:semiHidden="1" w:unhideWhenUsed="1"/>
+    <w:lsdException w:name="Table Columns 2" w:semiHidden="1" w:unhideWhenUsed="1"/>
+    <w:lsdException w:name="Table Columns 3" w:semiHidden="1" w:unhideWhenUsed="1"/>
+    <w:lsdException w:name="Table Columns 4" w:semiHidden="1" w:unhideWhenUsed="1"/>
+    <w:lsdException w:name="Table Columns 5" w:semiHidden="1" w:unhideWhenUsed="1"/>
+    <w:lsdException w:name="Table Grid 1" w:semiHidden="1" w:unhideWhenUsed="1"/>
+    <w:lsdException w:name="Table Grid 2" w:semiHidden="1" w:unhideWhenUsed="1"/>
+    <w:lsdException w:name="Table Grid 3" w:semiHidden="1" w:unhideWhenUsed="1"/>
+    <w:lsdException w:name="Table Grid 4" w:semiHidden="1" w:unhideWhenUsed="1"/>
+    <w:lsdException w:name="Table Grid 5" w:semiHidden="1" w:unhideWhenUsed="1"/>
+    <w:lsdException w:name="Table Grid 6" w:semiHidden="1" w:unhideWhenUsed="1"/>
+    <w:lsdException w:name="Table Grid 7" w:semiHidden="1" w:unhideWhenUsed="1"/>
+    <w:lsdException w:name="Table Grid 8" w:semiHidden="1" w:unhideWhenUsed="1"/>
+    <w:lsdException w:name="Table List 1" w:semiHidden="1" w:unhideWhenUsed="1"/>
+    <w:lsdException w:name="Table List 2" w:semiHidden="1" w:unhideWhenUsed="1"/>
+    <w:lsdException w:name="Table List 3" w:semiHidden="1" w:unhideWhenUsed="1"/>
+    <w:lsdException w:name="Table List 4" w:semiHidden="1" w:unhideWhenUsed="1"/>
+    <w:lsdException w:name="Table List 5" w:semiHidden="1" w:unhideWhenUsed="1"/>
+    <w:lsdException w:name="Table List 6" w:semiHidden="1" w:unhideWhenUsed="1"/>
+    <w:lsdException w:name="Table List 7" w:semiHidden="1" w:unhideWhenUsed="1"/>
+    <w:lsdException w:name="Table List 8" w:semiHidden="1" w:unhideWhenUsed="1"/>
+    <w:lsdException w:name="Table 3D effects 1" w:semiHidden="1" w:unhideWhenUsed="1"/>
+    <w:lsdException w:name="Table 3D effects 2" w:semiHidden="1" w:unhideWhenUsed="1"/>
+    <w:lsdException w:name="Table 3D effects 3" w:semiHidden="1" w:unhideWhenUsed="1"/>
+    <w:lsdException w:name="Table Contemporary" w:semiHidden="1" w:unhideWhenUsed="1"/>
+    <w:lsdException w:name="Table Elegant" w:semiHidden="1" w:unhideWhenUsed="1"/>
+    <w:lsdException w:name="Table Professional" w:semiHidden="1" w:unhideWhenUsed="1"/>
+    <w:lsdException w:name="Table Subtle 1" w:semiHidden="1" w:unhideWhenUsed="1"/>
+    <w:lsdException w:name="Table Subtle 2" w:semiHidden="1" w:unhideWhenUsed="1"/>
+    <w:lsdException w:name="Table Web 1" w:semiHidden="1" w:unhideWhenUsed="1"/>
+    <w:lsdException w:name="Table Web 2" w:semiHidden="1" w:unhideWhenUsed="1"/>
+    <w:lsdException w:name="Table Web 3" w:semiHidden="1" w:unhideWhenUsed="1"/>
+    <w:lsdException w:name="Balloon Text" w:semiHidden="1" w:unhideWhenUsed="1"/>
     <w:lsdException w:name="Table Grid" w:uiPriority="59"/>
+    <w:lsdException w:name="Table Theme" w:semiHidden="1" w:unhideWhenUsed="1"/>
+    <w:lsdException w:name="Placeholder Text" w:semiHidden="1"/>
+    <w:lsdException w:name="Light Shading"/>
+    <w:lsdException w:name="Light List"/>
+    <w:lsdException w:name="Light Grid"/>
+    <w:lsdException w:name="Dark List"/>
+    <w:lsdException w:name="Colorful Shading"/>
+    <w:lsdException w:name="Colorful List"/>
+    <w:lsdException w:name="Colorful Grid"/>
+    <w:lsdException w:name="Light Shading Accent 1"/>
+    <w:lsdException w:name="Light List Accent 1"/>
+    <w:lsdException w:name="Light Grid Accent 1"/>
+    <w:lsdException w:name="Medium Shading 1 Accent 1"/>
+    <w:lsdException w:name="Medium Shading 2 Accent 1"/>
+    <w:lsdException w:name="Medium List 1 Accent 1"/>
+    <w:lsdException w:name="Revision" w:semiHidden="1"/>
     <w:lsdException w:name="List Paragraph" w:uiPriority="34" w:qFormat="1"/>
+    <w:lsdException w:name="Medium List 2 Accent 1"/>
+    <w:lsdException w:name="Medium Grid 1 Accent 1"/>
+    <w:lsdException w:name="Medium Grid 2 Accent 1"/>
+    <w:lsdException w:name="Medium Grid 3 Accent 1"/>
+    <w:lsdException w:name="Dark List Accent 1"/>
+    <w:lsdException w:name="Colorful Shading Accent 1"/>
+    <w:lsdException w:name="Colorful List Accent 1"/>
+    <w:lsdException w:name="Colorful Grid Accent 1"/>
+    <w:lsdException w:name="Light Shading Accent 2"/>
+    <w:lsdException w:name="Light List Accent 2"/>
+    <w:lsdException w:name="Light Grid Accent 2"/>
+    <w:lsdException w:name="Medium Shading 1 Accent 2"/>
+    <w:lsdException w:name="Medium Shading 2 Accent 2"/>
+    <w:lsdException w:name="Medium List 1 Accent 2"/>
+    <w:lsdException w:name="Medium List 2 Accent 2"/>
+    <w:lsdException w:name="Medium Grid 1 Accent 2"/>
+    <w:lsdException w:name="Medium Grid 2 Accent 2"/>
+    <w:lsdException w:name="Medium Grid 3 Accent 2"/>
+    <w:lsdException w:name="Dark List Accent 2"/>
+    <w:lsdException w:name="Colorful Shading Accent 2"/>
+    <w:lsdException w:name="Colorful List Accent 2"/>
+    <w:lsdException w:name="Colorful Grid Accent 2"/>
+    <w:lsdException w:name="Light Shading Accent 3"/>
+    <w:lsdException w:name="Light List Accent 3"/>
+    <w:lsdException w:name="Light Grid Accent 3"/>
+    <w:lsdException w:name="Medium Shading 1 Accent 3"/>
+    <w:lsdException w:name="Medium Shading 2 Accent 3"/>
+    <w:lsdException w:name="Medium List 1 Accent 3"/>
+    <w:lsdException w:name="Medium List 2 Accent 3"/>
+    <w:lsdException w:name="Medium Grid 1 Accent 3"/>
+    <w:lsdException w:name="Medium Grid 2 Accent 3"/>
+    <w:lsdException w:name="Medium Grid 3 Accent 3"/>
+    <w:lsdException w:name="Dark List Accent 3"/>
+    <w:lsdException w:name="Colorful Shading Accent 3"/>
+    <w:lsdException w:name="Colorful List Accent 3"/>
+    <w:lsdException w:name="Colorful Grid Accent 3"/>
+    <w:lsdException w:name="Light Shading Accent 4"/>
+    <w:lsdException w:name="Light List Accent 4"/>
+    <w:lsdException w:name="Light Grid Accent 4"/>
+    <w:lsdException w:name="Medium Shading 1 Accent 4"/>
+    <w:lsdException w:name="Medium Shading 2 Accent 4"/>
+    <w:lsdException w:name="Medium List 1 Accent 4"/>
+    <w:lsdException w:name="Medium List 2 Accent 4"/>
+    <w:lsdException w:name="Medium Grid 1 Accent 4"/>
+    <w:lsdException w:name="Medium Grid 2 Accent 4"/>
+    <w:lsdException w:name="Medium Grid 3 Accent 4"/>
+    <w:lsdException w:name="Dark List Accent 4"/>
+    <w:lsdException w:name="Colorful Shading Accent 4"/>
+    <w:lsdException w:name="Colorful List Accent 4"/>
+    <w:lsdException w:name="Colorful Grid Accent 4"/>
+    <w:lsdException w:name="Light Shading Accent 5"/>
+    <w:lsdException w:name="Light List Accent 5"/>
+    <w:lsdException w:name="Light Grid Accent 5"/>
+    <w:lsdException w:name="Medium Shading 1 Accent 5"/>
+    <w:lsdException w:name="Medium Shading 2 Accent 5"/>
+    <w:lsdException w:name="Medium List 1 Accent 5"/>
+    <w:lsdException w:name="Medium List 2 Accent 5"/>
+    <w:lsdException w:name="Medium Grid 1 Accent 5"/>
+    <w:lsdException w:name="Medium Grid 2 Accent 5"/>
+    <w:lsdException w:name="Medium Grid 3 Accent 5"/>
+    <w:lsdException w:name="Dark List Accent 5"/>
+    <w:lsdException w:name="Colorful Shading Accent 5"/>
+    <w:lsdException w:name="Colorful List Accent 5"/>
+    <w:lsdException w:name="Colorful Grid Accent 5"/>
+    <w:lsdException w:name="Light Shading Accent 6"/>
+    <w:lsdException w:name="Light List Accent 6"/>
+    <w:lsdException w:name="Light Grid Accent 6"/>
+    <w:lsdException w:name="Medium Shading 1 Accent 6"/>
+    <w:lsdException w:name="Medium Shading 2 Accent 6"/>
+    <w:lsdException w:name="Medium List 1 Accent 6"/>
+    <w:lsdException w:name="Medium List 2 Accent 6"/>
+    <w:lsdException w:name="Medium Grid 1 Accent 6"/>
+    <w:lsdException w:name="Medium Grid 2 Accent 6"/>
+    <w:lsdException w:name="Medium Grid 3 Accent 6"/>
+    <w:lsdException w:name="Dark List Accent 6"/>
+    <w:lsdException w:name="Colorful Shading Accent 6"/>
+    <w:lsdException w:name="Colorful List Accent 6"/>
+    <w:lsdException w:name="Colorful Grid Accent 6"/>
+    <w:lsdException w:name="Bibliography" w:semiHidden="1" w:unhideWhenUsed="1"/>
+    <w:lsdException w:name="TOC Heading" w:semiHidden="1" w:unhideWhenUsed="1"/>
+    <w:lsdException w:name="Grid Table 4" w:uiPriority="49"/>
+    <w:lsdException w:name="Grid Table 5 Dark" w:uiPriority="50"/>
+    <w:lsdException w:name="Grid Table 6 Colorful" w:uiPriority="51"/>
+    <w:lsdException w:name="Grid Table 7 Colorful" w:uiPriority="52"/>
+    <w:lsdException w:name="Grid Table 1 Light Accent 1" w:uiPriority="46"/>
+    <w:lsdException w:name="Grid Table 2 Accent 1" w:uiPriority="47"/>
+    <w:lsdException w:name="Grid Table 3 Accent 1" w:uiPriority="48"/>
+    <w:lsdException w:name="Grid Table 4 Accent 1" w:uiPriority="49"/>
+    <w:lsdException w:name="Grid Table 5 Dark Accent 1" w:uiPriority="50"/>
+    <w:lsdException w:name="Grid Table 6 Colorful Accent 1" w:uiPriority="51"/>
+    <w:lsdException w:name="Grid Table 7 Colorful Accent 1" w:uiPriority="52"/>
+    <w:lsdException w:name="Grid Table 1 Light Accent 2" w:uiPriority="46"/>
+    <w:lsdException w:name="Grid Table 2 Accent 2" w:uiPriority="47"/>
+    <w:lsdException w:name="Grid Table 3 Accent 2" w:uiPriority="48"/>
+    <w:lsdException w:name="Grid Table 4 Accent 2" w:uiPriority="49"/>
+    <w:lsdException w:name="Grid Table 5 Dark Accent 2" w:uiPriority="50"/>
+    <w:lsdException w:name="Grid Table 6 Colorful Accent 2" w:uiPriority="51"/>
+    <w:lsdException w:name="Grid Table 7 Colorful Accent 2" w:uiPriority="52"/>
+    <w:lsdException w:name="Grid Table 1 Light Accent 3" w:uiPriority="46"/>
+    <w:lsdException w:name="Grid Table 2 Accent 3" w:uiPriority="47"/>
+    <w:lsdException w:name="Grid Table 3 Accent 3" w:uiPriority="48"/>
+    <w:lsdException w:name="Grid Table 4 Accent 3" w:uiPriority="49"/>
+    <w:lsdException w:name="Grid Table 5 Dark Accent 3" w:uiPriority="50"/>
+    <w:lsdException w:name="Grid Table 6 Colorful Accent 3" w:uiPriority="51"/>
+    <w:lsdException w:name="Grid Table 7 Colorful Accent 3" w:uiPriority="52"/>
+    <w:lsdException w:name="Grid Table 1 Light Accent 4" w:uiPriority="46"/>
+    <w:lsdException w:name="Grid Table 2 Accent 4" w:uiPriority="47"/>
+    <w:lsdException w:name="Grid Table 3 Accent 4" w:uiPriority="48"/>
+    <w:lsdException w:name="Grid Table 4 Accent 4" w:uiPriority="49"/>
+    <w:lsdException w:name="Grid Table 5 Dark Accent 4" w:uiPriority="50"/>
+    <w:lsdException w:name="Grid Table 6 Colorful Accent 4" w:uiPriority="51"/>
+    <w:lsdException w:name="Grid Table 7 Colorful Accent 4" w:uiPriority="52"/>
+    <w:lsdException w:name="Grid Table 1 Light Accent 5" w:uiPriority="46"/>
+    <w:lsdException w:name="Grid Table 2 Accent 5" w:uiPriority="47"/>
+    <w:lsdException w:name="Grid Table 3 Accent 5" w:uiPriority="48"/>
+    <w:lsdException w:name="Grid Table 4 Accent 5" w:uiPriority="49"/>
+    <w:lsdException w:name="Grid Table 5 Dark Accent 5" w:uiPriority="50"/>
+    <w:lsdException w:name="Grid Table 6 Colorful Accent 5" w:uiPriority="51"/>
+    <w:lsdException w:name="Grid Table 7 Colorful Accent 5" w:uiPriority="52"/>
+    <w:lsdException w:name="Grid Table 1 Light Accent 6" w:uiPriority="46"/>
+    <w:lsdException w:name="Grid Table 2 Accent 6" w:uiPriority="47"/>
+    <w:lsdException w:name="Grid Table 3 Accent 6" w:uiPriority="48"/>
+    <w:lsdException w:name="Grid Table 4 Accent 6" w:uiPriority="49"/>
+    <w:lsdException w:name="Grid Table 5 Dark Accent 6" w:uiPriority="50"/>
+    <w:lsdException w:name="Grid Table 6 Colorful Accent 6" w:uiPriority="51"/>
+    <w:lsdException w:name="Grid Table 7 Colorful Accent 6" w:uiPriority="52"/>
+    <w:lsdException w:name="List Table 1 Light" w:uiPriority="46"/>
+    <w:lsdException w:name="List Table 2" w:uiPriority="47"/>
+    <w:lsdException w:name="List Table 3" w:uiPriority="48"/>
+    <w:lsdException w:name="List Table 4" w:uiPriority="49"/>
+    <w:lsdException w:name="List Table 5 Dark" w:uiPriority="50"/>
+    <w:lsdException w:name="List Table 6 Colorful" w:uiPriority="51"/>
+    <w:lsdException w:name="List Table 7 Colorful" w:uiPriority="52"/>
+    <w:lsdException w:name="List Table 1 Light Accent 1" w:uiPriority="46"/>
+    <w:lsdException w:name="List Table 2 Accent 1" w:uiPriority="47"/>
+    <w:lsdException w:name="List Table 3 Accent 1" w:uiPriority="48"/>
+    <w:lsdException w:name="List Table 4 Accent 1" w:uiPriority="49"/>
+    <w:lsdException w:name="List Table 5 Dark Accent 1" w:uiPriority="50"/>
+    <w:lsdException w:name="List Table 6 Colorful Accent 1" w:uiPriority="51"/>
+    <w:lsdException w:name="List Table 7 Colorful Accent 1" w:uiPriority="52"/>
+    <w:lsdException w:name="List Table 1 Light Accent 2" w:uiPriority="46"/>
+    <w:lsdException w:name="List Table 2 Accent 2" w:uiPriority="47"/>
+    <w:lsdException w:name="List Table 3 Accent 2" w:uiPriority="48"/>
+    <w:lsdException w:name="List Table 4 Accent 2" w:uiPriority="49"/>
+    <w:lsdException w:name="List Table 5 Dark Accent 2" w:uiPriority="50"/>
+    <w:lsdException w:name="List Table 6 Colorful Accent 2" w:uiPriority="51"/>
+    <w:lsdException w:name="List Table 7 Colorful Accent 2" w:uiPriority="52"/>
+    <w:lsdException w:name="List Table 1 Light Accent 3" w:uiPriority="46"/>
+    <w:lsdException w:name="List Table 2 Accent 3" w:uiPriority="47"/>
+    <w:lsdException w:name="List Table 3 Accent 3" w:uiPriority="48"/>
+    <w:lsdException w:name="List Table 4 Accent 3" w:uiPriority="49"/>
+    <w:lsdException w:name="List Table 5 Dark Accent 3" w:uiPriority="50"/>
+    <w:lsdException w:name="List Table 6 Colorful Accent 3" w:uiPriority="51"/>
+    <w:lsdException w:name="List Table 7 Colorful Accent 3" w:uiPriority="52"/>
+    <w:lsdException w:name="List Table 1 Light Accent 4" w:uiPriority="46"/>
+    <w:lsdException w:name="List Table 2 Accent 4" w:uiPriority="47"/>
+    <w:lsdException w:name="List Table 3 Accent 4" w:uiPriority="48"/>
+    <w:lsdException w:name="List Table 4 Accent 4" w:uiPriority="49"/>
+    <w:lsdException w:name="List Table 5 Dark Accent 4" w:uiPriority="50"/>
+    <w:lsdException w:name="List Table 6 Colorful Accent 4" w:uiPriority="51"/>
+    <w:lsdException w:name="List Table 7 Colorful Accent 4" w:uiPriority="52"/>
+    <w:lsdException w:name="List Table 1 Light Accent 5" w:uiPriority="46"/>
+    <w:lsdException w:name="List Table 2 Accent 5" w:uiPriority="47"/>
+    <w:lsdException w:name="List Table 3 Accent 5" w:uiPriority="48"/>
+    <w:lsdException w:name="List Table 4 Accent 5" w:uiPriority="49"/>
+    <w:lsdException w:name="List Table 5 Dark Accent 5" w:uiPriority="50"/>
+    <w:lsdException w:name="List Table 6 Colorful Accent 5" w:uiPriority="51"/>
+    <w:lsdException w:name="List Table 7 Colorful Accent 5" w:uiPriority="52"/>
+    <w:lsdException w:name="List Table 1 Light Accent 6" w:uiPriority="46"/>
+    <w:lsdException w:name="List Table 2 Accent 6" w:uiPriority="47"/>
+    <w:lsdException w:name="List Table 3 Accent 6" w:uiPriority="48"/>
+    <w:lsdException w:name="List Table 4 Accent 6" w:uiPriority="49"/>
+    <w:lsdException w:name="List Table 5 Dark Accent 6" w:uiPriority="50"/>
+    <w:lsdException w:name="List Table 6 Colorful Accent 6" w:uiPriority="51"/>
+    <w:lsdException w:name="List Table 7 Colorful Accent 6" w:uiPriority="52"/>
+    <w:lsdException w:name="Mention" w:semiHidden="1" w:uiPriority="99" w:unhideWhenUsed="1"/>
+    <w:lsdException w:name="Smart Hyperlink" w:semiHidden="1" w:uiPriority="99" w:unhideWhenUsed="1"/>
+    <w:lsdException w:name="Hashtag" w:semiHidden="1" w:uiPriority="99" w:unhideWhenUsed="1"/>
+    <w:lsdException w:name="Unresolved Mention" w:semiHidden="1" w:uiPriority="99" w:unhideWhenUsed="1"/>
   </w:latentStyles>
   <w:style w:type="paragraph" w:default="1" w:styleId="Normal">
     <w:name w:val="Normal"/>
@@ -8613,7 +9443,6 @@
   <w:style w:type="character" w:default="1" w:styleId="DefaultParagraphFont">
     <w:name w:val="Default Paragraph Font"/>
     <w:uiPriority w:val="1"/>
-    <w:semiHidden/>
     <w:unhideWhenUsed/>
   </w:style>
   <w:style w:type="table" w:default="1" w:styleId="TableNormal">
@@ -9279,7 +10108,6 @@
     <w:uiPriority w:val="59"/>
     <w:rsid w:val="001B1C66"/>
     <w:tblPr>
-      <w:tblInd w:w="0" w:type="dxa"/>
       <w:tblBorders>
         <w:top w:val="single" w:sz="4" w:space="0" w:color="auto"/>
         <w:left w:val="single" w:sz="4" w:space="0" w:color="auto"/>
@@ -9288,12 +10116,6 @@
         <w:insideH w:val="single" w:sz="4" w:space="0" w:color="auto"/>
         <w:insideV w:val="single" w:sz="4" w:space="0" w:color="auto"/>
       </w:tblBorders>
-      <w:tblCellMar>
-        <w:top w:w="0" w:type="dxa"/>
-        <w:left w:w="108" w:type="dxa"/>
-        <w:bottom w:w="0" w:type="dxa"/>
-        <w:right w:w="108" w:type="dxa"/>
-      </w:tblCellMar>
     </w:tblPr>
   </w:style>
   <w:style w:type="character" w:styleId="CommentReference">
@@ -9754,12 +10576,6 @@
         <w:insideH w:val="single" w:sz="4" w:space="0" w:color="7F7F7F" w:themeColor="text1" w:themeTint="80"/>
         <w:insideV w:val="single" w:sz="4" w:space="0" w:color="7F7F7F" w:themeColor="text1" w:themeTint="80"/>
       </w:tblBorders>
-      <w:tblCellMar>
-        <w:top w:w="0" w:type="dxa"/>
-        <w:left w:w="108" w:type="dxa"/>
-        <w:bottom w:w="0" w:type="dxa"/>
-        <w:right w:w="108" w:type="dxa"/>
-      </w:tblCellMar>
     </w:tblPr>
     <w:trPr>
       <w:cantSplit/>
@@ -9920,13 +10736,6 @@
     <w:tblPr>
       <w:tblStyleRowBandSize w:val="1"/>
       <w:tblStyleColBandSize w:val="1"/>
-      <w:tblInd w:w="0" w:type="dxa"/>
-      <w:tblCellMar>
-        <w:top w:w="0" w:type="dxa"/>
-        <w:left w:w="108" w:type="dxa"/>
-        <w:bottom w:w="0" w:type="dxa"/>
-        <w:right w:w="108" w:type="dxa"/>
-      </w:tblCellMar>
     </w:tblPr>
     <w:tcPr>
       <w:shd w:val="clear" w:color="auto" w:fill="auto"/>
@@ -10007,12 +10816,6 @@
     </w:rPr>
     <w:tblPr>
       <w:tblInd w:w="709" w:type="dxa"/>
-      <w:tblCellMar>
-        <w:top w:w="0" w:type="dxa"/>
-        <w:left w:w="108" w:type="dxa"/>
-        <w:bottom w:w="0" w:type="dxa"/>
-        <w:right w:w="108" w:type="dxa"/>
-      </w:tblCellMar>
     </w:tblPr>
     <w:tcPr>
       <w:shd w:val="clear" w:color="auto" w:fill="DBE5F1" w:themeFill="accent1" w:themeFillTint="33"/>
@@ -10044,12 +10847,6 @@
         <w:top w:val="single" w:sz="4" w:space="0" w:color="auto"/>
         <w:bottom w:val="single" w:sz="4" w:space="0" w:color="auto"/>
       </w:tblBorders>
-      <w:tblCellMar>
-        <w:top w:w="0" w:type="dxa"/>
-        <w:left w:w="108" w:type="dxa"/>
-        <w:bottom w:w="0" w:type="dxa"/>
-        <w:right w:w="108" w:type="dxa"/>
-      </w:tblCellMar>
     </w:tblPr>
     <w:trPr>
       <w:cantSplit/>
@@ -10145,12 +10942,6 @@
         <w:insideH w:val="single" w:sz="4" w:space="0" w:color="auto"/>
         <w:insideV w:val="single" w:sz="4" w:space="0" w:color="auto"/>
       </w:tblBorders>
-      <w:tblCellMar>
-        <w:top w:w="0" w:type="dxa"/>
-        <w:left w:w="108" w:type="dxa"/>
-        <w:bottom w:w="0" w:type="dxa"/>
-        <w:right w:w="108" w:type="dxa"/>
-      </w:tblCellMar>
     </w:tblPr>
   </w:style>
   <w:style w:type="paragraph" w:customStyle="1" w:styleId="HeadingSubUnnumbered">
@@ -10312,192 +11103,6 @@
       <w:rFonts w:ascii="Tahoma" w:hAnsi="Tahoma"/>
       <w:b/>
     </w:rPr>
-  </w:style>
-</w:styles>
-</file>
-
-<file path=word/stylesWithEffects.xml><?xml version="1.0" encoding="utf-8"?>
-<w:styles xmlns:wpc="http://schemas.microsoft.com/office/word/2010/wordprocessingCanvas" xmlns:mo="http://schemas.microsoft.com/office/mac/office/2008/main" xmlns:mc="http://schemas.openxmlformats.org/markup-compatibility/2006" xmlns:mv="urn:schemas-microsoft-com:mac:vml" xmlns:o="urn:schemas-microsoft-com:office:office" xmlns:r="http://schemas.openxmlformats.org/officeDocument/2006/relationships" xmlns:m="http://schemas.openxmlformats.org/officeDocument/2006/math" xmlns:v="urn:schemas-microsoft-com:vml" xmlns:wp14="http://schemas.microsoft.com/office/word/2010/wordprocessingDrawing" xmlns:wp="http://schemas.openxmlformats.org/drawingml/2006/wordprocessingDrawing" xmlns:w10="urn:schemas-microsoft-com:office:word" xmlns:w="http://schemas.openxmlformats.org/wordprocessingml/2006/main" xmlns:w14="http://schemas.microsoft.com/office/word/2010/wordml" xmlns:wpg="http://schemas.microsoft.com/office/word/2010/wordprocessingGroup" xmlns:wpi="http://schemas.microsoft.com/office/word/2010/wordprocessingInk" xmlns:wne="http://schemas.microsoft.com/office/word/2006/wordml" xmlns:wps="http://schemas.microsoft.com/office/word/2010/wordprocessingShape" mc:Ignorable="w14 wp14">
-  <w:docDefaults>
-    <w:rPrDefault>
-      <w:rPr>
-        <w:rFonts w:asciiTheme="minorHAnsi" w:eastAsiaTheme="minorEastAsia" w:hAnsiTheme="minorHAnsi" w:cstheme="minorBidi"/>
-        <w:sz w:val="24"/>
-        <w:szCs w:val="24"/>
-        <w:lang w:val="de-DE" w:eastAsia="ja-JP" w:bidi="ar-SA"/>
-      </w:rPr>
-    </w:rPrDefault>
-    <w:pPrDefault/>
-  </w:docDefaults>
-  <w:latentStyles w:defLockedState="0" w:defUIPriority="99" w:defSemiHidden="1" w:defUnhideWhenUsed="1" w:defQFormat="0" w:count="276">
-    <w:lsdException w:name="Normal" w:semiHidden="0" w:uiPriority="0" w:unhideWhenUsed="0" w:qFormat="1"/>
-    <w:lsdException w:name="heading 1" w:semiHidden="0" w:uiPriority="9" w:unhideWhenUsed="0" w:qFormat="1"/>
-    <w:lsdException w:name="heading 2" w:uiPriority="9" w:qFormat="1"/>
-    <w:lsdException w:name="heading 3" w:uiPriority="9" w:qFormat="1"/>
-    <w:lsdException w:name="heading 4" w:uiPriority="9" w:qFormat="1"/>
-    <w:lsdException w:name="heading 5" w:uiPriority="9" w:qFormat="1"/>
-    <w:lsdException w:name="heading 6" w:uiPriority="9" w:qFormat="1"/>
-    <w:lsdException w:name="heading 7" w:uiPriority="9" w:qFormat="1"/>
-    <w:lsdException w:name="heading 8" w:uiPriority="9" w:qFormat="1"/>
-    <w:lsdException w:name="heading 9" w:uiPriority="9" w:qFormat="1"/>
-    <w:lsdException w:name="toc 1" w:uiPriority="39"/>
-    <w:lsdException w:name="toc 2" w:uiPriority="39"/>
-    <w:lsdException w:name="toc 3" w:uiPriority="39"/>
-    <w:lsdException w:name="toc 4" w:uiPriority="39"/>
-    <w:lsdException w:name="toc 5" w:uiPriority="39"/>
-    <w:lsdException w:name="toc 6" w:uiPriority="39"/>
-    <w:lsdException w:name="toc 7" w:uiPriority="39"/>
-    <w:lsdException w:name="toc 8" w:uiPriority="39"/>
-    <w:lsdException w:name="toc 9" w:uiPriority="39"/>
-    <w:lsdException w:name="caption" w:uiPriority="35" w:qFormat="1"/>
-    <w:lsdException w:name="Title" w:semiHidden="0" w:uiPriority="10" w:unhideWhenUsed="0" w:qFormat="1"/>
-    <w:lsdException w:name="Default Paragraph Font" w:uiPriority="1"/>
-    <w:lsdException w:name="Subtitle" w:semiHidden="0" w:uiPriority="11" w:unhideWhenUsed="0" w:qFormat="1"/>
-    <w:lsdException w:name="Strong" w:semiHidden="0" w:uiPriority="22" w:unhideWhenUsed="0" w:qFormat="1"/>
-    <w:lsdException w:name="Emphasis" w:semiHidden="0" w:uiPriority="20" w:unhideWhenUsed="0" w:qFormat="1"/>
-    <w:lsdException w:name="Table Grid" w:semiHidden="0" w:uiPriority="59" w:unhideWhenUsed="0"/>
-    <w:lsdException w:name="Placeholder Text" w:unhideWhenUsed="0"/>
-    <w:lsdException w:name="No Spacing" w:semiHidden="0" w:uiPriority="1" w:unhideWhenUsed="0" w:qFormat="1"/>
-    <w:lsdException w:name="Light Shading" w:semiHidden="0" w:uiPriority="60" w:unhideWhenUsed="0"/>
-    <w:lsdException w:name="Light List" w:semiHidden="0" w:uiPriority="61" w:unhideWhenUsed="0"/>
-    <w:lsdException w:name="Light Grid" w:semiHidden="0" w:uiPriority="62" w:unhideWhenUsed="0"/>
-    <w:lsdException w:name="Medium Shading 1" w:semiHidden="0" w:uiPriority="63" w:unhideWhenUsed="0"/>
-    <w:lsdException w:name="Medium Shading 2" w:semiHidden="0" w:uiPriority="64" w:unhideWhenUsed="0"/>
-    <w:lsdException w:name="Medium List 1" w:semiHidden="0" w:uiPriority="65" w:unhideWhenUsed="0"/>
-    <w:lsdException w:name="Medium List 2" w:semiHidden="0" w:uiPriority="66" w:unhideWhenUsed="0"/>
-    <w:lsdException w:name="Medium Grid 1" w:semiHidden="0" w:uiPriority="67" w:unhideWhenUsed="0"/>
-    <w:lsdException w:name="Medium Grid 2" w:semiHidden="0" w:uiPriority="68" w:unhideWhenUsed="0"/>
-    <w:lsdException w:name="Medium Grid 3" w:semiHidden="0" w:uiPriority="69" w:unhideWhenUsed="0"/>
-    <w:lsdException w:name="Dark List" w:semiHidden="0" w:uiPriority="70" w:unhideWhenUsed="0"/>
-    <w:lsdException w:name="Colorful Shading" w:semiHidden="0" w:uiPriority="71" w:unhideWhenUsed="0"/>
-    <w:lsdException w:name="Colorful List" w:semiHidden="0" w:uiPriority="72" w:unhideWhenUsed="0"/>
-    <w:lsdException w:name="Colorful Grid" w:semiHidden="0" w:uiPriority="73" w:unhideWhenUsed="0"/>
-    <w:lsdException w:name="Light Shading Accent 1" w:semiHidden="0" w:uiPriority="60" w:unhideWhenUsed="0"/>
-    <w:lsdException w:name="Light List Accent 1" w:semiHidden="0" w:uiPriority="61" w:unhideWhenUsed="0"/>
-    <w:lsdException w:name="Light Grid Accent 1" w:semiHidden="0" w:uiPriority="62" w:unhideWhenUsed="0"/>
-    <w:lsdException w:name="Medium Shading 1 Accent 1" w:semiHidden="0" w:uiPriority="63" w:unhideWhenUsed="0"/>
-    <w:lsdException w:name="Medium Shading 2 Accent 1" w:semiHidden="0" w:uiPriority="64" w:unhideWhenUsed="0"/>
-    <w:lsdException w:name="Medium List 1 Accent 1" w:semiHidden="0" w:uiPriority="65" w:unhideWhenUsed="0"/>
-    <w:lsdException w:name="Revision" w:unhideWhenUsed="0"/>
-    <w:lsdException w:name="List Paragraph" w:semiHidden="0" w:uiPriority="34" w:unhideWhenUsed="0" w:qFormat="1"/>
-    <w:lsdException w:name="Quote" w:semiHidden="0" w:uiPriority="29" w:unhideWhenUsed="0" w:qFormat="1"/>
-    <w:lsdException w:name="Intense Quote" w:semiHidden="0" w:uiPriority="30" w:unhideWhenUsed="0" w:qFormat="1"/>
-    <w:lsdException w:name="Medium List 2 Accent 1" w:semiHidden="0" w:uiPriority="66" w:unhideWhenUsed="0"/>
-    <w:lsdException w:name="Medium Grid 1 Accent 1" w:semiHidden="0" w:uiPriority="67" w:unhideWhenUsed="0"/>
-    <w:lsdException w:name="Medium Grid 2 Accent 1" w:semiHidden="0" w:uiPriority="68" w:unhideWhenUsed="0"/>
-    <w:lsdException w:name="Medium Grid 3 Accent 1" w:semiHidden="0" w:uiPriority="69" w:unhideWhenUsed="0"/>
-    <w:lsdException w:name="Dark List Accent 1" w:semiHidden="0" w:uiPriority="70" w:unhideWhenUsed="0"/>
-    <w:lsdException w:name="Colorful Shading Accent 1" w:semiHidden="0" w:uiPriority="71" w:unhideWhenUsed="0"/>
-    <w:lsdException w:name="Colorful List Accent 1" w:semiHidden="0" w:uiPriority="72" w:unhideWhenUsed="0"/>
-    <w:lsdException w:name="Colorful Grid Accent 1" w:semiHidden="0" w:uiPriority="73" w:unhideWhenUsed="0"/>
-    <w:lsdException w:name="Light Shading Accent 2" w:semiHidden="0" w:uiPriority="60" w:unhideWhenUsed="0"/>
-    <w:lsdException w:name="Light List Accent 2" w:semiHidden="0" w:uiPriority="61" w:unhideWhenUsed="0"/>
-    <w:lsdException w:name="Light Grid Accent 2" w:semiHidden="0" w:uiPriority="62" w:unhideWhenUsed="0"/>
-    <w:lsdException w:name="Medium Shading 1 Accent 2" w:semiHidden="0" w:uiPriority="63" w:unhideWhenUsed="0"/>
-    <w:lsdException w:name="Medium Shading 2 Accent 2" w:semiHidden="0" w:uiPriority="64" w:unhideWhenUsed="0"/>
-    <w:lsdException w:name="Medium List 1 Accent 2" w:semiHidden="0" w:uiPriority="65" w:unhideWhenUsed="0"/>
-    <w:lsdException w:name="Medium List 2 Accent 2" w:semiHidden="0" w:uiPriority="66" w:unhideWhenUsed="0"/>
-    <w:lsdException w:name="Medium Grid 1 Accent 2" w:semiHidden="0" w:uiPriority="67" w:unhideWhenUsed="0"/>
-    <w:lsdException w:name="Medium Grid 2 Accent 2" w:semiHidden="0" w:uiPriority="68" w:unhideWhenUsed="0"/>
-    <w:lsdException w:name="Medium Grid 3 Accent 2" w:semiHidden="0" w:uiPriority="69" w:unhideWhenUsed="0"/>
-    <w:lsdException w:name="Dark List Accent 2" w:semiHidden="0" w:uiPriority="70" w:unhideWhenUsed="0"/>
-    <w:lsdException w:name="Colorful Shading Accent 2" w:semiHidden="0" w:uiPriority="71" w:unhideWhenUsed="0"/>
-    <w:lsdException w:name="Colorful List Accent 2" w:semiHidden="0" w:uiPriority="72" w:unhideWhenUsed="0"/>
-    <w:lsdException w:name="Colorful Grid Accent 2" w:semiHidden="0" w:uiPriority="73" w:unhideWhenUsed="0"/>
-    <w:lsdException w:name="Light Shading Accent 3" w:semiHidden="0" w:uiPriority="60" w:unhideWhenUsed="0"/>
-    <w:lsdException w:name="Light List Accent 3" w:semiHidden="0" w:uiPriority="61" w:unhideWhenUsed="0"/>
-    <w:lsdException w:name="Light Grid Accent 3" w:semiHidden="0" w:uiPriority="62" w:unhideWhenUsed="0"/>
-    <w:lsdException w:name="Medium Shading 1 Accent 3" w:semiHidden="0" w:uiPriority="63" w:unhideWhenUsed="0"/>
-    <w:lsdException w:name="Medium Shading 2 Accent 3" w:semiHidden="0" w:uiPriority="64" w:unhideWhenUsed="0"/>
-    <w:lsdException w:name="Medium List 1 Accent 3" w:semiHidden="0" w:uiPriority="65" w:unhideWhenUsed="0"/>
-    <w:lsdException w:name="Medium List 2 Accent 3" w:semiHidden="0" w:uiPriority="66" w:unhideWhenUsed="0"/>
-    <w:lsdException w:name="Medium Grid 1 Accent 3" w:semiHidden="0" w:uiPriority="67" w:unhideWhenUsed="0"/>
-    <w:lsdException w:name="Medium Grid 2 Accent 3" w:semiHidden="0" w:uiPriority="68" w:unhideWhenUsed="0"/>
-    <w:lsdException w:name="Medium Grid 3 Accent 3" w:semiHidden="0" w:uiPriority="69" w:unhideWhenUsed="0"/>
-    <w:lsdException w:name="Dark List Accent 3" w:semiHidden="0" w:uiPriority="70" w:unhideWhenUsed="0"/>
-    <w:lsdException w:name="Colorful Shading Accent 3" w:semiHidden="0" w:uiPriority="71" w:unhideWhenUsed="0"/>
-    <w:lsdException w:name="Colorful List Accent 3" w:semiHidden="0" w:uiPriority="72" w:unhideWhenUsed="0"/>
-    <w:lsdException w:name="Colorful Grid Accent 3" w:semiHidden="0" w:uiPriority="73" w:unhideWhenUsed="0"/>
-    <w:lsdException w:name="Light Shading Accent 4" w:semiHidden="0" w:uiPriority="60" w:unhideWhenUsed="0"/>
-    <w:lsdException w:name="Light List Accent 4" w:semiHidden="0" w:uiPriority="61" w:unhideWhenUsed="0"/>
-    <w:lsdException w:name="Light Grid Accent 4" w:semiHidden="0" w:uiPriority="62" w:unhideWhenUsed="0"/>
-    <w:lsdException w:name="Medium Shading 1 Accent 4" w:semiHidden="0" w:uiPriority="63" w:unhideWhenUsed="0"/>
-    <w:lsdException w:name="Medium Shading 2 Accent 4" w:semiHidden="0" w:uiPriority="64" w:unhideWhenUsed="0"/>
-    <w:lsdException w:name="Medium List 1 Accent 4" w:semiHidden="0" w:uiPriority="65" w:unhideWhenUsed="0"/>
-    <w:lsdException w:name="Medium List 2 Accent 4" w:semiHidden="0" w:uiPriority="66" w:unhideWhenUsed="0"/>
-    <w:lsdException w:name="Medium Grid 1 Accent 4" w:semiHidden="0" w:uiPriority="67" w:unhideWhenUsed="0"/>
-    <w:lsdException w:name="Medium Grid 2 Accent 4" w:semiHidden="0" w:uiPriority="68" w:unhideWhenUsed="0"/>
-    <w:lsdException w:name="Medium Grid 3 Accent 4" w:semiHidden="0" w:uiPriority="69" w:unhideWhenUsed="0"/>
-    <w:lsdException w:name="Dark List Accent 4" w:semiHidden="0" w:uiPriority="70" w:unhideWhenUsed="0"/>
-    <w:lsdException w:name="Colorful Shading Accent 4" w:semiHidden="0" w:uiPriority="71" w:unhideWhenUsed="0"/>
-    <w:lsdException w:name="Colorful List Accent 4" w:semiHidden="0" w:uiPriority="72" w:unhideWhenUsed="0"/>
-    <w:lsdException w:name="Colorful Grid Accent 4" w:semiHidden="0" w:uiPriority="73" w:unhideWhenUsed="0"/>
-    <w:lsdException w:name="Light Shading Accent 5" w:semiHidden="0" w:uiPriority="60" w:unhideWhenUsed="0"/>
-    <w:lsdException w:name="Light List Accent 5" w:semiHidden="0" w:uiPriority="61" w:unhideWhenUsed="0"/>
-    <w:lsdException w:name="Light Grid Accent 5" w:semiHidden="0" w:uiPriority="62" w:unhideWhenUsed="0"/>
-    <w:lsdException w:name="Medium Shading 1 Accent 5" w:semiHidden="0" w:uiPriority="63" w:unhideWhenUsed="0"/>
-    <w:lsdException w:name="Medium Shading 2 Accent 5" w:semiHidden="0" w:uiPriority="64" w:unhideWhenUsed="0"/>
-    <w:lsdException w:name="Medium List 1 Accent 5" w:semiHidden="0" w:uiPriority="65" w:unhideWhenUsed="0"/>
-    <w:lsdException w:name="Medium List 2 Accent 5" w:semiHidden="0" w:uiPriority="66" w:unhideWhenUsed="0"/>
-    <w:lsdException w:name="Medium Grid 1 Accent 5" w:semiHidden="0" w:uiPriority="67" w:unhideWhenUsed="0"/>
-    <w:lsdException w:name="Medium Grid 2 Accent 5" w:semiHidden="0" w:uiPriority="68" w:unhideWhenUsed="0"/>
-    <w:lsdException w:name="Medium Grid 3 Accent 5" w:semiHidden="0" w:uiPriority="69" w:unhideWhenUsed="0"/>
-    <w:lsdException w:name="Dark List Accent 5" w:semiHidden="0" w:uiPriority="70" w:unhideWhenUsed="0"/>
-    <w:lsdException w:name="Colorful Shading Accent 5" w:semiHidden="0" w:uiPriority="71" w:unhideWhenUsed="0"/>
-    <w:lsdException w:name="Colorful List Accent 5" w:semiHidden="0" w:uiPriority="72" w:unhideWhenUsed="0"/>
-    <w:lsdException w:name="Colorful Grid Accent 5" w:semiHidden="0" w:uiPriority="73" w:unhideWhenUsed="0"/>
-    <w:lsdException w:name="Light Shading Accent 6" w:semiHidden="0" w:uiPriority="60" w:unhideWhenUsed="0"/>
-    <w:lsdException w:name="Light List Accent 6" w:semiHidden="0" w:uiPriority="61" w:unhideWhenUsed="0"/>
-    <w:lsdException w:name="Light Grid Accent 6" w:semiHidden="0" w:uiPriority="62" w:unhideWhenUsed="0"/>
-    <w:lsdException w:name="Medium Shading 1 Accent 6" w:semiHidden="0" w:uiPriority="63" w:unhideWhenUsed="0"/>
-    <w:lsdException w:name="Medium Shading 2 Accent 6" w:semiHidden="0" w:uiPriority="64" w:unhideWhenUsed="0"/>
-    <w:lsdException w:name="Medium List 1 Accent 6" w:semiHidden="0" w:uiPriority="65" w:unhideWhenUsed="0"/>
-    <w:lsdException w:name="Medium List 2 Accent 6" w:semiHidden="0" w:uiPriority="66" w:unhideWhenUsed="0"/>
-    <w:lsdException w:name="Medium Grid 1 Accent 6" w:semiHidden="0" w:uiPriority="67" w:unhideWhenUsed="0"/>
-    <w:lsdException w:name="Medium Grid 2 Accent 6" w:semiHidden="0" w:uiPriority="68" w:unhideWhenUsed="0"/>
-    <w:lsdException w:name="Medium Grid 3 Accent 6" w:semiHidden="0" w:uiPriority="69" w:unhideWhenUsed="0"/>
-    <w:lsdException w:name="Dark List Accent 6" w:semiHidden="0" w:uiPriority="70" w:unhideWhenUsed="0"/>
-    <w:lsdException w:name="Colorful Shading Accent 6" w:semiHidden="0" w:uiPriority="71" w:unhideWhenUsed="0"/>
-    <w:lsdException w:name="Colorful List Accent 6" w:semiHidden="0" w:uiPriority="72" w:unhideWhenUsed="0"/>
-    <w:lsdException w:name="Colorful Grid Accent 6" w:semiHidden="0" w:uiPriority="73" w:unhideWhenUsed="0"/>
-    <w:lsdException w:name="Subtle Emphasis" w:semiHidden="0" w:uiPriority="19" w:unhideWhenUsed="0" w:qFormat="1"/>
-    <w:lsdException w:name="Intense Emphasis" w:semiHidden="0" w:uiPriority="21" w:unhideWhenUsed="0" w:qFormat="1"/>
-    <w:lsdException w:name="Subtle Reference" w:semiHidden="0" w:uiPriority="31" w:unhideWhenUsed="0" w:qFormat="1"/>
-    <w:lsdException w:name="Intense Reference" w:semiHidden="0" w:uiPriority="32" w:unhideWhenUsed="0" w:qFormat="1"/>
-    <w:lsdException w:name="Book Title" w:semiHidden="0" w:uiPriority="33" w:unhideWhenUsed="0" w:qFormat="1"/>
-    <w:lsdException w:name="Bibliography" w:uiPriority="37"/>
-    <w:lsdException w:name="TOC Heading" w:uiPriority="39" w:qFormat="1"/>
-  </w:latentStyles>
-  <w:style w:type="paragraph" w:default="1" w:styleId="Normal">
-    <w:name w:val="Normal"/>
-    <w:qFormat/>
-  </w:style>
-  <w:style w:type="character" w:default="1" w:styleId="DefaultParagraphFont">
-    <w:name w:val="Default Paragraph Font"/>
-    <w:uiPriority w:val="1"/>
-    <w:semiHidden/>
-    <w:unhideWhenUsed/>
-  </w:style>
-  <w:style w:type="table" w:default="1" w:styleId="TableNormal">
-    <w:name w:val="Normal Table"/>
-    <w:uiPriority w:val="99"/>
-    <w:semiHidden/>
-    <w:unhideWhenUsed/>
-    <w:tblPr>
-      <w:tblInd w:w="0" w:type="dxa"/>
-      <w:tblCellMar>
-        <w:top w:w="0" w:type="dxa"/>
-        <w:left w:w="108" w:type="dxa"/>
-        <w:bottom w:w="0" w:type="dxa"/>
-        <w:right w:w="108" w:type="dxa"/>
-      </w:tblCellMar>
-    </w:tblPr>
-  </w:style>
-  <w:style w:type="numbering" w:default="1" w:styleId="NoList">
-    <w:name w:val="No List"/>
-    <w:uiPriority w:val="99"/>
-    <w:semiHidden/>
-    <w:unhideWhenUsed/>
   </w:style>
 </w:styles>
 </file>
@@ -11835,7 +12440,7 @@
 </file>
 
 <file path=customXml/itemProps2.xml><?xml version="1.0" encoding="utf-8"?>
-<ds:datastoreItem xmlns:ds="http://schemas.openxmlformats.org/officeDocument/2006/customXml" ds:itemID="{9F3D0E5B-6B27-0C49-8CB4-890DB7DCFFF2}">
+<ds:datastoreItem xmlns:ds="http://schemas.openxmlformats.org/officeDocument/2006/customXml" ds:itemID="{9D0D8A57-9434-6B45-994A-1D4928479B38}">
   <ds:schemaRefs>
     <ds:schemaRef ds:uri="http://schemas.openxmlformats.org/officeDocument/2006/bibliography"/>
   </ds:schemaRefs>

</xml_diff>

<commit_message>
Updates to Release Notes about Java versions and certificate issues and their circumnavigation
</commit_message>
<xml_diff>
--- a/SPECCHIO_ReleaseNotes.docx
+++ b/SPECCHIO_ReleaseNotes.docx
@@ -310,7 +310,7 @@
         <w:fldChar w:fldCharType="separate"/>
       </w:r>
       <w:r>
-        <w:instrText>17.09.2019</w:instrText>
+        <w:instrText>23.08.2020</w:instrText>
       </w:r>
       <w:r>
         <w:fldChar w:fldCharType="end"/>
@@ -324,7 +324,7 @@
         <w:rPr>
           <w:noProof/>
         </w:rPr>
-        <w:t>17.09.2019</w:t>
+        <w:t>23.08.2020</w:t>
       </w:r>
       <w:bookmarkEnd w:id="3"/>
       <w:bookmarkEnd w:id="4"/>
@@ -344,7 +344,7 @@
         <w:rPr>
           <w:noProof/>
         </w:rPr>
-        <w:t>17.09.2019</w:t>
+        <w:t>23.08.2020</w:t>
       </w:r>
       <w:r>
         <w:rPr>
@@ -510,13 +510,7 @@
         <w:rPr>
           <w:noProof/>
         </w:rPr>
-        <w:instrText>REF</w:instrText>
-      </w:r>
-      <w:r>
-        <w:rPr>
-          <w:noProof/>
-        </w:rPr>
-        <w:instrText xml:space="preserve"> DOC_AUTHOR  \* MERGEFORMAT </w:instrText>
+        <w:instrText xml:space="preserve">REF DOC_AUTHOR  \* MERGEFORMAT </w:instrText>
       </w:r>
       <w:r>
         <w:rPr>
@@ -1093,8 +1087,13 @@
       <w:r>
         <w:t xml:space="preserve"> Licence. </w:t>
       </w:r>
-      <w:r>
-        <w:t xml:space="preserve">Therefore its source is readily available for inspection and </w:t>
+      <w:proofErr w:type="gramStart"/>
+      <w:r>
+        <w:t>Therefore</w:t>
+      </w:r>
+      <w:proofErr w:type="gramEnd"/>
+      <w:r>
+        <w:t xml:space="preserve"> its source is readily available for inspection and </w:t>
       </w:r>
       <w:r>
         <w:t>development. It can be found in LICENCE.html and at http://creativecommons.org/licenses/by-sa/3.0/</w:t>
@@ -1443,163 +1442,296 @@
         <w:t xml:space="preserve">Runtime Environment </w:t>
       </w:r>
       <w:r>
-        <w:t>(JRE) version 1.6</w:t>
+        <w:t>(JRE) version 1.</w:t>
+      </w:r>
+      <w:r>
+        <w:t>8</w:t>
+      </w:r>
+      <w:r>
+        <w:rPr>
+          <w:rStyle w:val="FootnoteReference"/>
+        </w:rPr>
+        <w:footnoteReference w:id="1"/>
       </w:r>
       <w:r>
         <w:t xml:space="preserve"> </w:t>
       </w:r>
       <w:r>
+        <w:t xml:space="preserve">is already installed on your computer before installing </w:t>
+      </w:r>
+      <w:r>
+        <w:t>SPECCHIO</w:t>
+      </w:r>
+      <w:r>
+        <w:t xml:space="preserve"> itself</w:t>
+      </w:r>
+      <w:r>
+        <w:t>.</w:t>
+      </w:r>
+      <w:r>
+        <w:t xml:space="preserve"> </w:t>
+      </w:r>
+      <w:r>
+        <w:t xml:space="preserve">To check the </w:t>
+      </w:r>
+      <w:r>
+        <w:t xml:space="preserve">Java </w:t>
+      </w:r>
+      <w:r>
+        <w:t xml:space="preserve">version on your </w:t>
+      </w:r>
+      <w:proofErr w:type="gramStart"/>
+      <w:r>
+        <w:t>system</w:t>
+      </w:r>
+      <w:proofErr w:type="gramEnd"/>
+      <w:r>
+        <w:t xml:space="preserve"> open </w:t>
+      </w:r>
+      <w:r>
+        <w:t>a command window under Windows</w:t>
+      </w:r>
+      <w:r>
+        <w:t>,</w:t>
+      </w:r>
+      <w:r>
+        <w:t xml:space="preserve"> </w:t>
+      </w:r>
+      <w:r>
         <w:t>or</w:t>
       </w:r>
       <w:r>
-        <w:t xml:space="preserve"> higher</w:t>
-      </w:r>
-      <w:r>
-        <w:t xml:space="preserve"> is already installed on your computer before installing </w:t>
-      </w:r>
-      <w:r>
-        <w:t>SPECCHIO</w:t>
-      </w:r>
-      <w:r>
-        <w:t xml:space="preserve"> itself</w:t>
-      </w:r>
-      <w:r>
-        <w:t>.</w:t>
-      </w:r>
-      <w:r>
-        <w:t xml:space="preserve"> </w:t>
-      </w:r>
-      <w:r>
-        <w:t xml:space="preserve">To check the </w:t>
-      </w:r>
-      <w:r>
-        <w:t xml:space="preserve">Java </w:t>
-      </w:r>
-      <w:r>
-        <w:t xml:space="preserve">version on your system open </w:t>
-      </w:r>
-      <w:r>
-        <w:t>a command window under Windows</w:t>
+        <w:t xml:space="preserve"> a </w:t>
+      </w:r>
+      <w:r>
+        <w:t xml:space="preserve">terminal for Macintosh </w:t>
+      </w:r>
+      <w:r>
+        <w:t>or</w:t>
+      </w:r>
+      <w:r>
+        <w:t xml:space="preserve"> UNIX systems</w:t>
       </w:r>
       <w:r>
         <w:t>,</w:t>
       </w:r>
       <w:r>
-        <w:t xml:space="preserve"> </w:t>
-      </w:r>
-      <w:r>
-        <w:t>or</w:t>
-      </w:r>
-      <w:r>
-        <w:t xml:space="preserve"> a </w:t>
-      </w:r>
-      <w:r>
-        <w:t xml:space="preserve">terminal for Macintosh </w:t>
-      </w:r>
-      <w:r>
-        <w:t>or</w:t>
-      </w:r>
-      <w:r>
-        <w:t xml:space="preserve"> UNIX systems</w:t>
+        <w:t xml:space="preserve"> and type:</w:t>
+      </w:r>
+    </w:p>
+    <w:p>
+      <w:pPr>
+        <w:pStyle w:val="Code"/>
+      </w:pPr>
+      <w:r>
+        <w:t>java -version</w:t>
+      </w:r>
+    </w:p>
+    <w:p>
+      <w:pPr>
+        <w:pStyle w:val="Body"/>
+      </w:pPr>
+      <w:r>
+        <w:t>The output will be similar to:</w:t>
+      </w:r>
+    </w:p>
+    <w:p>
+      <w:pPr>
+        <w:pStyle w:val="Code"/>
+      </w:pPr>
+      <w:proofErr w:type="spellStart"/>
+      <w:r>
+        <w:t>openjdk</w:t>
+      </w:r>
+      <w:proofErr w:type="spellEnd"/>
+      <w:r>
+        <w:t xml:space="preserve"> version "1.8.0_265"</w:t>
+      </w:r>
+    </w:p>
+    <w:p>
+      <w:pPr>
+        <w:pStyle w:val="Code"/>
+      </w:pPr>
+      <w:r>
+        <w:t>OpenJDK Runtime Environment (</w:t>
+      </w:r>
+      <w:proofErr w:type="spellStart"/>
+      <w:r>
+        <w:t>AdoptOpenJDK</w:t>
+      </w:r>
+      <w:proofErr w:type="spellEnd"/>
+      <w:proofErr w:type="gramStart"/>
+      <w:r>
+        <w:t>)(</w:t>
+      </w:r>
+      <w:proofErr w:type="gramEnd"/>
+      <w:r>
+        <w:t>build 1.8.0_265-b01)</w:t>
+      </w:r>
+    </w:p>
+    <w:p>
+      <w:pPr>
+        <w:pStyle w:val="Code"/>
+      </w:pPr>
+      <w:r>
+        <w:t>OpenJDK 64-Bit Server VM (</w:t>
+      </w:r>
+      <w:proofErr w:type="spellStart"/>
+      <w:r>
+        <w:t>AdoptOpenJDK</w:t>
+      </w:r>
+      <w:proofErr w:type="spellEnd"/>
+      <w:proofErr w:type="gramStart"/>
+      <w:r>
+        <w:t>)(</w:t>
+      </w:r>
+      <w:proofErr w:type="gramEnd"/>
+      <w:r>
+        <w:t>build 25.265-b01, mixed mode)</w:t>
+      </w:r>
+    </w:p>
+    <w:p>
+      <w:pPr>
+        <w:pStyle w:val="Body"/>
+      </w:pPr>
+      <w:r>
+        <w:t>If you do not have Java installed, or the version</w:t>
+      </w:r>
+      <w:r>
+        <w:t xml:space="preserve"> number</w:t>
+      </w:r>
+      <w:r>
+        <w:t xml:space="preserve"> is less than 1.</w:t>
+      </w:r>
+      <w:r>
+        <w:t>8</w:t>
+      </w:r>
+      <w:r>
+        <w:t xml:space="preserve">, </w:t>
+      </w:r>
+      <w:r>
+        <w:t>you should install an appropriate version of the Java Runtime Environment (JRE) from the interne</w:t>
+      </w:r>
+      <w:r>
+        <w:t>t. We suggest that you use the OpenJDK versions.</w:t>
+      </w:r>
+    </w:p>
+    <w:p>
+      <w:pPr>
+        <w:pStyle w:val="Body"/>
+        <w:rPr>
+          <w:lang w:val="en-US"/>
+        </w:rPr>
+      </w:pPr>
+      <w:r>
+        <w:t>To download the installation package</w:t>
       </w:r>
       <w:r>
         <w:t>,</w:t>
       </w:r>
       <w:r>
-        <w:t xml:space="preserve"> and type:</w:t>
-      </w:r>
-    </w:p>
-    <w:p>
-      <w:pPr>
-        <w:pStyle w:val="Code"/>
-      </w:pPr>
-      <w:r>
-        <w:t>java -version</w:t>
-      </w:r>
-    </w:p>
-    <w:p>
-      <w:pPr>
-        <w:pStyle w:val="Body"/>
-      </w:pPr>
-      <w:r>
-        <w:t>The output will be similar to:</w:t>
-      </w:r>
-    </w:p>
-    <w:p>
-      <w:pPr>
-        <w:pStyle w:val="Code"/>
-      </w:pPr>
-      <w:r>
-        <w:t>java version "1.7.0_17"</w:t>
-      </w:r>
-    </w:p>
-    <w:p>
-      <w:pPr>
-        <w:pStyle w:val="Code"/>
-      </w:pPr>
-      <w:r>
-        <w:t>Java(TM) SE Runtime Environment (build 1.7.0_17-b02)</w:t>
-      </w:r>
-    </w:p>
-    <w:p>
-      <w:pPr>
-        <w:pStyle w:val="Code"/>
-      </w:pPr>
-      <w:r>
-        <w:t xml:space="preserve">Java </w:t>
-      </w:r>
-      <w:proofErr w:type="spellStart"/>
-      <w:r>
-        <w:t>HotSpot</w:t>
-      </w:r>
-      <w:proofErr w:type="spellEnd"/>
-      <w:r>
-        <w:t>(TM) Client VM (build 23.7-b01, mixed mode, sharing)</w:t>
-      </w:r>
-    </w:p>
-    <w:p>
-      <w:pPr>
-        <w:pStyle w:val="Body"/>
-      </w:pPr>
-      <w:r>
-        <w:t>If you do not have Java installed, or the version</w:t>
-      </w:r>
-      <w:r>
-        <w:t xml:space="preserve"> number</w:t>
-      </w:r>
-      <w:r>
-        <w:t xml:space="preserve"> is less than 1.</w:t>
-      </w:r>
-      <w:r>
-        <w:t>6</w:t>
-      </w:r>
-      <w:r>
-        <w:t xml:space="preserve">, </w:t>
-      </w:r>
-      <w:r>
-        <w:t xml:space="preserve">you should install an appropriate version of the Java Runtime Environment (JRE) from the internet at </w:t>
+        <w:t xml:space="preserve"> go to: </w:t>
       </w:r>
       <w:hyperlink r:id="rId13" w:history="1">
         <w:r>
           <w:rPr>
             <w:rStyle w:val="Hyperlink"/>
-            <w:rFonts w:cs="Tahoma"/>
-            <w:sz w:val="20"/>
-            <w:szCs w:val="20"/>
-            <w:lang w:val="en-AU"/>
           </w:rPr>
-          <w:t>http://www.oracle.com/technetwork/java/javase/downloads/index.html</w:t>
+          <w:t>https://adoptopenjdk.net/</w:t>
         </w:r>
       </w:hyperlink>
       <w:r>
-        <w:rPr>
-          <w:rFonts w:cs="Tahoma"/>
-          <w:color w:val="000000"/>
-          <w:sz w:val="20"/>
-          <w:szCs w:val="20"/>
-          <w:lang w:val="en-AU"/>
-        </w:rPr>
-        <w:t xml:space="preserve">. </w:t>
+        <w:t xml:space="preserve"> and select </w:t>
+      </w:r>
+      <w:r>
+        <w:rPr>
+          <w:lang w:val="en-US"/>
+        </w:rPr>
+        <w:t>OpenJDK 8 (LTS)</w:t>
+      </w:r>
+      <w:r>
+        <w:rPr>
+          <w:lang w:val="en-US"/>
+        </w:rPr>
+        <w:t>.</w:t>
+      </w:r>
+    </w:p>
+    <w:p>
+      <w:pPr>
+        <w:pStyle w:val="Body"/>
+        <w:rPr>
+          <w:lang w:val="en-US"/>
+        </w:rPr>
+      </w:pPr>
+    </w:p>
+    <w:p>
+      <w:pPr>
+        <w:pStyle w:val="Body"/>
+        <w:rPr>
+          <w:lang w:val="en-US"/>
+        </w:rPr>
+      </w:pPr>
+      <w:r>
+        <w:rPr>
+          <w:lang w:val="en-US"/>
+        </w:rPr>
+        <w:t>The builds of Java</w:t>
+      </w:r>
+      <w:r>
+        <w:rPr>
+          <w:lang w:val="en-US"/>
+        </w:rPr>
+        <w:t xml:space="preserve"> </w:t>
+      </w:r>
+      <w:r>
+        <w:rPr>
+          <w:lang w:val="en-US"/>
+        </w:rPr>
+        <w:t>8 after JAN 2020 include a new security feature that is not compatible with the current SPECCHIO certificate. The SPECCHIO client is updated to include a Java command line option to avoid this problem. In case you experience some issues nonetheless, then please use this specific version of the OpenJDK and download the package for your operating system:</w:t>
+      </w:r>
+    </w:p>
+    <w:p>
+      <w:pPr>
+        <w:pStyle w:val="Body"/>
+        <w:rPr>
+          <w:lang w:val="en-US"/>
+        </w:rPr>
+      </w:pPr>
+      <w:hyperlink r:id="rId14" w:history="1">
+        <w:r>
+          <w:rPr>
+            <w:rStyle w:val="Hyperlink"/>
+            <w:lang w:val="en-US"/>
+          </w:rPr>
+          <w:t>https://github.com/AdoptOpenJDK/openjdk8-binaries/releases/tag/jdk8u212-b04</w:t>
+        </w:r>
+      </w:hyperlink>
+    </w:p>
+    <w:p>
+      <w:pPr>
+        <w:pStyle w:val="Body"/>
+        <w:rPr>
+          <w:lang w:val="en-US"/>
+        </w:rPr>
+      </w:pPr>
+    </w:p>
+    <w:p>
+      <w:pPr>
+        <w:pStyle w:val="Body"/>
+      </w:pPr>
+      <w:r>
+        <w:t xml:space="preserve">For more information on the certificate problem, see the SPECCHIO FAQ: </w:t>
+      </w:r>
+      <w:hyperlink r:id="rId15" w:history="1">
+        <w:r>
+          <w:rPr>
+            <w:rStyle w:val="Hyperlink"/>
+          </w:rPr>
+          <w:t>https://specchio.ch/faq/</w:t>
+        </w:r>
+      </w:hyperlink>
+      <w:r>
+        <w:t xml:space="preserve"> </w:t>
       </w:r>
     </w:p>
     <w:p>
@@ -1802,6 +1934,7 @@
         <w:pStyle w:val="Heading3"/>
       </w:pPr>
       <w:r>
+        <w:lastRenderedPageBreak/>
         <w:t>Upgrading an Existing Installation</w:t>
       </w:r>
     </w:p>
@@ -1862,7 +1995,6 @@
         <w:pStyle w:val="Heading2"/>
       </w:pPr>
       <w:r>
-        <w:lastRenderedPageBreak/>
         <w:t>Lau</w:t>
       </w:r>
       <w:r>
@@ -1936,7 +2068,7 @@
                     </pic:cNvPicPr>
                   </pic:nvPicPr>
                   <pic:blipFill>
-                    <a:blip r:embed="rId14">
+                    <a:blip r:embed="rId16">
                       <a:extLst>
                         <a:ext uri="{28A0092B-C50C-407E-A947-70E740481C1C}">
                           <a14:useLocalDpi xmlns:a14="http://schemas.microsoft.com/office/drawing/2010/main" val="0"/>
@@ -1974,13 +2106,21 @@
       </w:pPr>
       <w:r>
         <w:br/>
-        <w:t>In case you installed the standard bundle (i.e. non Mac</w:t>
+        <w:t xml:space="preserve">In case you installed the standard bundle (i.e. </w:t>
+      </w:r>
+      <w:proofErr w:type="gramStart"/>
+      <w:r>
+        <w:t>non Mac</w:t>
       </w:r>
       <w:r>
         <w:t xml:space="preserve"> </w:t>
       </w:r>
       <w:r>
-        <w:t>OS specific bundle), n</w:t>
+        <w:t>OS</w:t>
+      </w:r>
+      <w:proofErr w:type="gramEnd"/>
+      <w:r>
+        <w:t xml:space="preserve"> specific bundle), n</w:t>
       </w:r>
       <w:r>
         <w:t xml:space="preserve">avigate to the </w:t>
@@ -2051,11 +2191,110 @@
     </w:p>
     <w:p>
       <w:pPr>
+        <w:pStyle w:val="Body"/>
+      </w:pPr>
+    </w:p>
+    <w:p>
+      <w:pPr>
+        <w:pStyle w:val="Body"/>
+      </w:pPr>
+      <w:r>
+        <w:t xml:space="preserve">If your Java build version is </w:t>
+      </w:r>
+      <w:r>
+        <w:t>&gt;= 241, then you may experience certificate problems.</w:t>
+      </w:r>
+    </w:p>
+    <w:p>
+      <w:pPr>
+        <w:pStyle w:val="Body"/>
+      </w:pPr>
+      <w:r>
+        <w:t>To circumvent this, use the following additional line to start SPECCHIO from the command line, or put it into a shell script or desktop shortcut:</w:t>
+      </w:r>
+    </w:p>
+    <w:p>
+      <w:pPr>
+        <w:pStyle w:val="Body"/>
+      </w:pPr>
+    </w:p>
+    <w:p>
+      <w:pPr>
+        <w:pStyle w:val="Body"/>
+        <w:rPr>
+          <w:rFonts w:ascii="Lucida Console" w:hAnsi="Lucida Console"/>
+          <w:sz w:val="20"/>
+          <w:szCs w:val="20"/>
+          <w:lang w:val="en-US"/>
+        </w:rPr>
+      </w:pPr>
+      <w:r>
+        <w:rPr>
+          <w:rFonts w:ascii="Lucida Console" w:hAnsi="Lucida Console"/>
+          <w:sz w:val="20"/>
+          <w:szCs w:val="20"/>
+          <w:lang w:val="en-US"/>
+        </w:rPr>
+        <w:t>export _JAVA_OPTIONS="-</w:t>
+      </w:r>
+      <w:proofErr w:type="spellStart"/>
+      <w:proofErr w:type="gramStart"/>
+      <w:r>
+        <w:rPr>
+          <w:rFonts w:ascii="Lucida Console" w:hAnsi="Lucida Console"/>
+          <w:sz w:val="20"/>
+          <w:szCs w:val="20"/>
+          <w:lang w:val="en-US"/>
+        </w:rPr>
+        <w:t>Djdk.security.allowNonCaAnchor</w:t>
+      </w:r>
+      <w:proofErr w:type="spellEnd"/>
+      <w:proofErr w:type="gramEnd"/>
+      <w:r>
+        <w:rPr>
+          <w:rFonts w:ascii="Lucida Console" w:hAnsi="Lucida Console"/>
+          <w:sz w:val="20"/>
+          <w:szCs w:val="20"/>
+          <w:lang w:val="en-US"/>
+        </w:rPr>
+        <w:t>=true"</w:t>
+      </w:r>
+    </w:p>
+    <w:p>
+      <w:pPr>
+        <w:pStyle w:val="Body"/>
+        <w:rPr>
+          <w:rFonts w:ascii="Lucida Console" w:hAnsi="Lucida Console"/>
+          <w:sz w:val="20"/>
+          <w:szCs w:val="20"/>
+          <w:lang w:val="en-US"/>
+        </w:rPr>
+      </w:pPr>
+      <w:r>
+        <w:rPr>
+          <w:rFonts w:ascii="Lucida Console" w:hAnsi="Lucida Console"/>
+          <w:sz w:val="20"/>
+          <w:szCs w:val="20"/>
+          <w:lang w:val="en-US"/>
+        </w:rPr>
+        <w:t>java -jar specchio-client.jar</w:t>
+      </w:r>
+    </w:p>
+    <w:p>
+      <w:pPr>
+        <w:pStyle w:val="Body"/>
+      </w:pPr>
+      <w:bookmarkStart w:id="27" w:name="_GoBack"/>
+      <w:bookmarkEnd w:id="27"/>
+    </w:p>
+    <w:p>
+      <w:pPr>
         <w:pStyle w:val="Heading2"/>
       </w:pPr>
-      <w:bookmarkStart w:id="27" w:name="h.vmn37r33bp8g" w:colFirst="0" w:colLast="0"/>
-      <w:bookmarkEnd w:id="27"/>
-      <w:r>
+      <w:bookmarkStart w:id="28" w:name="h.vmn37r33bp8g" w:colFirst="0" w:colLast="0"/>
+      <w:bookmarkEnd w:id="28"/>
+      <w:r>
+        <w:lastRenderedPageBreak/>
         <w:t>Creating a User Account</w:t>
       </w:r>
     </w:p>
@@ -2308,6 +2547,7 @@
             <w:pPr>
               <w:pStyle w:val="ProcessStep"/>
             </w:pPr>
+            <w:proofErr w:type="gramStart"/>
             <w:r>
               <w:t xml:space="preserve">Press </w:t>
             </w:r>
@@ -2317,6 +2557,7 @@
               </w:rPr>
               <w:t> Connect</w:t>
             </w:r>
+            <w:proofErr w:type="gramEnd"/>
             <w:r>
               <w:rPr>
                 <w:rStyle w:val="ActionButton"/>
@@ -2386,11 +2627,7 @@
               <w:t>WWW</w:t>
             </w:r>
             <w:r>
-              <w:t xml:space="preserve"> fields as </w:t>
-            </w:r>
-            <w:r>
-              <w:lastRenderedPageBreak/>
-              <w:t>desired.</w:t>
+              <w:t xml:space="preserve"> fields as desired.</w:t>
             </w:r>
           </w:p>
           <w:p>
@@ -2442,13 +2679,24 @@
               <w:pStyle w:val="ProcessStepFollow"/>
             </w:pPr>
             <w:r>
-              <w:t xml:space="preserve">Add new institutes as necessary using the </w:t>
+              <w:t xml:space="preserve">Add new institutes as necessary using </w:t>
+            </w:r>
+            <w:proofErr w:type="gramStart"/>
+            <w:r>
+              <w:t xml:space="preserve">the </w:t>
             </w:r>
             <w:r>
               <w:rPr>
                 <w:rStyle w:val="ActionButton"/>
               </w:rPr>
-              <w:t> Add new institutes...</w:t>
+              <w:t> Add</w:t>
+            </w:r>
+            <w:proofErr w:type="gramEnd"/>
+            <w:r>
+              <w:rPr>
+                <w:rStyle w:val="ActionButton"/>
+              </w:rPr>
+              <w:t xml:space="preserve"> new institutes...</w:t>
             </w:r>
             <w:r>
               <w:rPr>
@@ -2472,6 +2720,7 @@
             <w:pPr>
               <w:pStyle w:val="ProcessStep"/>
             </w:pPr>
+            <w:proofErr w:type="gramStart"/>
             <w:r>
               <w:t xml:space="preserve">Press </w:t>
             </w:r>
@@ -2479,7 +2728,14 @@
               <w:rPr>
                 <w:rStyle w:val="ActionButton"/>
               </w:rPr>
-              <w:t> Create </w:t>
+              <w:t> Create</w:t>
+            </w:r>
+            <w:proofErr w:type="gramEnd"/>
+            <w:r>
+              <w:rPr>
+                <w:rStyle w:val="ActionButton"/>
+              </w:rPr>
+              <w:t> </w:t>
             </w:r>
             <w:r>
               <w:t>.</w:t>
@@ -2500,10 +2756,9 @@
       <w:pPr>
         <w:pStyle w:val="Body"/>
       </w:pPr>
-      <w:bookmarkStart w:id="28" w:name="h.4ir09cke7o6d" w:colFirst="0" w:colLast="0"/>
-      <w:bookmarkEnd w:id="28"/>
-      <w:r>
-        <w:lastRenderedPageBreak/>
+      <w:bookmarkStart w:id="29" w:name="h.4ir09cke7o6d" w:colFirst="0" w:colLast="0"/>
+      <w:bookmarkEnd w:id="29"/>
+      <w:r>
         <w:t xml:space="preserve">The account username and password are automatically stored in the </w:t>
       </w:r>
       <w:r>
@@ -2520,8 +2775,8 @@
       <w:pPr>
         <w:pStyle w:val="Body"/>
       </w:pPr>
-      <w:bookmarkStart w:id="29" w:name="OLE_LINK35"/>
-      <w:bookmarkStart w:id="30" w:name="OLE_LINK36"/>
+      <w:bookmarkStart w:id="30" w:name="OLE_LINK35"/>
+      <w:bookmarkStart w:id="31" w:name="OLE_LINK36"/>
       <w:r>
         <w:t xml:space="preserve">Older versions of SPECCHIO stored them in a </w:t>
       </w:r>
@@ -2538,12 +2793,7 @@
         <w:t xml:space="preserve">). </w:t>
       </w:r>
       <w:r>
-        <w:t xml:space="preserve">If you have upgraded from previous versions then SPECCHIO will continue to read account data from the configuration file. Newer versions can be enforced to write data into the </w:t>
-      </w:r>
-      <w:bookmarkStart w:id="31" w:name="_GoBack"/>
-      <w:bookmarkEnd w:id="31"/>
-      <w:r>
-        <w:t>configuration file during account creation; this is achieved by</w:t>
+        <w:t>If you have upgraded from previous versions then SPECCHIO will continue to read account data from the configuration file. Newer versions can be enforced to write data into the configuration file during account creation; this is achieved by</w:t>
       </w:r>
       <w:r>
         <w:t xml:space="preserve"> selecting </w:t>
@@ -2590,8 +2840,8 @@
         <w:t>; to enable it set the according switch in the SPECCHIO Preferences.</w:t>
       </w:r>
     </w:p>
-    <w:bookmarkEnd w:id="29"/>
     <w:bookmarkEnd w:id="30"/>
+    <w:bookmarkEnd w:id="31"/>
     <w:p>
       <w:pPr>
         <w:pStyle w:val="Heading2"/>
@@ -2651,8 +2901,16 @@
               <w:rPr>
                 <w:rStyle w:val="GUIWord"/>
               </w:rPr>
-              <w:t>Known connections</w:t>
+              <w:t xml:space="preserve">Known </w:t>
             </w:r>
+            <w:proofErr w:type="gramStart"/>
+            <w:r>
+              <w:rPr>
+                <w:rStyle w:val="GUIWord"/>
+              </w:rPr>
+              <w:t>connections</w:t>
+            </w:r>
+            <w:proofErr w:type="gramEnd"/>
             <w:r>
               <w:t xml:space="preserve"> selector, and the dialogue should be pre-filled with the account details.</w:t>
             </w:r>
@@ -2662,7 +2920,11 @@
               <w:pStyle w:val="ProcessStepFollow"/>
             </w:pPr>
             <w:r>
-              <w:t xml:space="preserve">If you have created more than one account, you can choose between them using the </w:t>
+              <w:t xml:space="preserve">If you have created more than one account, you can choose between them using </w:t>
+            </w:r>
+            <w:r>
+              <w:lastRenderedPageBreak/>
+              <w:t xml:space="preserve">the </w:t>
             </w:r>
             <w:r>
               <w:rPr>
@@ -2684,6 +2946,7 @@
             <w:pPr>
               <w:pStyle w:val="ProcessStep"/>
             </w:pPr>
+            <w:proofErr w:type="gramStart"/>
             <w:r>
               <w:t xml:space="preserve">Press </w:t>
             </w:r>
@@ -2691,7 +2954,14 @@
               <w:rPr>
                 <w:rStyle w:val="ActionButton"/>
               </w:rPr>
-              <w:t> Connect </w:t>
+              <w:t> Connect</w:t>
+            </w:r>
+            <w:proofErr w:type="gramEnd"/>
+            <w:r>
+              <w:rPr>
+                <w:rStyle w:val="ActionButton"/>
+              </w:rPr>
+              <w:t> </w:t>
             </w:r>
             <w:r>
               <w:t>.</w:t>
@@ -2705,6 +2975,7 @@
         <w:pStyle w:val="Body"/>
       </w:pPr>
       <w:r>
+        <w:lastRenderedPageBreak/>
         <w:t>You are now ready to use SPECCHIO as described in the User Guide.</w:t>
       </w:r>
     </w:p>
@@ -4215,7 +4486,7 @@
                     </pic:cNvPicPr>
                   </pic:nvPicPr>
                   <pic:blipFill>
-                    <a:blip r:embed="rId15">
+                    <a:blip r:embed="rId17">
                       <a:extLst>
                         <a:ext uri="{28A0092B-C50C-407E-A947-70E740481C1C}">
                           <a14:useLocalDpi xmlns:a14="http://schemas.microsoft.com/office/drawing/2010/main" val="0"/>
@@ -4277,7 +4548,7 @@
         </w:rPr>
         <w:t xml:space="preserve">Implementation of new sun angle correction class by Klaus A. Brunner. </w:t>
       </w:r>
-      <w:hyperlink r:id="rId16" w:history="1">
+      <w:hyperlink r:id="rId18" w:history="1">
         <w:r>
           <w:rPr>
             <w:rStyle w:val="Hyperlink"/>
@@ -6167,10 +6438,10 @@
       </w:pPr>
     </w:p>
     <w:sectPr>
-      <w:headerReference w:type="default" r:id="rId17"/>
-      <w:footerReference w:type="default" r:id="rId18"/>
-      <w:headerReference w:type="first" r:id="rId19"/>
-      <w:footerReference w:type="first" r:id="rId20"/>
+      <w:headerReference w:type="default" r:id="rId19"/>
+      <w:footerReference w:type="default" r:id="rId20"/>
+      <w:headerReference w:type="first" r:id="rId21"/>
+      <w:footerReference w:type="first" r:id="rId22"/>
       <w:type w:val="continuous"/>
       <w:pgSz w:w="11907" w:h="16840" w:code="9"/>
       <w:pgMar w:top="1394" w:right="1134" w:bottom="1701" w:left="1418" w:header="720" w:footer="598" w:gutter="0"/>
@@ -6389,6 +6660,31 @@
     <w:p>
       <w:r>
         <w:continuationSeparator/>
+      </w:r>
+    </w:p>
+  </w:footnote>
+  <w:footnote w:id="1">
+    <w:p>
+      <w:pPr>
+        <w:pStyle w:val="FootnoteText"/>
+        <w:rPr>
+          <w:lang w:val="en-US"/>
+        </w:rPr>
+      </w:pPr>
+      <w:r>
+        <w:rPr>
+          <w:rStyle w:val="FootnoteReference"/>
+        </w:rPr>
+        <w:footnoteRef/>
+      </w:r>
+      <w:r>
+        <w:t xml:space="preserve"> </w:t>
+      </w:r>
+      <w:r>
+        <w:rPr>
+          <w:lang w:val="en-US"/>
+        </w:rPr>
+        <w:t>Later versions of Java may work, but have not been officially tested.</w:t>
       </w:r>
     </w:p>
   </w:footnote>
@@ -9063,6 +9359,13 @@
     <w:lsdException w:name="Light Shading"/>
     <w:lsdException w:name="Light List"/>
     <w:lsdException w:name="Light Grid"/>
+    <w:lsdException w:name="Medium Shading 1"/>
+    <w:lsdException w:name="Medium Shading 2"/>
+    <w:lsdException w:name="Medium List 1"/>
+    <w:lsdException w:name="Medium List 2"/>
+    <w:lsdException w:name="Medium Grid 1"/>
+    <w:lsdException w:name="Medium Grid 2"/>
+    <w:lsdException w:name="Medium Grid 3"/>
     <w:lsdException w:name="Dark List"/>
     <w:lsdException w:name="Colorful Shading"/>
     <w:lsdException w:name="Colorful List"/>
@@ -11102,6 +11405,18 @@
     <w:rPr>
       <w:rFonts w:ascii="Tahoma" w:hAnsi="Tahoma"/>
       <w:b/>
+    </w:rPr>
+  </w:style>
+  <w:style w:type="character" w:styleId="UnresolvedMention">
+    <w:name w:val="Unresolved Mention"/>
+    <w:basedOn w:val="DefaultParagraphFont"/>
+    <w:uiPriority w:val="99"/>
+    <w:semiHidden/>
+    <w:unhideWhenUsed/>
+    <w:rsid w:val="00C124CA"/>
+    <w:rPr>
+      <w:color w:val="605E5C"/>
+      <w:shd w:val="clear" w:color="auto" w:fill="E1DFDD"/>
     </w:rPr>
   </w:style>
 </w:styles>
@@ -12432,7 +12747,7 @@
 </file>
 
 <file path=customXml/itemProps1.xml><?xml version="1.0" encoding="utf-8"?>
-<ds:datastoreItem xmlns:ds="http://schemas.openxmlformats.org/officeDocument/2006/customXml" ds:itemID="{3FE4F4D3-811E-414A-A733-887377EE19A3}">
+<ds:datastoreItem xmlns:ds="http://schemas.openxmlformats.org/officeDocument/2006/customXml" ds:itemID="{2BAB7D42-A504-D244-B6E1-8777F3DB5A2A}">
   <ds:schemaRefs>
     <ds:schemaRef ds:uri="http://schemas.openxmlformats.org/officeDocument/2006/bibliography"/>
   </ds:schemaRefs>
@@ -12440,7 +12755,7 @@
 </file>
 
 <file path=customXml/itemProps2.xml><?xml version="1.0" encoding="utf-8"?>
-<ds:datastoreItem xmlns:ds="http://schemas.openxmlformats.org/officeDocument/2006/customXml" ds:itemID="{9D0D8A57-9434-6B45-994A-1D4928479B38}">
+<ds:datastoreItem xmlns:ds="http://schemas.openxmlformats.org/officeDocument/2006/customXml" ds:itemID="{0BADD9DF-4CEB-404C-997B-F784AECF56C5}">
   <ds:schemaRefs>
     <ds:schemaRef ds:uri="http://schemas.openxmlformats.org/officeDocument/2006/bibliography"/>
   </ds:schemaRefs>

</xml_diff>

<commit_message>
SPECCCHIO Full Text Search Example
This code connects to sc22.geo.uzh.ch and selects the Merzen flying goniometer datasets and plots the spectra and the angular sampling pattern.
</commit_message>
<xml_diff>
--- a/SPECCHIO_ReleaseNotes.docx
+++ b/SPECCHIO_ReleaseNotes.docx
@@ -318,8 +318,8 @@
       <w:r>
         <w:fldChar w:fldCharType="separate"/>
       </w:r>
-      <w:bookmarkStart w:id="3" w:name="DATE"/>
-      <w:bookmarkStart w:id="4" w:name="DD"/>
+      <w:bookmarkStart w:id="3" w:name="DD"/>
+      <w:bookmarkStart w:id="4" w:name="DATE"/>
       <w:r>
         <w:rPr>
           <w:noProof/>
@@ -1480,11 +1480,9 @@
       <w:r>
         <w:t xml:space="preserve">version on your </w:t>
       </w:r>
-      <w:proofErr w:type="gramStart"/>
-      <w:r>
-        <w:t>system</w:t>
-      </w:r>
-      <w:proofErr w:type="gramEnd"/>
+      <w:r>
+        <w:t>system,</w:t>
+      </w:r>
       <w:r>
         <w:t xml:space="preserve"> open </w:t>
       </w:r>
@@ -1613,91 +1611,80 @@
         <w:t>you should install an appropriate version of the Java Runtime Environment (JRE) from the interne</w:t>
       </w:r>
       <w:r>
-        <w:t>t. We suggest that you use the OpenJDK versions.</w:t>
-      </w:r>
-    </w:p>
-    <w:p>
-      <w:pPr>
-        <w:pStyle w:val="Body"/>
-        <w:rPr>
-          <w:lang w:val="en-US"/>
-        </w:rPr>
-      </w:pPr>
-      <w:r>
-        <w:t>To download the installation package</w:t>
-      </w:r>
-      <w:r>
-        <w:t>,</w:t>
-      </w:r>
-      <w:r>
-        <w:t xml:space="preserve"> go to: </w:t>
-      </w:r>
+        <w:t xml:space="preserve">t. </w:t>
+      </w:r>
+      <w:r>
+        <w:rPr>
+          <w:b/>
+        </w:rPr>
+        <w:t>Attention</w:t>
+      </w:r>
+      <w:r>
+        <w:t>: newer versions of Java also lead to problems with the current binaries!</w:t>
+      </w:r>
+    </w:p>
+    <w:p>
+      <w:pPr>
+        <w:pStyle w:val="Body"/>
+      </w:pPr>
+    </w:p>
+    <w:p>
+      <w:pPr>
+        <w:pStyle w:val="Body"/>
+        <w:rPr>
+          <w:lang w:val="en-US"/>
+        </w:rPr>
+      </w:pPr>
+      <w:r>
+        <w:rPr>
+          <w:lang w:val="en-US"/>
+        </w:rPr>
+        <w:t xml:space="preserve">We suggest that you use the OpenJDK versions. </w:t>
+      </w:r>
+    </w:p>
+    <w:p>
+      <w:pPr>
+        <w:pStyle w:val="Body"/>
+        <w:ind w:left="0"/>
+        <w:rPr>
+          <w:lang w:val="en-US"/>
+        </w:rPr>
+      </w:pPr>
+    </w:p>
+    <w:p>
+      <w:pPr>
+        <w:pStyle w:val="Body"/>
+        <w:rPr>
+          <w:lang w:val="en-US"/>
+        </w:rPr>
+      </w:pPr>
+      <w:r>
+        <w:rPr>
+          <w:lang w:val="en-US"/>
+        </w:rPr>
+        <w:t>The builds of Java</w:t>
+      </w:r>
+      <w:r>
+        <w:rPr>
+          <w:lang w:val="en-US"/>
+        </w:rPr>
+        <w:t xml:space="preserve"> </w:t>
+      </w:r>
+      <w:r>
+        <w:rPr>
+          <w:lang w:val="en-US"/>
+        </w:rPr>
+        <w:t>8 after JAN 2020 include a new security feature that is not compatible with the current SPECCHIO certificate. The SPECCHIO client is updated to include a Java command line option to avoid this problem. In case you experience some issues nonetheless, then please use this specific version of the OpenJDK and download the package for your operating system:</w:t>
+      </w:r>
+    </w:p>
+    <w:p>
+      <w:pPr>
+        <w:pStyle w:val="Body"/>
+        <w:rPr>
+          <w:lang w:val="en-US"/>
+        </w:rPr>
+      </w:pPr>
       <w:hyperlink r:id="rId13" w:history="1">
-        <w:r>
-          <w:rPr>
-            <w:rStyle w:val="Hyperlink"/>
-          </w:rPr>
-          <w:t>https://adoptopenjdk.net/</w:t>
-        </w:r>
-      </w:hyperlink>
-      <w:r>
-        <w:t xml:space="preserve"> and select </w:t>
-      </w:r>
-      <w:r>
-        <w:rPr>
-          <w:lang w:val="en-US"/>
-        </w:rPr>
-        <w:t>OpenJDK 8 (LTS)</w:t>
-      </w:r>
-      <w:r>
-        <w:rPr>
-          <w:lang w:val="en-US"/>
-        </w:rPr>
-        <w:t>.</w:t>
-      </w:r>
-    </w:p>
-    <w:p>
-      <w:pPr>
-        <w:pStyle w:val="Body"/>
-        <w:rPr>
-          <w:lang w:val="en-US"/>
-        </w:rPr>
-      </w:pPr>
-    </w:p>
-    <w:p>
-      <w:pPr>
-        <w:pStyle w:val="Body"/>
-        <w:rPr>
-          <w:lang w:val="en-US"/>
-        </w:rPr>
-      </w:pPr>
-      <w:r>
-        <w:rPr>
-          <w:lang w:val="en-US"/>
-        </w:rPr>
-        <w:t>The builds of Java</w:t>
-      </w:r>
-      <w:r>
-        <w:rPr>
-          <w:lang w:val="en-US"/>
-        </w:rPr>
-        <w:t xml:space="preserve"> </w:t>
-      </w:r>
-      <w:r>
-        <w:rPr>
-          <w:lang w:val="en-US"/>
-        </w:rPr>
-        <w:t>8 after JAN 2020 include a new security feature that is not compatible with the current SPECCHIO certificate. The SPECCHIO client is updated to include a Java command line option to avoid this problem. In case you experience some issues nonetheless, then please use this specific version of the OpenJDK and download the package for your operating system:</w:t>
-      </w:r>
-    </w:p>
-    <w:p>
-      <w:pPr>
-        <w:pStyle w:val="Body"/>
-        <w:rPr>
-          <w:lang w:val="en-US"/>
-        </w:rPr>
-      </w:pPr>
-      <w:hyperlink r:id="rId14" w:history="1">
         <w:r>
           <w:rPr>
             <w:rStyle w:val="Hyperlink"/>
@@ -1722,7 +1709,7 @@
       <w:r>
         <w:t xml:space="preserve">For more information on the certificate problem, see the SPECCHIO FAQ: </w:t>
       </w:r>
-      <w:hyperlink r:id="rId15" w:history="1">
+      <w:hyperlink r:id="rId14" w:history="1">
         <w:r>
           <w:rPr>
             <w:rStyle w:val="Hyperlink"/>
@@ -1738,8 +1725,8 @@
       <w:pPr>
         <w:pStyle w:val="Heading2"/>
       </w:pPr>
-      <w:bookmarkStart w:id="25" w:name="_Toc355280335"/>
-      <w:bookmarkStart w:id="26" w:name="_Toc358992528"/>
+      <w:bookmarkStart w:id="26" w:name="_Toc355280335"/>
+      <w:bookmarkStart w:id="27" w:name="_Toc358992528"/>
       <w:r>
         <w:t>Installing</w:t>
       </w:r>
@@ -1758,8 +1745,8 @@
       <w:r>
         <w:t>Application Bundle</w:t>
       </w:r>
-      <w:bookmarkEnd w:id="25"/>
       <w:bookmarkEnd w:id="26"/>
+      <w:bookmarkEnd w:id="27"/>
     </w:p>
     <w:p>
       <w:pPr>
@@ -1869,6 +1856,7 @@
         <w:rPr>
           <w:b/>
         </w:rPr>
+        <w:lastRenderedPageBreak/>
         <w:t>Note</w:t>
       </w:r>
       <w:r>
@@ -1934,7 +1922,6 @@
         <w:pStyle w:val="Heading3"/>
       </w:pPr>
       <w:r>
-        <w:lastRenderedPageBreak/>
         <w:t>Upgrading an Existing Installation</w:t>
       </w:r>
     </w:p>
@@ -2068,7 +2055,7 @@
                     </pic:cNvPicPr>
                   </pic:nvPicPr>
                   <pic:blipFill>
-                    <a:blip r:embed="rId16">
+                    <a:blip r:embed="rId15">
                       <a:extLst>
                         <a:ext uri="{28A0092B-C50C-407E-A947-70E740481C1C}">
                           <a14:useLocalDpi xmlns:a14="http://schemas.microsoft.com/office/drawing/2010/main" val="0"/>
@@ -2284,8 +2271,6 @@
       <w:pPr>
         <w:pStyle w:val="Body"/>
       </w:pPr>
-      <w:bookmarkStart w:id="27" w:name="_GoBack"/>
-      <w:bookmarkEnd w:id="27"/>
     </w:p>
     <w:p>
       <w:pPr>
@@ -2294,7 +2279,6 @@
       <w:bookmarkStart w:id="28" w:name="h.vmn37r33bp8g" w:colFirst="0" w:colLast="0"/>
       <w:bookmarkEnd w:id="28"/>
       <w:r>
-        <w:lastRenderedPageBreak/>
         <w:t>Creating a User Account</w:t>
       </w:r>
     </w:p>
@@ -2847,6 +2831,7 @@
         <w:pStyle w:val="Heading2"/>
       </w:pPr>
       <w:r>
+        <w:lastRenderedPageBreak/>
         <w:t>Using SPECCHIO</w:t>
       </w:r>
     </w:p>
@@ -2920,11 +2905,7 @@
               <w:pStyle w:val="ProcessStepFollow"/>
             </w:pPr>
             <w:r>
-              <w:t xml:space="preserve">If you have created more than one account, you can choose between them using </w:t>
-            </w:r>
-            <w:r>
-              <w:lastRenderedPageBreak/>
-              <w:t xml:space="preserve">the </w:t>
+              <w:t xml:space="preserve">If you have created more than one account, you can choose between them using the </w:t>
             </w:r>
             <w:r>
               <w:rPr>
@@ -2975,7 +2956,6 @@
         <w:pStyle w:val="Body"/>
       </w:pPr>
       <w:r>
-        <w:lastRenderedPageBreak/>
         <w:t>You are now ready to use SPECCHIO as described in the User Guide.</w:t>
       </w:r>
     </w:p>
@@ -4486,7 +4466,7 @@
                     </pic:cNvPicPr>
                   </pic:nvPicPr>
                   <pic:blipFill>
-                    <a:blip r:embed="rId17">
+                    <a:blip r:embed="rId16">
                       <a:extLst>
                         <a:ext uri="{28A0092B-C50C-407E-A947-70E740481C1C}">
                           <a14:useLocalDpi xmlns:a14="http://schemas.microsoft.com/office/drawing/2010/main" val="0"/>
@@ -4548,7 +4528,7 @@
         </w:rPr>
         <w:t xml:space="preserve">Implementation of new sun angle correction class by Klaus A. Brunner. </w:t>
       </w:r>
-      <w:hyperlink r:id="rId18" w:history="1">
+      <w:hyperlink r:id="rId17" w:history="1">
         <w:r>
           <w:rPr>
             <w:rStyle w:val="Hyperlink"/>
@@ -6438,10 +6418,10 @@
       </w:pPr>
     </w:p>
     <w:sectPr>
-      <w:headerReference w:type="default" r:id="rId19"/>
-      <w:footerReference w:type="default" r:id="rId20"/>
-      <w:headerReference w:type="first" r:id="rId21"/>
-      <w:footerReference w:type="first" r:id="rId22"/>
+      <w:headerReference w:type="default" r:id="rId18"/>
+      <w:footerReference w:type="default" r:id="rId19"/>
+      <w:headerReference w:type="first" r:id="rId20"/>
+      <w:footerReference w:type="first" r:id="rId21"/>
       <w:type w:val="continuous"/>
       <w:pgSz w:w="11907" w:h="16840" w:code="9"/>
       <w:pgMar w:top="1394" w:right="1134" w:bottom="1701" w:left="1418" w:header="720" w:footer="598" w:gutter="0"/>
@@ -6684,8 +6664,22 @@
         <w:rPr>
           <w:lang w:val="en-US"/>
         </w:rPr>
-        <w:t>Later versions of Java may work, but have not been officially tested.</w:t>
-      </w:r>
+        <w:t>Later versions of Java may work, but have not been officially tested</w:t>
+      </w:r>
+      <w:bookmarkStart w:id="25" w:name="_GoBack"/>
+      <w:r>
+        <w:rPr>
+          <w:lang w:val="en-US"/>
+        </w:rPr>
+        <w:t>.</w:t>
+      </w:r>
+      <w:r>
+        <w:rPr>
+          <w:lang w:val="en-US"/>
+        </w:rPr>
+        <w:t xml:space="preserve"> SPECCHIO is currently compiled for Java version 8.</w:t>
+      </w:r>
+      <w:bookmarkEnd w:id="25"/>
     </w:p>
   </w:footnote>
 </w:footnotes>
@@ -9746,6 +9740,7 @@
   <w:style w:type="character" w:default="1" w:styleId="DefaultParagraphFont">
     <w:name w:val="Default Paragraph Font"/>
     <w:uiPriority w:val="1"/>
+    <w:semiHidden/>
     <w:unhideWhenUsed/>
   </w:style>
   <w:style w:type="table" w:default="1" w:styleId="TableNormal">
@@ -12747,7 +12742,7 @@
 </file>
 
 <file path=customXml/itemProps1.xml><?xml version="1.0" encoding="utf-8"?>
-<ds:datastoreItem xmlns:ds="http://schemas.openxmlformats.org/officeDocument/2006/customXml" ds:itemID="{2BAB7D42-A504-D244-B6E1-8777F3DB5A2A}">
+<ds:datastoreItem xmlns:ds="http://schemas.openxmlformats.org/officeDocument/2006/customXml" ds:itemID="{FE90E965-0620-0048-AB50-B09C09552BF1}">
   <ds:schemaRefs>
     <ds:schemaRef ds:uri="http://schemas.openxmlformats.org/officeDocument/2006/bibliography"/>
   </ds:schemaRefs>
@@ -12755,7 +12750,7 @@
 </file>
 
 <file path=customXml/itemProps2.xml><?xml version="1.0" encoding="utf-8"?>
-<ds:datastoreItem xmlns:ds="http://schemas.openxmlformats.org/officeDocument/2006/customXml" ds:itemID="{0BADD9DF-4CEB-404C-997B-F784AECF56C5}">
+<ds:datastoreItem xmlns:ds="http://schemas.openxmlformats.org/officeDocument/2006/customXml" ds:itemID="{617F00E7-F909-A84B-B6E4-44447FE24670}">
   <ds:schemaRefs>
     <ds:schemaRef ds:uri="http://schemas.openxmlformats.org/officeDocument/2006/bibliography"/>
   </ds:schemaRefs>

</xml_diff>

<commit_message>
Updates about Java Runtime Environments. Generic updates to the User Guide.
</commit_message>
<xml_diff>
--- a/SPECCHIO_ReleaseNotes.docx
+++ b/SPECCHIO_ReleaseNotes.docx
@@ -1,6 +1,6 @@
 
 <file path=word/document.xml><?xml version="1.0" encoding="utf-8"?>
-<w:document xmlns:wpc="http://schemas.microsoft.com/office/word/2010/wordprocessingCanvas" xmlns:cx="http://schemas.microsoft.com/office/drawing/2014/chartex" xmlns:cx1="http://schemas.microsoft.com/office/drawing/2015/9/8/chartex" xmlns:cx2="http://schemas.microsoft.com/office/drawing/2015/10/21/chartex" xmlns:cx3="http://schemas.microsoft.com/office/drawing/2016/5/9/chartex" xmlns:cx4="http://schemas.microsoft.com/office/drawing/2016/5/10/chartex" xmlns:cx5="http://schemas.microsoft.com/office/drawing/2016/5/11/chartex" xmlns:cx6="http://schemas.microsoft.com/office/drawing/2016/5/12/chartex" xmlns:cx7="http://schemas.microsoft.com/office/drawing/2016/5/13/chartex" xmlns:cx8="http://schemas.microsoft.com/office/drawing/2016/5/14/chartex" xmlns:mc="http://schemas.openxmlformats.org/markup-compatibility/2006" xmlns:aink="http://schemas.microsoft.com/office/drawing/2016/ink" xmlns:am3d="http://schemas.microsoft.com/office/drawing/2017/model3d" xmlns:o="urn:schemas-microsoft-com:office:office" xmlns:r="http://schemas.openxmlformats.org/officeDocument/2006/relationships" xmlns:m="http://schemas.openxmlformats.org/officeDocument/2006/math" xmlns:v="urn:schemas-microsoft-com:vml" xmlns:wp14="http://schemas.microsoft.com/office/word/2010/wordprocessingDrawing" xmlns:wp="http://schemas.openxmlformats.org/drawingml/2006/wordprocessingDrawing" xmlns:w10="urn:schemas-microsoft-com:office:word" xmlns:w="http://schemas.openxmlformats.org/wordprocessingml/2006/main" xmlns:w14="http://schemas.microsoft.com/office/word/2010/wordml" xmlns:w15="http://schemas.microsoft.com/office/word/2012/wordml" xmlns:w16cid="http://schemas.microsoft.com/office/word/2016/wordml/cid" xmlns:w16se="http://schemas.microsoft.com/office/word/2015/wordml/symex" xmlns:wpg="http://schemas.microsoft.com/office/word/2010/wordprocessingGroup" xmlns:wpi="http://schemas.microsoft.com/office/word/2010/wordprocessingInk" xmlns:wne="http://schemas.microsoft.com/office/word/2006/wordml" xmlns:wps="http://schemas.microsoft.com/office/word/2010/wordprocessingShape" mc:Ignorable="w14 w15 w16se w16cid wp14">
+<w:document xmlns:wpc="http://schemas.microsoft.com/office/word/2010/wordprocessingCanvas" xmlns:cx="http://schemas.microsoft.com/office/drawing/2014/chartex" xmlns:cx1="http://schemas.microsoft.com/office/drawing/2015/9/8/chartex" xmlns:cx2="http://schemas.microsoft.com/office/drawing/2015/10/21/chartex" xmlns:cx3="http://schemas.microsoft.com/office/drawing/2016/5/9/chartex" xmlns:cx4="http://schemas.microsoft.com/office/drawing/2016/5/10/chartex" xmlns:cx5="http://schemas.microsoft.com/office/drawing/2016/5/11/chartex" xmlns:cx6="http://schemas.microsoft.com/office/drawing/2016/5/12/chartex" xmlns:cx7="http://schemas.microsoft.com/office/drawing/2016/5/13/chartex" xmlns:cx8="http://schemas.microsoft.com/office/drawing/2016/5/14/chartex" xmlns:mc="http://schemas.openxmlformats.org/markup-compatibility/2006" xmlns:aink="http://schemas.microsoft.com/office/drawing/2016/ink" xmlns:am3d="http://schemas.microsoft.com/office/drawing/2017/model3d" xmlns:o="urn:schemas-microsoft-com:office:office" xmlns:oel="http://schemas.microsoft.com/office/2019/extlst" xmlns:r="http://schemas.openxmlformats.org/officeDocument/2006/relationships" xmlns:m="http://schemas.openxmlformats.org/officeDocument/2006/math" xmlns:v="urn:schemas-microsoft-com:vml" xmlns:wp14="http://schemas.microsoft.com/office/word/2010/wordprocessingDrawing" xmlns:wp="http://schemas.openxmlformats.org/drawingml/2006/wordprocessingDrawing" xmlns:w10="urn:schemas-microsoft-com:office:word" xmlns:w="http://schemas.openxmlformats.org/wordprocessingml/2006/main" xmlns:w14="http://schemas.microsoft.com/office/word/2010/wordml" xmlns:w15="http://schemas.microsoft.com/office/word/2012/wordml" xmlns:w16cex="http://schemas.microsoft.com/office/word/2018/wordml/cex" xmlns:w16cid="http://schemas.microsoft.com/office/word/2016/wordml/cid" xmlns:w16="http://schemas.microsoft.com/office/word/2018/wordml" xmlns:w16du="http://schemas.microsoft.com/office/word/2023/wordml/word16du" xmlns:w16sdtdh="http://schemas.microsoft.com/office/word/2020/wordml/sdtdatahash" xmlns:w16se="http://schemas.microsoft.com/office/word/2015/wordml/symex" xmlns:wpg="http://schemas.microsoft.com/office/word/2010/wordprocessingGroup" xmlns:wpi="http://schemas.microsoft.com/office/word/2010/wordprocessingInk" xmlns:wne="http://schemas.microsoft.com/office/word/2006/wordml" xmlns:wps="http://schemas.microsoft.com/office/word/2010/wordprocessingShape" mc:Ignorable="w14 w15 w16se w16cid w16 w16cex w16sdtdh wp14">
   <w:body>
     <w:p>
       <w:pPr>
@@ -310,7 +310,7 @@
         <w:fldChar w:fldCharType="separate"/>
       </w:r>
       <w:r>
-        <w:instrText>23.08.2020</w:instrText>
+        <w:instrText>04.01.2024</w:instrText>
       </w:r>
       <w:r>
         <w:fldChar w:fldCharType="end"/>
@@ -318,13 +318,13 @@
       <w:r>
         <w:fldChar w:fldCharType="separate"/>
       </w:r>
-      <w:bookmarkStart w:id="3" w:name="DD"/>
-      <w:bookmarkStart w:id="4" w:name="DATE"/>
+      <w:bookmarkStart w:id="3" w:name="DATE"/>
+      <w:bookmarkStart w:id="4" w:name="DD"/>
       <w:r>
         <w:rPr>
           <w:noProof/>
         </w:rPr>
-        <w:t>23.08.2020</w:t>
+        <w:t>04.01.2024</w:t>
       </w:r>
       <w:bookmarkEnd w:id="3"/>
       <w:bookmarkEnd w:id="4"/>
@@ -344,7 +344,7 @@
         <w:rPr>
           <w:noProof/>
         </w:rPr>
-        <w:t>23.08.2020</w:t>
+        <w:t>04.01.2024</w:t>
       </w:r>
       <w:r>
         <w:rPr>
@@ -1204,9 +1204,6 @@
     <w:p>
       <w:pPr>
         <w:pStyle w:val="HangingIndent"/>
-        <w:rPr>
-          <w:rStyle w:val="Strong"/>
-        </w:rPr>
       </w:pPr>
       <w:r>
         <w:rPr>
@@ -1225,9 +1222,8 @@
         <w:r>
           <w:rPr>
             <w:rStyle w:val="Hyperlink"/>
-            <w:color w:val="auto"/>
           </w:rPr>
-          <w:t>www.specchio.ch</w:t>
+          <w:t>https://specchio.ch</w:t>
         </w:r>
       </w:hyperlink>
       <w:r>
@@ -1242,6 +1238,87 @@
       </w:r>
       <w:r>
         <w:t>r non-UOW versions of SPECCHIO.</w:t>
+      </w:r>
+    </w:p>
+    <w:p>
+      <w:pPr>
+        <w:pStyle w:val="HangingIndent"/>
+        <w:rPr>
+          <w:rStyle w:val="Strong"/>
+        </w:rPr>
+      </w:pPr>
+    </w:p>
+    <w:p>
+      <w:pPr>
+        <w:pStyle w:val="HangingIndent"/>
+      </w:pPr>
+      <w:r>
+        <w:rPr>
+          <w:rStyle w:val="Strong"/>
+        </w:rPr>
+        <w:t xml:space="preserve">SPECCHIO </w:t>
+      </w:r>
+      <w:r>
+        <w:rPr>
+          <w:rStyle w:val="Strong"/>
+        </w:rPr>
+        <w:t>Australian NDS (</w:t>
+      </w:r>
+      <w:r>
+        <w:rPr>
+          <w:b/>
+          <w:bCs/>
+        </w:rPr>
+        <w:t>Australian National Spectral Database</w:t>
+      </w:r>
+      <w:r>
+        <w:rPr>
+          <w:rStyle w:val="Strong"/>
+        </w:rPr>
+        <w:t>)</w:t>
+      </w:r>
+      <w:r>
+        <w:rPr>
+          <w:rStyle w:val="Strong"/>
+        </w:rPr>
+        <w:t xml:space="preserve"> </w:t>
+      </w:r>
+      <w:r>
+        <w:rPr>
+          <w:rStyle w:val="Strong"/>
+        </w:rPr>
+        <w:t xml:space="preserve">Web Site </w:t>
+      </w:r>
+      <w:r>
+        <w:rPr>
+          <w:rStyle w:val="Strong"/>
+          <w:b w:val="0"/>
+        </w:rPr>
+        <w:t>(</w:t>
+      </w:r>
+      <w:r>
+        <w:rPr>
+          <w:u w:val="single"/>
+        </w:rPr>
+        <w:t>https://docs.dea.ga.gov.au/data/product/australian-national-spectral-database</w:t>
+      </w:r>
+      <w:r>
+        <w:rPr>
+          <w:u w:val="single"/>
+        </w:rPr>
+        <w:t>)</w:t>
+      </w:r>
+      <w:r>
+        <w:rPr>
+          <w:rStyle w:val="Strong"/>
+        </w:rPr>
+        <w:t xml:space="preserve"> </w:t>
+      </w:r>
+      <w:r>
+        <w:t>Information about the Australian</w:t>
+      </w:r>
+      <w:r>
+        <w:t xml:space="preserve"> version of SPECCHIO and documentation for that version.</w:t>
       </w:r>
     </w:p>
     <w:p>
@@ -1255,76 +1332,16 @@
           <w:color w:val="FF0000"/>
         </w:rPr>
       </w:pPr>
+    </w:p>
+    <w:p>
+      <w:pPr>
+        <w:pStyle w:val="HangingIndent"/>
+      </w:pPr>
       <w:r>
         <w:rPr>
           <w:rStyle w:val="Strong"/>
         </w:rPr>
-        <w:t xml:space="preserve">SPECCHIO </w:t>
-      </w:r>
-      <w:proofErr w:type="spellStart"/>
-      <w:r>
-        <w:rPr>
-          <w:rStyle w:val="Strong"/>
-        </w:rPr>
-        <w:t>UoW</w:t>
-      </w:r>
-      <w:proofErr w:type="spellEnd"/>
-      <w:r>
-        <w:rPr>
-          <w:rStyle w:val="Strong"/>
-        </w:rPr>
-        <w:t xml:space="preserve"> </w:t>
-      </w:r>
-      <w:r>
-        <w:rPr>
-          <w:rStyle w:val="Strong"/>
-          <w:b w:val="0"/>
-        </w:rPr>
-        <w:t>(</w:t>
-      </w:r>
-      <w:r>
-        <w:rPr>
-          <w:u w:val="single"/>
-        </w:rPr>
-        <w:t>https://specchio.uow.edu.au</w:t>
-      </w:r>
-      <w:r>
-        <w:rPr>
-          <w:u w:val="single"/>
-        </w:rPr>
-        <w:t>)</w:t>
-      </w:r>
-      <w:r>
-        <w:rPr>
-          <w:rStyle w:val="Strong"/>
-        </w:rPr>
-        <w:t xml:space="preserve"> </w:t>
-      </w:r>
-      <w:r>
-        <w:t>Installation kits for University of Wollongong version of the SPECCHIO Client and documentation for that version.</w:t>
-      </w:r>
-    </w:p>
-    <w:p>
-      <w:pPr>
-        <w:pStyle w:val="HangingIndent"/>
-      </w:pPr>
-      <w:r>
-        <w:rPr>
-          <w:rStyle w:val="Strong"/>
-        </w:rPr>
-        <w:t xml:space="preserve">SPECCHIO </w:t>
-      </w:r>
-      <w:r>
-        <w:rPr>
-          <w:rStyle w:val="Strong"/>
-        </w:rPr>
-        <w:t xml:space="preserve">DC10 </w:t>
-      </w:r>
-      <w:r>
-        <w:rPr>
-          <w:rStyle w:val="Strong"/>
-        </w:rPr>
-        <w:t xml:space="preserve">GitHub </w:t>
+        <w:t xml:space="preserve">SPECCHIO GitHub </w:t>
       </w:r>
       <w:r>
         <w:rPr>
@@ -1337,52 +1354,15 @@
         <w:r>
           <w:rPr>
             <w:rStyle w:val="Hyperlink"/>
-            <w:color w:val="auto"/>
           </w:rPr>
-          <w:t>https://github.com/IntersectAustralia/dc10</w:t>
+          <w:t>https://github.com/SPECCHIODB</w:t>
         </w:r>
       </w:hyperlink>
       <w:r>
         <w:rPr>
           <w:rStyle w:val="Hyperlink"/>
           <w:color w:val="auto"/>
-        </w:rPr>
-        <w:t>)</w:t>
-      </w:r>
-      <w:r>
-        <w:t xml:space="preserve"> </w:t>
-      </w:r>
-      <w:r>
-        <w:t>Source code for the University of Wollongong version of SPECCHIO.</w:t>
-      </w:r>
-      <w:r>
-        <w:t xml:space="preserve"> This is a legacy code; the DC10 related updates to SPECCHIO are all included in the general SPECCHIO version on GitHub.</w:t>
-      </w:r>
-    </w:p>
-    <w:p>
-      <w:pPr>
-        <w:pStyle w:val="HangingIndent"/>
-      </w:pPr>
-      <w:r>
-        <w:rPr>
-          <w:rStyle w:val="Strong"/>
-        </w:rPr>
-        <w:t xml:space="preserve">SPECCHIO GitHub </w:t>
-      </w:r>
-      <w:r>
-        <w:rPr>
-          <w:rStyle w:val="Strong"/>
-          <w:b w:val="0"/>
-        </w:rPr>
-        <w:t>(</w:t>
-      </w:r>
-      <w:r>
-        <w:t>https://github.com/ahueni/SPECCHIO</w:t>
-      </w:r>
-      <w:r>
-        <w:rPr>
-          <w:rStyle w:val="Hyperlink"/>
-          <w:color w:val="auto"/>
+          <w:u w:val="none"/>
         </w:rPr>
         <w:t>)</w:t>
       </w:r>
@@ -1639,42 +1619,53 @@
         <w:rPr>
           <w:lang w:val="en-US"/>
         </w:rPr>
-        <w:t xml:space="preserve">We suggest that you use the OpenJDK versions. </w:t>
-      </w:r>
-    </w:p>
-    <w:p>
-      <w:pPr>
-        <w:pStyle w:val="Body"/>
-        <w:ind w:left="0"/>
-        <w:rPr>
-          <w:lang w:val="en-US"/>
-        </w:rPr>
-      </w:pPr>
-    </w:p>
-    <w:p>
-      <w:pPr>
-        <w:pStyle w:val="Body"/>
-        <w:rPr>
-          <w:lang w:val="en-US"/>
-        </w:rPr>
-      </w:pPr>
-      <w:r>
-        <w:rPr>
-          <w:lang w:val="en-US"/>
-        </w:rPr>
-        <w:t>The builds of Java</w:t>
-      </w:r>
-      <w:r>
-        <w:rPr>
-          <w:lang w:val="en-US"/>
-        </w:rPr>
-        <w:t xml:space="preserve"> </w:t>
-      </w:r>
-      <w:r>
-        <w:rPr>
-          <w:lang w:val="en-US"/>
-        </w:rPr>
-        <w:t>8 after JAN 2020 include a new security feature that is not compatible with the current SPECCHIO certificate. The SPECCHIO client is updated to include a Java command line option to avoid this problem. In case you experience some issues nonetheless, then please use this specific version of the OpenJDK and download the package for your operating system:</w:t>
+        <w:t>We suggest that you use the OpenJDK versions</w:t>
+      </w:r>
+      <w:r>
+        <w:rPr>
+          <w:lang w:val="en-US"/>
+        </w:rPr>
+        <w:t xml:space="preserve">, now served by </w:t>
+      </w:r>
+      <w:proofErr w:type="spellStart"/>
+      <w:r>
+        <w:rPr>
+          <w:lang w:val="en-US"/>
+        </w:rPr>
+        <w:t>Adoptium</w:t>
+      </w:r>
+      <w:proofErr w:type="spellEnd"/>
+      <w:r>
+        <w:rPr>
+          <w:lang w:val="en-US"/>
+        </w:rPr>
+        <w:t xml:space="preserve">. SPECCHIO has been tested with </w:t>
+      </w:r>
+      <w:r>
+        <w:rPr>
+          <w:lang w:val="en-US"/>
+        </w:rPr>
+        <w:t xml:space="preserve">the latest </w:t>
+      </w:r>
+      <w:proofErr w:type="spellStart"/>
+      <w:r>
+        <w:rPr>
+          <w:lang w:val="en-US"/>
+        </w:rPr>
+        <w:t>Temurin</w:t>
+      </w:r>
+      <w:proofErr w:type="spellEnd"/>
+      <w:r>
+        <w:rPr>
+          <w:lang w:val="en-US"/>
+        </w:rPr>
+        <w:t xml:space="preserve"> release (compiled on 25 OCT 2023) under MacOS</w:t>
+      </w:r>
+      <w:r>
+        <w:rPr>
+          <w:lang w:val="en-US"/>
+        </w:rPr>
+        <w:t>.</w:t>
       </w:r>
     </w:p>
     <w:p>
@@ -1690,7 +1681,35 @@
             <w:rStyle w:val="Hyperlink"/>
             <w:lang w:val="en-US"/>
           </w:rPr>
-          <w:t>https://github.com/AdoptOpenJDK/openjdk8-binaries/releases/tag/jdk8u212-b04</w:t>
+          <w:t>ht</w:t>
+        </w:r>
+        <w:r>
+          <w:rPr>
+            <w:rStyle w:val="Hyperlink"/>
+            <w:lang w:val="en-US"/>
+          </w:rPr>
+          <w:t>t</w:t>
+        </w:r>
+        <w:r>
+          <w:rPr>
+            <w:rStyle w:val="Hyperlink"/>
+            <w:lang w:val="en-US"/>
+          </w:rPr>
+          <w:t>ps://adoptium.net/en-GB/temurin/releases/?os=</w:t>
+        </w:r>
+        <w:r>
+          <w:rPr>
+            <w:rStyle w:val="Hyperlink"/>
+            <w:lang w:val="en-US"/>
+          </w:rPr>
+          <w:t>any</w:t>
+        </w:r>
+        <w:r>
+          <w:rPr>
+            <w:rStyle w:val="Hyperlink"/>
+            <w:lang w:val="en-US"/>
+          </w:rPr>
+          <w:t>&amp;arch=any&amp;version=8</w:t>
         </w:r>
       </w:hyperlink>
     </w:p>
@@ -1705,11 +1724,168 @@
     <w:p>
       <w:pPr>
         <w:pStyle w:val="Body"/>
+        <w:rPr>
+          <w:lang w:val="en-US"/>
+        </w:rPr>
+      </w:pPr>
+      <w:r>
+        <w:rPr>
+          <w:lang w:val="en-US"/>
+        </w:rPr>
+        <w:t>A further option is</w:t>
+      </w:r>
+      <w:r>
+        <w:rPr>
+          <w:lang w:val="en-US"/>
+        </w:rPr>
+        <w:t xml:space="preserve"> to use the Amazon </w:t>
+      </w:r>
+      <w:proofErr w:type="spellStart"/>
+      <w:r>
+        <w:rPr>
+          <w:lang w:val="en-US"/>
+        </w:rPr>
+        <w:t>Corretto</w:t>
+      </w:r>
+      <w:proofErr w:type="spellEnd"/>
+      <w:r>
+        <w:rPr>
+          <w:lang w:val="en-US"/>
+        </w:rPr>
+        <w:t xml:space="preserve"> version, </w:t>
+      </w:r>
+      <w:r>
+        <w:rPr>
+          <w:lang w:val="en-US"/>
+        </w:rPr>
+        <w:t xml:space="preserve">also </w:t>
+      </w:r>
+      <w:r>
+        <w:rPr>
+          <w:lang w:val="en-US"/>
+        </w:rPr>
+        <w:t>suggested by Matlab as their Java Runtime Environment</w:t>
+      </w:r>
+      <w:r>
+        <w:rPr>
+          <w:lang w:val="en-US"/>
+        </w:rPr>
+        <w:t>:</w:t>
+      </w:r>
+    </w:p>
+    <w:p>
+      <w:pPr>
+        <w:pStyle w:val="Body"/>
+        <w:rPr>
+          <w:lang w:val="en-US"/>
+        </w:rPr>
+      </w:pPr>
+      <w:hyperlink r:id="rId14" w:history="1">
+        <w:r>
+          <w:rPr>
+            <w:rStyle w:val="Hyperlink"/>
+            <w:lang w:val="en-US"/>
+          </w:rPr>
+          <w:t>https://docs.aws.amazon.com/corretto/latest/corretto-17-ug/downloads-list.html</w:t>
+        </w:r>
+      </w:hyperlink>
+    </w:p>
+    <w:p>
+      <w:pPr>
+        <w:pStyle w:val="Body"/>
+        <w:ind w:left="0"/>
+        <w:rPr>
+          <w:lang w:val="en-US"/>
+        </w:rPr>
+      </w:pPr>
+    </w:p>
+    <w:p>
+      <w:pPr>
+        <w:pStyle w:val="Body"/>
+        <w:rPr>
+          <w:lang w:val="en-US"/>
+        </w:rPr>
+      </w:pPr>
+      <w:r>
+        <w:rPr>
+          <w:lang w:val="en-US"/>
+        </w:rPr>
+        <w:t>For further information about the use of JREs, please see the SPECCHIO User Guide.</w:t>
+      </w:r>
+    </w:p>
+    <w:p>
+      <w:pPr>
+        <w:pStyle w:val="Body"/>
+        <w:rPr>
+          <w:lang w:val="en-US"/>
+        </w:rPr>
+      </w:pPr>
+      <w:r>
+        <w:rPr>
+          <w:lang w:val="en-US"/>
+        </w:rPr>
+        <w:t>The builds of Java</w:t>
+      </w:r>
+      <w:r>
+        <w:rPr>
+          <w:lang w:val="en-US"/>
+        </w:rPr>
+        <w:t xml:space="preserve"> </w:t>
+      </w:r>
+      <w:r>
+        <w:rPr>
+          <w:lang w:val="en-US"/>
+        </w:rPr>
+        <w:t>8 after JAN 2020 include a new security feature that is not compatible with the current SPECCHIO certificate. The SPECCHIO client is updated to include a Java command line option to avoid this problem. In case you experience some issues nonetheless, then please use this specific version of the OpenJDK and download the package for your operating system:</w:t>
+      </w:r>
+    </w:p>
+    <w:p>
+      <w:pPr>
+        <w:pStyle w:val="Body"/>
+        <w:rPr>
+          <w:lang w:val="en-US"/>
+        </w:rPr>
+      </w:pPr>
+      <w:hyperlink r:id="rId15" w:history="1">
+        <w:r>
+          <w:rPr>
+            <w:rStyle w:val="Hyperlink"/>
+            <w:lang w:val="en-US"/>
+          </w:rPr>
+          <w:t>https://github.com/AdoptOpenJDK/openjdk8-binarie</w:t>
+        </w:r>
+        <w:r>
+          <w:rPr>
+            <w:rStyle w:val="Hyperlink"/>
+            <w:lang w:val="en-US"/>
+          </w:rPr>
+          <w:t>s</w:t>
+        </w:r>
+        <w:r>
+          <w:rPr>
+            <w:rStyle w:val="Hyperlink"/>
+            <w:lang w:val="en-US"/>
+          </w:rPr>
+          <w:t>/releases/tag/jdk8u212-b04</w:t>
+        </w:r>
+      </w:hyperlink>
+    </w:p>
+    <w:p>
+      <w:pPr>
+        <w:pStyle w:val="Body"/>
+        <w:rPr>
+          <w:lang w:val="en-US"/>
+        </w:rPr>
+      </w:pPr>
+    </w:p>
+    <w:p>
+      <w:pPr>
+        <w:pStyle w:val="Body"/>
       </w:pPr>
       <w:r>
         <w:t xml:space="preserve">For more information on the certificate problem, see the SPECCHIO FAQ: </w:t>
       </w:r>
-      <w:hyperlink r:id="rId14" w:history="1">
+      <w:hyperlink r:id="rId16" w:history="1">
         <w:r>
           <w:rPr>
             <w:rStyle w:val="Hyperlink"/>
@@ -1717,75 +1893,88 @@
           <w:t>https://specchio.ch/faq/</w:t>
         </w:r>
       </w:hyperlink>
+    </w:p>
+    <w:p>
+      <w:pPr>
+        <w:pStyle w:val="Heading2"/>
+      </w:pPr>
+      <w:bookmarkStart w:id="25" w:name="_Toc355280335"/>
+      <w:bookmarkStart w:id="26" w:name="_Toc358992528"/>
+      <w:r>
+        <w:t>Installing</w:t>
+      </w:r>
       <w:r>
         <w:t xml:space="preserve"> </w:t>
       </w:r>
-    </w:p>
-    <w:p>
-      <w:pPr>
-        <w:pStyle w:val="Heading2"/>
-      </w:pPr>
-      <w:bookmarkStart w:id="26" w:name="_Toc355280335"/>
-      <w:bookmarkStart w:id="27" w:name="_Toc358992528"/>
-      <w:r>
-        <w:t>Installing</w:t>
+      <w:r>
+        <w:t xml:space="preserve">the </w:t>
+      </w:r>
+      <w:r>
+        <w:t>SPECCHIO</w:t>
       </w:r>
       <w:r>
         <w:t xml:space="preserve"> </w:t>
       </w:r>
       <w:r>
-        <w:t xml:space="preserve">the </w:t>
-      </w:r>
-      <w:r>
-        <w:t>SPECCHIO</w:t>
+        <w:t>Application Bundle</w:t>
+      </w:r>
+      <w:bookmarkEnd w:id="25"/>
+      <w:bookmarkEnd w:id="26"/>
+    </w:p>
+    <w:p>
+      <w:pPr>
+        <w:pStyle w:val="Heading3"/>
+      </w:pPr>
+      <w:r>
+        <w:t>Installing SPECCHIO for the First Time</w:t>
+      </w:r>
+    </w:p>
+    <w:p>
+      <w:pPr>
+        <w:pStyle w:val="Body"/>
+      </w:pPr>
+      <w:r>
+        <w:t xml:space="preserve">The SPECCHIO application plus the libraries </w:t>
+      </w:r>
+      <w:r>
+        <w:t xml:space="preserve">it uses </w:t>
+      </w:r>
+      <w:r>
+        <w:t xml:space="preserve">are supplied as </w:t>
+      </w:r>
+      <w:r>
+        <w:t xml:space="preserve">an </w:t>
+      </w:r>
+      <w:r>
+        <w:t>applica</w:t>
+      </w:r>
+      <w:r>
+        <w:t>tion bundle in JAR</w:t>
+      </w:r>
+      <w:r>
+        <w:t xml:space="preserve"> file format.</w:t>
+      </w:r>
+      <w:r>
+        <w:t xml:space="preserve"> The installation bundle is usable on Windows, Mac and Unix systems.</w:t>
       </w:r>
       <w:r>
         <w:t xml:space="preserve"> </w:t>
       </w:r>
       <w:r>
-        <w:t>Application Bundle</w:t>
-      </w:r>
-      <w:bookmarkEnd w:id="26"/>
-      <w:bookmarkEnd w:id="27"/>
-    </w:p>
-    <w:p>
-      <w:pPr>
-        <w:pStyle w:val="Heading3"/>
-      </w:pPr>
-      <w:r>
-        <w:t>Installing SPECCHIO for the First Time</w:t>
-      </w:r>
-    </w:p>
-    <w:p>
-      <w:pPr>
-        <w:pStyle w:val="Body"/>
-      </w:pPr>
-      <w:r>
-        <w:t xml:space="preserve">The SPECCHIO application plus the libraries </w:t>
-      </w:r>
-      <w:r>
-        <w:t xml:space="preserve">it uses </w:t>
-      </w:r>
-      <w:r>
-        <w:t xml:space="preserve">are supplied as </w:t>
-      </w:r>
-      <w:r>
-        <w:t xml:space="preserve">an </w:t>
-      </w:r>
-      <w:r>
-        <w:t>applica</w:t>
-      </w:r>
-      <w:r>
-        <w:t>tion bundle in JAR</w:t>
-      </w:r>
-      <w:r>
-        <w:t xml:space="preserve"> file format.</w:t>
-      </w:r>
-      <w:r>
-        <w:t xml:space="preserve"> The installation bundle is usable on Windows, Mac and Unix systems.</w:t>
-      </w:r>
-      <w:r>
-        <w:t xml:space="preserve"> For Mac OS X, a special installation bundle is additionally provided, packaging the SPECCHIO application as Mac OS application.</w:t>
+        <w:lastRenderedPageBreak/>
+        <w:t>For MacOS, the SPECCHIO application</w:t>
+      </w:r>
+      <w:r>
+        <w:t xml:space="preserve"> has been packaged</w:t>
+      </w:r>
+      <w:r>
+        <w:t xml:space="preserve"> as MacOS application</w:t>
+      </w:r>
+      <w:r>
+        <w:t xml:space="preserve"> and will be installed automatically by the installer</w:t>
+      </w:r>
+      <w:r>
+        <w:t>.</w:t>
       </w:r>
     </w:p>
     <w:p>
@@ -1803,7 +1992,15 @@
         <w:t>specchio-client-installer.jar</w:t>
       </w:r>
       <w:r>
-        <w:t xml:space="preserve"> by double-clicking on it, or executing </w:t>
+        <w:t xml:space="preserve"> by double-clicking on </w:t>
+      </w:r>
+      <w:proofErr w:type="gramStart"/>
+      <w:r>
+        <w:t>it, or</w:t>
+      </w:r>
+      <w:proofErr w:type="gramEnd"/>
+      <w:r>
+        <w:t xml:space="preserve"> executing </w:t>
       </w:r>
       <w:r>
         <w:rPr>
@@ -1817,7 +2014,7 @@
       </w:r>
       <w:r>
         <w:br/>
-        <w:t xml:space="preserve">For Mac OS X open the </w:t>
+        <w:t xml:space="preserve">For MacOS open the </w:t>
       </w:r>
       <w:r>
         <w:rPr>
@@ -1856,7 +2053,6 @@
         <w:rPr>
           <w:b/>
         </w:rPr>
-        <w:lastRenderedPageBreak/>
         <w:t>Note</w:t>
       </w:r>
       <w:r>
@@ -2055,7 +2251,7 @@
                     </pic:cNvPicPr>
                   </pic:nvPicPr>
                   <pic:blipFill>
-                    <a:blip r:embed="rId15">
+                    <a:blip r:embed="rId17">
                       <a:extLst>
                         <a:ext uri="{28A0092B-C50C-407E-A947-70E740481C1C}">
                           <a14:useLocalDpi xmlns:a14="http://schemas.microsoft.com/office/drawing/2010/main" val="0"/>
@@ -2093,21 +2289,21 @@
       </w:pPr>
       <w:r>
         <w:br/>
-        <w:t xml:space="preserve">In case you installed the standard bundle (i.e. </w:t>
+        <w:t>In case you installed the standard bundle (</w:t>
       </w:r>
       <w:proofErr w:type="gramStart"/>
       <w:r>
-        <w:t>non Mac</w:t>
+        <w:t>i.e.</w:t>
+      </w:r>
+      <w:proofErr w:type="gramEnd"/>
+      <w:r>
+        <w:t xml:space="preserve"> non Mac</w:t>
       </w:r>
       <w:r>
         <w:t xml:space="preserve"> </w:t>
       </w:r>
       <w:r>
-        <w:t>OS</w:t>
-      </w:r>
-      <w:proofErr w:type="gramEnd"/>
-      <w:r>
-        <w:t xml:space="preserve"> specific bundle), n</w:t>
+        <w:t>OS specific bundle), n</w:t>
       </w:r>
       <w:r>
         <w:t xml:space="preserve">avigate to the </w:t>
@@ -2142,6 +2338,7 @@
         <w:pStyle w:val="Heading3"/>
       </w:pPr>
       <w:r>
+        <w:lastRenderedPageBreak/>
         <w:t>Unix and Linux</w:t>
       </w:r>
     </w:p>
@@ -2276,8 +2473,8 @@
       <w:pPr>
         <w:pStyle w:val="Heading2"/>
       </w:pPr>
-      <w:bookmarkStart w:id="28" w:name="h.vmn37r33bp8g" w:colFirst="0" w:colLast="0"/>
-      <w:bookmarkEnd w:id="28"/>
+      <w:bookmarkStart w:id="27" w:name="h.vmn37r33bp8g" w:colFirst="0" w:colLast="0"/>
+      <w:bookmarkEnd w:id="27"/>
       <w:r>
         <w:t>Creating a User Account</w:t>
       </w:r>
@@ -2740,8 +2937,8 @@
       <w:pPr>
         <w:pStyle w:val="Body"/>
       </w:pPr>
-      <w:bookmarkStart w:id="29" w:name="h.4ir09cke7o6d" w:colFirst="0" w:colLast="0"/>
-      <w:bookmarkEnd w:id="29"/>
+      <w:bookmarkStart w:id="28" w:name="h.4ir09cke7o6d" w:colFirst="0" w:colLast="0"/>
+      <w:bookmarkEnd w:id="28"/>
       <w:r>
         <w:t xml:space="preserve">The account username and password are automatically stored in the </w:t>
       </w:r>
@@ -2752,15 +2949,19 @@
         <w:t xml:space="preserve">it </w:t>
       </w:r>
       <w:r>
-        <w:t>may however be prudent to take a note in case your computer crashes and the preferences are lost.</w:t>
-      </w:r>
-    </w:p>
-    <w:p>
-      <w:pPr>
-        <w:pStyle w:val="Body"/>
-      </w:pPr>
-      <w:bookmarkStart w:id="30" w:name="OLE_LINK35"/>
-      <w:bookmarkStart w:id="31" w:name="OLE_LINK36"/>
+        <w:t xml:space="preserve">may </w:t>
+      </w:r>
+      <w:r>
+        <w:lastRenderedPageBreak/>
+        <w:t>however be prudent to take a note in case your computer crashes and the preferences are lost.</w:t>
+      </w:r>
+    </w:p>
+    <w:p>
+      <w:pPr>
+        <w:pStyle w:val="Body"/>
+      </w:pPr>
+      <w:bookmarkStart w:id="29" w:name="OLE_LINK35"/>
+      <w:bookmarkStart w:id="30" w:name="OLE_LINK36"/>
       <w:r>
         <w:t xml:space="preserve">Older versions of SPECCHIO stored them in a </w:t>
       </w:r>
@@ -2824,14 +3025,13 @@
         <w:t>; to enable it set the according switch in the SPECCHIO Preferences.</w:t>
       </w:r>
     </w:p>
+    <w:bookmarkEnd w:id="29"/>
     <w:bookmarkEnd w:id="30"/>
-    <w:bookmarkEnd w:id="31"/>
     <w:p>
       <w:pPr>
         <w:pStyle w:val="Heading2"/>
       </w:pPr>
       <w:r>
-        <w:lastRenderedPageBreak/>
         <w:t>Using SPECCHIO</w:t>
       </w:r>
     </w:p>
@@ -3230,15 +3430,7 @@
         </w:numPr>
       </w:pPr>
       <w:r>
-        <w:t xml:space="preserve">Timeline plot updated to show </w:t>
-      </w:r>
-      <w:proofErr w:type="spellStart"/>
-      <w:r>
-        <w:t>datapoints</w:t>
-      </w:r>
-      <w:proofErr w:type="spellEnd"/>
-      <w:r>
-        <w:t xml:space="preserve"> as squares.</w:t>
+        <w:t>Timeline plot updated to show datapoints as squares.</w:t>
       </w:r>
     </w:p>
     <w:p>
@@ -3661,16 +3853,8 @@
         <w:rPr>
           <w:lang w:val="en-US"/>
         </w:rPr>
-        <w:t xml:space="preserve">nly target radiances are converted to </w:t>
-      </w:r>
-      <w:proofErr w:type="spellStart"/>
-      <w:r>
-        <w:rPr>
-          <w:lang w:val="en-US"/>
-        </w:rPr>
-        <w:t>reflectances</w:t>
-      </w:r>
-      <w:proofErr w:type="spellEnd"/>
+        <w:t>nly target radiances are converted to reflectances</w:t>
+      </w:r>
       <w:r>
         <w:rPr>
           <w:lang w:val="en-US"/>
@@ -4466,7 +4650,7 @@
                     </pic:cNvPicPr>
                   </pic:nvPicPr>
                   <pic:blipFill>
-                    <a:blip r:embed="rId16">
+                    <a:blip r:embed="rId18">
                       <a:extLst>
                         <a:ext uri="{28A0092B-C50C-407E-A947-70E740481C1C}">
                           <a14:useLocalDpi xmlns:a14="http://schemas.microsoft.com/office/drawing/2010/main" val="0"/>
@@ -4528,7 +4712,7 @@
         </w:rPr>
         <w:t xml:space="preserve">Implementation of new sun angle correction class by Klaus A. Brunner. </w:t>
       </w:r>
-      <w:hyperlink r:id="rId17" w:history="1">
+      <w:hyperlink r:id="rId19" w:history="1">
         <w:r>
           <w:rPr>
             <w:rStyle w:val="Hyperlink"/>
@@ -5311,15 +5495,7 @@
         </w:numPr>
       </w:pPr>
       <w:r>
-        <w:t xml:space="preserve">Bugfix to have correct path to </w:t>
-      </w:r>
-      <w:proofErr w:type="spellStart"/>
-      <w:r>
-        <w:t>keystore</w:t>
-      </w:r>
-      <w:proofErr w:type="spellEnd"/>
-      <w:r>
-        <w:t xml:space="preserve"> file in deployed applications.</w:t>
+        <w:t>Bugfix to have correct path to keystore file in deployed applications.</w:t>
       </w:r>
     </w:p>
     <w:p>
@@ -6198,15 +6374,7 @@
         </w:numPr>
       </w:pPr>
       <w:r>
-        <w:t xml:space="preserve">Sun angle </w:t>
-      </w:r>
-      <w:proofErr w:type="spellStart"/>
-      <w:r>
-        <w:t>calc</w:t>
-      </w:r>
-      <w:proofErr w:type="spellEnd"/>
-      <w:r>
-        <w:t xml:space="preserve"> enabled for all campaigns for admin users</w:t>
+        <w:t>Sun angle calc enabled for all campaigns for admin users</w:t>
       </w:r>
     </w:p>
     <w:p>
@@ -6330,15 +6498,7 @@
         </w:numPr>
       </w:pPr>
       <w:r>
-        <w:t xml:space="preserve">Sun angle </w:t>
-      </w:r>
-      <w:proofErr w:type="spellStart"/>
-      <w:r>
-        <w:t>calc</w:t>
-      </w:r>
-      <w:proofErr w:type="spellEnd"/>
-      <w:r>
-        <w:t>: angles were calculated wrongly in previous code versions: longitudes east of Greenwich must be positive, west longitudes are negative.</w:t>
+        <w:t>Sun angle calc: angles were calculated wrongly in previous code versions: longitudes east of Greenwich must be positive, west longitudes are negative.</w:t>
       </w:r>
     </w:p>
     <w:p>
@@ -6418,10 +6578,10 @@
       </w:pPr>
     </w:p>
     <w:sectPr>
-      <w:headerReference w:type="default" r:id="rId18"/>
-      <w:footerReference w:type="default" r:id="rId19"/>
-      <w:headerReference w:type="first" r:id="rId20"/>
-      <w:footerReference w:type="first" r:id="rId21"/>
+      <w:headerReference w:type="default" r:id="rId20"/>
+      <w:footerReference w:type="default" r:id="rId21"/>
+      <w:headerReference w:type="first" r:id="rId22"/>
+      <w:footerReference w:type="first" r:id="rId23"/>
       <w:type w:val="continuous"/>
       <w:pgSz w:w="11907" w:h="16840" w:code="9"/>
       <w:pgMar w:top="1394" w:right="1134" w:bottom="1701" w:left="1418" w:header="720" w:footer="598" w:gutter="0"/>
@@ -6432,7 +6592,7 @@
 </file>
 
 <file path=word/endnotes.xml><?xml version="1.0" encoding="utf-8"?>
-<w:endnotes xmlns:wpc="http://schemas.microsoft.com/office/word/2010/wordprocessingCanvas" xmlns:cx="http://schemas.microsoft.com/office/drawing/2014/chartex" xmlns:cx1="http://schemas.microsoft.com/office/drawing/2015/9/8/chartex" xmlns:cx2="http://schemas.microsoft.com/office/drawing/2015/10/21/chartex" xmlns:cx3="http://schemas.microsoft.com/office/drawing/2016/5/9/chartex" xmlns:cx4="http://schemas.microsoft.com/office/drawing/2016/5/10/chartex" xmlns:cx5="http://schemas.microsoft.com/office/drawing/2016/5/11/chartex" xmlns:cx6="http://schemas.microsoft.com/office/drawing/2016/5/12/chartex" xmlns:cx7="http://schemas.microsoft.com/office/drawing/2016/5/13/chartex" xmlns:cx8="http://schemas.microsoft.com/office/drawing/2016/5/14/chartex" xmlns:mc="http://schemas.openxmlformats.org/markup-compatibility/2006" xmlns:aink="http://schemas.microsoft.com/office/drawing/2016/ink" xmlns:am3d="http://schemas.microsoft.com/office/drawing/2017/model3d" xmlns:o="urn:schemas-microsoft-com:office:office" xmlns:r="http://schemas.openxmlformats.org/officeDocument/2006/relationships" xmlns:m="http://schemas.openxmlformats.org/officeDocument/2006/math" xmlns:v="urn:schemas-microsoft-com:vml" xmlns:wp14="http://schemas.microsoft.com/office/word/2010/wordprocessingDrawing" xmlns:wp="http://schemas.openxmlformats.org/drawingml/2006/wordprocessingDrawing" xmlns:w10="urn:schemas-microsoft-com:office:word" xmlns:w="http://schemas.openxmlformats.org/wordprocessingml/2006/main" xmlns:w14="http://schemas.microsoft.com/office/word/2010/wordml" xmlns:w15="http://schemas.microsoft.com/office/word/2012/wordml" xmlns:w16cid="http://schemas.microsoft.com/office/word/2016/wordml/cid" xmlns:w16se="http://schemas.microsoft.com/office/word/2015/wordml/symex" xmlns:wpg="http://schemas.microsoft.com/office/word/2010/wordprocessingGroup" xmlns:wpi="http://schemas.microsoft.com/office/word/2010/wordprocessingInk" xmlns:wne="http://schemas.microsoft.com/office/word/2006/wordml" xmlns:wps="http://schemas.microsoft.com/office/word/2010/wordprocessingShape" mc:Ignorable="w14 w15 w16se w16cid wp14">
+<w:endnotes xmlns:wpc="http://schemas.microsoft.com/office/word/2010/wordprocessingCanvas" xmlns:cx="http://schemas.microsoft.com/office/drawing/2014/chartex" xmlns:cx1="http://schemas.microsoft.com/office/drawing/2015/9/8/chartex" xmlns:cx2="http://schemas.microsoft.com/office/drawing/2015/10/21/chartex" xmlns:cx3="http://schemas.microsoft.com/office/drawing/2016/5/9/chartex" xmlns:cx4="http://schemas.microsoft.com/office/drawing/2016/5/10/chartex" xmlns:cx5="http://schemas.microsoft.com/office/drawing/2016/5/11/chartex" xmlns:cx6="http://schemas.microsoft.com/office/drawing/2016/5/12/chartex" xmlns:cx7="http://schemas.microsoft.com/office/drawing/2016/5/13/chartex" xmlns:cx8="http://schemas.microsoft.com/office/drawing/2016/5/14/chartex" xmlns:mc="http://schemas.openxmlformats.org/markup-compatibility/2006" xmlns:aink="http://schemas.microsoft.com/office/drawing/2016/ink" xmlns:am3d="http://schemas.microsoft.com/office/drawing/2017/model3d" xmlns:o="urn:schemas-microsoft-com:office:office" xmlns:oel="http://schemas.microsoft.com/office/2019/extlst" xmlns:r="http://schemas.openxmlformats.org/officeDocument/2006/relationships" xmlns:m="http://schemas.openxmlformats.org/officeDocument/2006/math" xmlns:v="urn:schemas-microsoft-com:vml" xmlns:wp14="http://schemas.microsoft.com/office/word/2010/wordprocessingDrawing" xmlns:wp="http://schemas.openxmlformats.org/drawingml/2006/wordprocessingDrawing" xmlns:w10="urn:schemas-microsoft-com:office:word" xmlns:w="http://schemas.openxmlformats.org/wordprocessingml/2006/main" xmlns:w14="http://schemas.microsoft.com/office/word/2010/wordml" xmlns:w15="http://schemas.microsoft.com/office/word/2012/wordml" xmlns:w16cex="http://schemas.microsoft.com/office/word/2018/wordml/cex" xmlns:w16cid="http://schemas.microsoft.com/office/word/2016/wordml/cid" xmlns:w16="http://schemas.microsoft.com/office/word/2018/wordml" xmlns:w16du="http://schemas.microsoft.com/office/word/2023/wordml/word16du" xmlns:w16sdtdh="http://schemas.microsoft.com/office/word/2020/wordml/sdtdatahash" xmlns:w16se="http://schemas.microsoft.com/office/word/2015/wordml/symex" xmlns:wpg="http://schemas.microsoft.com/office/word/2010/wordprocessingGroup" xmlns:wpi="http://schemas.microsoft.com/office/word/2010/wordprocessingInk" xmlns:wne="http://schemas.microsoft.com/office/word/2006/wordml" xmlns:wps="http://schemas.microsoft.com/office/word/2010/wordprocessingShape" mc:Ignorable="w14 w15 w16se w16cid w16 w16cex w16sdtdh wp14">
   <w:endnote w:type="separator" w:id="-1">
     <w:p>
       <w:r>
@@ -6451,7 +6611,7 @@
 </file>
 
 <file path=word/footer1.xml><?xml version="1.0" encoding="utf-8"?>
-<w:ftr xmlns:wpc="http://schemas.microsoft.com/office/word/2010/wordprocessingCanvas" xmlns:cx="http://schemas.microsoft.com/office/drawing/2014/chartex" xmlns:cx1="http://schemas.microsoft.com/office/drawing/2015/9/8/chartex" xmlns:cx2="http://schemas.microsoft.com/office/drawing/2015/10/21/chartex" xmlns:cx3="http://schemas.microsoft.com/office/drawing/2016/5/9/chartex" xmlns:cx4="http://schemas.microsoft.com/office/drawing/2016/5/10/chartex" xmlns:cx5="http://schemas.microsoft.com/office/drawing/2016/5/11/chartex" xmlns:cx6="http://schemas.microsoft.com/office/drawing/2016/5/12/chartex" xmlns:cx7="http://schemas.microsoft.com/office/drawing/2016/5/13/chartex" xmlns:cx8="http://schemas.microsoft.com/office/drawing/2016/5/14/chartex" xmlns:mc="http://schemas.openxmlformats.org/markup-compatibility/2006" xmlns:aink="http://schemas.microsoft.com/office/drawing/2016/ink" xmlns:am3d="http://schemas.microsoft.com/office/drawing/2017/model3d" xmlns:o="urn:schemas-microsoft-com:office:office" xmlns:r="http://schemas.openxmlformats.org/officeDocument/2006/relationships" xmlns:m="http://schemas.openxmlformats.org/officeDocument/2006/math" xmlns:v="urn:schemas-microsoft-com:vml" xmlns:wp14="http://schemas.microsoft.com/office/word/2010/wordprocessingDrawing" xmlns:wp="http://schemas.openxmlformats.org/drawingml/2006/wordprocessingDrawing" xmlns:w10="urn:schemas-microsoft-com:office:word" xmlns:w="http://schemas.openxmlformats.org/wordprocessingml/2006/main" xmlns:w14="http://schemas.microsoft.com/office/word/2010/wordml" xmlns:w15="http://schemas.microsoft.com/office/word/2012/wordml" xmlns:w16cid="http://schemas.microsoft.com/office/word/2016/wordml/cid" xmlns:w16se="http://schemas.microsoft.com/office/word/2015/wordml/symex" xmlns:wpg="http://schemas.microsoft.com/office/word/2010/wordprocessingGroup" xmlns:wpi="http://schemas.microsoft.com/office/word/2010/wordprocessingInk" xmlns:wne="http://schemas.microsoft.com/office/word/2006/wordml" xmlns:wps="http://schemas.microsoft.com/office/word/2010/wordprocessingShape" mc:Ignorable="w14 w15 w16se w16cid wp14">
+<w:ftr xmlns:wpc="http://schemas.microsoft.com/office/word/2010/wordprocessingCanvas" xmlns:cx="http://schemas.microsoft.com/office/drawing/2014/chartex" xmlns:cx1="http://schemas.microsoft.com/office/drawing/2015/9/8/chartex" xmlns:cx2="http://schemas.microsoft.com/office/drawing/2015/10/21/chartex" xmlns:cx3="http://schemas.microsoft.com/office/drawing/2016/5/9/chartex" xmlns:cx4="http://schemas.microsoft.com/office/drawing/2016/5/10/chartex" xmlns:cx5="http://schemas.microsoft.com/office/drawing/2016/5/11/chartex" xmlns:cx6="http://schemas.microsoft.com/office/drawing/2016/5/12/chartex" xmlns:cx7="http://schemas.microsoft.com/office/drawing/2016/5/13/chartex" xmlns:cx8="http://schemas.microsoft.com/office/drawing/2016/5/14/chartex" xmlns:mc="http://schemas.openxmlformats.org/markup-compatibility/2006" xmlns:aink="http://schemas.microsoft.com/office/drawing/2016/ink" xmlns:am3d="http://schemas.microsoft.com/office/drawing/2017/model3d" xmlns:o="urn:schemas-microsoft-com:office:office" xmlns:oel="http://schemas.microsoft.com/office/2019/extlst" xmlns:r="http://schemas.openxmlformats.org/officeDocument/2006/relationships" xmlns:m="http://schemas.openxmlformats.org/officeDocument/2006/math" xmlns:v="urn:schemas-microsoft-com:vml" xmlns:wp14="http://schemas.microsoft.com/office/word/2010/wordprocessingDrawing" xmlns:wp="http://schemas.openxmlformats.org/drawingml/2006/wordprocessingDrawing" xmlns:w10="urn:schemas-microsoft-com:office:word" xmlns:w="http://schemas.openxmlformats.org/wordprocessingml/2006/main" xmlns:w14="http://schemas.microsoft.com/office/word/2010/wordml" xmlns:w15="http://schemas.microsoft.com/office/word/2012/wordml" xmlns:w16cex="http://schemas.microsoft.com/office/word/2018/wordml/cex" xmlns:w16cid="http://schemas.microsoft.com/office/word/2016/wordml/cid" xmlns:w16="http://schemas.microsoft.com/office/word/2018/wordml" xmlns:w16du="http://schemas.microsoft.com/office/word/2023/wordml/word16du" xmlns:w16sdtdh="http://schemas.microsoft.com/office/word/2020/wordml/sdtdatahash" xmlns:w16se="http://schemas.microsoft.com/office/word/2015/wordml/symex" xmlns:wpg="http://schemas.microsoft.com/office/word/2010/wordprocessingGroup" xmlns:wpi="http://schemas.microsoft.com/office/word/2010/wordprocessingInk" xmlns:wne="http://schemas.microsoft.com/office/word/2006/wordml" xmlns:wps="http://schemas.microsoft.com/office/word/2010/wordprocessingShape" mc:Ignorable="w14 w15 w16se w16cid w16 w16cex w16sdtdh wp14">
   <w:p>
     <w:pPr>
       <w:pStyle w:val="Footer"/>
@@ -6536,7 +6696,7 @@
       <w:rPr>
         <w:noProof/>
       </w:rPr>
-      <w:t>17.09.2019</w:t>
+      <w:t>04.01.2024</w:t>
     </w:r>
     <w:r>
       <w:rPr>
@@ -6607,7 +6767,7 @@
 </file>
 
 <file path=word/footer2.xml><?xml version="1.0" encoding="utf-8"?>
-<w:ftr xmlns:wpc="http://schemas.microsoft.com/office/word/2010/wordprocessingCanvas" xmlns:cx="http://schemas.microsoft.com/office/drawing/2014/chartex" xmlns:cx1="http://schemas.microsoft.com/office/drawing/2015/9/8/chartex" xmlns:cx2="http://schemas.microsoft.com/office/drawing/2015/10/21/chartex" xmlns:cx3="http://schemas.microsoft.com/office/drawing/2016/5/9/chartex" xmlns:cx4="http://schemas.microsoft.com/office/drawing/2016/5/10/chartex" xmlns:cx5="http://schemas.microsoft.com/office/drawing/2016/5/11/chartex" xmlns:cx6="http://schemas.microsoft.com/office/drawing/2016/5/12/chartex" xmlns:cx7="http://schemas.microsoft.com/office/drawing/2016/5/13/chartex" xmlns:cx8="http://schemas.microsoft.com/office/drawing/2016/5/14/chartex" xmlns:mc="http://schemas.openxmlformats.org/markup-compatibility/2006" xmlns:aink="http://schemas.microsoft.com/office/drawing/2016/ink" xmlns:am3d="http://schemas.microsoft.com/office/drawing/2017/model3d" xmlns:o="urn:schemas-microsoft-com:office:office" xmlns:r="http://schemas.openxmlformats.org/officeDocument/2006/relationships" xmlns:m="http://schemas.openxmlformats.org/officeDocument/2006/math" xmlns:v="urn:schemas-microsoft-com:vml" xmlns:wp14="http://schemas.microsoft.com/office/word/2010/wordprocessingDrawing" xmlns:wp="http://schemas.openxmlformats.org/drawingml/2006/wordprocessingDrawing" xmlns:w10="urn:schemas-microsoft-com:office:word" xmlns:w="http://schemas.openxmlformats.org/wordprocessingml/2006/main" xmlns:w14="http://schemas.microsoft.com/office/word/2010/wordml" xmlns:w15="http://schemas.microsoft.com/office/word/2012/wordml" xmlns:w16cid="http://schemas.microsoft.com/office/word/2016/wordml/cid" xmlns:w16se="http://schemas.microsoft.com/office/word/2015/wordml/symex" xmlns:wpg="http://schemas.microsoft.com/office/word/2010/wordprocessingGroup" xmlns:wpi="http://schemas.microsoft.com/office/word/2010/wordprocessingInk" xmlns:wne="http://schemas.microsoft.com/office/word/2006/wordml" xmlns:wps="http://schemas.microsoft.com/office/word/2010/wordprocessingShape" mc:Ignorable="w14 w15 w16se w16cid wp14">
+<w:ftr xmlns:wpc="http://schemas.microsoft.com/office/word/2010/wordprocessingCanvas" xmlns:cx="http://schemas.microsoft.com/office/drawing/2014/chartex" xmlns:cx1="http://schemas.microsoft.com/office/drawing/2015/9/8/chartex" xmlns:cx2="http://schemas.microsoft.com/office/drawing/2015/10/21/chartex" xmlns:cx3="http://schemas.microsoft.com/office/drawing/2016/5/9/chartex" xmlns:cx4="http://schemas.microsoft.com/office/drawing/2016/5/10/chartex" xmlns:cx5="http://schemas.microsoft.com/office/drawing/2016/5/11/chartex" xmlns:cx6="http://schemas.microsoft.com/office/drawing/2016/5/12/chartex" xmlns:cx7="http://schemas.microsoft.com/office/drawing/2016/5/13/chartex" xmlns:cx8="http://schemas.microsoft.com/office/drawing/2016/5/14/chartex" xmlns:mc="http://schemas.openxmlformats.org/markup-compatibility/2006" xmlns:aink="http://schemas.microsoft.com/office/drawing/2016/ink" xmlns:am3d="http://schemas.microsoft.com/office/drawing/2017/model3d" xmlns:o="urn:schemas-microsoft-com:office:office" xmlns:oel="http://schemas.microsoft.com/office/2019/extlst" xmlns:r="http://schemas.openxmlformats.org/officeDocument/2006/relationships" xmlns:m="http://schemas.openxmlformats.org/officeDocument/2006/math" xmlns:v="urn:schemas-microsoft-com:vml" xmlns:wp14="http://schemas.microsoft.com/office/word/2010/wordprocessingDrawing" xmlns:wp="http://schemas.openxmlformats.org/drawingml/2006/wordprocessingDrawing" xmlns:w10="urn:schemas-microsoft-com:office:word" xmlns:w="http://schemas.openxmlformats.org/wordprocessingml/2006/main" xmlns:w14="http://schemas.microsoft.com/office/word/2010/wordml" xmlns:w15="http://schemas.microsoft.com/office/word/2012/wordml" xmlns:w16cex="http://schemas.microsoft.com/office/word/2018/wordml/cex" xmlns:w16cid="http://schemas.microsoft.com/office/word/2016/wordml/cid" xmlns:w16="http://schemas.microsoft.com/office/word/2018/wordml" xmlns:w16du="http://schemas.microsoft.com/office/word/2023/wordml/word16du" xmlns:w16sdtdh="http://schemas.microsoft.com/office/word/2020/wordml/sdtdatahash" xmlns:w16se="http://schemas.microsoft.com/office/word/2015/wordml/symex" xmlns:wpg="http://schemas.microsoft.com/office/word/2010/wordprocessingGroup" xmlns:wpi="http://schemas.microsoft.com/office/word/2010/wordprocessingInk" xmlns:wne="http://schemas.microsoft.com/office/word/2006/wordml" xmlns:wps="http://schemas.microsoft.com/office/word/2010/wordprocessingShape" mc:Ignorable="w14 w15 w16se w16cid w16 w16cex w16sdtdh wp14">
   <w:p>
     <w:pPr>
       <w:tabs>
@@ -6628,7 +6788,7 @@
 </file>
 
 <file path=word/footnotes.xml><?xml version="1.0" encoding="utf-8"?>
-<w:footnotes xmlns:wpc="http://schemas.microsoft.com/office/word/2010/wordprocessingCanvas" xmlns:cx="http://schemas.microsoft.com/office/drawing/2014/chartex" xmlns:cx1="http://schemas.microsoft.com/office/drawing/2015/9/8/chartex" xmlns:cx2="http://schemas.microsoft.com/office/drawing/2015/10/21/chartex" xmlns:cx3="http://schemas.microsoft.com/office/drawing/2016/5/9/chartex" xmlns:cx4="http://schemas.microsoft.com/office/drawing/2016/5/10/chartex" xmlns:cx5="http://schemas.microsoft.com/office/drawing/2016/5/11/chartex" xmlns:cx6="http://schemas.microsoft.com/office/drawing/2016/5/12/chartex" xmlns:cx7="http://schemas.microsoft.com/office/drawing/2016/5/13/chartex" xmlns:cx8="http://schemas.microsoft.com/office/drawing/2016/5/14/chartex" xmlns:mc="http://schemas.openxmlformats.org/markup-compatibility/2006" xmlns:aink="http://schemas.microsoft.com/office/drawing/2016/ink" xmlns:am3d="http://schemas.microsoft.com/office/drawing/2017/model3d" xmlns:o="urn:schemas-microsoft-com:office:office" xmlns:r="http://schemas.openxmlformats.org/officeDocument/2006/relationships" xmlns:m="http://schemas.openxmlformats.org/officeDocument/2006/math" xmlns:v="urn:schemas-microsoft-com:vml" xmlns:wp14="http://schemas.microsoft.com/office/word/2010/wordprocessingDrawing" xmlns:wp="http://schemas.openxmlformats.org/drawingml/2006/wordprocessingDrawing" xmlns:w10="urn:schemas-microsoft-com:office:word" xmlns:w="http://schemas.openxmlformats.org/wordprocessingml/2006/main" xmlns:w14="http://schemas.microsoft.com/office/word/2010/wordml" xmlns:w15="http://schemas.microsoft.com/office/word/2012/wordml" xmlns:w16cid="http://schemas.microsoft.com/office/word/2016/wordml/cid" xmlns:w16se="http://schemas.microsoft.com/office/word/2015/wordml/symex" xmlns:wpg="http://schemas.microsoft.com/office/word/2010/wordprocessingGroup" xmlns:wpi="http://schemas.microsoft.com/office/word/2010/wordprocessingInk" xmlns:wne="http://schemas.microsoft.com/office/word/2006/wordml" xmlns:wps="http://schemas.microsoft.com/office/word/2010/wordprocessingShape" mc:Ignorable="w14 w15 w16se w16cid wp14">
+<w:footnotes xmlns:wpc="http://schemas.microsoft.com/office/word/2010/wordprocessingCanvas" xmlns:cx="http://schemas.microsoft.com/office/drawing/2014/chartex" xmlns:cx1="http://schemas.microsoft.com/office/drawing/2015/9/8/chartex" xmlns:cx2="http://schemas.microsoft.com/office/drawing/2015/10/21/chartex" xmlns:cx3="http://schemas.microsoft.com/office/drawing/2016/5/9/chartex" xmlns:cx4="http://schemas.microsoft.com/office/drawing/2016/5/10/chartex" xmlns:cx5="http://schemas.microsoft.com/office/drawing/2016/5/11/chartex" xmlns:cx6="http://schemas.microsoft.com/office/drawing/2016/5/12/chartex" xmlns:cx7="http://schemas.microsoft.com/office/drawing/2016/5/13/chartex" xmlns:cx8="http://schemas.microsoft.com/office/drawing/2016/5/14/chartex" xmlns:mc="http://schemas.openxmlformats.org/markup-compatibility/2006" xmlns:aink="http://schemas.microsoft.com/office/drawing/2016/ink" xmlns:am3d="http://schemas.microsoft.com/office/drawing/2017/model3d" xmlns:o="urn:schemas-microsoft-com:office:office" xmlns:oel="http://schemas.microsoft.com/office/2019/extlst" xmlns:r="http://schemas.openxmlformats.org/officeDocument/2006/relationships" xmlns:m="http://schemas.openxmlformats.org/officeDocument/2006/math" xmlns:v="urn:schemas-microsoft-com:vml" xmlns:wp14="http://schemas.microsoft.com/office/word/2010/wordprocessingDrawing" xmlns:wp="http://schemas.openxmlformats.org/drawingml/2006/wordprocessingDrawing" xmlns:w10="urn:schemas-microsoft-com:office:word" xmlns:w="http://schemas.openxmlformats.org/wordprocessingml/2006/main" xmlns:w14="http://schemas.microsoft.com/office/word/2010/wordml" xmlns:w15="http://schemas.microsoft.com/office/word/2012/wordml" xmlns:w16cex="http://schemas.microsoft.com/office/word/2018/wordml/cex" xmlns:w16cid="http://schemas.microsoft.com/office/word/2016/wordml/cid" xmlns:w16="http://schemas.microsoft.com/office/word/2018/wordml" xmlns:w16du="http://schemas.microsoft.com/office/word/2023/wordml/word16du" xmlns:w16sdtdh="http://schemas.microsoft.com/office/word/2020/wordml/sdtdatahash" xmlns:w16se="http://schemas.microsoft.com/office/word/2015/wordml/symex" xmlns:wpg="http://schemas.microsoft.com/office/word/2010/wordprocessingGroup" xmlns:wpi="http://schemas.microsoft.com/office/word/2010/wordprocessingInk" xmlns:wne="http://schemas.microsoft.com/office/word/2006/wordml" xmlns:wps="http://schemas.microsoft.com/office/word/2010/wordprocessingShape" mc:Ignorable="w14 w15 w16se w16cid w16 w16cex w16sdtdh wp14">
   <w:footnote w:type="separator" w:id="-1">
     <w:p>
       <w:r>
@@ -6664,14 +6824,7 @@
         <w:rPr>
           <w:lang w:val="en-US"/>
         </w:rPr>
-        <w:t>Later versions of Java may work, but have not been officially tested</w:t>
-      </w:r>
-      <w:bookmarkStart w:id="25" w:name="_GoBack"/>
-      <w:r>
-        <w:rPr>
-          <w:lang w:val="en-US"/>
-        </w:rPr>
-        <w:t>.</w:t>
+        <w:t>Later versions of Java may work, but have not been officially tested.</w:t>
       </w:r>
       <w:r>
         <w:rPr>
@@ -6679,14 +6832,13 @@
         </w:rPr>
         <w:t xml:space="preserve"> SPECCHIO is currently compiled for Java version 8.</w:t>
       </w:r>
-      <w:bookmarkEnd w:id="25"/>
     </w:p>
   </w:footnote>
 </w:footnotes>
 </file>
 
 <file path=word/header1.xml><?xml version="1.0" encoding="utf-8"?>
-<w:hdr xmlns:wpc="http://schemas.microsoft.com/office/word/2010/wordprocessingCanvas" xmlns:cx="http://schemas.microsoft.com/office/drawing/2014/chartex" xmlns:cx1="http://schemas.microsoft.com/office/drawing/2015/9/8/chartex" xmlns:cx2="http://schemas.microsoft.com/office/drawing/2015/10/21/chartex" xmlns:cx3="http://schemas.microsoft.com/office/drawing/2016/5/9/chartex" xmlns:cx4="http://schemas.microsoft.com/office/drawing/2016/5/10/chartex" xmlns:cx5="http://schemas.microsoft.com/office/drawing/2016/5/11/chartex" xmlns:cx6="http://schemas.microsoft.com/office/drawing/2016/5/12/chartex" xmlns:cx7="http://schemas.microsoft.com/office/drawing/2016/5/13/chartex" xmlns:cx8="http://schemas.microsoft.com/office/drawing/2016/5/14/chartex" xmlns:mc="http://schemas.openxmlformats.org/markup-compatibility/2006" xmlns:aink="http://schemas.microsoft.com/office/drawing/2016/ink" xmlns:am3d="http://schemas.microsoft.com/office/drawing/2017/model3d" xmlns:o="urn:schemas-microsoft-com:office:office" xmlns:r="http://schemas.openxmlformats.org/officeDocument/2006/relationships" xmlns:m="http://schemas.openxmlformats.org/officeDocument/2006/math" xmlns:v="urn:schemas-microsoft-com:vml" xmlns:wp14="http://schemas.microsoft.com/office/word/2010/wordprocessingDrawing" xmlns:wp="http://schemas.openxmlformats.org/drawingml/2006/wordprocessingDrawing" xmlns:w10="urn:schemas-microsoft-com:office:word" xmlns:w="http://schemas.openxmlformats.org/wordprocessingml/2006/main" xmlns:w14="http://schemas.microsoft.com/office/word/2010/wordml" xmlns:w15="http://schemas.microsoft.com/office/word/2012/wordml" xmlns:w16cid="http://schemas.microsoft.com/office/word/2016/wordml/cid" xmlns:w16se="http://schemas.microsoft.com/office/word/2015/wordml/symex" xmlns:wpg="http://schemas.microsoft.com/office/word/2010/wordprocessingGroup" xmlns:wpi="http://schemas.microsoft.com/office/word/2010/wordprocessingInk" xmlns:wne="http://schemas.microsoft.com/office/word/2006/wordml" xmlns:wps="http://schemas.microsoft.com/office/word/2010/wordprocessingShape" mc:Ignorable="w14 w15 w16se w16cid wp14">
+<w:hdr xmlns:wpc="http://schemas.microsoft.com/office/word/2010/wordprocessingCanvas" xmlns:cx="http://schemas.microsoft.com/office/drawing/2014/chartex" xmlns:cx1="http://schemas.microsoft.com/office/drawing/2015/9/8/chartex" xmlns:cx2="http://schemas.microsoft.com/office/drawing/2015/10/21/chartex" xmlns:cx3="http://schemas.microsoft.com/office/drawing/2016/5/9/chartex" xmlns:cx4="http://schemas.microsoft.com/office/drawing/2016/5/10/chartex" xmlns:cx5="http://schemas.microsoft.com/office/drawing/2016/5/11/chartex" xmlns:cx6="http://schemas.microsoft.com/office/drawing/2016/5/12/chartex" xmlns:cx7="http://schemas.microsoft.com/office/drawing/2016/5/13/chartex" xmlns:cx8="http://schemas.microsoft.com/office/drawing/2016/5/14/chartex" xmlns:mc="http://schemas.openxmlformats.org/markup-compatibility/2006" xmlns:aink="http://schemas.microsoft.com/office/drawing/2016/ink" xmlns:am3d="http://schemas.microsoft.com/office/drawing/2017/model3d" xmlns:o="urn:schemas-microsoft-com:office:office" xmlns:oel="http://schemas.microsoft.com/office/2019/extlst" xmlns:r="http://schemas.openxmlformats.org/officeDocument/2006/relationships" xmlns:m="http://schemas.openxmlformats.org/officeDocument/2006/math" xmlns:v="urn:schemas-microsoft-com:vml" xmlns:wp14="http://schemas.microsoft.com/office/word/2010/wordprocessingDrawing" xmlns:wp="http://schemas.openxmlformats.org/drawingml/2006/wordprocessingDrawing" xmlns:w10="urn:schemas-microsoft-com:office:word" xmlns:w="http://schemas.openxmlformats.org/wordprocessingml/2006/main" xmlns:w14="http://schemas.microsoft.com/office/word/2010/wordml" xmlns:w15="http://schemas.microsoft.com/office/word/2012/wordml" xmlns:w16cex="http://schemas.microsoft.com/office/word/2018/wordml/cex" xmlns:w16cid="http://schemas.microsoft.com/office/word/2016/wordml/cid" xmlns:w16="http://schemas.microsoft.com/office/word/2018/wordml" xmlns:w16du="http://schemas.microsoft.com/office/word/2023/wordml/word16du" xmlns:w16sdtdh="http://schemas.microsoft.com/office/word/2020/wordml/sdtdatahash" xmlns:w16se="http://schemas.microsoft.com/office/word/2015/wordml/symex" xmlns:wpg="http://schemas.microsoft.com/office/word/2010/wordprocessingGroup" xmlns:wpi="http://schemas.microsoft.com/office/word/2010/wordprocessingInk" xmlns:wne="http://schemas.microsoft.com/office/word/2006/wordml" xmlns:wps="http://schemas.microsoft.com/office/word/2010/wordprocessingShape" mc:Ignorable="w14 w15 w16se w16cid w16 w16cex w16sdtdh wp14">
   <w:p>
     <w:pPr>
       <w:pStyle w:val="Header"/>
@@ -6772,7 +6924,7 @@
 </file>
 
 <file path=word/header2.xml><?xml version="1.0" encoding="utf-8"?>
-<w:hdr xmlns:wpc="http://schemas.microsoft.com/office/word/2010/wordprocessingCanvas" xmlns:cx="http://schemas.microsoft.com/office/drawing/2014/chartex" xmlns:cx1="http://schemas.microsoft.com/office/drawing/2015/9/8/chartex" xmlns:cx2="http://schemas.microsoft.com/office/drawing/2015/10/21/chartex" xmlns:cx3="http://schemas.microsoft.com/office/drawing/2016/5/9/chartex" xmlns:cx4="http://schemas.microsoft.com/office/drawing/2016/5/10/chartex" xmlns:cx5="http://schemas.microsoft.com/office/drawing/2016/5/11/chartex" xmlns:cx6="http://schemas.microsoft.com/office/drawing/2016/5/12/chartex" xmlns:cx7="http://schemas.microsoft.com/office/drawing/2016/5/13/chartex" xmlns:cx8="http://schemas.microsoft.com/office/drawing/2016/5/14/chartex" xmlns:mc="http://schemas.openxmlformats.org/markup-compatibility/2006" xmlns:aink="http://schemas.microsoft.com/office/drawing/2016/ink" xmlns:am3d="http://schemas.microsoft.com/office/drawing/2017/model3d" xmlns:o="urn:schemas-microsoft-com:office:office" xmlns:r="http://schemas.openxmlformats.org/officeDocument/2006/relationships" xmlns:m="http://schemas.openxmlformats.org/officeDocument/2006/math" xmlns:v="urn:schemas-microsoft-com:vml" xmlns:wp14="http://schemas.microsoft.com/office/word/2010/wordprocessingDrawing" xmlns:wp="http://schemas.openxmlformats.org/drawingml/2006/wordprocessingDrawing" xmlns:w10="urn:schemas-microsoft-com:office:word" xmlns:w="http://schemas.openxmlformats.org/wordprocessingml/2006/main" xmlns:w14="http://schemas.microsoft.com/office/word/2010/wordml" xmlns:w15="http://schemas.microsoft.com/office/word/2012/wordml" xmlns:w16cid="http://schemas.microsoft.com/office/word/2016/wordml/cid" xmlns:w16se="http://schemas.microsoft.com/office/word/2015/wordml/symex" xmlns:wpg="http://schemas.microsoft.com/office/word/2010/wordprocessingGroup" xmlns:wpi="http://schemas.microsoft.com/office/word/2010/wordprocessingInk" xmlns:wne="http://schemas.microsoft.com/office/word/2006/wordml" xmlns:wps="http://schemas.microsoft.com/office/word/2010/wordprocessingShape" mc:Ignorable="w14 w15 w16se w16cid wp14">
+<w:hdr xmlns:wpc="http://schemas.microsoft.com/office/word/2010/wordprocessingCanvas" xmlns:cx="http://schemas.microsoft.com/office/drawing/2014/chartex" xmlns:cx1="http://schemas.microsoft.com/office/drawing/2015/9/8/chartex" xmlns:cx2="http://schemas.microsoft.com/office/drawing/2015/10/21/chartex" xmlns:cx3="http://schemas.microsoft.com/office/drawing/2016/5/9/chartex" xmlns:cx4="http://schemas.microsoft.com/office/drawing/2016/5/10/chartex" xmlns:cx5="http://schemas.microsoft.com/office/drawing/2016/5/11/chartex" xmlns:cx6="http://schemas.microsoft.com/office/drawing/2016/5/12/chartex" xmlns:cx7="http://schemas.microsoft.com/office/drawing/2016/5/13/chartex" xmlns:cx8="http://schemas.microsoft.com/office/drawing/2016/5/14/chartex" xmlns:mc="http://schemas.openxmlformats.org/markup-compatibility/2006" xmlns:aink="http://schemas.microsoft.com/office/drawing/2016/ink" xmlns:am3d="http://schemas.microsoft.com/office/drawing/2017/model3d" xmlns:o="urn:schemas-microsoft-com:office:office" xmlns:oel="http://schemas.microsoft.com/office/2019/extlst" xmlns:r="http://schemas.openxmlformats.org/officeDocument/2006/relationships" xmlns:m="http://schemas.openxmlformats.org/officeDocument/2006/math" xmlns:v="urn:schemas-microsoft-com:vml" xmlns:wp14="http://schemas.microsoft.com/office/word/2010/wordprocessingDrawing" xmlns:wp="http://schemas.openxmlformats.org/drawingml/2006/wordprocessingDrawing" xmlns:w10="urn:schemas-microsoft-com:office:word" xmlns:w="http://schemas.openxmlformats.org/wordprocessingml/2006/main" xmlns:w14="http://schemas.microsoft.com/office/word/2010/wordml" xmlns:w15="http://schemas.microsoft.com/office/word/2012/wordml" xmlns:w16cex="http://schemas.microsoft.com/office/word/2018/wordml/cex" xmlns:w16cid="http://schemas.microsoft.com/office/word/2016/wordml/cid" xmlns:w16="http://schemas.microsoft.com/office/word/2018/wordml" xmlns:w16du="http://schemas.microsoft.com/office/word/2023/wordml/word16du" xmlns:w16sdtdh="http://schemas.microsoft.com/office/word/2020/wordml/sdtdatahash" xmlns:w16se="http://schemas.microsoft.com/office/word/2015/wordml/symex" xmlns:wpg="http://schemas.microsoft.com/office/word/2010/wordprocessingGroup" xmlns:wpi="http://schemas.microsoft.com/office/word/2010/wordprocessingInk" xmlns:wne="http://schemas.microsoft.com/office/word/2006/wordml" xmlns:wps="http://schemas.microsoft.com/office/word/2010/wordprocessingShape" mc:Ignorable="w14 w15 w16se w16cid w16 w16cex w16sdtdh wp14">
   <w:p>
     <w:pPr>
       <w:framePr w:w="3255" w:h="992" w:wrap="notBeside" w:vAnchor="text" w:hAnchor="margin" w:y="1"/>
@@ -6898,7 +7050,7 @@
 </file>
 
 <file path=word/numbering.xml><?xml version="1.0" encoding="utf-8"?>
-<w:numbering xmlns:wpc="http://schemas.microsoft.com/office/word/2010/wordprocessingCanvas" xmlns:cx="http://schemas.microsoft.com/office/drawing/2014/chartex" xmlns:cx1="http://schemas.microsoft.com/office/drawing/2015/9/8/chartex" xmlns:cx2="http://schemas.microsoft.com/office/drawing/2015/10/21/chartex" xmlns:cx3="http://schemas.microsoft.com/office/drawing/2016/5/9/chartex" xmlns:cx4="http://schemas.microsoft.com/office/drawing/2016/5/10/chartex" xmlns:cx5="http://schemas.microsoft.com/office/drawing/2016/5/11/chartex" xmlns:cx6="http://schemas.microsoft.com/office/drawing/2016/5/12/chartex" xmlns:cx7="http://schemas.microsoft.com/office/drawing/2016/5/13/chartex" xmlns:cx8="http://schemas.microsoft.com/office/drawing/2016/5/14/chartex" xmlns:mc="http://schemas.openxmlformats.org/markup-compatibility/2006" xmlns:aink="http://schemas.microsoft.com/office/drawing/2016/ink" xmlns:am3d="http://schemas.microsoft.com/office/drawing/2017/model3d" xmlns:o="urn:schemas-microsoft-com:office:office" xmlns:r="http://schemas.openxmlformats.org/officeDocument/2006/relationships" xmlns:m="http://schemas.openxmlformats.org/officeDocument/2006/math" xmlns:v="urn:schemas-microsoft-com:vml" xmlns:wp14="http://schemas.microsoft.com/office/word/2010/wordprocessingDrawing" xmlns:wp="http://schemas.openxmlformats.org/drawingml/2006/wordprocessingDrawing" xmlns:w10="urn:schemas-microsoft-com:office:word" xmlns:w="http://schemas.openxmlformats.org/wordprocessingml/2006/main" xmlns:w14="http://schemas.microsoft.com/office/word/2010/wordml" xmlns:w15="http://schemas.microsoft.com/office/word/2012/wordml" xmlns:w16cid="http://schemas.microsoft.com/office/word/2016/wordml/cid" xmlns:w16se="http://schemas.microsoft.com/office/word/2015/wordml/symex" xmlns:wpg="http://schemas.microsoft.com/office/word/2010/wordprocessingGroup" xmlns:wpi="http://schemas.microsoft.com/office/word/2010/wordprocessingInk" xmlns:wne="http://schemas.microsoft.com/office/word/2006/wordml" xmlns:wps="http://schemas.microsoft.com/office/word/2010/wordprocessingShape" mc:Ignorable="w14 w15 w16se w16cid wp14">
+<w:numbering xmlns:wpc="http://schemas.microsoft.com/office/word/2010/wordprocessingCanvas" xmlns:cx="http://schemas.microsoft.com/office/drawing/2014/chartex" xmlns:cx1="http://schemas.microsoft.com/office/drawing/2015/9/8/chartex" xmlns:cx2="http://schemas.microsoft.com/office/drawing/2015/10/21/chartex" xmlns:cx3="http://schemas.microsoft.com/office/drawing/2016/5/9/chartex" xmlns:cx4="http://schemas.microsoft.com/office/drawing/2016/5/10/chartex" xmlns:cx5="http://schemas.microsoft.com/office/drawing/2016/5/11/chartex" xmlns:cx6="http://schemas.microsoft.com/office/drawing/2016/5/12/chartex" xmlns:cx7="http://schemas.microsoft.com/office/drawing/2016/5/13/chartex" xmlns:cx8="http://schemas.microsoft.com/office/drawing/2016/5/14/chartex" xmlns:mc="http://schemas.openxmlformats.org/markup-compatibility/2006" xmlns:aink="http://schemas.microsoft.com/office/drawing/2016/ink" xmlns:am3d="http://schemas.microsoft.com/office/drawing/2017/model3d" xmlns:o="urn:schemas-microsoft-com:office:office" xmlns:oel="http://schemas.microsoft.com/office/2019/extlst" xmlns:r="http://schemas.openxmlformats.org/officeDocument/2006/relationships" xmlns:m="http://schemas.openxmlformats.org/officeDocument/2006/math" xmlns:v="urn:schemas-microsoft-com:vml" xmlns:wp14="http://schemas.microsoft.com/office/word/2010/wordprocessingDrawing" xmlns:wp="http://schemas.openxmlformats.org/drawingml/2006/wordprocessingDrawing" xmlns:w10="urn:schemas-microsoft-com:office:word" xmlns:w="http://schemas.openxmlformats.org/wordprocessingml/2006/main" xmlns:w14="http://schemas.microsoft.com/office/word/2010/wordml" xmlns:w15="http://schemas.microsoft.com/office/word/2012/wordml" xmlns:w16cex="http://schemas.microsoft.com/office/word/2018/wordml/cex" xmlns:w16cid="http://schemas.microsoft.com/office/word/2016/wordml/cid" xmlns:w16="http://schemas.microsoft.com/office/word/2018/wordml" xmlns:w16du="http://schemas.microsoft.com/office/word/2023/wordml/word16du" xmlns:w16sdtdh="http://schemas.microsoft.com/office/word/2020/wordml/sdtdatahash" xmlns:w16se="http://schemas.microsoft.com/office/word/2015/wordml/symex" xmlns:wpg="http://schemas.microsoft.com/office/word/2010/wordprocessingGroup" xmlns:wpi="http://schemas.microsoft.com/office/word/2010/wordprocessingInk" xmlns:wne="http://schemas.microsoft.com/office/word/2006/wordml" xmlns:wps="http://schemas.microsoft.com/office/word/2010/wordprocessingShape" mc:Ignorable="w14 w15 w16se w16cid w16 w16cex w16sdtdh wp14">
   <w:abstractNum w:abstractNumId="0" w15:restartNumberingAfterBreak="0">
     <w:nsid w:val="FFFFFFFB"/>
     <w:multiLevelType w:val="multilevel"/>
@@ -9126,64 +9278,64 @@
       </w:rPr>
     </w:lvl>
   </w:abstractNum>
-  <w:num w:numId="1">
+  <w:num w:numId="1" w16cid:durableId="1848253360">
     <w:abstractNumId w:val="0"/>
   </w:num>
-  <w:num w:numId="2">
+  <w:num w:numId="2" w16cid:durableId="712736424">
     <w:abstractNumId w:val="15"/>
   </w:num>
-  <w:num w:numId="3">
+  <w:num w:numId="3" w16cid:durableId="1458331912">
     <w:abstractNumId w:val="16"/>
   </w:num>
-  <w:num w:numId="4">
+  <w:num w:numId="4" w16cid:durableId="1979530322">
     <w:abstractNumId w:val="10"/>
   </w:num>
-  <w:num w:numId="5">
+  <w:num w:numId="5" w16cid:durableId="38482536">
     <w:abstractNumId w:val="2"/>
   </w:num>
-  <w:num w:numId="6">
+  <w:num w:numId="6" w16cid:durableId="560948677">
     <w:abstractNumId w:val="1"/>
   </w:num>
-  <w:num w:numId="7">
+  <w:num w:numId="7" w16cid:durableId="355085562">
     <w:abstractNumId w:val="13"/>
   </w:num>
-  <w:num w:numId="8">
+  <w:num w:numId="8" w16cid:durableId="1456216585">
     <w:abstractNumId w:val="8"/>
   </w:num>
-  <w:num w:numId="9">
+  <w:num w:numId="9" w16cid:durableId="249781812">
     <w:abstractNumId w:val="5"/>
   </w:num>
-  <w:num w:numId="10">
+  <w:num w:numId="10" w16cid:durableId="596597550">
     <w:abstractNumId w:val="7"/>
   </w:num>
-  <w:num w:numId="11">
+  <w:num w:numId="11" w16cid:durableId="2029985171">
     <w:abstractNumId w:val="11"/>
   </w:num>
-  <w:num w:numId="12">
+  <w:num w:numId="12" w16cid:durableId="2090879699">
     <w:abstractNumId w:val="14"/>
   </w:num>
-  <w:num w:numId="13">
+  <w:num w:numId="13" w16cid:durableId="940180943">
     <w:abstractNumId w:val="9"/>
   </w:num>
-  <w:num w:numId="14">
+  <w:num w:numId="14" w16cid:durableId="395130146">
     <w:abstractNumId w:val="3"/>
   </w:num>
-  <w:num w:numId="15">
+  <w:num w:numId="15" w16cid:durableId="1324360928">
     <w:abstractNumId w:val="17"/>
   </w:num>
-  <w:num w:numId="16">
+  <w:num w:numId="16" w16cid:durableId="515770936">
     <w:abstractNumId w:val="6"/>
   </w:num>
-  <w:num w:numId="17">
+  <w:num w:numId="17" w16cid:durableId="1616331953">
     <w:abstractNumId w:val="18"/>
   </w:num>
-  <w:num w:numId="18">
+  <w:num w:numId="18" w16cid:durableId="1511093675">
     <w:abstractNumId w:val="12"/>
   </w:num>
-  <w:num w:numId="19">
+  <w:num w:numId="19" w16cid:durableId="1835031762">
     <w:abstractNumId w:val="19"/>
   </w:num>
-  <w:num w:numId="20">
+  <w:num w:numId="20" w16cid:durableId="417289066">
     <w:abstractNumId w:val="4"/>
   </w:num>
   <w:numIdMacAtCleanup w:val="13"/>
@@ -9191,7 +9343,7 @@
 </file>
 
 <file path=word/styles.xml><?xml version="1.0" encoding="utf-8"?>
-<w:styles xmlns:mc="http://schemas.openxmlformats.org/markup-compatibility/2006" xmlns:r="http://schemas.openxmlformats.org/officeDocument/2006/relationships" xmlns:w="http://schemas.openxmlformats.org/wordprocessingml/2006/main" xmlns:w14="http://schemas.microsoft.com/office/word/2010/wordml" xmlns:w15="http://schemas.microsoft.com/office/word/2012/wordml" xmlns:w16cid="http://schemas.microsoft.com/office/word/2016/wordml/cid" xmlns:w16se="http://schemas.microsoft.com/office/word/2015/wordml/symex" mc:Ignorable="w14 w15 w16se w16cid">
+<w:styles xmlns:mc="http://schemas.openxmlformats.org/markup-compatibility/2006" xmlns:r="http://schemas.openxmlformats.org/officeDocument/2006/relationships" xmlns:w="http://schemas.openxmlformats.org/wordprocessingml/2006/main" xmlns:w14="http://schemas.microsoft.com/office/word/2010/wordml" xmlns:w15="http://schemas.microsoft.com/office/word/2012/wordml" xmlns:w16cex="http://schemas.microsoft.com/office/word/2018/wordml/cex" xmlns:w16cid="http://schemas.microsoft.com/office/word/2016/wordml/cid" xmlns:w16="http://schemas.microsoft.com/office/word/2018/wordml" xmlns:w16sdtdh="http://schemas.microsoft.com/office/word/2020/wordml/sdtdatahash" xmlns:w16se="http://schemas.microsoft.com/office/word/2015/wordml/symex" mc:Ignorable="w14 w15 w16se w16cid w16 w16cex w16sdtdh">
   <w:docDefaults>
     <w:rPrDefault>
       <w:rPr>
@@ -9203,7 +9355,7 @@
     </w:rPrDefault>
     <w:pPrDefault/>
   </w:docDefaults>
-  <w:latentStyles w:defLockedState="0" w:defUIPriority="0" w:defSemiHidden="0" w:defUnhideWhenUsed="0" w:defQFormat="0" w:count="375">
+  <w:latentStyles w:defLockedState="0" w:defUIPriority="0" w:defSemiHidden="0" w:defUnhideWhenUsed="0" w:defQFormat="0" w:count="376">
     <w:lsdException w:name="Normal" w:qFormat="1"/>
     <w:lsdException w:name="heading 1" w:uiPriority="9" w:qFormat="1"/>
     <w:lsdException w:name="heading 2" w:qFormat="1"/>
@@ -9298,7 +9450,6 @@
     <w:lsdException w:name="HTML Sample" w:semiHidden="1" w:unhideWhenUsed="1"/>
     <w:lsdException w:name="HTML Typewriter" w:semiHidden="1" w:unhideWhenUsed="1"/>
     <w:lsdException w:name="HTML Variable" w:semiHidden="1" w:unhideWhenUsed="1"/>
-    <w:lsdException w:name="Normal Table" w:semiHidden="1" w:unhideWhenUsed="1"/>
     <w:lsdException w:name="annotation subject" w:semiHidden="1" w:unhideWhenUsed="1"/>
     <w:lsdException w:name="No List" w:semiHidden="1" w:uiPriority="99" w:unhideWhenUsed="1"/>
     <w:lsdException w:name="Outline List 1" w:semiHidden="1" w:unhideWhenUsed="1"/>
@@ -9345,10 +9496,8 @@
     <w:lsdException w:name="Table Subtle 2" w:semiHidden="1" w:unhideWhenUsed="1"/>
     <w:lsdException w:name="Table Web 1" w:semiHidden="1" w:unhideWhenUsed="1"/>
     <w:lsdException w:name="Table Web 2" w:semiHidden="1" w:unhideWhenUsed="1"/>
-    <w:lsdException w:name="Table Web 3" w:semiHidden="1" w:unhideWhenUsed="1"/>
     <w:lsdException w:name="Balloon Text" w:semiHidden="1" w:unhideWhenUsed="1"/>
     <w:lsdException w:name="Table Grid" w:uiPriority="59"/>
-    <w:lsdException w:name="Table Theme" w:semiHidden="1" w:unhideWhenUsed="1"/>
     <w:lsdException w:name="Placeholder Text" w:semiHidden="1"/>
     <w:lsdException w:name="Light Shading"/>
     <w:lsdException w:name="Light List"/>
@@ -9369,7 +9518,6 @@
     <w:lsdException w:name="Light Grid Accent 1"/>
     <w:lsdException w:name="Medium Shading 1 Accent 1"/>
     <w:lsdException w:name="Medium Shading 2 Accent 1"/>
-    <w:lsdException w:name="Medium List 1 Accent 1"/>
     <w:lsdException w:name="Revision" w:semiHidden="1"/>
     <w:lsdException w:name="List Paragraph" w:uiPriority="34" w:qFormat="1"/>
     <w:lsdException w:name="Medium List 2 Accent 1"/>
@@ -9449,7 +9597,6 @@
     <w:lsdException w:name="Dark List Accent 6"/>
     <w:lsdException w:name="Colorful Shading Accent 6"/>
     <w:lsdException w:name="Colorful List Accent 6"/>
-    <w:lsdException w:name="Colorful Grid Accent 6"/>
     <w:lsdException w:name="Bibliography" w:semiHidden="1" w:unhideWhenUsed="1"/>
     <w:lsdException w:name="TOC Heading" w:semiHidden="1" w:unhideWhenUsed="1"/>
     <w:lsdException w:name="Grid Table 4" w:uiPriority="49"/>
@@ -9551,6 +9698,7 @@
     <w:lsdException w:name="Smart Hyperlink" w:semiHidden="1" w:uiPriority="99" w:unhideWhenUsed="1"/>
     <w:lsdException w:name="Hashtag" w:semiHidden="1" w:uiPriority="99" w:unhideWhenUsed="1"/>
     <w:lsdException w:name="Unresolved Mention" w:semiHidden="1" w:uiPriority="99" w:unhideWhenUsed="1"/>
+    <w:lsdException w:name="Smart Link" w:semiHidden="1" w:uiPriority="99" w:unhideWhenUsed="1"/>
   </w:latentStyles>
   <w:style w:type="paragraph" w:default="1" w:styleId="Normal">
     <w:name w:val="Normal"/>
@@ -9740,7 +9888,6 @@
   <w:style w:type="character" w:default="1" w:styleId="DefaultParagraphFont">
     <w:name w:val="Default Paragraph Font"/>
     <w:uiPriority w:val="1"/>
-    <w:semiHidden/>
     <w:unhideWhenUsed/>
   </w:style>
   <w:style w:type="table" w:default="1" w:styleId="TableNormal">
@@ -12742,7 +12889,7 @@
 </file>
 
 <file path=customXml/itemProps1.xml><?xml version="1.0" encoding="utf-8"?>
-<ds:datastoreItem xmlns:ds="http://schemas.openxmlformats.org/officeDocument/2006/customXml" ds:itemID="{FE90E965-0620-0048-AB50-B09C09552BF1}">
+<ds:datastoreItem xmlns:ds="http://schemas.openxmlformats.org/officeDocument/2006/customXml" ds:itemID="{617F00E7-F909-A84B-B6E4-44447FE24670}">
   <ds:schemaRefs>
     <ds:schemaRef ds:uri="http://schemas.openxmlformats.org/officeDocument/2006/bibliography"/>
   </ds:schemaRefs>
@@ -12750,7 +12897,7 @@
 </file>
 
 <file path=customXml/itemProps2.xml><?xml version="1.0" encoding="utf-8"?>
-<ds:datastoreItem xmlns:ds="http://schemas.openxmlformats.org/officeDocument/2006/customXml" ds:itemID="{617F00E7-F909-A84B-B6E4-44447FE24670}">
+<ds:datastoreItem xmlns:ds="http://schemas.openxmlformats.org/officeDocument/2006/customXml" ds:itemID="{FE90E965-0620-0048-AB50-B09C09552BF1}">
   <ds:schemaRefs>
     <ds:schemaRef ds:uri="http://schemas.openxmlformats.org/officeDocument/2006/bibliography"/>
   </ds:schemaRefs>

</xml_diff>

<commit_message>
Change of Amazon Correoto web link to point to version 8 of Java
</commit_message>
<xml_diff>
--- a/SPECCHIO_ReleaseNotes.docx
+++ b/SPECCHIO_ReleaseNotes.docx
@@ -318,8 +318,8 @@
       <w:r>
         <w:fldChar w:fldCharType="separate"/>
       </w:r>
-      <w:bookmarkStart w:id="3" w:name="DATE"/>
-      <w:bookmarkStart w:id="4" w:name="DD"/>
+      <w:bookmarkStart w:id="3" w:name="DD"/>
+      <w:bookmarkStart w:id="4" w:name="DATE"/>
       <w:r>
         <w:rPr>
           <w:noProof/>
@@ -1681,35 +1681,7 @@
             <w:rStyle w:val="Hyperlink"/>
             <w:lang w:val="en-US"/>
           </w:rPr>
-          <w:t>ht</w:t>
-        </w:r>
-        <w:r>
-          <w:rPr>
-            <w:rStyle w:val="Hyperlink"/>
-            <w:lang w:val="en-US"/>
-          </w:rPr>
-          <w:t>t</w:t>
-        </w:r>
-        <w:r>
-          <w:rPr>
-            <w:rStyle w:val="Hyperlink"/>
-            <w:lang w:val="en-US"/>
-          </w:rPr>
-          <w:t>ps://adoptium.net/en-GB/temurin/releases/?os=</w:t>
-        </w:r>
-        <w:r>
-          <w:rPr>
-            <w:rStyle w:val="Hyperlink"/>
-            <w:lang w:val="en-US"/>
-          </w:rPr>
-          <w:t>any</w:t>
-        </w:r>
-        <w:r>
-          <w:rPr>
-            <w:rStyle w:val="Hyperlink"/>
-            <w:lang w:val="en-US"/>
-          </w:rPr>
-          <w:t>&amp;arch=any&amp;version=8</w:t>
+          <w:t>https://adoptium.net/en-GB/temurin/releases/?os=any&amp;arch=any&amp;version=8</w:t>
         </w:r>
       </w:hyperlink>
     </w:p>
@@ -1771,6 +1743,90 @@
           <w:lang w:val="en-US"/>
         </w:rPr>
         <w:t>:</w:t>
+      </w:r>
+    </w:p>
+    <w:p>
+      <w:pPr>
+        <w:pStyle w:val="Body"/>
+        <w:rPr>
+          <w:lang w:val="en-US"/>
+        </w:rPr>
+      </w:pPr>
+      <w:r>
+        <w:fldChar w:fldCharType="begin"/>
+      </w:r>
+      <w:r>
+        <w:instrText xml:space="preserve"> HYPERLINK "</w:instrText>
+      </w:r>
+      <w:r>
+        <w:instrText>https://docs.aws.amazon.com/corretto/latest/corretto-8-ug/what-is-corretto-8.html</w:instrText>
+      </w:r>
+      <w:r>
+        <w:instrText xml:space="preserve">" </w:instrText>
+      </w:r>
+      <w:r>
+        <w:fldChar w:fldCharType="separate"/>
+      </w:r>
+      <w:r>
+        <w:rPr>
+          <w:rStyle w:val="Hyperlink"/>
+        </w:rPr>
+        <w:t>https://docs.aws.amazon.com/corretto/latest/corretto-8-ug/what-is-corretto-8.html</w:t>
+      </w:r>
+      <w:r>
+        <w:fldChar w:fldCharType="end"/>
+      </w:r>
+      <w:r>
+        <w:t xml:space="preserve"> </w:t>
+      </w:r>
+    </w:p>
+    <w:p>
+      <w:pPr>
+        <w:pStyle w:val="Body"/>
+        <w:ind w:left="0"/>
+        <w:rPr>
+          <w:lang w:val="en-US"/>
+        </w:rPr>
+      </w:pPr>
+    </w:p>
+    <w:p>
+      <w:pPr>
+        <w:pStyle w:val="Body"/>
+        <w:rPr>
+          <w:lang w:val="en-US"/>
+        </w:rPr>
+      </w:pPr>
+      <w:r>
+        <w:rPr>
+          <w:lang w:val="en-US"/>
+        </w:rPr>
+        <w:t>For further information about the use of JREs, please see the SPECCHIO User Guide.</w:t>
+      </w:r>
+    </w:p>
+    <w:p>
+      <w:pPr>
+        <w:pStyle w:val="Body"/>
+        <w:rPr>
+          <w:lang w:val="en-US"/>
+        </w:rPr>
+      </w:pPr>
+      <w:r>
+        <w:rPr>
+          <w:lang w:val="en-US"/>
+        </w:rPr>
+        <w:t>The builds of Java</w:t>
+      </w:r>
+      <w:r>
+        <w:rPr>
+          <w:lang w:val="en-US"/>
+        </w:rPr>
+        <w:t xml:space="preserve"> </w:t>
+      </w:r>
+      <w:r>
+        <w:rPr>
+          <w:lang w:val="en-US"/>
+        </w:rPr>
+        <w:t>8 after JAN 2020 include a new security feature that is not compatible with the current SPECCHIO certificate. The SPECCHIO client is updated to include a Java command line option to avoid this problem. In case you experience some issues nonetheless, then please use this specific version of the OpenJDK and download the package for your operating system:</w:t>
       </w:r>
     </w:p>
     <w:p>
@@ -1786,106 +1842,26 @@
             <w:rStyle w:val="Hyperlink"/>
             <w:lang w:val="en-US"/>
           </w:rPr>
-          <w:t>https://docs.aws.amazon.com/corretto/latest/corretto-17-ug/downloads-list.html</w:t>
+          <w:t>https://github.com/AdoptOpenJDK/openjdk8-binaries/releases/tag/jdk8u212-b04</w:t>
         </w:r>
       </w:hyperlink>
     </w:p>
     <w:p>
       <w:pPr>
         <w:pStyle w:val="Body"/>
-        <w:ind w:left="0"/>
-        <w:rPr>
-          <w:lang w:val="en-US"/>
-        </w:rPr>
-      </w:pPr>
-    </w:p>
-    <w:p>
-      <w:pPr>
-        <w:pStyle w:val="Body"/>
-        <w:rPr>
-          <w:lang w:val="en-US"/>
-        </w:rPr>
-      </w:pPr>
-      <w:r>
-        <w:rPr>
-          <w:lang w:val="en-US"/>
-        </w:rPr>
-        <w:t>For further information about the use of JREs, please see the SPECCHIO User Guide.</w:t>
-      </w:r>
-    </w:p>
-    <w:p>
-      <w:pPr>
-        <w:pStyle w:val="Body"/>
-        <w:rPr>
-          <w:lang w:val="en-US"/>
-        </w:rPr>
-      </w:pPr>
-      <w:r>
-        <w:rPr>
-          <w:lang w:val="en-US"/>
-        </w:rPr>
-        <w:t>The builds of Java</w:t>
-      </w:r>
-      <w:r>
-        <w:rPr>
-          <w:lang w:val="en-US"/>
-        </w:rPr>
-        <w:t xml:space="preserve"> </w:t>
-      </w:r>
-      <w:r>
-        <w:rPr>
-          <w:lang w:val="en-US"/>
-        </w:rPr>
-        <w:t>8 after JAN 2020 include a new security feature that is not compatible with the current SPECCHIO certificate. The SPECCHIO client is updated to include a Java command line option to avoid this problem. In case you experience some issues nonetheless, then please use this specific version of the OpenJDK and download the package for your operating system:</w:t>
-      </w:r>
-    </w:p>
-    <w:p>
-      <w:pPr>
-        <w:pStyle w:val="Body"/>
-        <w:rPr>
-          <w:lang w:val="en-US"/>
-        </w:rPr>
-      </w:pPr>
+        <w:rPr>
+          <w:lang w:val="en-US"/>
+        </w:rPr>
+      </w:pPr>
+    </w:p>
+    <w:p>
+      <w:pPr>
+        <w:pStyle w:val="Body"/>
+      </w:pPr>
+      <w:r>
+        <w:t xml:space="preserve">For more information on the certificate problem, see the SPECCHIO FAQ: </w:t>
+      </w:r>
       <w:hyperlink r:id="rId15" w:history="1">
-        <w:r>
-          <w:rPr>
-            <w:rStyle w:val="Hyperlink"/>
-            <w:lang w:val="en-US"/>
-          </w:rPr>
-          <w:t>https://github.com/AdoptOpenJDK/openjdk8-binarie</w:t>
-        </w:r>
-        <w:r>
-          <w:rPr>
-            <w:rStyle w:val="Hyperlink"/>
-            <w:lang w:val="en-US"/>
-          </w:rPr>
-          <w:t>s</w:t>
-        </w:r>
-        <w:r>
-          <w:rPr>
-            <w:rStyle w:val="Hyperlink"/>
-            <w:lang w:val="en-US"/>
-          </w:rPr>
-          <w:t>/releases/tag/jdk8u212-b04</w:t>
-        </w:r>
-      </w:hyperlink>
-    </w:p>
-    <w:p>
-      <w:pPr>
-        <w:pStyle w:val="Body"/>
-        <w:rPr>
-          <w:lang w:val="en-US"/>
-        </w:rPr>
-      </w:pPr>
-    </w:p>
-    <w:p>
-      <w:pPr>
-        <w:pStyle w:val="Body"/>
-      </w:pPr>
-      <w:r>
-        <w:t xml:space="preserve">For more information on the certificate problem, see the SPECCHIO FAQ: </w:t>
-      </w:r>
-      <w:hyperlink r:id="rId16" w:history="1">
         <w:r>
           <w:rPr>
             <w:rStyle w:val="Hyperlink"/>
@@ -2251,7 +2227,7 @@
                     </pic:cNvPicPr>
                   </pic:nvPicPr>
                   <pic:blipFill>
-                    <a:blip r:embed="rId17">
+                    <a:blip r:embed="rId16">
                       <a:extLst>
                         <a:ext uri="{28A0092B-C50C-407E-A947-70E740481C1C}">
                           <a14:useLocalDpi xmlns:a14="http://schemas.microsoft.com/office/drawing/2010/main" val="0"/>
@@ -4650,7 +4626,7 @@
                     </pic:cNvPicPr>
                   </pic:nvPicPr>
                   <pic:blipFill>
-                    <a:blip r:embed="rId18">
+                    <a:blip r:embed="rId17">
                       <a:extLst>
                         <a:ext uri="{28A0092B-C50C-407E-A947-70E740481C1C}">
                           <a14:useLocalDpi xmlns:a14="http://schemas.microsoft.com/office/drawing/2010/main" val="0"/>
@@ -4712,7 +4688,7 @@
         </w:rPr>
         <w:t xml:space="preserve">Implementation of new sun angle correction class by Klaus A. Brunner. </w:t>
       </w:r>
-      <w:hyperlink r:id="rId19" w:history="1">
+      <w:hyperlink r:id="rId18" w:history="1">
         <w:r>
           <w:rPr>
             <w:rStyle w:val="Hyperlink"/>
@@ -6578,10 +6554,10 @@
       </w:pPr>
     </w:p>
     <w:sectPr>
-      <w:headerReference w:type="default" r:id="rId20"/>
-      <w:footerReference w:type="default" r:id="rId21"/>
-      <w:headerReference w:type="first" r:id="rId22"/>
-      <w:footerReference w:type="first" r:id="rId23"/>
+      <w:headerReference w:type="default" r:id="rId19"/>
+      <w:footerReference w:type="default" r:id="rId20"/>
+      <w:headerReference w:type="first" r:id="rId21"/>
+      <w:footerReference w:type="first" r:id="rId22"/>
       <w:type w:val="continuous"/>
       <w:pgSz w:w="11907" w:h="16840" w:code="9"/>
       <w:pgMar w:top="1394" w:right="1134" w:bottom="1701" w:left="1418" w:header="720" w:footer="598" w:gutter="0"/>
@@ -9450,6 +9426,7 @@
     <w:lsdException w:name="HTML Sample" w:semiHidden="1" w:unhideWhenUsed="1"/>
     <w:lsdException w:name="HTML Typewriter" w:semiHidden="1" w:unhideWhenUsed="1"/>
     <w:lsdException w:name="HTML Variable" w:semiHidden="1" w:unhideWhenUsed="1"/>
+    <w:lsdException w:name="Normal Table" w:semiHidden="1" w:unhideWhenUsed="1"/>
     <w:lsdException w:name="annotation subject" w:semiHidden="1" w:unhideWhenUsed="1"/>
     <w:lsdException w:name="No List" w:semiHidden="1" w:uiPriority="99" w:unhideWhenUsed="1"/>
     <w:lsdException w:name="Outline List 1" w:semiHidden="1" w:unhideWhenUsed="1"/>
@@ -9496,8 +9473,10 @@
     <w:lsdException w:name="Table Subtle 2" w:semiHidden="1" w:unhideWhenUsed="1"/>
     <w:lsdException w:name="Table Web 1" w:semiHidden="1" w:unhideWhenUsed="1"/>
     <w:lsdException w:name="Table Web 2" w:semiHidden="1" w:unhideWhenUsed="1"/>
+    <w:lsdException w:name="Table Web 3" w:semiHidden="1" w:unhideWhenUsed="1"/>
     <w:lsdException w:name="Balloon Text" w:semiHidden="1" w:unhideWhenUsed="1"/>
     <w:lsdException w:name="Table Grid" w:uiPriority="59"/>
+    <w:lsdException w:name="Table Theme" w:semiHidden="1" w:unhideWhenUsed="1"/>
     <w:lsdException w:name="Placeholder Text" w:semiHidden="1"/>
     <w:lsdException w:name="Light Shading"/>
     <w:lsdException w:name="Light List"/>
@@ -9518,6 +9497,7 @@
     <w:lsdException w:name="Light Grid Accent 1"/>
     <w:lsdException w:name="Medium Shading 1 Accent 1"/>
     <w:lsdException w:name="Medium Shading 2 Accent 1"/>
+    <w:lsdException w:name="Medium List 1 Accent 1"/>
     <w:lsdException w:name="Revision" w:semiHidden="1"/>
     <w:lsdException w:name="List Paragraph" w:uiPriority="34" w:qFormat="1"/>
     <w:lsdException w:name="Medium List 2 Accent 1"/>
@@ -9597,6 +9577,7 @@
     <w:lsdException w:name="Dark List Accent 6"/>
     <w:lsdException w:name="Colorful Shading Accent 6"/>
     <w:lsdException w:name="Colorful List Accent 6"/>
+    <w:lsdException w:name="Colorful Grid Accent 6"/>
     <w:lsdException w:name="Bibliography" w:semiHidden="1" w:unhideWhenUsed="1"/>
     <w:lsdException w:name="TOC Heading" w:semiHidden="1" w:unhideWhenUsed="1"/>
     <w:lsdException w:name="Grid Table 4" w:uiPriority="49"/>
@@ -9888,6 +9869,7 @@
   <w:style w:type="character" w:default="1" w:styleId="DefaultParagraphFont">
     <w:name w:val="Default Paragraph Font"/>
     <w:uiPriority w:val="1"/>
+    <w:semiHidden/>
     <w:unhideWhenUsed/>
   </w:style>
   <w:style w:type="table" w:default="1" w:styleId="TableNormal">

</xml_diff>

<commit_message>
Updates regarding MacOS installation
</commit_message>
<xml_diff>
--- a/SPECCHIO_ReleaseNotes.docx
+++ b/SPECCHIO_ReleaseNotes.docx
@@ -310,7 +310,7 @@
         <w:fldChar w:fldCharType="separate"/>
       </w:r>
       <w:r>
-        <w:instrText>18.03.2024</w:instrText>
+        <w:instrText>13.04.2024</w:instrText>
       </w:r>
       <w:r>
         <w:fldChar w:fldCharType="end"/>
@@ -324,7 +324,7 @@
         <w:rPr>
           <w:noProof/>
         </w:rPr>
-        <w:t>18.03.2024</w:t>
+        <w:t>13.04.2024</w:t>
       </w:r>
       <w:bookmarkEnd w:id="3"/>
       <w:bookmarkEnd w:id="4"/>
@@ -344,7 +344,7 @@
         <w:rPr>
           <w:noProof/>
         </w:rPr>
-        <w:t>18.03.2024</w:t>
+        <w:t>13.04.2024</w:t>
       </w:r>
       <w:r>
         <w:rPr>
@@ -968,10 +968,15 @@
       <w:bookmarkStart w:id="13" w:name="_Toc355280330"/>
       <w:bookmarkStart w:id="14" w:name="_Toc358992521"/>
       <w:r>
-        <w:t>Intended audience</w:t>
+        <w:t xml:space="preserve">Intended </w:t>
+      </w:r>
+      <w:proofErr w:type="gramStart"/>
+      <w:r>
+        <w:t>audience</w:t>
       </w:r>
       <w:bookmarkEnd w:id="13"/>
       <w:bookmarkEnd w:id="14"/>
+      <w:proofErr w:type="gramEnd"/>
     </w:p>
     <w:p>
       <w:pPr>
@@ -1040,10 +1045,18 @@
         <w:t>built by the Remote Sensing Laboratorie</w:t>
       </w:r>
       <w:r>
-        <w:t xml:space="preserve">s at the University of Zurich, </w:t>
-      </w:r>
-      <w:r>
-        <w:t>and extended by Intersect for the Sch</w:t>
+        <w:t xml:space="preserve">s at the University of </w:t>
+      </w:r>
+      <w:proofErr w:type="gramStart"/>
+      <w:r>
+        <w:t xml:space="preserve">Zurich, </w:t>
+      </w:r>
+      <w:r>
+        <w:t>and</w:t>
+      </w:r>
+      <w:proofErr w:type="gramEnd"/>
+      <w:r>
+        <w:t xml:space="preserve"> extended by Intersect for the Sch</w:t>
       </w:r>
       <w:r>
         <w:t xml:space="preserve">ool of Earth and Environmental </w:t>
@@ -1069,10 +1082,31 @@
         <w:pStyle w:val="Body"/>
       </w:pPr>
       <w:r>
-        <w:t xml:space="preserve">SPECCHIO is licensed under the Creative Commons Attribution-ShareAlike 3.0 Unported Licence. </w:t>
-      </w:r>
-      <w:r>
-        <w:t xml:space="preserve">Therefore its source is readily available for inspection and </w:t>
+        <w:t>SPECCHIO is licensed under the Creative Commons Attribution-</w:t>
+      </w:r>
+      <w:proofErr w:type="spellStart"/>
+      <w:r>
+        <w:t>ShareAlike</w:t>
+      </w:r>
+      <w:proofErr w:type="spellEnd"/>
+      <w:r>
+        <w:t xml:space="preserve"> 3.0 </w:t>
+      </w:r>
+      <w:proofErr w:type="spellStart"/>
+      <w:r>
+        <w:t>Unported</w:t>
+      </w:r>
+      <w:proofErr w:type="spellEnd"/>
+      <w:r>
+        <w:t xml:space="preserve"> Licence. </w:t>
+      </w:r>
+      <w:proofErr w:type="gramStart"/>
+      <w:r>
+        <w:t>Therefore</w:t>
+      </w:r>
+      <w:proofErr w:type="gramEnd"/>
+      <w:r>
+        <w:t xml:space="preserve"> its source is readily available for inspection and </w:t>
       </w:r>
       <w:r>
         <w:t>development. It can be found in LICENCE.html and at http://creativecommons.org/licenses/by-sa/3.0/</w:t>
@@ -1383,6 +1417,184 @@
       <w:bookmarkEnd w:id="22"/>
       <w:bookmarkEnd w:id="23"/>
     </w:p>
+    <w:p>
+      <w:pPr>
+        <w:pStyle w:val="Body"/>
+      </w:pPr>
+      <w:r>
+        <w:t xml:space="preserve">The </w:t>
+      </w:r>
+      <w:r>
+        <w:t>SPECCHIO</w:t>
+      </w:r>
+      <w:r>
+        <w:t xml:space="preserve"> client application</w:t>
+      </w:r>
+      <w:r>
+        <w:t xml:space="preserve"> requ</w:t>
+      </w:r>
+      <w:r>
+        <w:t xml:space="preserve">ires a </w:t>
+      </w:r>
+      <w:r>
+        <w:t xml:space="preserve">Java Runtime Environment </w:t>
+      </w:r>
+      <w:r>
+        <w:t>(JRE)</w:t>
+      </w:r>
+      <w:r>
+        <w:t>. Please follow the steps below depending on your operating system.</w:t>
+      </w:r>
+    </w:p>
+    <w:p>
+      <w:pPr>
+        <w:pStyle w:val="Body"/>
+      </w:pPr>
+      <w:r>
+        <w:t>Note that the installer itself also requires a JRE to be run.</w:t>
+      </w:r>
+    </w:p>
+    <w:p>
+      <w:pPr>
+        <w:pStyle w:val="Heading3"/>
+      </w:pPr>
+      <w:r>
+        <w:t>Mac OS</w:t>
+      </w:r>
+    </w:p>
+    <w:p>
+      <w:pPr>
+        <w:pStyle w:val="Body"/>
+      </w:pPr>
+      <w:r>
+        <w:t>The latest SPECCHIO installer for Mac OS comes pre-packaged with a suitable JRE, thus, for the easiest installation download the Mac OS installer:</w:t>
+      </w:r>
+    </w:p>
+    <w:p>
+      <w:pPr>
+        <w:pStyle w:val="Body"/>
+      </w:pPr>
+    </w:p>
+    <w:p>
+      <w:pPr>
+        <w:pStyle w:val="Body"/>
+      </w:pPr>
+      <w:hyperlink r:id="rId13" w:history="1">
+        <w:r>
+          <w:rPr>
+            <w:rStyle w:val="Hyperlink"/>
+          </w:rPr>
+          <w:t>https://jenkins.specchio.ch/job/SPECCHIO/lastSuccessfulBuild/artifact/src/MacOS_Installer/build/distributions/specchio-installer_MacOS.jar</w:t>
+        </w:r>
+      </w:hyperlink>
+    </w:p>
+    <w:p>
+      <w:pPr>
+        <w:pStyle w:val="Body"/>
+      </w:pPr>
+    </w:p>
+    <w:p>
+      <w:pPr>
+        <w:pStyle w:val="Body"/>
+      </w:pPr>
+      <w:r>
+        <w:rPr>
+          <w:b/>
+          <w:bCs/>
+        </w:rPr>
+        <w:t>Even so, the installer itself needs a JRE as well.</w:t>
+      </w:r>
+      <w:r>
+        <w:t xml:space="preserve"> In case your system does not yet contain a JRE follow the steps in section </w:t>
+      </w:r>
+      <w:r>
+        <w:fldChar w:fldCharType="begin"/>
+      </w:r>
+      <w:r>
+        <w:instrText xml:space="preserve"> REF _Ref163892392 \r \h </w:instrText>
+      </w:r>
+      <w:r>
+        <w:fldChar w:fldCharType="separate"/>
+      </w:r>
+      <w:r>
+        <w:t>2.1.2</w:t>
+      </w:r>
+      <w:r>
+        <w:fldChar w:fldCharType="end"/>
+      </w:r>
+      <w:r>
+        <w:t xml:space="preserve"> below to install a JRE (for the installer the version of Java does not matter).</w:t>
+      </w:r>
+    </w:p>
+    <w:p>
+      <w:pPr>
+        <w:pStyle w:val="Body"/>
+      </w:pPr>
+      <w:r>
+        <w:t xml:space="preserve">Then, during the install, remember to </w:t>
+      </w:r>
+      <w:r>
+        <w:t>select the option to have the bundled JRE included in the install.</w:t>
+      </w:r>
+    </w:p>
+    <w:p>
+      <w:pPr>
+        <w:pStyle w:val="Body"/>
+      </w:pPr>
+    </w:p>
+    <w:p>
+      <w:pPr>
+        <w:pStyle w:val="Body"/>
+      </w:pPr>
+      <w:r>
+        <w:drawing>
+          <wp:inline distT="0" distB="0" distL="0" distR="0" wp14:anchorId="49CF8B75" wp14:editId="14D5BBBE">
+            <wp:extent cx="4823460" cy="1464311"/>
+            <wp:effectExtent l="0" t="0" r="0" b="0"/>
+            <wp:docPr id="1542859717" name="Picture 1"/>
+            <wp:cNvGraphicFramePr>
+              <a:graphicFrameLocks xmlns:a="http://schemas.openxmlformats.org/drawingml/2006/main" noChangeAspect="1"/>
+            </wp:cNvGraphicFramePr>
+            <a:graphic xmlns:a="http://schemas.openxmlformats.org/drawingml/2006/main">
+              <a:graphicData uri="http://schemas.openxmlformats.org/drawingml/2006/picture">
+                <pic:pic xmlns:pic="http://schemas.openxmlformats.org/drawingml/2006/picture">
+                  <pic:nvPicPr>
+                    <pic:cNvPr id="1542859717" name=""/>
+                    <pic:cNvPicPr/>
+                  </pic:nvPicPr>
+                  <pic:blipFill>
+                    <a:blip r:embed="rId14"/>
+                    <a:stretch>
+                      <a:fillRect/>
+                    </a:stretch>
+                  </pic:blipFill>
+                  <pic:spPr>
+                    <a:xfrm>
+                      <a:off x="0" y="0"/>
+                      <a:ext cx="4833754" cy="1467436"/>
+                    </a:xfrm>
+                    <a:prstGeom prst="rect">
+                      <a:avLst/>
+                    </a:prstGeom>
+                  </pic:spPr>
+                </pic:pic>
+              </a:graphicData>
+            </a:graphic>
+          </wp:inline>
+        </w:drawing>
+      </w:r>
+    </w:p>
+    <w:p/>
+    <w:p>
+      <w:pPr>
+        <w:pStyle w:val="Heading3"/>
+      </w:pPr>
+      <w:bookmarkStart w:id="25" w:name="_Ref163892392"/>
+      <w:r>
+        <w:t>Other Operating System (Windows, Unix, Linux)</w:t>
+      </w:r>
+      <w:bookmarkEnd w:id="25"/>
+    </w:p>
     <w:bookmarkEnd w:id="24"/>
     <w:p>
       <w:pPr>
@@ -1461,7 +1673,13 @@
         <w:t xml:space="preserve"> a </w:t>
       </w:r>
       <w:r>
-        <w:t xml:space="preserve">terminal for Macintosh </w:t>
+        <w:t xml:space="preserve">terminal for </w:t>
+      </w:r>
+      <w:r>
+        <w:t>Mac OS</w:t>
+      </w:r>
+      <w:r>
+        <w:t xml:space="preserve"> </w:t>
       </w:r>
       <w:r>
         <w:t>or</w:t>
@@ -1489,15 +1707,28 @@
         <w:pStyle w:val="Body"/>
       </w:pPr>
       <w:r>
-        <w:t>The output will be similar to:</w:t>
+        <w:t xml:space="preserve">The output will be </w:t>
+      </w:r>
+      <w:proofErr w:type="gramStart"/>
+      <w:r>
+        <w:t>similar to</w:t>
+      </w:r>
+      <w:proofErr w:type="gramEnd"/>
+      <w:r>
+        <w:t>:</w:t>
       </w:r>
     </w:p>
     <w:p>
       <w:pPr>
         <w:pStyle w:val="Code"/>
       </w:pPr>
-      <w:r>
-        <w:t>openjdk version "1.8.0_265"</w:t>
+      <w:proofErr w:type="spellStart"/>
+      <w:r>
+        <w:t>openjdk</w:t>
+      </w:r>
+      <w:proofErr w:type="spellEnd"/>
+      <w:r>
+        <w:t xml:space="preserve"> version "1.8.0_265"</w:t>
       </w:r>
     </w:p>
     <w:p>
@@ -1505,7 +1736,20 @@
         <w:pStyle w:val="Code"/>
       </w:pPr>
       <w:r>
-        <w:t>OpenJDK Runtime Environment (AdoptOpenJDK)(build 1.8.0_265-b01)</w:t>
+        <w:t>OpenJDK Runtime Environment (</w:t>
+      </w:r>
+      <w:proofErr w:type="spellStart"/>
+      <w:r>
+        <w:t>AdoptOpenJDK</w:t>
+      </w:r>
+      <w:proofErr w:type="spellEnd"/>
+      <w:proofErr w:type="gramStart"/>
+      <w:r>
+        <w:t>)(</w:t>
+      </w:r>
+      <w:proofErr w:type="gramEnd"/>
+      <w:r>
+        <w:t>build 1.8.0_265-b01)</w:t>
       </w:r>
     </w:p>
     <w:p>
@@ -1513,14 +1757,28 @@
         <w:pStyle w:val="Code"/>
       </w:pPr>
       <w:r>
-        <w:t>OpenJDK 64-Bit Server VM (AdoptOpenJDK)(build 25.265-b01, mixed mode)</w:t>
-      </w:r>
-    </w:p>
-    <w:p>
-      <w:pPr>
-        <w:pStyle w:val="Body"/>
-      </w:pPr>
-      <w:r>
+        <w:t>OpenJDK 64-Bit Server VM (</w:t>
+      </w:r>
+      <w:proofErr w:type="spellStart"/>
+      <w:r>
+        <w:t>AdoptOpenJDK</w:t>
+      </w:r>
+      <w:proofErr w:type="spellEnd"/>
+      <w:proofErr w:type="gramStart"/>
+      <w:r>
+        <w:t>)(</w:t>
+      </w:r>
+      <w:proofErr w:type="gramEnd"/>
+      <w:r>
+        <w:t>build 25.265-b01, mixed mode)</w:t>
+      </w:r>
+    </w:p>
+    <w:p>
+      <w:pPr>
+        <w:pStyle w:val="Body"/>
+      </w:pPr>
+      <w:r>
+        <w:lastRenderedPageBreak/>
         <w:t>If you do not have Java installed, or the version</w:t>
       </w:r>
       <w:r>
@@ -1573,13 +1831,41 @@
         <w:rPr>
           <w:lang w:val="en-US"/>
         </w:rPr>
-        <w:t xml:space="preserve">, now served by Adoptium. SPECCHIO has been tested with </w:t>
-      </w:r>
-      <w:r>
-        <w:rPr>
-          <w:lang w:val="en-US"/>
-        </w:rPr>
-        <w:t>the latest Temurin release (compiled on 25 OCT 2023) under MacOS</w:t>
+        <w:t xml:space="preserve">, now served by </w:t>
+      </w:r>
+      <w:proofErr w:type="spellStart"/>
+      <w:r>
+        <w:rPr>
+          <w:lang w:val="en-US"/>
+        </w:rPr>
+        <w:t>Adoptium</w:t>
+      </w:r>
+      <w:proofErr w:type="spellEnd"/>
+      <w:r>
+        <w:rPr>
+          <w:lang w:val="en-US"/>
+        </w:rPr>
+        <w:t xml:space="preserve">. SPECCHIO has been tested with </w:t>
+      </w:r>
+      <w:r>
+        <w:rPr>
+          <w:lang w:val="en-US"/>
+        </w:rPr>
+        <w:t xml:space="preserve">the latest </w:t>
+      </w:r>
+      <w:proofErr w:type="spellStart"/>
+      <w:r>
+        <w:rPr>
+          <w:lang w:val="en-US"/>
+        </w:rPr>
+        <w:t>Temurin</w:t>
+      </w:r>
+      <w:proofErr w:type="spellEnd"/>
+      <w:r>
+        <w:rPr>
+          <w:lang w:val="en-US"/>
+        </w:rPr>
+        <w:t xml:space="preserve"> release (compiled on 25 OCT 2023) under MacOS</w:t>
       </w:r>
       <w:r>
         <w:rPr>
@@ -1595,7 +1881,7 @@
           <w:lang w:val="en-US"/>
         </w:rPr>
       </w:pPr>
-      <w:hyperlink r:id="rId13" w:history="1">
+      <w:hyperlink r:id="rId15" w:history="1">
         <w:r>
           <w:rPr>
             <w:rStyle w:val="Hyperlink"/>
@@ -1630,7 +1916,21 @@
         <w:rPr>
           <w:lang w:val="en-US"/>
         </w:rPr>
-        <w:t xml:space="preserve"> to use the Amazon Corretto version, </w:t>
+        <w:t xml:space="preserve"> to use the Amazon </w:t>
+      </w:r>
+      <w:proofErr w:type="spellStart"/>
+      <w:r>
+        <w:rPr>
+          <w:lang w:val="en-US"/>
+        </w:rPr>
+        <w:t>Corretto</w:t>
+      </w:r>
+      <w:proofErr w:type="spellEnd"/>
+      <w:r>
+        <w:rPr>
+          <w:lang w:val="en-US"/>
+        </w:rPr>
+        <w:t xml:space="preserve"> version, </w:t>
       </w:r>
       <w:r>
         <w:rPr>
@@ -1658,7 +1958,7 @@
           <w:lang w:val="en-US"/>
         </w:rPr>
       </w:pPr>
-      <w:hyperlink r:id="rId14" w:history="1">
+      <w:hyperlink r:id="rId16" w:history="1">
         <w:r>
           <w:rPr>
             <w:rStyle w:val="Hyperlink"/>
@@ -1716,17 +2016,31 @@
         <w:rPr>
           <w:lang w:val="en-US"/>
         </w:rPr>
-        <w:t>8 after JAN 2020 include a new security feature that is not compatible with the current SPECCHIO certificate. The SPECCHIO client is updated to include a Java command line option to avoid this problem. In case you experience some issues nonetheless, then please use this specific version of the OpenJDK and download the package for your operating system:</w:t>
-      </w:r>
-    </w:p>
-    <w:p>
-      <w:pPr>
-        <w:pStyle w:val="Body"/>
-        <w:rPr>
-          <w:lang w:val="en-US"/>
-        </w:rPr>
-      </w:pPr>
-      <w:hyperlink r:id="rId15" w:history="1">
+        <w:t xml:space="preserve">8 after JAN 2020 include a new security feature that is not compatible with the current SPECCHIO certificate. The SPECCHIO client is updated to include a Java command line option to avoid this problem. In case you experience some </w:t>
+      </w:r>
+      <w:proofErr w:type="gramStart"/>
+      <w:r>
+        <w:rPr>
+          <w:lang w:val="en-US"/>
+        </w:rPr>
+        <w:t>issues</w:t>
+      </w:r>
+      <w:proofErr w:type="gramEnd"/>
+      <w:r>
+        <w:rPr>
+          <w:lang w:val="en-US"/>
+        </w:rPr>
+        <w:t xml:space="preserve"> nonetheless, then please use this specific version of the OpenJDK and download the package for your operating system:</w:t>
+      </w:r>
+    </w:p>
+    <w:p>
+      <w:pPr>
+        <w:pStyle w:val="Body"/>
+        <w:rPr>
+          <w:lang w:val="en-US"/>
+        </w:rPr>
+      </w:pPr>
+      <w:hyperlink r:id="rId17" w:history="1">
         <w:r>
           <w:rPr>
             <w:rStyle w:val="Hyperlink"/>
@@ -1751,7 +2065,7 @@
       <w:r>
         <w:t xml:space="preserve">For more information on the certificate problem, see the SPECCHIO FAQ: </w:t>
       </w:r>
-      <w:hyperlink r:id="rId16" w:history="1">
+      <w:hyperlink r:id="rId18" w:history="1">
         <w:r>
           <w:rPr>
             <w:rStyle w:val="Hyperlink"/>
@@ -1764,8 +2078,8 @@
       <w:pPr>
         <w:pStyle w:val="Heading2"/>
       </w:pPr>
-      <w:bookmarkStart w:id="25" w:name="_Toc355280335"/>
-      <w:bookmarkStart w:id="26" w:name="_Toc358992528"/>
+      <w:bookmarkStart w:id="26" w:name="_Toc355280335"/>
+      <w:bookmarkStart w:id="27" w:name="_Toc358992528"/>
       <w:r>
         <w:t>Installing</w:t>
       </w:r>
@@ -1784,8 +2098,8 @@
       <w:r>
         <w:t>Application Bundle</w:t>
       </w:r>
-      <w:bookmarkEnd w:id="25"/>
       <w:bookmarkEnd w:id="26"/>
+      <w:bookmarkEnd w:id="27"/>
     </w:p>
     <w:p>
       <w:pPr>
@@ -1821,14 +2135,18 @@
         <w:t xml:space="preserve"> file format.</w:t>
       </w:r>
       <w:r>
-        <w:t xml:space="preserve"> The installation bundle is usable on Windows, Mac and Unix systems.</w:t>
-      </w:r>
-      <w:r>
-        <w:t xml:space="preserve"> </w:t>
-      </w:r>
-      <w:r>
-        <w:lastRenderedPageBreak/>
-        <w:t>For MacOS, the SPECCHIO application</w:t>
+        <w:t xml:space="preserve"> The installation bundle is usable on Windows, </w:t>
+      </w:r>
+      <w:proofErr w:type="gramStart"/>
+      <w:r>
+        <w:t>Mac</w:t>
+      </w:r>
+      <w:proofErr w:type="gramEnd"/>
+      <w:r>
+        <w:t xml:space="preserve"> and Unix systems.</w:t>
+      </w:r>
+      <w:r>
+        <w:t xml:space="preserve"> For MacOS, the SPECCHIO application</w:t>
       </w:r>
       <w:r>
         <w:t xml:space="preserve"> has been packaged</w:t>
@@ -1858,7 +2176,15 @@
         <w:t>specchio-client-installer.jar</w:t>
       </w:r>
       <w:r>
-        <w:t xml:space="preserve"> by double-clicking on it, or executing </w:t>
+        <w:t xml:space="preserve"> by double-clicking on </w:t>
+      </w:r>
+      <w:proofErr w:type="gramStart"/>
+      <w:r>
+        <w:t>it, or</w:t>
+      </w:r>
+      <w:proofErr w:type="gramEnd"/>
+      <w:r>
+        <w:t xml:space="preserve"> executing </w:t>
       </w:r>
       <w:r>
         <w:rPr>
@@ -1872,6 +2198,9 @@
       </w:r>
       <w:r>
         <w:br/>
+      </w:r>
+      <w:r>
+        <w:br/>
         <w:t xml:space="preserve">For MacOS open the </w:t>
       </w:r>
       <w:r>
@@ -1894,14 +2223,109 @@
       <w:r>
         <w:t>respectively.</w:t>
       </w:r>
+      <w:r>
+        <w:t xml:space="preserve"> Note that you will have to </w:t>
+      </w:r>
+      <w:r>
+        <w:t>go to the Mac OS Security settings to allow the running of the installer by clicking ‘Open Anyway’.</w:t>
+      </w:r>
     </w:p>
     <w:p>
       <w:pPr>
         <w:pStyle w:val="NumberedItem"/>
+        <w:numPr>
+          <w:ilvl w:val="0"/>
+          <w:numId w:val="0"/>
+        </w:numPr>
+        <w:ind w:left="1134" w:hanging="360"/>
+      </w:pPr>
+      <w:r>
+        <w:br/>
+      </w:r>
+      <w:r>
+        <w:drawing>
+          <wp:inline distT="0" distB="0" distL="0" distR="0" wp14:anchorId="73A6C069" wp14:editId="5F3077D9">
+            <wp:extent cx="4831080" cy="1123723"/>
+            <wp:effectExtent l="0" t="0" r="0" b="0"/>
+            <wp:docPr id="1091112627" name="Picture 1"/>
+            <wp:cNvGraphicFramePr>
+              <a:graphicFrameLocks xmlns:a="http://schemas.openxmlformats.org/drawingml/2006/main" noChangeAspect="1"/>
+            </wp:cNvGraphicFramePr>
+            <a:graphic xmlns:a="http://schemas.openxmlformats.org/drawingml/2006/main">
+              <a:graphicData uri="http://schemas.openxmlformats.org/drawingml/2006/picture">
+                <pic:pic xmlns:pic="http://schemas.openxmlformats.org/drawingml/2006/picture">
+                  <pic:nvPicPr>
+                    <pic:cNvPr id="1091112627" name=""/>
+                    <pic:cNvPicPr/>
+                  </pic:nvPicPr>
+                  <pic:blipFill>
+                    <a:blip r:embed="rId19"/>
+                    <a:stretch>
+                      <a:fillRect/>
+                    </a:stretch>
+                  </pic:blipFill>
+                  <pic:spPr>
+                    <a:xfrm>
+                      <a:off x="0" y="0"/>
+                      <a:ext cx="4848928" cy="1127875"/>
+                    </a:xfrm>
+                    <a:prstGeom prst="rect">
+                      <a:avLst/>
+                    </a:prstGeom>
+                  </pic:spPr>
+                </pic:pic>
+              </a:graphicData>
+            </a:graphic>
+          </wp:inline>
+        </w:drawing>
+      </w:r>
+    </w:p>
+    <w:p>
+      <w:pPr>
+        <w:pStyle w:val="Caption"/>
+      </w:pPr>
+      <w:r>
+        <w:t xml:space="preserve">Figure </w:t>
+      </w:r>
+      <w:fldSimple w:instr=" SEQ Figure \* ARABIC ">
+        <w:r>
+          <w:rPr>
+            <w:noProof/>
+          </w:rPr>
+          <w:t>1</w:t>
+        </w:r>
+      </w:fldSimple>
+      <w:r>
+        <w:t>: Security setting on Mac OS to allow the running of the installer.</w:t>
+      </w:r>
+    </w:p>
+    <w:p>
+      <w:pPr>
+        <w:pStyle w:val="NumberedItem"/>
+        <w:numPr>
+          <w:ilvl w:val="0"/>
+          <w:numId w:val="0"/>
+        </w:numPr>
+        <w:ind w:left="774"/>
+      </w:pPr>
+    </w:p>
+    <w:p>
+      <w:pPr>
+        <w:pStyle w:val="NumberedItem"/>
       </w:pPr>
       <w:r>
         <w:t>Follow the prompts to install the software into a directory of your choice.</w:t>
       </w:r>
+    </w:p>
+    <w:p>
+      <w:pPr>
+        <w:pStyle w:val="NumberedItem"/>
+        <w:numPr>
+          <w:ilvl w:val="0"/>
+          <w:numId w:val="0"/>
+        </w:numPr>
+        <w:ind w:left="1134" w:hanging="360"/>
+      </w:pPr>
     </w:p>
     <w:p>
       <w:pPr>
@@ -2071,7 +2495,15 @@
         <w:pStyle w:val="Body"/>
       </w:pPr>
       <w:r>
-        <w:t xml:space="preserve">Open Finder, and navigate to the folder into which you installed SPECCHIO. </w:t>
+        <w:t xml:space="preserve">Open </w:t>
+      </w:r>
+      <w:proofErr w:type="gramStart"/>
+      <w:r>
+        <w:t>Finder, and</w:t>
+      </w:r>
+      <w:proofErr w:type="gramEnd"/>
+      <w:r>
+        <w:t xml:space="preserve"> navigate to the folder into which you installed SPECCHIO. </w:t>
       </w:r>
       <w:r>
         <w:t>Double click the SPECCHIO application icon.</w:t>
@@ -2109,7 +2541,7 @@
                     </pic:cNvPicPr>
                   </pic:nvPicPr>
                   <pic:blipFill>
-                    <a:blip r:embed="rId17">
+                    <a:blip r:embed="rId20">
                       <a:extLst>
                         <a:ext uri="{28A0092B-C50C-407E-A947-70E740481C1C}">
                           <a14:useLocalDpi xmlns:a14="http://schemas.microsoft.com/office/drawing/2010/main" val="0"/>
@@ -2147,7 +2579,15 @@
       </w:pPr>
       <w:r>
         <w:br/>
-        <w:t>In case you installed the standard bundle (i.e. non Mac</w:t>
+        <w:t>In case you installed the standard bundle (</w:t>
+      </w:r>
+      <w:proofErr w:type="gramStart"/>
+      <w:r>
+        <w:t>i.e.</w:t>
+      </w:r>
+      <w:proofErr w:type="gramEnd"/>
+      <w:r>
+        <w:t xml:space="preserve"> non Mac</w:t>
       </w:r>
       <w:r>
         <w:t xml:space="preserve"> </w:t>
@@ -2158,6 +2598,7 @@
       <w:r>
         <w:t xml:space="preserve">avigate to the </w:t>
       </w:r>
+      <w:proofErr w:type="spellStart"/>
       <w:r>
         <w:rPr>
           <w:rStyle w:val="CodeChar"/>
@@ -2165,9 +2606,11 @@
         </w:rPr>
         <w:t>macosx</w:t>
       </w:r>
+      <w:proofErr w:type="spellEnd"/>
       <w:r>
         <w:t xml:space="preserve"> folder and double-click on </w:t>
       </w:r>
+      <w:proofErr w:type="spellStart"/>
       <w:r>
         <w:rPr>
           <w:rStyle w:val="CodeChar"/>
@@ -2175,6 +2618,7 @@
         </w:rPr>
         <w:t>specchio</w:t>
       </w:r>
+      <w:proofErr w:type="spellEnd"/>
       <w:r>
         <w:t>.</w:t>
       </w:r>
@@ -2184,7 +2628,6 @@
         <w:pStyle w:val="Heading3"/>
       </w:pPr>
       <w:r>
-        <w:lastRenderedPageBreak/>
         <w:t>Unix and Linux</w:t>
       </w:r>
     </w:p>
@@ -2229,6 +2672,7 @@
         <w:pStyle w:val="Body"/>
       </w:pPr>
       <w:r>
+        <w:lastRenderedPageBreak/>
         <w:t xml:space="preserve">If your Java build version is </w:t>
       </w:r>
       <w:r>
@@ -2265,19 +2709,21 @@
           <w:szCs w:val="20"/>
           <w:lang w:val="en-US"/>
         </w:rPr>
-        <w:t>export _JAVA_OPTIONS="-Djdk.security.allowNonCaAnchor=true"</w:t>
-      </w:r>
-    </w:p>
-    <w:p>
-      <w:pPr>
-        <w:pStyle w:val="Body"/>
+        <w:t>export _JAVA_OPTIONS="-</w:t>
+      </w:r>
+      <w:proofErr w:type="spellStart"/>
+      <w:proofErr w:type="gramStart"/>
+      <w:r>
         <w:rPr>
           <w:rFonts w:ascii="Lucida Console" w:hAnsi="Lucida Console"/>
           <w:sz w:val="20"/>
           <w:szCs w:val="20"/>
           <w:lang w:val="en-US"/>
         </w:rPr>
-      </w:pPr>
+        <w:t>Djdk.security.allowNonCaAnchor</w:t>
+      </w:r>
+      <w:proofErr w:type="spellEnd"/>
+      <w:proofErr w:type="gramEnd"/>
       <w:r>
         <w:rPr>
           <w:rFonts w:ascii="Lucida Console" w:hAnsi="Lucida Console"/>
@@ -2285,6 +2731,26 @@
           <w:szCs w:val="20"/>
           <w:lang w:val="en-US"/>
         </w:rPr>
+        <w:t>=true"</w:t>
+      </w:r>
+    </w:p>
+    <w:p>
+      <w:pPr>
+        <w:pStyle w:val="Body"/>
+        <w:rPr>
+          <w:rFonts w:ascii="Lucida Console" w:hAnsi="Lucida Console"/>
+          <w:sz w:val="20"/>
+          <w:szCs w:val="20"/>
+          <w:lang w:val="en-US"/>
+        </w:rPr>
+      </w:pPr>
+      <w:r>
+        <w:rPr>
+          <w:rFonts w:ascii="Lucida Console" w:hAnsi="Lucida Console"/>
+          <w:sz w:val="20"/>
+          <w:szCs w:val="20"/>
+          <w:lang w:val="en-US"/>
+        </w:rPr>
         <w:t>java -jar specchio-client.jar</w:t>
       </w:r>
     </w:p>
@@ -2297,8 +2763,8 @@
       <w:pPr>
         <w:pStyle w:val="Heading2"/>
       </w:pPr>
-      <w:bookmarkStart w:id="27" w:name="h.vmn37r33bp8g" w:colFirst="0" w:colLast="0"/>
-      <w:bookmarkEnd w:id="27"/>
+      <w:bookmarkStart w:id="28" w:name="h.vmn37r33bp8g" w:colFirst="0" w:colLast="0"/>
+      <w:bookmarkEnd w:id="28"/>
       <w:r>
         <w:t>Creating a User Account</w:t>
       </w:r>
@@ -2448,8 +2914,17 @@
                       <w:rStyle w:val="CodeChar"/>
                       <w:rFonts w:eastAsia="Courier New"/>
                     </w:rPr>
-                    <w:t>/specchio_service</w:t>
+                    <w:t>/</w:t>
                   </w:r>
+                  <w:proofErr w:type="spellStart"/>
+                  <w:r>
+                    <w:rPr>
+                      <w:rStyle w:val="CodeChar"/>
+                      <w:rFonts w:eastAsia="Courier New"/>
+                    </w:rPr>
+                    <w:t>specchio_service</w:t>
+                  </w:r>
+                  <w:proofErr w:type="spellEnd"/>
                 </w:p>
                 <w:p>
                   <w:pPr>
@@ -2466,13 +2941,40 @@
                   <w:r>
                     <w:t xml:space="preserve">Data Source: Choose between productive and test servers: </w:t>
                   </w:r>
+                  <w:proofErr w:type="spellStart"/>
                   <w:r>
                     <w:rPr>
                       <w:rStyle w:val="CodeChar"/>
                       <w:rFonts w:eastAsia="Courier New"/>
                     </w:rPr>
-                    <w:t>jdbc/specchio_prod</w:t>
+                    <w:t>jdbc</w:t>
                   </w:r>
+                  <w:proofErr w:type="spellEnd"/>
+                  <w:r>
+                    <w:rPr>
+                      <w:rStyle w:val="CodeChar"/>
+                      <w:rFonts w:eastAsia="Courier New"/>
+                    </w:rPr>
+                    <w:t>/</w:t>
+                  </w:r>
+                  <w:proofErr w:type="spellStart"/>
+                  <w:r>
+                    <w:rPr>
+                      <w:rStyle w:val="CodeChar"/>
+                      <w:rFonts w:eastAsia="Courier New"/>
+                    </w:rPr>
+                    <w:t>specchio_</w:t>
+                  </w:r>
+                  <w:proofErr w:type="gramStart"/>
+                  <w:r>
+                    <w:rPr>
+                      <w:rStyle w:val="CodeChar"/>
+                      <w:rFonts w:eastAsia="Courier New"/>
+                    </w:rPr>
+                    <w:t>prod</w:t>
+                  </w:r>
+                  <w:proofErr w:type="spellEnd"/>
+                  <w:proofErr w:type="gramEnd"/>
                 </w:p>
                 <w:p>
                   <w:pPr>
@@ -2482,13 +2984,31 @@
                       <w:numId w:val="0"/>
                     </w:numPr>
                   </w:pPr>
+                  <w:proofErr w:type="spellStart"/>
                   <w:r>
                     <w:rPr>
                       <w:rStyle w:val="CodeChar"/>
                       <w:rFonts w:eastAsia="Courier New"/>
                     </w:rPr>
-                    <w:t>jdbc/specchio_test</w:t>
+                    <w:t>jdbc</w:t>
                   </w:r>
+                  <w:proofErr w:type="spellEnd"/>
+                  <w:r>
+                    <w:rPr>
+                      <w:rStyle w:val="CodeChar"/>
+                      <w:rFonts w:eastAsia="Courier New"/>
+                    </w:rPr>
+                    <w:t>/</w:t>
+                  </w:r>
+                  <w:proofErr w:type="spellStart"/>
+                  <w:r>
+                    <w:rPr>
+                      <w:rStyle w:val="CodeChar"/>
+                      <w:rFonts w:eastAsia="Courier New"/>
+                    </w:rPr>
+                    <w:t>specchio_test</w:t>
+                  </w:r>
+                  <w:proofErr w:type="spellEnd"/>
                 </w:p>
               </w:tc>
             </w:tr>
@@ -2507,6 +3027,7 @@
             <w:pPr>
               <w:pStyle w:val="ProcessStep"/>
             </w:pPr>
+            <w:proofErr w:type="gramStart"/>
             <w:r>
               <w:t xml:space="preserve">Press </w:t>
             </w:r>
@@ -2516,6 +3037,7 @@
               </w:rPr>
               <w:t> Connect</w:t>
             </w:r>
+            <w:proofErr w:type="gramEnd"/>
             <w:r>
               <w:rPr>
                 <w:rStyle w:val="ActionButton"/>
@@ -2569,12 +3091,14 @@
             <w:r>
               <w:t xml:space="preserve">, </w:t>
             </w:r>
+            <w:proofErr w:type="gramStart"/>
             <w:r>
               <w:rPr>
                 <w:rStyle w:val="GUIWord"/>
               </w:rPr>
               <w:t>e-mail</w:t>
             </w:r>
+            <w:proofErr w:type="gramEnd"/>
             <w:r>
               <w:t xml:space="preserve"> and </w:t>
             </w:r>
@@ -2613,12 +3137,14 @@
             <w:r>
               <w:t xml:space="preserve">, </w:t>
             </w:r>
+            <w:proofErr w:type="gramStart"/>
             <w:r>
               <w:rPr>
                 <w:rStyle w:val="GUIWord"/>
               </w:rPr>
               <w:t>institute</w:t>
             </w:r>
+            <w:proofErr w:type="gramEnd"/>
             <w:r>
               <w:t xml:space="preserve"> and </w:t>
             </w:r>
@@ -2637,13 +3163,24 @@
               <w:pStyle w:val="ProcessStepFollow"/>
             </w:pPr>
             <w:r>
-              <w:t xml:space="preserve">Add new institutes as necessary using the </w:t>
+              <w:t xml:space="preserve">Add new institutes as necessary using </w:t>
+            </w:r>
+            <w:proofErr w:type="gramStart"/>
+            <w:r>
+              <w:t xml:space="preserve">the </w:t>
             </w:r>
             <w:r>
               <w:rPr>
                 <w:rStyle w:val="ActionButton"/>
               </w:rPr>
-              <w:t> Add new institutes...</w:t>
+              <w:t> Add</w:t>
+            </w:r>
+            <w:proofErr w:type="gramEnd"/>
+            <w:r>
+              <w:rPr>
+                <w:rStyle w:val="ActionButton"/>
+              </w:rPr>
+              <w:t xml:space="preserve"> new institutes...</w:t>
             </w:r>
             <w:r>
               <w:rPr>
@@ -2667,6 +3204,7 @@
             <w:pPr>
               <w:pStyle w:val="ProcessStep"/>
             </w:pPr>
+            <w:proofErr w:type="gramStart"/>
             <w:r>
               <w:t xml:space="preserve">Press </w:t>
             </w:r>
@@ -2674,7 +3212,14 @@
               <w:rPr>
                 <w:rStyle w:val="ActionButton"/>
               </w:rPr>
-              <w:t> Create </w:t>
+              <w:t> Create</w:t>
+            </w:r>
+            <w:proofErr w:type="gramEnd"/>
+            <w:r>
+              <w:rPr>
+                <w:rStyle w:val="ActionButton"/>
+              </w:rPr>
+              <w:t> </w:t>
             </w:r>
             <w:r>
               <w:t>.</w:t>
@@ -2695,8 +3240,8 @@
       <w:pPr>
         <w:pStyle w:val="Body"/>
       </w:pPr>
-      <w:bookmarkStart w:id="28" w:name="h.4ir09cke7o6d" w:colFirst="0" w:colLast="0"/>
-      <w:bookmarkEnd w:id="28"/>
+      <w:bookmarkStart w:id="29" w:name="h.4ir09cke7o6d" w:colFirst="0" w:colLast="0"/>
+      <w:bookmarkEnd w:id="29"/>
       <w:r>
         <w:t xml:space="preserve">The account username and password are automatically stored in the </w:t>
       </w:r>
@@ -2707,54 +3252,73 @@
         <w:t xml:space="preserve">it </w:t>
       </w:r>
       <w:r>
-        <w:t xml:space="preserve">may </w:t>
-      </w:r>
-      <w:r>
+        <w:t>may however be prudent to take a note in case your computer crashes and the preferences are lost.</w:t>
+      </w:r>
+    </w:p>
+    <w:p>
+      <w:pPr>
+        <w:pStyle w:val="Body"/>
+      </w:pPr>
+      <w:bookmarkStart w:id="30" w:name="OLE_LINK35"/>
+      <w:bookmarkStart w:id="31" w:name="OLE_LINK36"/>
+      <w:r>
+        <w:t xml:space="preserve">Older versions of SPECCHIO stored them in a </w:t>
+      </w:r>
+      <w:r>
+        <w:t>configuration file (</w:t>
+      </w:r>
+      <w:r>
+        <w:rPr>
+          <w:rFonts w:ascii="Courier New" w:eastAsia="Courier New" w:hAnsi="Courier New" w:cs="Courier New"/>
+        </w:rPr>
+        <w:t>db_config.txt</w:t>
+      </w:r>
+      <w:r>
+        <w:t xml:space="preserve">). </w:t>
+      </w:r>
+      <w:r>
+        <w:t xml:space="preserve">If you have upgraded from previous </w:t>
+      </w:r>
+      <w:proofErr w:type="gramStart"/>
+      <w:r>
+        <w:t>versions</w:t>
+      </w:r>
+      <w:proofErr w:type="gramEnd"/>
+      <w:r>
+        <w:t xml:space="preserve"> then SPECCHIO will continue to read account data from the configuration file. Newer versions can be enforced to write data into the configuration file during account creation; this is achieved by</w:t>
+      </w:r>
+      <w:r>
+        <w:t xml:space="preserve"> selecting </w:t>
+      </w:r>
+      <w:r>
+        <w:rPr>
+          <w:rStyle w:val="GUIWord"/>
+        </w:rPr>
+        <w:t>Database</w:t>
+      </w:r>
+      <w:r>
+        <w:t xml:space="preserve">, then </w:t>
+      </w:r>
+      <w:r>
+        <w:rPr>
+          <w:rStyle w:val="GUIWord"/>
+        </w:rPr>
         <w:lastRenderedPageBreak/>
-        <w:t>however be prudent to take a note in case your computer crashes and the preferences are lost.</w:t>
-      </w:r>
-    </w:p>
-    <w:p>
-      <w:pPr>
-        <w:pStyle w:val="Body"/>
-      </w:pPr>
-      <w:bookmarkStart w:id="29" w:name="OLE_LINK35"/>
-      <w:bookmarkStart w:id="30" w:name="OLE_LINK36"/>
-      <w:r>
-        <w:t xml:space="preserve">Older versions of SPECCHIO stored them in a </w:t>
-      </w:r>
-      <w:r>
-        <w:t>configuration file (</w:t>
-      </w:r>
-      <w:r>
-        <w:rPr>
-          <w:rFonts w:ascii="Courier New" w:eastAsia="Courier New" w:hAnsi="Courier New" w:cs="Courier New"/>
-        </w:rPr>
-        <w:t>db_config.txt</w:t>
-      </w:r>
-      <w:r>
-        <w:t xml:space="preserve">). </w:t>
-      </w:r>
-      <w:r>
-        <w:t>If you have upgraded from previous versions then SPECCHIO will continue to read account data from the configuration file. Newer versions can be enforced to write data into the configuration file during account creation; this is achieved by</w:t>
-      </w:r>
-      <w:r>
-        <w:t xml:space="preserve"> selecting </w:t>
-      </w:r>
+        <w:t xml:space="preserve">Edit </w:t>
+      </w:r>
+      <w:proofErr w:type="spellStart"/>
       <w:r>
         <w:rPr>
           <w:rStyle w:val="GUIWord"/>
         </w:rPr>
-        <w:t>Database</w:t>
-      </w:r>
-      <w:r>
-        <w:t xml:space="preserve">, then </w:t>
-      </w:r>
+        <w:t>db_config</w:t>
+      </w:r>
+      <w:proofErr w:type="spellEnd"/>
       <w:r>
         <w:rPr>
           <w:rStyle w:val="GUIWord"/>
         </w:rPr>
-        <w:t>Edit db_config file</w:t>
+        <w:t xml:space="preserve"> file</w:t>
       </w:r>
       <w:r>
         <w:t xml:space="preserve"> from the main menu</w:t>
@@ -2766,11 +3330,19 @@
         <w:t>Note: the menu item is greyed out by default</w:t>
       </w:r>
       <w:r>
-        <w:t>; to enable it set the according switch in the SPECCHIO Preferences.</w:t>
-      </w:r>
-    </w:p>
-    <w:bookmarkEnd w:id="29"/>
+        <w:t xml:space="preserve">; to enable it </w:t>
+      </w:r>
+      <w:proofErr w:type="gramStart"/>
+      <w:r>
+        <w:t>set</w:t>
+      </w:r>
+      <w:proofErr w:type="gramEnd"/>
+      <w:r>
+        <w:t xml:space="preserve"> the according switch in the SPECCHIO Preferences.</w:t>
+      </w:r>
+    </w:p>
     <w:bookmarkEnd w:id="30"/>
+    <w:bookmarkEnd w:id="31"/>
     <w:p>
       <w:pPr>
         <w:pStyle w:val="Heading2"/>
@@ -2830,8 +3402,16 @@
               <w:rPr>
                 <w:rStyle w:val="GUIWord"/>
               </w:rPr>
-              <w:t>Known connections</w:t>
+              <w:t xml:space="preserve">Known </w:t>
             </w:r>
+            <w:proofErr w:type="gramStart"/>
+            <w:r>
+              <w:rPr>
+                <w:rStyle w:val="GUIWord"/>
+              </w:rPr>
+              <w:t>connections</w:t>
+            </w:r>
+            <w:proofErr w:type="gramEnd"/>
             <w:r>
               <w:t xml:space="preserve"> selector, and the dialogue should be pre-filled with the account details.</w:t>
             </w:r>
@@ -2863,6 +3443,7 @@
             <w:pPr>
               <w:pStyle w:val="ProcessStep"/>
             </w:pPr>
+            <w:proofErr w:type="gramStart"/>
             <w:r>
               <w:t xml:space="preserve">Press </w:t>
             </w:r>
@@ -2870,7 +3451,14 @@
               <w:rPr>
                 <w:rStyle w:val="ActionButton"/>
               </w:rPr>
-              <w:t> Connect </w:t>
+              <w:t> Connect</w:t>
+            </w:r>
+            <w:proofErr w:type="gramEnd"/>
+            <w:r>
+              <w:rPr>
+                <w:rStyle w:val="ActionButton"/>
+              </w:rPr>
+              <w:t> </w:t>
             </w:r>
             <w:r>
               <w:t>.</w:t>
@@ -2930,8 +3518,21 @@
         </w:numPr>
       </w:pPr>
       <w:r>
-        <w:t>DC10-302 Corrected a JAXBException when viewing an instrument picture</w:t>
-      </w:r>
+        <w:t xml:space="preserve">DC10-302 Corrected a </w:t>
+      </w:r>
+      <w:proofErr w:type="spellStart"/>
+      <w:r>
+        <w:t>JAXBException</w:t>
+      </w:r>
+      <w:proofErr w:type="spellEnd"/>
+      <w:r>
+        <w:t xml:space="preserve"> when viewing an instrument </w:t>
+      </w:r>
+      <w:proofErr w:type="gramStart"/>
+      <w:r>
+        <w:t>picture</w:t>
+      </w:r>
+      <w:proofErr w:type="gramEnd"/>
     </w:p>
     <w:p>
       <w:pPr>
@@ -2942,8 +3543,13 @@
         </w:numPr>
       </w:pPr>
       <w:r>
-        <w:t>DC10-303 Preserved db_config.txt when upgrading an existing installation</w:t>
-      </w:r>
+        <w:t xml:space="preserve">DC10-303 Preserved db_config.txt when upgrading an existing </w:t>
+      </w:r>
+      <w:proofErr w:type="gramStart"/>
+      <w:r>
+        <w:t>installation</w:t>
+      </w:r>
+      <w:proofErr w:type="gramEnd"/>
     </w:p>
     <w:p>
       <w:pPr>
@@ -2954,8 +3560,13 @@
         </w:numPr>
       </w:pPr>
       <w:r>
-        <w:t>DC10-304 Corrected account name generation for names containing punctuation</w:t>
-      </w:r>
+        <w:t xml:space="preserve">DC10-304 Corrected account name generation for names containing </w:t>
+      </w:r>
+      <w:proofErr w:type="gramStart"/>
+      <w:r>
+        <w:t>punctuation</w:t>
+      </w:r>
+      <w:proofErr w:type="gramEnd"/>
     </w:p>
     <w:p>
       <w:pPr>
@@ -2966,8 +3577,13 @@
         </w:numPr>
       </w:pPr>
       <w:r>
-        <w:t>DC10-306 Cleared the progress message when loading campaign data fails</w:t>
-      </w:r>
+        <w:t xml:space="preserve">DC10-306 Cleared the progress message when loading campaign data </w:t>
+      </w:r>
+      <w:proofErr w:type="gramStart"/>
+      <w:r>
+        <w:t>fails</w:t>
+      </w:r>
+      <w:proofErr w:type="gramEnd"/>
     </w:p>
     <w:p>
       <w:pPr>
@@ -2986,8 +3602,13 @@
         </w:numPr>
       </w:pPr>
       <w:r>
-        <w:t>Added support for automatic instrument and sensor inserts</w:t>
-      </w:r>
+        <w:t xml:space="preserve">Added support for automatic instrument and sensor </w:t>
+      </w:r>
+      <w:proofErr w:type="gramStart"/>
+      <w:r>
+        <w:t>inserts</w:t>
+      </w:r>
+      <w:proofErr w:type="gramEnd"/>
     </w:p>
     <w:p>
       <w:pPr>
@@ -2998,7 +3619,15 @@
         </w:numPr>
       </w:pPr>
       <w:r>
-        <w:t>Added support for multiple data sources (multiple database on same server)</w:t>
+        <w:t xml:space="preserve">Added support for multiple data sources (multiple </w:t>
+      </w:r>
+      <w:proofErr w:type="gramStart"/>
+      <w:r>
+        <w:t>database</w:t>
+      </w:r>
+      <w:proofErr w:type="gramEnd"/>
+      <w:r>
+        <w:t xml:space="preserve"> on same server)</w:t>
       </w:r>
     </w:p>
     <w:p>
@@ -3010,8 +3639,13 @@
         </w:numPr>
       </w:pPr>
       <w:r>
-        <w:t>Added packaging as Mac OS X application</w:t>
-      </w:r>
+        <w:t xml:space="preserve">Added packaging as Mac OS X </w:t>
+      </w:r>
+      <w:proofErr w:type="gramStart"/>
+      <w:r>
+        <w:t>application</w:t>
+      </w:r>
+      <w:proofErr w:type="gramEnd"/>
     </w:p>
     <w:p>
       <w:pPr>
@@ -3042,8 +3676,13 @@
         </w:numPr>
       </w:pPr>
       <w:r>
-        <w:t>Updates to increase speed during data selection and loading</w:t>
-      </w:r>
+        <w:t xml:space="preserve">Updates to increase speed during data selection and </w:t>
+      </w:r>
+      <w:proofErr w:type="gramStart"/>
+      <w:r>
+        <w:t>loading</w:t>
+      </w:r>
+      <w:proofErr w:type="gramEnd"/>
     </w:p>
     <w:p>
       <w:pPr>
@@ -3101,8 +3740,15 @@
         </w:numPr>
       </w:pPr>
       <w:r>
-        <w:t>Timestamp issue when operating the system in different timezones</w:t>
-      </w:r>
+        <w:t xml:space="preserve">Timestamp issue when operating the system in different </w:t>
+      </w:r>
+      <w:proofErr w:type="spellStart"/>
+      <w:proofErr w:type="gramStart"/>
+      <w:r>
+        <w:t>timezones</w:t>
+      </w:r>
+      <w:proofErr w:type="spellEnd"/>
+      <w:proofErr w:type="gramEnd"/>
     </w:p>
     <w:p>
       <w:pPr>
@@ -3113,7 +3759,15 @@
         </w:numPr>
       </w:pPr>
       <w:r>
-        <w:t>Increased file reader stability for UniSpec and ASD</w:t>
+        <w:t xml:space="preserve">Increased file reader stability for </w:t>
+      </w:r>
+      <w:proofErr w:type="spellStart"/>
+      <w:r>
+        <w:t>UniSpec</w:t>
+      </w:r>
+      <w:proofErr w:type="spellEnd"/>
+      <w:r>
+        <w:t xml:space="preserve"> and ASD</w:t>
       </w:r>
     </w:p>
     <w:p>
@@ -3149,7 +3803,15 @@
         </w:numPr>
       </w:pPr>
       <w:r>
-        <w:t>New Data Link function to create links between spectra to model Target-Reference links, Reference-Target links, Target-Target links and Provenance links.</w:t>
+        <w:t xml:space="preserve">New Data Link function to create links between spectra to model Target-Reference links, Reference-Target links, Target-Target </w:t>
+      </w:r>
+      <w:proofErr w:type="gramStart"/>
+      <w:r>
+        <w:t>links</w:t>
+      </w:r>
+      <w:proofErr w:type="gramEnd"/>
+      <w:r>
+        <w:t xml:space="preserve"> and Provenance links.</w:t>
       </w:r>
     </w:p>
     <w:p>
@@ -3247,18 +3909,34 @@
         </w:rPr>
         <w:t xml:space="preserve">File loader for </w:t>
       </w:r>
-      <w:r>
-        <w:rPr>
-          <w:lang w:val="en-US"/>
-        </w:rPr>
-        <w:t xml:space="preserve">Microtops text file </w:t>
-      </w:r>
-      <w:r>
-        <w:rPr>
-          <w:lang w:val="en-US"/>
-        </w:rPr>
-        <w:t>and new attributes to support the metadata of the Microtops</w:t>
-      </w:r>
+      <w:proofErr w:type="spellStart"/>
+      <w:r>
+        <w:rPr>
+          <w:lang w:val="en-US"/>
+        </w:rPr>
+        <w:t>Microtops</w:t>
+      </w:r>
+      <w:proofErr w:type="spellEnd"/>
+      <w:r>
+        <w:rPr>
+          <w:lang w:val="en-US"/>
+        </w:rPr>
+        <w:t xml:space="preserve"> text file </w:t>
+      </w:r>
+      <w:r>
+        <w:rPr>
+          <w:lang w:val="en-US"/>
+        </w:rPr>
+        <w:t xml:space="preserve">and new attributes to support the metadata of the </w:t>
+      </w:r>
+      <w:proofErr w:type="spellStart"/>
+      <w:r>
+        <w:rPr>
+          <w:lang w:val="en-US"/>
+        </w:rPr>
+        <w:t>Microtops</w:t>
+      </w:r>
+      <w:proofErr w:type="spellEnd"/>
       <w:r>
         <w:rPr>
           <w:lang w:val="en-US"/>
@@ -3281,7 +3959,21 @@
         <w:rPr>
           <w:lang w:val="en-US"/>
         </w:rPr>
-        <w:t>File loader for Bruker FTIR dpt files.</w:t>
+        <w:t xml:space="preserve">File loader for Bruker FTIR </w:t>
+      </w:r>
+      <w:proofErr w:type="spellStart"/>
+      <w:r>
+        <w:rPr>
+          <w:lang w:val="en-US"/>
+        </w:rPr>
+        <w:t>dpt</w:t>
+      </w:r>
+      <w:proofErr w:type="spellEnd"/>
+      <w:r>
+        <w:rPr>
+          <w:lang w:val="en-US"/>
+        </w:rPr>
+        <w:t xml:space="preserve"> files.</w:t>
       </w:r>
     </w:p>
     <w:p>
@@ -3383,7 +4075,21 @@
         <w:rPr>
           <w:lang w:val="en-US"/>
         </w:rPr>
-        <w:t>supplied spectrum. Applies to getMetaparameterValues an</w:t>
+        <w:t xml:space="preserve">supplied spectrum. Applies to </w:t>
+      </w:r>
+      <w:proofErr w:type="spellStart"/>
+      <w:r>
+        <w:rPr>
+          <w:lang w:val="en-US"/>
+        </w:rPr>
+        <w:t>getMetaparameterValues</w:t>
+      </w:r>
+      <w:proofErr w:type="spellEnd"/>
+      <w:r>
+        <w:rPr>
+          <w:lang w:val="en-US"/>
+        </w:rPr>
+        <w:t xml:space="preserve"> an</w:t>
       </w:r>
       <w:r>
         <w:rPr>
@@ -3395,20 +4101,62 @@
         <w:rPr>
           <w:lang w:val="en-US"/>
         </w:rPr>
-        <w:t xml:space="preserve"> getMetaparameters </w:t>
+        <w:t xml:space="preserve"> </w:t>
+      </w:r>
+      <w:proofErr w:type="spellStart"/>
+      <w:r>
+        <w:rPr>
+          <w:lang w:val="en-US"/>
+        </w:rPr>
+        <w:t>getMetaparameters</w:t>
+      </w:r>
+      <w:proofErr w:type="spellEnd"/>
+      <w:r>
+        <w:rPr>
+          <w:lang w:val="en-US"/>
+        </w:rPr>
+        <w:t xml:space="preserve"> </w:t>
       </w:r>
       <w:r>
         <w:rPr>
           <w:lang w:val="en-US"/>
         </w:rPr>
         <w:lastRenderedPageBreak/>
-        <w:t xml:space="preserve">methods of the SpecchioClient. </w:t>
-      </w:r>
-      <w:r>
-        <w:rPr>
-          <w:lang w:val="en-US"/>
-        </w:rPr>
-        <w:t>Non-existing parameters have their eav_id set to 0.</w:t>
+        <w:t xml:space="preserve">methods of the </w:t>
+      </w:r>
+      <w:proofErr w:type="spellStart"/>
+      <w:r>
+        <w:rPr>
+          <w:lang w:val="en-US"/>
+        </w:rPr>
+        <w:t>SpecchioClient</w:t>
+      </w:r>
+      <w:proofErr w:type="spellEnd"/>
+      <w:r>
+        <w:rPr>
+          <w:lang w:val="en-US"/>
+        </w:rPr>
+        <w:t xml:space="preserve">. </w:t>
+      </w:r>
+      <w:r>
+        <w:rPr>
+          <w:lang w:val="en-US"/>
+        </w:rPr>
+        <w:t xml:space="preserve">Non-existing parameters have their </w:t>
+      </w:r>
+      <w:proofErr w:type="spellStart"/>
+      <w:r>
+        <w:rPr>
+          <w:lang w:val="en-US"/>
+        </w:rPr>
+        <w:t>eav_id</w:t>
+      </w:r>
+      <w:proofErr w:type="spellEnd"/>
+      <w:r>
+        <w:rPr>
+          <w:lang w:val="en-US"/>
+        </w:rPr>
+        <w:t xml:space="preserve"> set to 0.</w:t>
       </w:r>
     </w:p>
     <w:p>
@@ -3516,8 +4264,16 @@
         <w:rPr>
           <w:lang w:val="en-US"/>
         </w:rPr>
-        <w:t>Support for new GPS format in SVC files produced by HR-1024i</w:t>
-      </w:r>
+        <w:t>Support for new GPS format in SVC files produced by HR-</w:t>
+      </w:r>
+      <w:proofErr w:type="gramStart"/>
+      <w:r>
+        <w:rPr>
+          <w:lang w:val="en-US"/>
+        </w:rPr>
+        <w:t>1024i</w:t>
+      </w:r>
+      <w:proofErr w:type="gramEnd"/>
     </w:p>
     <w:p>
       <w:pPr>
@@ -3621,8 +4377,16 @@
         <w:rPr>
           <w:lang w:val="en-US"/>
         </w:rPr>
-        <w:t xml:space="preserve"> for files containing several spectra</w:t>
-      </w:r>
+        <w:t xml:space="preserve"> for files containing several </w:t>
+      </w:r>
+      <w:proofErr w:type="gramStart"/>
+      <w:r>
+        <w:rPr>
+          <w:lang w:val="en-US"/>
+        </w:rPr>
+        <w:t>spectra</w:t>
+      </w:r>
+      <w:proofErr w:type="gramEnd"/>
     </w:p>
     <w:p>
       <w:pPr>
@@ -3639,8 +4403,16 @@
         <w:rPr>
           <w:lang w:val="en-US"/>
         </w:rPr>
-        <w:t>Campaign removing bug</w:t>
-      </w:r>
+        <w:t xml:space="preserve">Campaign removing </w:t>
+      </w:r>
+      <w:proofErr w:type="gramStart"/>
+      <w:r>
+        <w:rPr>
+          <w:lang w:val="en-US"/>
+        </w:rPr>
+        <w:t>bug</w:t>
+      </w:r>
+      <w:proofErr w:type="gramEnd"/>
     </w:p>
     <w:p>
       <w:pPr>
@@ -3735,8 +4507,16 @@
         <w:rPr>
           <w:lang w:val="en-US"/>
         </w:rPr>
-        <w:t xml:space="preserve"> that caused CSV writer to fail due to internal upgrade to Joda</w:t>
-      </w:r>
+        <w:t xml:space="preserve"> that caused CSV writer to fail due to internal upgrade to </w:t>
+      </w:r>
+      <w:proofErr w:type="spellStart"/>
+      <w:r>
+        <w:rPr>
+          <w:lang w:val="en-US"/>
+        </w:rPr>
+        <w:t>Joda</w:t>
+      </w:r>
+      <w:proofErr w:type="spellEnd"/>
       <w:r>
         <w:rPr>
           <w:lang w:val="en-US"/>
@@ -3789,8 +4569,16 @@
         <w:rPr>
           <w:lang w:val="en-US"/>
         </w:rPr>
-        <w:t>SVC time reading bug for PM time format</w:t>
-      </w:r>
+        <w:t xml:space="preserve">SVC time reading bug for PM time </w:t>
+      </w:r>
+      <w:proofErr w:type="gramStart"/>
+      <w:r>
+        <w:rPr>
+          <w:lang w:val="en-US"/>
+        </w:rPr>
+        <w:t>format</w:t>
+      </w:r>
+      <w:proofErr w:type="gramEnd"/>
     </w:p>
     <w:p>
       <w:pPr>
@@ -3840,7 +4628,21 @@
         <w:rPr>
           <w:lang w:val="en-US"/>
         </w:rPr>
-        <w:t>, e.g. a picture,</w:t>
+        <w:t xml:space="preserve">, </w:t>
+      </w:r>
+      <w:proofErr w:type="gramStart"/>
+      <w:r>
+        <w:rPr>
+          <w:lang w:val="en-US"/>
+        </w:rPr>
+        <w:t>e.g.</w:t>
+      </w:r>
+      <w:proofErr w:type="gramEnd"/>
+      <w:r>
+        <w:rPr>
+          <w:lang w:val="en-US"/>
+        </w:rPr>
+        <w:t xml:space="preserve"> a picture,</w:t>
       </w:r>
       <w:r>
         <w:rPr>
@@ -3876,7 +4678,35 @@
         <w:rPr>
           <w:lang w:val="en-US"/>
         </w:rPr>
-        <w:t>Fix for the OceanView file format to extract the instrument name: note that this can currently lead to wrong results when more than one instruments are connected and run; in our experience all spectral files will contain the same instrument name due to a bug in the OceanView software.</w:t>
+        <w:t xml:space="preserve">Fix for the </w:t>
+      </w:r>
+      <w:proofErr w:type="spellStart"/>
+      <w:r>
+        <w:rPr>
+          <w:lang w:val="en-US"/>
+        </w:rPr>
+        <w:t>OceanView</w:t>
+      </w:r>
+      <w:proofErr w:type="spellEnd"/>
+      <w:r>
+        <w:rPr>
+          <w:lang w:val="en-US"/>
+        </w:rPr>
+        <w:t xml:space="preserve"> file format to extract the instrument name: note that this can currently lead to wrong results when more than one instruments are connected and run; in our experience all spectral files will contain the same instrument name due to a bug in the </w:t>
+      </w:r>
+      <w:proofErr w:type="spellStart"/>
+      <w:r>
+        <w:rPr>
+          <w:lang w:val="en-US"/>
+        </w:rPr>
+        <w:t>OceanView</w:t>
+      </w:r>
+      <w:proofErr w:type="spellEnd"/>
+      <w:r>
+        <w:rPr>
+          <w:lang w:val="en-US"/>
+        </w:rPr>
+        <w:t xml:space="preserve"> software.</w:t>
       </w:r>
     </w:p>
     <w:p>
@@ -3930,7 +4760,21 @@
         <w:rPr>
           <w:lang w:val="en-US"/>
         </w:rPr>
-        <w:t>More support for date formats. This is still a mess as the date format depends on the language setting of the machine controlling the spectrometer. If you experience an error while loading please forward an example of the file to the SPECCHIO team.</w:t>
+        <w:t xml:space="preserve">More support for date formats. This is still a mess as the date format depends on the language setting of the machine controlling the spectrometer. If you experience an error while </w:t>
+      </w:r>
+      <w:proofErr w:type="gramStart"/>
+      <w:r>
+        <w:rPr>
+          <w:lang w:val="en-US"/>
+        </w:rPr>
+        <w:t>loading</w:t>
+      </w:r>
+      <w:proofErr w:type="gramEnd"/>
+      <w:r>
+        <w:rPr>
+          <w:lang w:val="en-US"/>
+        </w:rPr>
+        <w:t xml:space="preserve"> please forward an example of the file to the SPECCHIO team.</w:t>
       </w:r>
     </w:p>
     <w:p>
@@ -3973,7 +4817,21 @@
         <w:rPr>
           <w:lang w:val="en-US"/>
         </w:rPr>
-        <w:t xml:space="preserve"> Unix style paths; for some reasons in a mixed environment it happened that </w:t>
+        <w:t xml:space="preserve"> Unix style paths; for some reasons in a mixed </w:t>
+      </w:r>
+      <w:proofErr w:type="gramStart"/>
+      <w:r>
+        <w:rPr>
+          <w:lang w:val="en-US"/>
+        </w:rPr>
+        <w:t>environment</w:t>
+      </w:r>
+      <w:proofErr w:type="gramEnd"/>
+      <w:r>
+        <w:rPr>
+          <w:lang w:val="en-US"/>
+        </w:rPr>
+        <w:t xml:space="preserve"> it happened that </w:t>
       </w:r>
       <w:r>
         <w:rPr>
@@ -4051,8 +4909,16 @@
         <w:rPr>
           <w:lang w:val="en-US"/>
         </w:rPr>
-        <w:t>3rd party languages like Matlab</w:t>
-      </w:r>
+        <w:t xml:space="preserve">3rd party languages like </w:t>
+      </w:r>
+      <w:proofErr w:type="gramStart"/>
+      <w:r>
+        <w:rPr>
+          <w:lang w:val="en-US"/>
+        </w:rPr>
+        <w:t>Matlab</w:t>
+      </w:r>
+      <w:proofErr w:type="gramEnd"/>
     </w:p>
     <w:p>
       <w:pPr>
@@ -4138,8 +5004,16 @@
         <w:rPr>
           <w:lang w:val="en-US"/>
         </w:rPr>
-        <w:t xml:space="preserve"> also on some versions of Java on Windows machines</w:t>
-      </w:r>
+        <w:t xml:space="preserve"> also on some versions of Java on Windows </w:t>
+      </w:r>
+      <w:proofErr w:type="gramStart"/>
+      <w:r>
+        <w:rPr>
+          <w:lang w:val="en-US"/>
+        </w:rPr>
+        <w:t>machines</w:t>
+      </w:r>
+      <w:proofErr w:type="gramEnd"/>
     </w:p>
     <w:p>
       <w:pPr>
@@ -4235,7 +5109,7 @@
                     </pic:cNvPicPr>
                   </pic:nvPicPr>
                   <pic:blipFill>
-                    <a:blip r:embed="rId18">
+                    <a:blip r:embed="rId21">
                       <a:extLst>
                         <a:ext uri="{28A0092B-C50C-407E-A947-70E740481C1C}">
                           <a14:useLocalDpi xmlns:a14="http://schemas.microsoft.com/office/drawing/2010/main" val="0"/>
@@ -4297,7 +5171,7 @@
         </w:rPr>
         <w:t xml:space="preserve">Implementation of new sun angle correction class by Klaus A. Brunner. </w:t>
       </w:r>
-      <w:hyperlink r:id="rId19" w:history="1">
+      <w:hyperlink r:id="rId22" w:history="1">
         <w:r>
           <w:rPr>
             <w:rStyle w:val="Hyperlink"/>
@@ -4346,8 +5220,16 @@
         <w:rPr>
           <w:lang w:val="en-US"/>
         </w:rPr>
-        <w:t>file names</w:t>
-      </w:r>
+        <w:t xml:space="preserve">file </w:t>
+      </w:r>
+      <w:proofErr w:type="gramStart"/>
+      <w:r>
+        <w:rPr>
+          <w:lang w:val="en-US"/>
+        </w:rPr>
+        <w:t>names</w:t>
+      </w:r>
+      <w:proofErr w:type="gramEnd"/>
     </w:p>
     <w:p>
       <w:pPr>
@@ -4406,8 +5288,30 @@
         <w:rPr>
           <w:lang w:val="en-US"/>
         </w:rPr>
-        <w:t>Fixed a bug in the copySpectrum method that failed because of a non-existing field in the spectrum table</w:t>
-      </w:r>
+        <w:t xml:space="preserve">Fixed a bug in the </w:t>
+      </w:r>
+      <w:proofErr w:type="spellStart"/>
+      <w:r>
+        <w:rPr>
+          <w:lang w:val="en-US"/>
+        </w:rPr>
+        <w:t>copySpectrum</w:t>
+      </w:r>
+      <w:proofErr w:type="spellEnd"/>
+      <w:r>
+        <w:rPr>
+          <w:lang w:val="en-US"/>
+        </w:rPr>
+        <w:t xml:space="preserve"> method that failed because of a non-existing field in the spectrum </w:t>
+      </w:r>
+      <w:proofErr w:type="gramStart"/>
+      <w:r>
+        <w:rPr>
+          <w:lang w:val="en-US"/>
+        </w:rPr>
+        <w:t>table</w:t>
+      </w:r>
+      <w:proofErr w:type="gramEnd"/>
     </w:p>
     <w:p>
       <w:pPr>
@@ -4438,11 +5342,19 @@
           <w:lang w:val="en-US"/>
         </w:rPr>
       </w:pPr>
-      <w:r>
-        <w:rPr>
-          <w:lang w:val="en-US"/>
-        </w:rPr>
-        <w:t>Colouring of the</w:t>
+      <w:proofErr w:type="spellStart"/>
+      <w:r>
+        <w:rPr>
+          <w:lang w:val="en-US"/>
+        </w:rPr>
+        <w:t>Colouring</w:t>
+      </w:r>
+      <w:proofErr w:type="spellEnd"/>
+      <w:r>
+        <w:rPr>
+          <w:lang w:val="en-US"/>
+        </w:rPr>
+        <w:t xml:space="preserve"> of the</w:t>
       </w:r>
       <w:r>
         <w:rPr>
@@ -4454,8 +5366,16 @@
         <w:rPr>
           <w:lang w:val="en-US"/>
         </w:rPr>
-        <w:t xml:space="preserve"> update button in red when changes are pending</w:t>
-      </w:r>
+        <w:t xml:space="preserve"> update button in red when changes are </w:t>
+      </w:r>
+      <w:proofErr w:type="gramStart"/>
+      <w:r>
+        <w:rPr>
+          <w:lang w:val="en-US"/>
+        </w:rPr>
+        <w:t>pending</w:t>
+      </w:r>
+      <w:proofErr w:type="gramEnd"/>
     </w:p>
     <w:p>
       <w:pPr>
@@ -4469,8 +5389,30 @@
         <w:rPr>
           <w:lang w:val="en-US"/>
         </w:rPr>
-        <w:t>Added support for new timestamp field in the eav table</w:t>
-      </w:r>
+        <w:t xml:space="preserve">Added support for new timestamp field in the </w:t>
+      </w:r>
+      <w:proofErr w:type="spellStart"/>
+      <w:r>
+        <w:rPr>
+          <w:lang w:val="en-US"/>
+        </w:rPr>
+        <w:t>eav</w:t>
+      </w:r>
+      <w:proofErr w:type="spellEnd"/>
+      <w:r>
+        <w:rPr>
+          <w:lang w:val="en-US"/>
+        </w:rPr>
+        <w:t xml:space="preserve"> </w:t>
+      </w:r>
+      <w:proofErr w:type="gramStart"/>
+      <w:r>
+        <w:rPr>
+          <w:lang w:val="en-US"/>
+        </w:rPr>
+        <w:t>table</w:t>
+      </w:r>
+      <w:proofErr w:type="gramEnd"/>
     </w:p>
     <w:p>
       <w:pPr>
@@ -4521,8 +5463,30 @@
         <w:rPr>
           <w:lang w:val="en-US"/>
         </w:rPr>
-        <w:t>Massive speed improvement for spectral databrowser sorting by attribute</w:t>
-      </w:r>
+        <w:t xml:space="preserve">Massive speed improvement for spectral </w:t>
+      </w:r>
+      <w:proofErr w:type="spellStart"/>
+      <w:r>
+        <w:rPr>
+          <w:lang w:val="en-US"/>
+        </w:rPr>
+        <w:t>databrowser</w:t>
+      </w:r>
+      <w:proofErr w:type="spellEnd"/>
+      <w:r>
+        <w:rPr>
+          <w:lang w:val="en-US"/>
+        </w:rPr>
+        <w:t xml:space="preserve"> sorting by </w:t>
+      </w:r>
+      <w:proofErr w:type="gramStart"/>
+      <w:r>
+        <w:rPr>
+          <w:lang w:val="en-US"/>
+        </w:rPr>
+        <w:t>attribute</w:t>
+      </w:r>
+      <w:proofErr w:type="gramEnd"/>
     </w:p>
     <w:p>
       <w:pPr>
@@ -4557,8 +5521,16 @@
         <w:rPr>
           <w:lang w:val="en-US"/>
         </w:rPr>
-        <w:t>Changed CSV writer to e notation</w:t>
-      </w:r>
+        <w:t xml:space="preserve">Changed CSV writer to e </w:t>
+      </w:r>
+      <w:proofErr w:type="gramStart"/>
+      <w:r>
+        <w:rPr>
+          <w:lang w:val="en-US"/>
+        </w:rPr>
+        <w:t>notation</w:t>
+      </w:r>
+      <w:proofErr w:type="gramEnd"/>
     </w:p>
     <w:p>
       <w:pPr>
@@ -4578,8 +5550,16 @@
         <w:rPr>
           <w:lang w:val="en-US"/>
         </w:rPr>
-        <w:t>rum number in Spinner component of spectrum report</w:t>
-      </w:r>
+        <w:t xml:space="preserve">rum number in Spinner component of spectrum </w:t>
+      </w:r>
+      <w:proofErr w:type="gramStart"/>
+      <w:r>
+        <w:rPr>
+          <w:lang w:val="en-US"/>
+        </w:rPr>
+        <w:t>report</w:t>
+      </w:r>
+      <w:proofErr w:type="gramEnd"/>
     </w:p>
     <w:p>
       <w:pPr>
@@ -4690,7 +5670,21 @@
         <w:rPr>
           <w:lang w:val="en-US"/>
         </w:rPr>
-        <w:t>Bugfix for filter by eav methods.</w:t>
+        <w:t xml:space="preserve">Bugfix for filter by </w:t>
+      </w:r>
+      <w:proofErr w:type="spellStart"/>
+      <w:r>
+        <w:rPr>
+          <w:lang w:val="en-US"/>
+        </w:rPr>
+        <w:t>eav</w:t>
+      </w:r>
+      <w:proofErr w:type="spellEnd"/>
+      <w:r>
+        <w:rPr>
+          <w:lang w:val="en-US"/>
+        </w:rPr>
+        <w:t xml:space="preserve"> methods.</w:t>
       </w:r>
     </w:p>
     <w:p>
@@ -4711,8 +5705,16 @@
         <w:rPr>
           <w:lang w:val="en-US"/>
         </w:rPr>
-        <w:t xml:space="preserve"> to avoid errors due to linking to deleted parameters</w:t>
-      </w:r>
+        <w:t xml:space="preserve"> to avoid errors due to linking to deleted </w:t>
+      </w:r>
+      <w:proofErr w:type="gramStart"/>
+      <w:r>
+        <w:rPr>
+          <w:lang w:val="en-US"/>
+        </w:rPr>
+        <w:t>parameters</w:t>
+      </w:r>
+      <w:proofErr w:type="gramEnd"/>
     </w:p>
     <w:p>
       <w:pPr>
@@ -4874,7 +5876,39 @@
         </w:numPr>
       </w:pPr>
       <w:r>
-        <w:t>New methods to work with hierarchies: getHierarchyName, getHierarchyFilePath, renameHierarchy. Currently only available via the specchio_client when using higher level languages.</w:t>
+        <w:t xml:space="preserve">New methods to work with hierarchies: </w:t>
+      </w:r>
+      <w:proofErr w:type="spellStart"/>
+      <w:r>
+        <w:t>getHierarchyName</w:t>
+      </w:r>
+      <w:proofErr w:type="spellEnd"/>
+      <w:r>
+        <w:t xml:space="preserve">, </w:t>
+      </w:r>
+      <w:proofErr w:type="spellStart"/>
+      <w:r>
+        <w:t>getHierarchyFilePath</w:t>
+      </w:r>
+      <w:proofErr w:type="spellEnd"/>
+      <w:r>
+        <w:t xml:space="preserve">, </w:t>
+      </w:r>
+      <w:proofErr w:type="spellStart"/>
+      <w:r>
+        <w:t>renameHierarchy</w:t>
+      </w:r>
+      <w:proofErr w:type="spellEnd"/>
+      <w:r>
+        <w:t xml:space="preserve">. Currently only available via the </w:t>
+      </w:r>
+      <w:proofErr w:type="spellStart"/>
+      <w:r>
+        <w:t>specchio_client</w:t>
+      </w:r>
+      <w:proofErr w:type="spellEnd"/>
+      <w:r>
+        <w:t xml:space="preserve"> when using higher level languages.</w:t>
       </w:r>
     </w:p>
     <w:p>
@@ -4996,7 +6030,15 @@
         </w:numPr>
       </w:pPr>
       <w:r>
-        <w:t>Re-enabled the deleting of old datalinks to allow removing data loaded with previous specchio versions.</w:t>
+        <w:t xml:space="preserve">Re-enabled the deleting of old datalinks to allow removing data loaded with previous </w:t>
+      </w:r>
+      <w:proofErr w:type="spellStart"/>
+      <w:r>
+        <w:t>specchio</w:t>
+      </w:r>
+      <w:proofErr w:type="spellEnd"/>
+      <w:r>
+        <w:t xml:space="preserve"> versions.</w:t>
       </w:r>
       <w:r>
         <w:t xml:space="preserve"> Fix to allow data deletion code to run on newer databases as well.</w:t>
@@ -5099,7 +6141,15 @@
         </w:numPr>
       </w:pPr>
       <w:r>
-        <w:t>Edit db_config file now creates the file automatically and pre-fills it with account information taken from the preferences store. Menu function is disabled by default and must be enabled via the SPECCHIO Preferences.</w:t>
+        <w:t xml:space="preserve">Edit </w:t>
+      </w:r>
+      <w:proofErr w:type="spellStart"/>
+      <w:r>
+        <w:t>db_config</w:t>
+      </w:r>
+      <w:proofErr w:type="spellEnd"/>
+      <w:r>
+        <w:t xml:space="preserve"> file now creates the file automatically and pre-fills it with account information taken from the preferences store. Menu function is disabled by default and must be enabled via the SPECCHIO Preferences.</w:t>
       </w:r>
     </w:p>
     <w:p>
@@ -5171,7 +6221,15 @@
         </w:numPr>
       </w:pPr>
       <w:r>
-        <w:t>New methods for full text search (all string_val fields in the EAV table)</w:t>
+        <w:t xml:space="preserve">New methods for full text search (all </w:t>
+      </w:r>
+      <w:proofErr w:type="spellStart"/>
+      <w:r>
+        <w:t>string_val</w:t>
+      </w:r>
+      <w:proofErr w:type="spellEnd"/>
+      <w:r>
+        <w:t xml:space="preserve"> fields in the EAV table)</w:t>
       </w:r>
     </w:p>
     <w:p>
@@ -5183,8 +6241,13 @@
         </w:numPr>
       </w:pPr>
       <w:r>
-        <w:t>Added full user information to Campaign class</w:t>
-      </w:r>
+        <w:t xml:space="preserve">Added full user information to Campaign </w:t>
+      </w:r>
+      <w:proofErr w:type="gramStart"/>
+      <w:r>
+        <w:t>class</w:t>
+      </w:r>
+      <w:proofErr w:type="gramEnd"/>
     </w:p>
     <w:p>
       <w:pPr>
@@ -5195,7 +6258,15 @@
         </w:numPr>
       </w:pPr>
       <w:r>
-        <w:t>Better GUI design by making spectral databrowers scale when the window is enlarged.</w:t>
+        <w:t xml:space="preserve">Better GUI design by making spectral </w:t>
+      </w:r>
+      <w:proofErr w:type="spellStart"/>
+      <w:r>
+        <w:t>databrowers</w:t>
+      </w:r>
+      <w:proofErr w:type="spellEnd"/>
+      <w:r>
+        <w:t xml:space="preserve"> scale when the window is enlarged.</w:t>
       </w:r>
     </w:p>
     <w:p>
@@ -5219,7 +6290,23 @@
         </w:numPr>
       </w:pPr>
       <w:r>
-        <w:t>Improved error message for renameHierarchy method. Automatic wildcards for fulltext search method.</w:t>
+        <w:t xml:space="preserve">Improved error message for </w:t>
+      </w:r>
+      <w:proofErr w:type="spellStart"/>
+      <w:r>
+        <w:t>renameHierarchy</w:t>
+      </w:r>
+      <w:proofErr w:type="spellEnd"/>
+      <w:r>
+        <w:t xml:space="preserve"> method. Automatic wildcards for </w:t>
+      </w:r>
+      <w:proofErr w:type="spellStart"/>
+      <w:r>
+        <w:t>fulltext</w:t>
+      </w:r>
+      <w:proofErr w:type="spellEnd"/>
+      <w:r>
+        <w:t xml:space="preserve"> search method.</w:t>
       </w:r>
     </w:p>
     <w:p>
@@ -5304,8 +6391,13 @@
         </w:numPr>
       </w:pPr>
       <w:r>
-        <w:t>Added Irradiance as auto-folder option for old ASD files</w:t>
-      </w:r>
+        <w:t xml:space="preserve">Added Irradiance as auto-folder option for old ASD </w:t>
+      </w:r>
+      <w:proofErr w:type="gramStart"/>
+      <w:r>
+        <w:t>files</w:t>
+      </w:r>
+      <w:proofErr w:type="gramEnd"/>
     </w:p>
     <w:p>
       <w:pPr>
@@ -5318,8 +6410,21 @@
       <w:r>
         <w:t xml:space="preserve">New </w:t>
       </w:r>
-      <w:r>
-        <w:t>specchio client methods: get instrument object for a spectral file, get a list of metaparameter lists (i.e. get several metaparameters at once), added distinct control over selected metaparameter values, get the total number of spectra in the database, test the existence of a calibration in the database</w:t>
+      <w:proofErr w:type="spellStart"/>
+      <w:r>
+        <w:t>specchio</w:t>
+      </w:r>
+      <w:proofErr w:type="spellEnd"/>
+      <w:r>
+        <w:t xml:space="preserve"> client methods: get instrument object for a spectral file, get a list of metaparameter lists (</w:t>
+      </w:r>
+      <w:proofErr w:type="gramStart"/>
+      <w:r>
+        <w:t>i.e.</w:t>
+      </w:r>
+      <w:proofErr w:type="gramEnd"/>
+      <w:r>
+        <w:t xml:space="preserve"> get several metaparameters at once), added distinct control over selected metaparameter values, get the total number of spectra in the database, test the existence of a calibration in the database</w:t>
       </w:r>
     </w:p>
     <w:p>
@@ -5331,8 +6436,13 @@
         </w:numPr>
       </w:pPr>
       <w:r>
-        <w:t>Improved exception handling for JAXB marshalling errors</w:t>
-      </w:r>
+        <w:t xml:space="preserve">Improved exception handling for JAXB marshalling </w:t>
+      </w:r>
+      <w:proofErr w:type="gramStart"/>
+      <w:r>
+        <w:t>errors</w:t>
+      </w:r>
+      <w:proofErr w:type="gramEnd"/>
     </w:p>
     <w:p>
       <w:pPr>
@@ -5355,7 +6465,15 @@
         </w:numPr>
       </w:pPr>
       <w:r>
-        <w:t>Support for new preference allowing control of ASD DN files are to be inserted in addition to the primary spectrum (e.g. Radiance)</w:t>
+        <w:t xml:space="preserve">Support for new preference allowing control of ASD DN files </w:t>
+      </w:r>
+      <w:proofErr w:type="gramStart"/>
+      <w:r>
+        <w:t>are</w:t>
+      </w:r>
+      <w:proofErr w:type="gramEnd"/>
+      <w:r>
+        <w:t xml:space="preserve"> to be inserted in addition to the primary spectrum (e.g. Radiance)</w:t>
       </w:r>
     </w:p>
     <w:p>
@@ -5367,8 +6485,13 @@
         </w:numPr>
       </w:pPr>
       <w:r>
-        <w:t>Support for new preference allowing control over the creation of unit folders for old ASD files</w:t>
-      </w:r>
+        <w:t xml:space="preserve">Support for new preference allowing control over the creation of unit folders for old ASD </w:t>
+      </w:r>
+      <w:proofErr w:type="gramStart"/>
+      <w:r>
+        <w:t>files</w:t>
+      </w:r>
+      <w:proofErr w:type="gramEnd"/>
     </w:p>
     <w:p>
       <w:pPr>
@@ -5403,8 +6526,13 @@
         </w:numPr>
       </w:pPr>
       <w:r>
-        <w:t>New functions in the metadata editor: switch off conflict detection to speed up data selection, new menu to access new functions: calculation of measurement support, altitude augmentation and E-W longitude switch</w:t>
-      </w:r>
+        <w:t xml:space="preserve">New functions in the metadata editor: switch off conflict detection to speed up data selection, new menu to access new functions: calculation of measurement support, altitude augmentation and E-W longitude </w:t>
+      </w:r>
+      <w:proofErr w:type="gramStart"/>
+      <w:r>
+        <w:t>switch</w:t>
+      </w:r>
+      <w:proofErr w:type="gramEnd"/>
     </w:p>
     <w:p>
       <w:pPr>
@@ -5415,8 +6543,13 @@
         </w:numPr>
       </w:pPr>
       <w:r>
-        <w:t>New preferences to control the automatic insert of DN files for new ASD files and automatic insert of unit folders for old ASD files</w:t>
-      </w:r>
+        <w:t xml:space="preserve">New preferences to control the automatic insert of DN files for new ASD files and automatic insert of unit folders for old ASD </w:t>
+      </w:r>
+      <w:proofErr w:type="gramStart"/>
+      <w:r>
+        <w:t>files</w:t>
+      </w:r>
+      <w:proofErr w:type="gramEnd"/>
     </w:p>
     <w:p>
       <w:pPr>
@@ -5439,8 +6572,13 @@
         </w:numPr>
       </w:pPr>
       <w:r>
-        <w:t>Updated GUI layout of the Query Builder plus a new Run button to avoid time consuming query running in the background</w:t>
-      </w:r>
+        <w:t xml:space="preserve">Updated GUI layout of the Query Builder plus a new Run button to avoid time consuming query running in the </w:t>
+      </w:r>
+      <w:proofErr w:type="gramStart"/>
+      <w:r>
+        <w:t>background</w:t>
+      </w:r>
+      <w:proofErr w:type="gramEnd"/>
     </w:p>
     <w:p>
       <w:pPr>
@@ -5451,8 +6589,13 @@
         </w:numPr>
       </w:pPr>
       <w:r>
-        <w:t>Add database info panel to main window</w:t>
-      </w:r>
+        <w:t xml:space="preserve">Add database info panel to main </w:t>
+      </w:r>
+      <w:proofErr w:type="gramStart"/>
+      <w:r>
+        <w:t>window</w:t>
+      </w:r>
+      <w:proofErr w:type="gramEnd"/>
     </w:p>
     <w:p>
       <w:pPr>
@@ -5463,8 +6606,13 @@
         </w:numPr>
       </w:pPr>
       <w:r>
-        <w:t>Metadata Editor: Improved image support and firing of change events when a new field with a default value is added</w:t>
-      </w:r>
+        <w:t xml:space="preserve">Metadata Editor: Improved image support and firing of change events when a new field with a default value is </w:t>
+      </w:r>
+      <w:proofErr w:type="gramStart"/>
+      <w:r>
+        <w:t>added</w:t>
+      </w:r>
+      <w:proofErr w:type="gramEnd"/>
     </w:p>
     <w:p>
       <w:pPr>
@@ -5499,7 +6647,15 @@
         </w:numPr>
       </w:pPr>
       <w:r>
-        <w:t>Automatic image resize support to reduce memory footprint (target height is 400 pixels)</w:t>
+        <w:t xml:space="preserve">Automatic </w:t>
+      </w:r>
+      <w:proofErr w:type="gramStart"/>
+      <w:r>
+        <w:t>image</w:t>
+      </w:r>
+      <w:proofErr w:type="gramEnd"/>
+      <w:r>
+        <w:t xml:space="preserve"> resize support to reduce memory footprint (target height is 400 pixels)</w:t>
       </w:r>
     </w:p>
     <w:p>
@@ -5524,8 +6680,13 @@
         </w:numPr>
       </w:pPr>
       <w:r>
-        <w:t>UTC time computation to update already existing UTC time stamps</w:t>
-      </w:r>
+        <w:t xml:space="preserve">UTC time computation to update already existing UTC time </w:t>
+      </w:r>
+      <w:proofErr w:type="gramStart"/>
+      <w:r>
+        <w:t>stamps</w:t>
+      </w:r>
+      <w:proofErr w:type="gramEnd"/>
     </w:p>
     <w:p>
       <w:pPr>
@@ -5536,7 +6697,15 @@
         </w:numPr>
       </w:pPr>
       <w:r>
-        <w:t>Bugfix when converting to Date: avoids conversion from UTC to local time. This impacts the time shown in the metadata editor, which was usually wrong, compared to the spectrum report.</w:t>
+        <w:t xml:space="preserve">Bugfix when converting to </w:t>
+      </w:r>
+      <w:proofErr w:type="gramStart"/>
+      <w:r>
+        <w:t>Date:</w:t>
+      </w:r>
+      <w:proofErr w:type="gramEnd"/>
+      <w:r>
+        <w:t xml:space="preserve"> avoids conversion from UTC to local time. This impacts the time shown in the metadata editor, which was usually wrong, compared to the spectrum report.</w:t>
       </w:r>
     </w:p>
     <w:p>
@@ -5615,8 +6784,13 @@
         <w:t>Spatial geometries support based on MySQL Spatial Extension</w:t>
       </w:r>
       <w:r>
-        <w:t>, enabling spatial queries and new geometry types: point, polyline and polygon</w:t>
-      </w:r>
+        <w:t xml:space="preserve">, enabling spatial queries and new geometry types: point, polyline and </w:t>
+      </w:r>
+      <w:proofErr w:type="gramStart"/>
+      <w:r>
+        <w:t>polygon</w:t>
+      </w:r>
+      <w:proofErr w:type="gramEnd"/>
     </w:p>
     <w:p>
       <w:pPr>
@@ -5639,8 +6813,13 @@
         </w:numPr>
       </w:pPr>
       <w:r>
-        <w:t>KML file reading to populate new spatial metaparameters using drag and drop</w:t>
-      </w:r>
+        <w:t xml:space="preserve">KML file reading to populate new spatial metaparameters using drag and </w:t>
+      </w:r>
+      <w:proofErr w:type="gramStart"/>
+      <w:r>
+        <w:t>drop</w:t>
+      </w:r>
+      <w:proofErr w:type="gramEnd"/>
     </w:p>
     <w:p>
       <w:pPr>
@@ -5654,8 +6833,13 @@
         <w:t>Database upgrade function built into client and server application (for administrators only)</w:t>
       </w:r>
       <w:r>
-        <w:t xml:space="preserve"> with intelligent routine to apply required upgrades sequentially</w:t>
-      </w:r>
+        <w:t xml:space="preserve"> with intelligent routine to apply required upgrades </w:t>
+      </w:r>
+      <w:proofErr w:type="gramStart"/>
+      <w:r>
+        <w:t>sequentially</w:t>
+      </w:r>
+      <w:proofErr w:type="gramEnd"/>
     </w:p>
     <w:p>
       <w:pPr>
@@ -5786,7 +6970,15 @@
         </w:numPr>
       </w:pPr>
       <w:r>
-        <w:t>Lazy loading feature with progress report for bigger binary objects, (&gt; 1MB) e.g. PDFs</w:t>
+        <w:t xml:space="preserve">Lazy loading feature with progress report for bigger binary objects, (&gt; 1MB) </w:t>
+      </w:r>
+      <w:proofErr w:type="gramStart"/>
+      <w:r>
+        <w:t>e.g.</w:t>
+      </w:r>
+      <w:proofErr w:type="gramEnd"/>
+      <w:r>
+        <w:t xml:space="preserve"> PDFs</w:t>
       </w:r>
     </w:p>
     <w:p>
@@ -5810,8 +7002,13 @@
         </w:numPr>
       </w:pPr>
       <w:r>
-        <w:t>Sun angle calc enabled for all campaigns for admin users</w:t>
-      </w:r>
+        <w:t xml:space="preserve">Sun angle calc enabled for all campaigns for admin </w:t>
+      </w:r>
+      <w:proofErr w:type="gramStart"/>
+      <w:r>
+        <w:t>users</w:t>
+      </w:r>
+      <w:proofErr w:type="gramEnd"/>
     </w:p>
     <w:p>
       <w:pPr>
@@ -5837,8 +7034,13 @@
         </w:numPr>
       </w:pPr>
       <w:r>
-        <w:t>UTC computational meta entries are overwritten when re-running the UTC calculator function</w:t>
-      </w:r>
+        <w:t xml:space="preserve">UTC computational meta entries are overwritten when re-running the UTC calculator </w:t>
+      </w:r>
+      <w:proofErr w:type="gramStart"/>
+      <w:r>
+        <w:t>function</w:t>
+      </w:r>
+      <w:proofErr w:type="gramEnd"/>
     </w:p>
     <w:p>
       <w:pPr>
@@ -5849,8 +7051,13 @@
         </w:numPr>
       </w:pPr>
       <w:r>
-        <w:t>Progress bar update to be more informative</w:t>
-      </w:r>
+        <w:t xml:space="preserve">Progress bar update to be more </w:t>
+      </w:r>
+      <w:proofErr w:type="gramStart"/>
+      <w:r>
+        <w:t>informative</w:t>
+      </w:r>
+      <w:proofErr w:type="gramEnd"/>
     </w:p>
     <w:p>
       <w:pPr>
@@ -5877,7 +7084,15 @@
         <w:t>Improved metadata conflict detection to avoid wrong conflicts in some rare cases</w:t>
       </w:r>
       <w:r>
-        <w:t xml:space="preserve"> (same values stored under different eav entries)</w:t>
+        <w:t xml:space="preserve"> (same values stored under different </w:t>
+      </w:r>
+      <w:proofErr w:type="spellStart"/>
+      <w:r>
+        <w:t>eav</w:t>
+      </w:r>
+      <w:proofErr w:type="spellEnd"/>
+      <w:r>
+        <w:t xml:space="preserve"> entries)</w:t>
       </w:r>
     </w:p>
     <w:p>
@@ -5889,8 +7104,13 @@
         </w:numPr>
       </w:pPr>
       <w:r>
-        <w:t>Campaign import: Reloading of caches to show newly imported attributes</w:t>
-      </w:r>
+        <w:t xml:space="preserve">Campaign import: Reloading of caches to show newly imported </w:t>
+      </w:r>
+      <w:proofErr w:type="gramStart"/>
+      <w:r>
+        <w:t>attributes</w:t>
+      </w:r>
+      <w:proofErr w:type="gramEnd"/>
     </w:p>
     <w:p>
       <w:pPr>
@@ -5901,8 +7121,13 @@
         </w:numPr>
       </w:pPr>
       <w:r>
-        <w:t>Added server app version and build</w:t>
-      </w:r>
+        <w:t xml:space="preserve">Added server app version and </w:t>
+      </w:r>
+      <w:proofErr w:type="gramStart"/>
+      <w:r>
+        <w:t>build</w:t>
+      </w:r>
+      <w:proofErr w:type="gramEnd"/>
     </w:p>
     <w:p>
       <w:pPr>
@@ -5950,8 +7175,13 @@
         </w:numPr>
       </w:pPr>
       <w:r>
-        <w:t>Improved error handling and memory usage for campaign import and export routines to avoid crashes due to a list of reasons</w:t>
-      </w:r>
+        <w:t xml:space="preserve">Improved error handling and memory usage for campaign import and export routines to avoid crashes due to a list of </w:t>
+      </w:r>
+      <w:proofErr w:type="gramStart"/>
+      <w:r>
+        <w:t>reasons</w:t>
+      </w:r>
+      <w:proofErr w:type="gramEnd"/>
     </w:p>
     <w:p>
       <w:pPr>
@@ -5962,8 +7192,13 @@
         </w:numPr>
       </w:pPr>
       <w:r>
-        <w:t>Prepared statements for inserts to avoid problems with special characters in strings</w:t>
-      </w:r>
+        <w:t xml:space="preserve">Prepared statements for inserts to avoid problems with special characters in </w:t>
+      </w:r>
+      <w:proofErr w:type="gramStart"/>
+      <w:r>
+        <w:t>strings</w:t>
+      </w:r>
+      <w:proofErr w:type="gramEnd"/>
     </w:p>
     <w:p>
       <w:pPr>
@@ -6006,10 +7241,10 @@
       </w:pPr>
     </w:p>
     <w:sectPr>
-      <w:headerReference w:type="default" r:id="rId20"/>
-      <w:footerReference w:type="default" r:id="rId21"/>
-      <w:headerReference w:type="first" r:id="rId22"/>
-      <w:footerReference w:type="first" r:id="rId23"/>
+      <w:headerReference w:type="default" r:id="rId23"/>
+      <w:footerReference w:type="default" r:id="rId24"/>
+      <w:headerReference w:type="first" r:id="rId25"/>
+      <w:footerReference w:type="first" r:id="rId26"/>
       <w:type w:val="continuous"/>
       <w:pgSz w:w="11907" w:h="16840" w:code="9"/>
       <w:pgMar w:top="1394" w:right="1134" w:bottom="1701" w:left="1418" w:header="720" w:footer="598" w:gutter="0"/>
@@ -6124,7 +7359,7 @@
       <w:rPr>
         <w:noProof/>
       </w:rPr>
-      <w:t>04.01.2024</w:t>
+      <w:t>13.04.2024</w:t>
     </w:r>
     <w:r>
       <w:rPr>
@@ -6252,7 +7487,21 @@
         <w:rPr>
           <w:lang w:val="en-US"/>
         </w:rPr>
-        <w:t>Later versions of Java may work, but have not been officially tested.</w:t>
+        <w:t xml:space="preserve">Later versions of Java may </w:t>
+      </w:r>
+      <w:proofErr w:type="gramStart"/>
+      <w:r>
+        <w:rPr>
+          <w:lang w:val="en-US"/>
+        </w:rPr>
+        <w:t>work, but</w:t>
+      </w:r>
+      <w:proofErr w:type="gramEnd"/>
+      <w:r>
+        <w:rPr>
+          <w:lang w:val="en-US"/>
+        </w:rPr>
+        <w:t xml:space="preserve"> have not been officially tested.</w:t>
       </w:r>
       <w:r>
         <w:rPr>
@@ -12323,7 +13572,7 @@
 </file>
 
 <file path=customXml/itemProps1.xml><?xml version="1.0" encoding="utf-8"?>
-<ds:datastoreItem xmlns:ds="http://schemas.openxmlformats.org/officeDocument/2006/customXml" ds:itemID="{FE90E965-0620-0048-AB50-B09C09552BF1}">
+<ds:datastoreItem xmlns:ds="http://schemas.openxmlformats.org/officeDocument/2006/customXml" ds:itemID="{617F00E7-F909-A84B-B6E4-44447FE24670}">
   <ds:schemaRefs>
     <ds:schemaRef ds:uri="http://schemas.openxmlformats.org/officeDocument/2006/bibliography"/>
   </ds:schemaRefs>
@@ -12331,7 +13580,7 @@
 </file>
 
 <file path=customXml/itemProps2.xml><?xml version="1.0" encoding="utf-8"?>
-<ds:datastoreItem xmlns:ds="http://schemas.openxmlformats.org/officeDocument/2006/customXml" ds:itemID="{617F00E7-F909-A84B-B6E4-44447FE24670}">
+<ds:datastoreItem xmlns:ds="http://schemas.openxmlformats.org/officeDocument/2006/customXml" ds:itemID="{FE90E965-0620-0048-AB50-B09C09552BF1}">
   <ds:schemaRefs>
     <ds:schemaRef ds:uri="http://schemas.openxmlformats.org/officeDocument/2006/bibliography"/>
   </ds:schemaRefs>

</xml_diff>